<commit_message>
report chapter 3 started
</commit_message>
<xml_diff>
--- a/SoyaShrestha_77356846_ProductionProject/Report.docx
+++ b/SoyaShrestha_77356846_ProductionProject/Report.docx
@@ -764,7 +764,7 @@
           <w:sz w:val="24"/>
           <w:szCs w:val="24"/>
         </w:rPr>
-        <w:t xml:space="preserve"> is used as a ideal sensor for optimal ECG signal monitoring.</w:t>
+        <w:t xml:space="preserve"> is used as ideal sensor for optimal ECG signal monitoring.</w:t>
       </w:r>
     </w:p>
     <w:p>
@@ -1069,6 +1069,14 @@
         </w:rPr>
         <w:t>C/C++</w:t>
       </w:r>
+      <w:r>
+        <w:rPr>
+          <w:rFonts w:ascii="Arial" w:hAnsi="Arial" w:cs="Arial"/>
+          <w:sz w:val="24"/>
+          <w:szCs w:val="24"/>
+        </w:rPr>
+        <w:t xml:space="preserve"> is used as primary programing language as it helps in effective programing and suitable for hardware like ESP32.</w:t>
+      </w:r>
     </w:p>
     <w:p>
       <w:pPr>
@@ -1091,6 +1099,14 @@
         </w:rPr>
         <w:t>Dart</w:t>
       </w:r>
+      <w:r>
+        <w:rPr>
+          <w:rFonts w:ascii="Arial" w:hAnsi="Arial" w:cs="Arial"/>
+          <w:sz w:val="24"/>
+          <w:szCs w:val="24"/>
+        </w:rPr>
+        <w:t xml:space="preserve"> is adopted for development of mobile application.</w:t>
+      </w:r>
     </w:p>
     <w:p>
       <w:pPr>
@@ -1113,6 +1129,30 @@
         </w:rPr>
         <w:t>Flutter</w:t>
       </w:r>
+      <w:r>
+        <w:rPr>
+          <w:rFonts w:ascii="Arial" w:hAnsi="Arial" w:cs="Arial"/>
+          <w:sz w:val="24"/>
+          <w:szCs w:val="24"/>
+        </w:rPr>
+        <w:t xml:space="preserve"> </w:t>
+      </w:r>
+      <w:r>
+        <w:rPr>
+          <w:rFonts w:ascii="Arial" w:hAnsi="Arial" w:cs="Arial"/>
+          <w:sz w:val="24"/>
+          <w:szCs w:val="24"/>
+        </w:rPr>
+        <w:t>is</w:t>
+      </w:r>
+      <w:r>
+        <w:rPr>
+          <w:rFonts w:ascii="Arial" w:hAnsi="Arial" w:cs="Arial"/>
+          <w:sz w:val="24"/>
+          <w:szCs w:val="24"/>
+        </w:rPr>
+        <w:t xml:space="preserve"> used for creating responsive UI for real-time data visualization.</w:t>
+      </w:r>
     </w:p>
     <w:p>
       <w:pPr>
@@ -1133,7 +1173,39 @@
           <w:sz w:val="24"/>
           <w:szCs w:val="24"/>
         </w:rPr>
-        <w:t>ESP32-SDK</w:t>
+        <w:t xml:space="preserve">ThingSpeak </w:t>
+      </w:r>
+      <w:r>
+        <w:rPr>
+          <w:rFonts w:ascii="Arial" w:hAnsi="Arial" w:cs="Arial"/>
+          <w:sz w:val="24"/>
+          <w:szCs w:val="24"/>
+        </w:rPr>
+        <w:t>allows</w:t>
+      </w:r>
+      <w:r>
+        <w:rPr>
+          <w:rFonts w:ascii="Arial" w:hAnsi="Arial" w:cs="Arial"/>
+          <w:sz w:val="24"/>
+          <w:szCs w:val="24"/>
+        </w:rPr>
+        <w:t xml:space="preserve"> to visualize, collect and analyze data</w:t>
+      </w:r>
+      <w:r>
+        <w:rPr>
+          <w:rFonts w:ascii="Arial" w:hAnsi="Arial" w:cs="Arial"/>
+          <w:sz w:val="24"/>
+          <w:szCs w:val="24"/>
+        </w:rPr>
+        <w:t xml:space="preserve"> after </w:t>
+      </w:r>
+      <w:r>
+        <w:rPr>
+          <w:rFonts w:ascii="Arial" w:hAnsi="Arial" w:cs="Arial"/>
+          <w:sz w:val="24"/>
+          <w:szCs w:val="24"/>
+        </w:rPr>
+        <w:t>integration with microcontroller.</w:t>
       </w:r>
     </w:p>
     <w:p>
@@ -1155,7 +1227,55 @@
           <w:sz w:val="24"/>
           <w:szCs w:val="24"/>
         </w:rPr>
-        <w:t>Adafruit GFX &amp; Adafruit SSD1306</w:t>
+        <w:t>ESP32-SDK</w:t>
+      </w:r>
+      <w:r>
+        <w:rPr>
+          <w:rFonts w:ascii="Arial" w:hAnsi="Arial" w:cs="Arial"/>
+          <w:sz w:val="24"/>
+          <w:szCs w:val="24"/>
+        </w:rPr>
+        <w:t xml:space="preserve"> </w:t>
+      </w:r>
+      <w:r>
+        <w:rPr>
+          <w:rFonts w:ascii="Arial" w:hAnsi="Arial" w:cs="Arial"/>
+          <w:sz w:val="24"/>
+          <w:szCs w:val="24"/>
+        </w:rPr>
+        <w:t>allows effective development, handl</w:t>
+      </w:r>
+      <w:r>
+        <w:rPr>
+          <w:rFonts w:ascii="Arial" w:hAnsi="Arial" w:cs="Arial"/>
+          <w:sz w:val="24"/>
+          <w:szCs w:val="24"/>
+        </w:rPr>
+        <w:t>e</w:t>
+      </w:r>
+      <w:r>
+        <w:rPr>
+          <w:rFonts w:ascii="Arial" w:hAnsi="Arial" w:cs="Arial"/>
+          <w:sz w:val="24"/>
+          <w:szCs w:val="24"/>
+        </w:rPr>
+        <w:t xml:space="preserve"> wireless communication and hardware integration</w:t>
+      </w:r>
+      <w:r>
+        <w:rPr>
+          <w:rFonts w:ascii="Arial" w:hAnsi="Arial" w:cs="Arial"/>
+          <w:sz w:val="24"/>
+          <w:szCs w:val="24"/>
+        </w:rPr>
+        <w:t>.</w:t>
+      </w:r>
+      <w:r>
+        <w:rPr>
+          <w:rFonts w:ascii="Arial" w:hAnsi="Arial" w:cs="Arial"/>
+          <w:sz w:val="24"/>
+          <w:szCs w:val="24"/>
+        </w:rPr>
+        <w:t xml:space="preserve">  </w:t>
       </w:r>
     </w:p>
     <w:p>
@@ -1177,7 +1297,31 @@
           <w:sz w:val="24"/>
           <w:szCs w:val="24"/>
         </w:rPr>
-        <w:t>Wire.h</w:t>
+        <w:t>Adafruit GFX &amp; Adafruit SSD1306</w:t>
+      </w:r>
+      <w:r>
+        <w:rPr>
+          <w:rFonts w:ascii="Arial" w:hAnsi="Arial" w:cs="Arial"/>
+          <w:sz w:val="24"/>
+          <w:szCs w:val="24"/>
+        </w:rPr>
+        <w:t xml:space="preserve"> helps </w:t>
+      </w:r>
+      <w:r>
+        <w:rPr>
+          <w:rFonts w:ascii="Arial" w:hAnsi="Arial" w:cs="Arial"/>
+          <w:sz w:val="24"/>
+          <w:szCs w:val="24"/>
+        </w:rPr>
+        <w:t>in</w:t>
+      </w:r>
+      <w:r>
+        <w:rPr>
+          <w:rFonts w:ascii="Arial" w:hAnsi="Arial" w:cs="Arial"/>
+          <w:sz w:val="24"/>
+          <w:szCs w:val="24"/>
+        </w:rPr>
+        <w:t xml:space="preserve"> displaying and controlling the OLED display.</w:t>
       </w:r>
     </w:p>
     <w:p>
@@ -1199,7 +1343,47 @@
           <w:sz w:val="24"/>
           <w:szCs w:val="24"/>
         </w:rPr>
-        <w:t xml:space="preserve">WiFi.h </w:t>
+        <w:t>Wire.h</w:t>
+      </w:r>
+      <w:r>
+        <w:rPr>
+          <w:rFonts w:ascii="Arial" w:hAnsi="Arial" w:cs="Arial"/>
+          <w:sz w:val="24"/>
+          <w:szCs w:val="24"/>
+        </w:rPr>
+        <w:t xml:space="preserve"> is used for I2C communication for effective data exchange </w:t>
+      </w:r>
+      <w:r>
+        <w:rPr>
+          <w:rFonts w:ascii="Arial" w:hAnsi="Arial" w:cs="Arial"/>
+          <w:sz w:val="24"/>
+          <w:szCs w:val="24"/>
+        </w:rPr>
+        <w:t>among</w:t>
+      </w:r>
+      <w:r>
+        <w:rPr>
+          <w:rFonts w:ascii="Arial" w:hAnsi="Arial" w:cs="Arial"/>
+          <w:sz w:val="24"/>
+          <w:szCs w:val="24"/>
+        </w:rPr>
+        <w:t xml:space="preserve"> ESP</w:t>
+      </w:r>
+      <w:r>
+        <w:rPr>
+          <w:rFonts w:ascii="Arial" w:hAnsi="Arial" w:cs="Arial"/>
+          <w:sz w:val="24"/>
+          <w:szCs w:val="24"/>
+        </w:rPr>
+        <w:t>32</w:t>
+      </w:r>
+      <w:r>
+        <w:rPr>
+          <w:rFonts w:ascii="Arial" w:hAnsi="Arial" w:cs="Arial"/>
+          <w:sz w:val="24"/>
+          <w:szCs w:val="24"/>
+        </w:rPr>
+        <w:t xml:space="preserve"> and components used.</w:t>
       </w:r>
     </w:p>
     <w:p>
@@ -1215,6 +1399,84 @@
           <w:szCs w:val="24"/>
         </w:rPr>
       </w:pPr>
+      <w:r>
+        <w:rPr>
+          <w:rFonts w:ascii="Arial" w:hAnsi="Arial" w:cs="Arial"/>
+          <w:sz w:val="24"/>
+          <w:szCs w:val="24"/>
+        </w:rPr>
+        <w:t xml:space="preserve">WiFi.h </w:t>
+      </w:r>
+      <w:r>
+        <w:rPr>
+          <w:rFonts w:ascii="Arial" w:hAnsi="Arial" w:cs="Arial"/>
+          <w:sz w:val="24"/>
+          <w:szCs w:val="24"/>
+        </w:rPr>
+        <w:t xml:space="preserve">library is used as it allows Wi-Fi </w:t>
+      </w:r>
+      <w:r>
+        <w:rPr>
+          <w:rFonts w:ascii="Arial" w:hAnsi="Arial" w:cs="Arial"/>
+          <w:sz w:val="24"/>
+          <w:szCs w:val="24"/>
+        </w:rPr>
+        <w:t>connectivity for IoT devices</w:t>
+      </w:r>
+      <w:r>
+        <w:rPr>
+          <w:rFonts w:ascii="Arial" w:hAnsi="Arial" w:cs="Arial"/>
+          <w:sz w:val="24"/>
+          <w:szCs w:val="24"/>
+        </w:rPr>
+        <w:t xml:space="preserve"> </w:t>
+      </w:r>
+      <w:r>
+        <w:rPr>
+          <w:rFonts w:ascii="Arial" w:hAnsi="Arial" w:cs="Arial"/>
+          <w:sz w:val="24"/>
+          <w:szCs w:val="24"/>
+        </w:rPr>
+        <w:t>which helps in data</w:t>
+      </w:r>
+      <w:r>
+        <w:rPr>
+          <w:rFonts w:ascii="Arial" w:hAnsi="Arial" w:cs="Arial"/>
+          <w:sz w:val="24"/>
+          <w:szCs w:val="24"/>
+        </w:rPr>
+        <w:t xml:space="preserve"> transmi</w:t>
+      </w:r>
+      <w:r>
+        <w:rPr>
+          <w:rFonts w:ascii="Arial" w:hAnsi="Arial" w:cs="Arial"/>
+          <w:sz w:val="24"/>
+          <w:szCs w:val="24"/>
+        </w:rPr>
+        <w:t>ssion</w:t>
+      </w:r>
+      <w:r>
+        <w:rPr>
+          <w:rFonts w:ascii="Arial" w:hAnsi="Arial" w:cs="Arial"/>
+          <w:sz w:val="24"/>
+          <w:szCs w:val="24"/>
+        </w:rPr>
+        <w:t>.</w:t>
+      </w:r>
+    </w:p>
+    <w:p>
+      <w:pPr>
+        <w:pStyle w:val="ListParagraph"/>
+        <w:numPr>
+          <w:ilvl w:val="0"/>
+          <w:numId w:val="7"/>
+        </w:numPr>
+        <w:rPr>
+          <w:rFonts w:ascii="Arial" w:hAnsi="Arial" w:cs="Arial"/>
+          <w:sz w:val="24"/>
+          <w:szCs w:val="24"/>
+        </w:rPr>
+      </w:pPr>
     </w:p>
     <w:p>
       <w:pPr>
@@ -1243,6 +1505,78 @@
         <w:pStyle w:val="ListParagraph"/>
         <w:numPr>
           <w:ilvl w:val="0"/>
+          <w:numId w:val="11"/>
+        </w:numPr>
+        <w:rPr>
+          <w:rFonts w:ascii="Arial" w:hAnsi="Arial" w:cs="Arial"/>
+          <w:sz w:val="24"/>
+          <w:szCs w:val="24"/>
+        </w:rPr>
+      </w:pPr>
+      <w:r>
+        <w:rPr>
+          <w:rFonts w:ascii="Arial" w:hAnsi="Arial" w:cs="Arial"/>
+          <w:sz w:val="24"/>
+          <w:szCs w:val="24"/>
+        </w:rPr>
+        <w:t>GitHub</w:t>
+      </w:r>
+      <w:r>
+        <w:rPr>
+          <w:rFonts w:ascii="Arial" w:hAnsi="Arial" w:cs="Arial"/>
+          <w:sz w:val="24"/>
+          <w:szCs w:val="24"/>
+        </w:rPr>
+        <w:t xml:space="preserve"> is </w:t>
+      </w:r>
+      <w:r>
+        <w:rPr>
+          <w:rFonts w:ascii="Arial" w:hAnsi="Arial" w:cs="Arial"/>
+          <w:sz w:val="24"/>
+          <w:szCs w:val="24"/>
+        </w:rPr>
+        <w:t>utilized</w:t>
+      </w:r>
+      <w:r>
+        <w:rPr>
+          <w:rFonts w:ascii="Arial" w:hAnsi="Arial" w:cs="Arial"/>
+          <w:sz w:val="24"/>
+          <w:szCs w:val="24"/>
+        </w:rPr>
+        <w:t xml:space="preserve"> as it helps to manage the codes and files efficiently and keep </w:t>
+      </w:r>
+      <w:r>
+        <w:rPr>
+          <w:rFonts w:ascii="Arial" w:hAnsi="Arial" w:cs="Arial"/>
+          <w:sz w:val="24"/>
+          <w:szCs w:val="24"/>
+        </w:rPr>
+        <w:t>track</w:t>
+      </w:r>
+      <w:r>
+        <w:rPr>
+          <w:rFonts w:ascii="Arial" w:hAnsi="Arial" w:cs="Arial"/>
+          <w:sz w:val="24"/>
+          <w:szCs w:val="24"/>
+        </w:rPr>
+        <w:t xml:space="preserve"> of the project history.</w:t>
+      </w:r>
+    </w:p>
+    <w:p>
+      <w:pPr>
+        <w:pStyle w:val="ListParagraph"/>
+        <w:rPr>
+          <w:rFonts w:ascii="Arial" w:hAnsi="Arial" w:cs="Arial"/>
+          <w:sz w:val="24"/>
+          <w:szCs w:val="24"/>
+        </w:rPr>
+      </w:pPr>
+    </w:p>
+    <w:p>
+      <w:pPr>
+        <w:pStyle w:val="ListParagraph"/>
+        <w:numPr>
+          <w:ilvl w:val="0"/>
           <w:numId w:val="3"/>
         </w:numPr>
         <w:rPr>
@@ -1393,6 +1727,7 @@
           <w:sz w:val="24"/>
           <w:szCs w:val="24"/>
         </w:rPr>
+        <w:lastRenderedPageBreak/>
         <w:t>Web Browser</w:t>
       </w:r>
     </w:p>
@@ -1606,7 +1941,443 @@
           <w:sz w:val="24"/>
           <w:szCs w:val="24"/>
         </w:rPr>
-        <w:t xml:space="preserve"> at </w:t>
+        <w:t xml:space="preserve"> at early stages</w:t>
+      </w:r>
+      <w:r>
+        <w:rPr>
+          <w:rFonts w:ascii="Arial" w:hAnsi="Arial" w:cs="Arial"/>
+          <w:sz w:val="24"/>
+          <w:szCs w:val="24"/>
+        </w:rPr>
+        <w:t xml:space="preserve"> without interrupting other components.</w:t>
+      </w:r>
+      <w:r>
+        <w:rPr>
+          <w:rFonts w:ascii="Arial" w:hAnsi="Arial" w:cs="Arial"/>
+          <w:sz w:val="24"/>
+          <w:szCs w:val="24"/>
+        </w:rPr>
+        <w:t xml:space="preserve"> </w:t>
+      </w:r>
+      <w:r>
+        <w:rPr>
+          <w:rFonts w:ascii="Arial" w:hAnsi="Arial" w:cs="Arial"/>
+          <w:sz w:val="24"/>
+          <w:szCs w:val="24"/>
+        </w:rPr>
+        <w:t>The flexibility, in Agile methodology allows d</w:t>
+      </w:r>
+      <w:r>
+        <w:rPr>
+          <w:rFonts w:ascii="Arial" w:hAnsi="Arial" w:cs="Arial"/>
+          <w:sz w:val="24"/>
+          <w:szCs w:val="24"/>
+        </w:rPr>
+        <w:t xml:space="preserve">evelopers </w:t>
+      </w:r>
+      <w:r>
+        <w:rPr>
+          <w:rFonts w:ascii="Arial" w:hAnsi="Arial" w:cs="Arial"/>
+          <w:sz w:val="24"/>
+          <w:szCs w:val="24"/>
+        </w:rPr>
+        <w:t>to</w:t>
+      </w:r>
+      <w:r>
+        <w:rPr>
+          <w:rFonts w:ascii="Arial" w:hAnsi="Arial" w:cs="Arial"/>
+          <w:sz w:val="24"/>
+          <w:szCs w:val="24"/>
+        </w:rPr>
+        <w:t xml:space="preserve"> include new features or components in later stages based on the </w:t>
+      </w:r>
+      <w:r>
+        <w:rPr>
+          <w:rFonts w:ascii="Arial" w:hAnsi="Arial" w:cs="Arial"/>
+          <w:sz w:val="24"/>
+          <w:szCs w:val="24"/>
+        </w:rPr>
+        <w:t>evolving requirements.</w:t>
+      </w:r>
+      <w:r>
+        <w:rPr>
+          <w:rFonts w:ascii="Arial" w:hAnsi="Arial" w:cs="Arial"/>
+          <w:sz w:val="24"/>
+          <w:szCs w:val="24"/>
+        </w:rPr>
+        <w:t xml:space="preserve"> </w:t>
+      </w:r>
+      <w:r>
+        <w:rPr>
+          <w:rFonts w:ascii="Arial" w:hAnsi="Arial" w:cs="Arial"/>
+          <w:sz w:val="24"/>
+          <w:szCs w:val="24"/>
+        </w:rPr>
+        <w:t>Constant</w:t>
+      </w:r>
+      <w:r>
+        <w:rPr>
+          <w:rFonts w:ascii="Arial" w:hAnsi="Arial" w:cs="Arial"/>
+          <w:sz w:val="24"/>
+          <w:szCs w:val="24"/>
+        </w:rPr>
+        <w:t xml:space="preserve"> feedback is provided which ensures the progression of the project to meet the end goal the </w:t>
+      </w:r>
+      <w:r>
+        <w:rPr>
+          <w:rFonts w:ascii="Arial" w:hAnsi="Arial" w:cs="Arial"/>
+          <w:sz w:val="24"/>
+          <w:szCs w:val="24"/>
+        </w:rPr>
+        <w:t xml:space="preserve">expectations. </w:t>
+      </w:r>
+      <w:r>
+        <w:rPr>
+          <w:rFonts w:ascii="Arial" w:hAnsi="Arial" w:cs="Arial"/>
+          <w:sz w:val="24"/>
+          <w:szCs w:val="24"/>
+        </w:rPr>
+        <w:t xml:space="preserve">Additionally, the agile method offers iterative process enabling to build and improve the project </w:t>
+      </w:r>
+      <w:r>
+        <w:rPr>
+          <w:rFonts w:ascii="Arial" w:hAnsi="Arial" w:cs="Arial"/>
+          <w:sz w:val="24"/>
+          <w:szCs w:val="24"/>
+        </w:rPr>
+        <w:t>piece by piece</w:t>
+      </w:r>
+      <w:r>
+        <w:rPr>
+          <w:rFonts w:ascii="Arial" w:hAnsi="Arial" w:cs="Arial"/>
+          <w:sz w:val="24"/>
+          <w:szCs w:val="24"/>
+        </w:rPr>
+        <w:t xml:space="preserve"> rather than following a linear or firm plan. </w:t>
+      </w:r>
+    </w:p>
+    <w:p>
+      <w:pPr>
+        <w:spacing w:line="360" w:lineRule="auto"/>
+        <w:rPr>
+          <w:rFonts w:ascii="Arial" w:hAnsi="Arial" w:cs="Arial"/>
+          <w:sz w:val="24"/>
+          <w:szCs w:val="24"/>
+        </w:rPr>
+      </w:pPr>
+    </w:p>
+    <w:p>
+      <w:pPr>
+        <w:spacing w:line="360" w:lineRule="auto"/>
+        <w:rPr>
+          <w:rFonts w:ascii="Arial" w:hAnsi="Arial" w:cs="Arial"/>
+          <w:sz w:val="24"/>
+          <w:szCs w:val="24"/>
+        </w:rPr>
+      </w:pPr>
+      <w:r>
+        <w:rPr>
+          <w:rFonts w:ascii="Arial" w:hAnsi="Arial" w:cs="Arial"/>
+          <w:sz w:val="24"/>
+          <w:szCs w:val="24"/>
+        </w:rPr>
+        <w:t xml:space="preserve">The Agile process has different stages </w:t>
+      </w:r>
+      <w:r>
+        <w:rPr>
+          <w:rFonts w:ascii="Arial" w:hAnsi="Arial" w:cs="Arial"/>
+          <w:sz w:val="24"/>
+          <w:szCs w:val="24"/>
+        </w:rPr>
+        <w:t xml:space="preserve">each </w:t>
+      </w:r>
+      <w:r>
+        <w:rPr>
+          <w:rFonts w:ascii="Arial" w:hAnsi="Arial" w:cs="Arial"/>
+          <w:sz w:val="24"/>
+          <w:szCs w:val="24"/>
+        </w:rPr>
+        <w:t>stage</w:t>
+      </w:r>
+      <w:r>
+        <w:rPr>
+          <w:rFonts w:ascii="Arial" w:hAnsi="Arial" w:cs="Arial"/>
+          <w:sz w:val="24"/>
+          <w:szCs w:val="24"/>
+        </w:rPr>
+        <w:t xml:space="preserve"> contributing for the progressive development</w:t>
+      </w:r>
+      <w:r>
+        <w:rPr>
+          <w:rFonts w:ascii="Arial" w:hAnsi="Arial" w:cs="Arial"/>
+          <w:sz w:val="24"/>
+          <w:szCs w:val="24"/>
+        </w:rPr>
+        <w:t xml:space="preserve"> of the </w:t>
+      </w:r>
+      <w:r>
+        <w:rPr>
+          <w:rFonts w:ascii="Arial" w:hAnsi="Arial" w:cs="Arial"/>
+          <w:sz w:val="24"/>
+          <w:szCs w:val="24"/>
+        </w:rPr>
+        <w:t>Smart Vital</w:t>
+      </w:r>
+      <w:r>
+        <w:rPr>
+          <w:rFonts w:ascii="Arial" w:hAnsi="Arial" w:cs="Arial"/>
+          <w:sz w:val="24"/>
+          <w:szCs w:val="24"/>
+        </w:rPr>
+        <w:t>s</w:t>
+      </w:r>
+      <w:r>
+        <w:rPr>
+          <w:rFonts w:ascii="Arial" w:hAnsi="Arial" w:cs="Arial"/>
+          <w:sz w:val="24"/>
+          <w:szCs w:val="24"/>
+        </w:rPr>
+        <w:t xml:space="preserve"> project</w:t>
+      </w:r>
+      <w:r>
+        <w:rPr>
+          <w:rFonts w:ascii="Arial" w:hAnsi="Arial" w:cs="Arial"/>
+          <w:sz w:val="24"/>
+          <w:szCs w:val="24"/>
+        </w:rPr>
+        <w:t xml:space="preserve">. </w:t>
+      </w:r>
+      <w:r>
+        <w:rPr>
+          <w:rFonts w:ascii="Arial" w:hAnsi="Arial" w:cs="Arial"/>
+          <w:sz w:val="24"/>
+          <w:szCs w:val="24"/>
+        </w:rPr>
+        <w:t xml:space="preserve">Research and Specification Collection is the first stage where the essential modules like </w:t>
+      </w:r>
+      <w:r>
+        <w:rPr>
+          <w:rFonts w:ascii="Arial" w:hAnsi="Arial" w:cs="Arial"/>
+          <w:sz w:val="24"/>
+          <w:szCs w:val="24"/>
+        </w:rPr>
+        <w:t>ESP32, MAX30100 Sp</w:t>
+      </w:r>
+      <w:r>
+        <w:rPr>
+          <w:rFonts w:ascii="Arial" w:hAnsi="Arial" w:cs="Arial"/>
+          <w:sz w:val="24"/>
+          <w:szCs w:val="24"/>
+        </w:rPr>
+        <w:t>O</w:t>
+      </w:r>
+      <w:r>
+        <w:rPr>
+          <w:rFonts w:ascii="Cambria Math" w:hAnsi="Cambria Math" w:cs="Cambria Math"/>
+          <w:sz w:val="24"/>
+          <w:szCs w:val="24"/>
+        </w:rPr>
+        <w:t>₂</w:t>
+      </w:r>
+      <w:r>
+        <w:rPr>
+          <w:rFonts w:ascii="Cambria Math" w:hAnsi="Cambria Math" w:cs="Cambria Math"/>
+          <w:sz w:val="24"/>
+          <w:szCs w:val="24"/>
+        </w:rPr>
+        <w:t xml:space="preserve"> </w:t>
+      </w:r>
+      <w:r>
+        <w:rPr>
+          <w:rFonts w:ascii="Arial" w:hAnsi="Arial" w:cs="Arial"/>
+          <w:sz w:val="24"/>
+          <w:szCs w:val="24"/>
+        </w:rPr>
+        <w:t xml:space="preserve">sensor, ECG sensor, Temperature sensor, are examined with the help of the datasheets. The next stage is </w:t>
+      </w:r>
+      <w:r>
+        <w:rPr>
+          <w:rFonts w:ascii="Arial" w:hAnsi="Arial" w:cs="Arial"/>
+          <w:sz w:val="24"/>
+          <w:szCs w:val="24"/>
+        </w:rPr>
+        <w:t>Planning</w:t>
+      </w:r>
+      <w:r>
+        <w:rPr>
+          <w:rFonts w:ascii="Arial" w:hAnsi="Arial" w:cs="Arial"/>
+          <w:sz w:val="24"/>
+          <w:szCs w:val="24"/>
+        </w:rPr>
+        <w:t xml:space="preserve"> and Circuit Designing where the </w:t>
+      </w:r>
+      <w:r>
+        <w:rPr>
+          <w:rFonts w:ascii="Arial" w:hAnsi="Arial" w:cs="Arial"/>
+          <w:sz w:val="24"/>
+          <w:szCs w:val="24"/>
+        </w:rPr>
+        <w:t>sensor connections were validated</w:t>
+      </w:r>
+      <w:r>
+        <w:rPr>
+          <w:rFonts w:ascii="Arial" w:hAnsi="Arial" w:cs="Arial"/>
+          <w:sz w:val="24"/>
+          <w:szCs w:val="24"/>
+        </w:rPr>
+        <w:t xml:space="preserve"> with the help of Wokwi for circuit diagram</w:t>
+      </w:r>
+      <w:r>
+        <w:rPr>
+          <w:rFonts w:ascii="Arial" w:hAnsi="Arial" w:cs="Arial"/>
+          <w:sz w:val="24"/>
+          <w:szCs w:val="24"/>
+        </w:rPr>
+        <w:t xml:space="preserve"> layout. </w:t>
+      </w:r>
+      <w:r>
+        <w:rPr>
+          <w:rFonts w:ascii="Arial" w:hAnsi="Arial" w:cs="Arial"/>
+          <w:sz w:val="24"/>
+          <w:szCs w:val="24"/>
+        </w:rPr>
+        <w:t xml:space="preserve">After the successful circuit design, </w:t>
+      </w:r>
+      <w:r>
+        <w:rPr>
+          <w:rFonts w:ascii="Arial" w:hAnsi="Arial" w:cs="Arial"/>
+          <w:sz w:val="24"/>
+          <w:szCs w:val="24"/>
+        </w:rPr>
+        <w:t>the main focus was</w:t>
+      </w:r>
+      <w:r>
+        <w:rPr>
+          <w:rFonts w:ascii="Arial" w:hAnsi="Arial" w:cs="Arial"/>
+          <w:sz w:val="24"/>
+          <w:szCs w:val="24"/>
+        </w:rPr>
+        <w:t xml:space="preserve"> integration of MAX30100</w:t>
+      </w:r>
+      <w:r>
+        <w:rPr>
+          <w:rFonts w:ascii="Arial" w:hAnsi="Arial" w:cs="Arial"/>
+          <w:sz w:val="24"/>
+          <w:szCs w:val="24"/>
+        </w:rPr>
+        <w:t>,</w:t>
+      </w:r>
+      <w:r>
+        <w:rPr>
+          <w:rFonts w:ascii="Arial" w:hAnsi="Arial" w:cs="Arial"/>
+          <w:sz w:val="24"/>
+          <w:szCs w:val="24"/>
+        </w:rPr>
+        <w:t xml:space="preserve"> ECG and Temperature sensor with ESP32 for processing sensor data and with OLED for data monitoring. Then, 3D </w:t>
+      </w:r>
+      <w:r>
+        <w:rPr>
+          <w:rFonts w:ascii="Arial" w:hAnsi="Arial" w:cs="Arial"/>
+          <w:sz w:val="24"/>
+          <w:szCs w:val="24"/>
+        </w:rPr>
+        <w:t>models</w:t>
+      </w:r>
+      <w:r>
+        <w:rPr>
+          <w:rFonts w:ascii="Arial" w:hAnsi="Arial" w:cs="Arial"/>
+          <w:sz w:val="24"/>
+          <w:szCs w:val="24"/>
+        </w:rPr>
+        <w:t xml:space="preserve"> and PCB design was developed and designed in TinkerCAD during </w:t>
+      </w:r>
+      <w:r>
+        <w:rPr>
+          <w:rFonts w:ascii="Arial" w:hAnsi="Arial" w:cs="Arial"/>
+          <w:sz w:val="24"/>
+          <w:szCs w:val="24"/>
+        </w:rPr>
+        <w:t>D</w:t>
+      </w:r>
+      <w:r>
+        <w:rPr>
+          <w:rFonts w:ascii="Arial" w:hAnsi="Arial" w:cs="Arial"/>
+          <w:sz w:val="24"/>
+          <w:szCs w:val="24"/>
+        </w:rPr>
+        <w:t xml:space="preserve">esigning and Prototyping stage. In the </w:t>
+      </w:r>
+      <w:r>
+        <w:rPr>
+          <w:rFonts w:ascii="Arial" w:hAnsi="Arial" w:cs="Arial"/>
+          <w:sz w:val="24"/>
+          <w:szCs w:val="24"/>
+        </w:rPr>
+        <w:t>D</w:t>
+      </w:r>
+      <w:r>
+        <w:rPr>
+          <w:rFonts w:ascii="Arial" w:hAnsi="Arial" w:cs="Arial"/>
+          <w:sz w:val="24"/>
+          <w:szCs w:val="24"/>
+        </w:rPr>
+        <w:t xml:space="preserve">evelopment stage, the microcontroller was programmed to </w:t>
+      </w:r>
+      <w:r>
+        <w:rPr>
+          <w:rFonts w:ascii="Arial" w:hAnsi="Arial" w:cs="Arial"/>
+          <w:sz w:val="24"/>
+          <w:szCs w:val="24"/>
+        </w:rPr>
+        <w:t>analyze sensor data to communicate wirelessly with the mobile app.</w:t>
+      </w:r>
+      <w:r>
+        <w:rPr>
+          <w:rFonts w:ascii="Arial" w:hAnsi="Arial" w:cs="Arial"/>
+          <w:sz w:val="24"/>
+          <w:szCs w:val="24"/>
+        </w:rPr>
+        <w:t xml:space="preserve"> </w:t>
+      </w:r>
+      <w:r>
+        <w:rPr>
+          <w:rFonts w:ascii="Arial" w:hAnsi="Arial" w:cs="Arial"/>
+          <w:sz w:val="24"/>
+          <w:szCs w:val="24"/>
+        </w:rPr>
+        <w:t xml:space="preserve">After the system being functional, in the </w:t>
+      </w:r>
+      <w:r>
+        <w:rPr>
+          <w:rFonts w:ascii="Arial" w:hAnsi="Arial" w:cs="Arial"/>
+          <w:sz w:val="24"/>
+          <w:szCs w:val="24"/>
+        </w:rPr>
+        <w:t>T</w:t>
+      </w:r>
+      <w:r>
+        <w:rPr>
+          <w:rFonts w:ascii="Arial" w:hAnsi="Arial" w:cs="Arial"/>
+          <w:sz w:val="24"/>
+          <w:szCs w:val="24"/>
+        </w:rPr>
+        <w:t>esting phase the product was regularly tested ensuring precision, stability and working of hardware and software components.</w:t>
+      </w:r>
+      <w:r>
+        <w:rPr>
+          <w:rFonts w:ascii="Arial" w:hAnsi="Arial" w:cs="Arial"/>
+          <w:sz w:val="24"/>
+          <w:szCs w:val="24"/>
+        </w:rPr>
+        <w:t xml:space="preserve"> Lastly, </w:t>
+      </w:r>
+      <w:r>
+        <w:rPr>
+          <w:rFonts w:ascii="Arial" w:hAnsi="Arial" w:cs="Arial"/>
+          <w:sz w:val="24"/>
+          <w:szCs w:val="24"/>
+        </w:rPr>
+        <w:t xml:space="preserve">in </w:t>
       </w:r>
       <w:r>
         <w:rPr>
@@ -1615,15 +2386,137 @@
           <w:szCs w:val="24"/>
         </w:rPr>
         <w:lastRenderedPageBreak/>
-        <w:t>early stages</w:t>
-      </w:r>
-      <w:r>
-        <w:rPr>
-          <w:rFonts w:ascii="Arial" w:hAnsi="Arial" w:cs="Arial"/>
-          <w:sz w:val="24"/>
-          <w:szCs w:val="24"/>
-        </w:rPr>
-        <w:t xml:space="preserve"> without interrupting other components.</w:t>
+        <w:t>deployment and maintenance stage, improvement of the product was done where the product was updated based on user feedba</w:t>
+      </w:r>
+      <w:r>
+        <w:rPr>
+          <w:rFonts w:ascii="Arial" w:hAnsi="Arial" w:cs="Arial"/>
+          <w:sz w:val="24"/>
+          <w:szCs w:val="24"/>
+        </w:rPr>
+        <w:t>ck.</w:t>
+      </w:r>
+    </w:p>
+    <w:p>
+      <w:pPr>
+        <w:spacing w:line="360" w:lineRule="auto"/>
+        <w:rPr>
+          <w:rFonts w:ascii="Arial" w:hAnsi="Arial" w:cs="Arial"/>
+          <w:sz w:val="24"/>
+          <w:szCs w:val="24"/>
+        </w:rPr>
+      </w:pPr>
+    </w:p>
+    <w:p>
+      <w:pPr>
+        <w:spacing w:line="360" w:lineRule="auto"/>
+        <w:rPr>
+          <w:rFonts w:ascii="Arial" w:hAnsi="Arial" w:cs="Arial"/>
+          <w:sz w:val="24"/>
+          <w:szCs w:val="24"/>
+        </w:rPr>
+      </w:pPr>
+    </w:p>
+    <w:p>
+      <w:pPr>
+        <w:spacing w:line="360" w:lineRule="auto"/>
+        <w:rPr>
+          <w:rFonts w:ascii="Arial" w:hAnsi="Arial" w:cs="Arial"/>
+          <w:sz w:val="24"/>
+          <w:szCs w:val="24"/>
+        </w:rPr>
+      </w:pPr>
+    </w:p>
+    <w:p>
+      <w:pPr>
+        <w:spacing w:line="360" w:lineRule="auto"/>
+        <w:rPr>
+          <w:rFonts w:ascii="Arial" w:hAnsi="Arial" w:cs="Arial"/>
+          <w:sz w:val="24"/>
+          <w:szCs w:val="24"/>
+        </w:rPr>
+      </w:pPr>
+    </w:p>
+    <w:p>
+      <w:pPr>
+        <w:spacing w:line="360" w:lineRule="auto"/>
+        <w:rPr>
+          <w:rFonts w:ascii="Arial" w:hAnsi="Arial" w:cs="Arial"/>
+          <w:sz w:val="24"/>
+          <w:szCs w:val="24"/>
+        </w:rPr>
+      </w:pPr>
+      <w:r>
+        <w:rPr>
+          <w:rFonts w:ascii="Arial" w:hAnsi="Arial" w:cs="Arial"/>
+          <w:sz w:val="24"/>
+          <w:szCs w:val="24"/>
+        </w:rPr>
+        <w:t>The waterfall method is a conventional and sequential approach where each stage must conclude before beginning with the next stage</w:t>
+      </w:r>
+      <w:r>
+        <w:rPr>
+          <w:rFonts w:ascii="Arial" w:hAnsi="Arial" w:cs="Arial"/>
+          <w:sz w:val="24"/>
+          <w:szCs w:val="24"/>
+        </w:rPr>
+        <w:t xml:space="preserve"> following stable workflow used </w:t>
+      </w:r>
+      <w:r>
+        <w:rPr>
+          <w:rFonts w:ascii="Arial" w:hAnsi="Arial" w:cs="Arial"/>
+          <w:sz w:val="24"/>
+          <w:szCs w:val="24"/>
+        </w:rPr>
+        <w:t>for project that has well-defined end goa</w:t>
+      </w:r>
+      <w:r>
+        <w:rPr>
+          <w:rFonts w:ascii="Arial" w:hAnsi="Arial" w:cs="Arial"/>
+          <w:sz w:val="24"/>
+          <w:szCs w:val="24"/>
+        </w:rPr>
+        <w:t>l</w:t>
+      </w:r>
+      <w:r>
+        <w:rPr>
+          <w:rFonts w:ascii="Arial" w:hAnsi="Arial" w:cs="Arial"/>
+          <w:sz w:val="24"/>
+          <w:szCs w:val="24"/>
+        </w:rPr>
+        <w:t>. The project Smart Vital</w:t>
+      </w:r>
+      <w:r>
+        <w:rPr>
+          <w:rFonts w:ascii="Arial" w:hAnsi="Arial" w:cs="Arial"/>
+          <w:sz w:val="24"/>
+          <w:szCs w:val="24"/>
+        </w:rPr>
+        <w:t>s</w:t>
+      </w:r>
+      <w:r>
+        <w:rPr>
+          <w:rFonts w:ascii="Arial" w:hAnsi="Arial" w:cs="Arial"/>
+          <w:sz w:val="24"/>
+          <w:szCs w:val="24"/>
+        </w:rPr>
+        <w:t xml:space="preserve"> project has different hardware and software integration which needs to be tested continuously for precision and improvement, in waterfall method testing is conducted following the development stage</w:t>
+      </w:r>
+      <w:r>
+        <w:rPr>
+          <w:rFonts w:ascii="Arial" w:hAnsi="Arial" w:cs="Arial"/>
+          <w:sz w:val="24"/>
+          <w:szCs w:val="24"/>
+        </w:rPr>
+        <w:t>. Any issue in the project might not be identified until the very end which will be very risky making the process time consuming and complex</w:t>
+      </w:r>
+      <w:r>
+        <w:rPr>
+          <w:rFonts w:ascii="Arial" w:hAnsi="Arial" w:cs="Arial"/>
+          <w:sz w:val="24"/>
+          <w:szCs w:val="24"/>
+        </w:rPr>
+        <w:t xml:space="preserve"> which is the reason for Agile methodology being used as it offers constant testing and evaluation throughout the product development.</w:t>
       </w:r>
       <w:r>
         <w:rPr>
@@ -1639,39 +2532,119 @@
           <w:sz w:val="24"/>
           <w:szCs w:val="24"/>
         </w:rPr>
-        <w:t>The flexibility, in Agile methodology allows d</w:t>
-      </w:r>
-      <w:r>
-        <w:rPr>
-          <w:rFonts w:ascii="Arial" w:hAnsi="Arial" w:cs="Arial"/>
-          <w:sz w:val="24"/>
-          <w:szCs w:val="24"/>
-        </w:rPr>
-        <w:t xml:space="preserve">evelopers </w:t>
-      </w:r>
-      <w:r>
-        <w:rPr>
-          <w:rFonts w:ascii="Arial" w:hAnsi="Arial" w:cs="Arial"/>
-          <w:sz w:val="24"/>
-          <w:szCs w:val="24"/>
-        </w:rPr>
-        <w:t>to</w:t>
-      </w:r>
-      <w:r>
-        <w:rPr>
-          <w:rFonts w:ascii="Arial" w:hAnsi="Arial" w:cs="Arial"/>
-          <w:sz w:val="24"/>
-          <w:szCs w:val="24"/>
-        </w:rPr>
-        <w:t xml:space="preserve"> include new features or components in later stages based on the </w:t>
-      </w:r>
-      <w:r>
-        <w:rPr>
-          <w:rFonts w:ascii="Arial" w:hAnsi="Arial" w:cs="Arial"/>
-          <w:sz w:val="24"/>
-          <w:szCs w:val="24"/>
-        </w:rPr>
-        <w:t>evolving requirements.</w:t>
+        <w:t>RAD focuses on prompt development of the prototypes and user reviews</w:t>
+      </w:r>
+      <w:r>
+        <w:rPr>
+          <w:rFonts w:ascii="Arial" w:hAnsi="Arial" w:cs="Arial"/>
+          <w:sz w:val="24"/>
+          <w:szCs w:val="24"/>
+        </w:rPr>
+        <w:t>. The Smart Vital</w:t>
+      </w:r>
+      <w:r>
+        <w:rPr>
+          <w:rFonts w:ascii="Arial" w:hAnsi="Arial" w:cs="Arial"/>
+          <w:sz w:val="24"/>
+          <w:szCs w:val="24"/>
+        </w:rPr>
+        <w:t>s</w:t>
+      </w:r>
+      <w:r>
+        <w:rPr>
+          <w:rFonts w:ascii="Arial" w:hAnsi="Arial" w:cs="Arial"/>
+          <w:sz w:val="24"/>
+          <w:szCs w:val="24"/>
+        </w:rPr>
+        <w:t xml:space="preserve"> project </w:t>
+      </w:r>
+      <w:r>
+        <w:rPr>
+          <w:rFonts w:ascii="Arial" w:hAnsi="Arial" w:cs="Arial"/>
+          <w:sz w:val="24"/>
+          <w:szCs w:val="24"/>
+        </w:rPr>
+        <w:t>focuses on providing</w:t>
+      </w:r>
+      <w:r>
+        <w:rPr>
+          <w:rFonts w:ascii="Arial" w:hAnsi="Arial" w:cs="Arial"/>
+          <w:sz w:val="24"/>
+          <w:szCs w:val="24"/>
+        </w:rPr>
+        <w:t xml:space="preserve"> accurate, dependable and secure</w:t>
+      </w:r>
+      <w:r>
+        <w:rPr>
+          <w:rFonts w:ascii="Arial" w:hAnsi="Arial" w:cs="Arial"/>
+          <w:sz w:val="24"/>
+          <w:szCs w:val="24"/>
+        </w:rPr>
+        <w:t xml:space="preserve"> data which are essential for health care</w:t>
+      </w:r>
+      <w:r>
+        <w:rPr>
+          <w:rFonts w:ascii="Arial" w:hAnsi="Arial" w:cs="Arial"/>
+          <w:sz w:val="24"/>
+          <w:szCs w:val="24"/>
+        </w:rPr>
+        <w:t xml:space="preserve">, </w:t>
+      </w:r>
+      <w:r>
+        <w:rPr>
+          <w:rFonts w:ascii="Arial" w:hAnsi="Arial" w:cs="Arial"/>
+          <w:sz w:val="24"/>
+          <w:szCs w:val="24"/>
+        </w:rPr>
+        <w:t>RAD focuses on quick deployment which could result in patchy testing and disparity between hardware and software.</w:t>
+      </w:r>
+      <w:r>
+        <w:rPr>
+          <w:rFonts w:ascii="Arial" w:hAnsi="Arial" w:cs="Arial"/>
+          <w:sz w:val="24"/>
+          <w:szCs w:val="24"/>
+        </w:rPr>
+        <w:t xml:space="preserve"> Therefore, Agile methodology is used as it provides iterative feedback which assures the product is tested thoroughly and reliable medically. </w:t>
+      </w:r>
+      <w:r>
+        <w:rPr>
+          <w:rFonts w:ascii="Arial" w:hAnsi="Arial" w:cs="Arial"/>
+          <w:sz w:val="24"/>
+          <w:szCs w:val="24"/>
+        </w:rPr>
+        <w:t>The Spiral Model mainly focuses on risk management and developing the project in an iterative manner</w:t>
+      </w:r>
+      <w:r>
+        <w:rPr>
+          <w:rFonts w:ascii="Arial" w:hAnsi="Arial" w:cs="Arial"/>
+          <w:sz w:val="24"/>
+          <w:szCs w:val="24"/>
+        </w:rPr>
+        <w:t xml:space="preserve"> which can help the developers eliminate or avoid the risks completely during the initial phase.</w:t>
+      </w:r>
+      <w:r>
+        <w:rPr>
+          <w:rFonts w:ascii="Arial" w:hAnsi="Arial" w:cs="Arial"/>
+          <w:sz w:val="24"/>
+          <w:szCs w:val="24"/>
+        </w:rPr>
+        <w:t xml:space="preserve"> It </w:t>
+      </w:r>
+      <w:r>
+        <w:rPr>
+          <w:rFonts w:ascii="Arial" w:hAnsi="Arial" w:cs="Arial"/>
+          <w:sz w:val="24"/>
+          <w:szCs w:val="24"/>
+        </w:rPr>
+        <w:t>focuses on thorough reports, planning which is suitable for large-scale project with peak risks</w:t>
+      </w:r>
+      <w:r>
+        <w:rPr>
+          <w:rFonts w:ascii="Arial" w:hAnsi="Arial" w:cs="Arial"/>
+          <w:sz w:val="24"/>
+          <w:szCs w:val="24"/>
+        </w:rPr>
+        <w:t xml:space="preserve"> which is why</w:t>
       </w:r>
       <w:r>
         <w:rPr>
@@ -1687,47 +2660,23 @@
           <w:sz w:val="24"/>
           <w:szCs w:val="24"/>
         </w:rPr>
-        <w:t>Constant</w:t>
-      </w:r>
-      <w:r>
-        <w:rPr>
-          <w:rFonts w:ascii="Arial" w:hAnsi="Arial" w:cs="Arial"/>
-          <w:sz w:val="24"/>
-          <w:szCs w:val="24"/>
-        </w:rPr>
-        <w:t xml:space="preserve"> feedback is provided which ensures the progression of the project to meet the end goal the </w:t>
-      </w:r>
-      <w:r>
-        <w:rPr>
-          <w:rFonts w:ascii="Arial" w:hAnsi="Arial" w:cs="Arial"/>
-          <w:sz w:val="24"/>
-          <w:szCs w:val="24"/>
-        </w:rPr>
-        <w:t xml:space="preserve">expectations. </w:t>
-      </w:r>
-      <w:r>
-        <w:rPr>
-          <w:rFonts w:ascii="Arial" w:hAnsi="Arial" w:cs="Arial"/>
-          <w:sz w:val="24"/>
-          <w:szCs w:val="24"/>
-        </w:rPr>
-        <w:t xml:space="preserve">Additionally, the agile method offers iterative process enabling to build and improve the project </w:t>
-      </w:r>
-      <w:r>
-        <w:rPr>
-          <w:rFonts w:ascii="Arial" w:hAnsi="Arial" w:cs="Arial"/>
-          <w:sz w:val="24"/>
-          <w:szCs w:val="24"/>
-        </w:rPr>
-        <w:t>piece by piece</w:t>
-      </w:r>
-      <w:r>
-        <w:rPr>
-          <w:rFonts w:ascii="Arial" w:hAnsi="Arial" w:cs="Arial"/>
-          <w:sz w:val="24"/>
-          <w:szCs w:val="24"/>
-        </w:rPr>
-        <w:t xml:space="preserve"> rather than following a linear or firm plan. </w:t>
+        <w:t xml:space="preserve">agile method is used as it is suitable for small to medium scale projects like Smart Vital with risks like data reliability which can be avoided with regular </w:t>
+      </w:r>
+      <w:r>
+        <w:rPr>
+          <w:rFonts w:ascii="Arial" w:hAnsi="Arial" w:cs="Arial"/>
+          <w:sz w:val="24"/>
+          <w:szCs w:val="24"/>
+        </w:rPr>
+        <w:t>evaluation</w:t>
+      </w:r>
+      <w:r>
+        <w:rPr>
+          <w:rFonts w:ascii="Arial" w:hAnsi="Arial" w:cs="Arial"/>
+          <w:sz w:val="24"/>
+          <w:szCs w:val="24"/>
+        </w:rPr>
+        <w:t>.</w:t>
       </w:r>
     </w:p>
     <w:p>
@@ -1742,638 +2691,24 @@
     </w:p>
     <w:p>
       <w:pPr>
-        <w:spacing w:line="360" w:lineRule="auto"/>
-        <w:rPr>
-          <w:rFonts w:ascii="Arial" w:hAnsi="Arial" w:cs="Arial"/>
-          <w:sz w:val="24"/>
-          <w:szCs w:val="24"/>
-        </w:rPr>
-      </w:pPr>
-      <w:r>
-        <w:rPr>
-          <w:rFonts w:ascii="Arial" w:hAnsi="Arial" w:cs="Arial"/>
-          <w:sz w:val="24"/>
-          <w:szCs w:val="24"/>
-        </w:rPr>
-        <w:t xml:space="preserve">The Agile process has different stages </w:t>
-      </w:r>
-      <w:r>
-        <w:rPr>
-          <w:rFonts w:ascii="Arial" w:hAnsi="Arial" w:cs="Arial"/>
-          <w:sz w:val="24"/>
-          <w:szCs w:val="24"/>
-        </w:rPr>
-        <w:t xml:space="preserve">each </w:t>
-      </w:r>
-      <w:r>
-        <w:rPr>
-          <w:rFonts w:ascii="Arial" w:hAnsi="Arial" w:cs="Arial"/>
-          <w:sz w:val="24"/>
-          <w:szCs w:val="24"/>
-        </w:rPr>
-        <w:t>stage</w:t>
-      </w:r>
-      <w:r>
-        <w:rPr>
-          <w:rFonts w:ascii="Arial" w:hAnsi="Arial" w:cs="Arial"/>
-          <w:sz w:val="24"/>
-          <w:szCs w:val="24"/>
-        </w:rPr>
-        <w:t xml:space="preserve"> contributing for the progressive development</w:t>
-      </w:r>
-      <w:r>
-        <w:rPr>
-          <w:rFonts w:ascii="Arial" w:hAnsi="Arial" w:cs="Arial"/>
-          <w:sz w:val="24"/>
-          <w:szCs w:val="24"/>
-        </w:rPr>
-        <w:t xml:space="preserve"> of the </w:t>
-      </w:r>
-      <w:r>
-        <w:rPr>
-          <w:rFonts w:ascii="Arial" w:hAnsi="Arial" w:cs="Arial"/>
-          <w:sz w:val="24"/>
-          <w:szCs w:val="24"/>
-        </w:rPr>
-        <w:t>Smart Vital</w:t>
-      </w:r>
-      <w:r>
-        <w:rPr>
-          <w:rFonts w:ascii="Arial" w:hAnsi="Arial" w:cs="Arial"/>
-          <w:sz w:val="24"/>
-          <w:szCs w:val="24"/>
-        </w:rPr>
-        <w:t>s</w:t>
-      </w:r>
-      <w:r>
-        <w:rPr>
-          <w:rFonts w:ascii="Arial" w:hAnsi="Arial" w:cs="Arial"/>
-          <w:sz w:val="24"/>
-          <w:szCs w:val="24"/>
-        </w:rPr>
-        <w:t xml:space="preserve"> project</w:t>
-      </w:r>
-      <w:r>
-        <w:rPr>
-          <w:rFonts w:ascii="Arial" w:hAnsi="Arial" w:cs="Arial"/>
-          <w:sz w:val="24"/>
-          <w:szCs w:val="24"/>
-        </w:rPr>
-        <w:t xml:space="preserve">. </w:t>
-      </w:r>
-      <w:r>
-        <w:rPr>
-          <w:rFonts w:ascii="Arial" w:hAnsi="Arial" w:cs="Arial"/>
-          <w:sz w:val="24"/>
-          <w:szCs w:val="24"/>
-        </w:rPr>
-        <w:t xml:space="preserve">Research and Specification Collection is the first stage where the essential modules like </w:t>
-      </w:r>
-      <w:r>
-        <w:rPr>
-          <w:rFonts w:ascii="Arial" w:hAnsi="Arial" w:cs="Arial"/>
-          <w:sz w:val="24"/>
-          <w:szCs w:val="24"/>
-        </w:rPr>
-        <w:t>ESP32, MAX30100 Sp</w:t>
-      </w:r>
-      <w:r>
-        <w:rPr>
-          <w:rFonts w:ascii="Arial" w:hAnsi="Arial" w:cs="Arial"/>
-          <w:sz w:val="24"/>
-          <w:szCs w:val="24"/>
-        </w:rPr>
-        <w:t>O</w:t>
-      </w:r>
-      <w:r>
-        <w:rPr>
-          <w:rFonts w:ascii="Cambria Math" w:hAnsi="Cambria Math" w:cs="Cambria Math"/>
-          <w:sz w:val="24"/>
-          <w:szCs w:val="24"/>
-        </w:rPr>
-        <w:t>₂</w:t>
-      </w:r>
-      <w:r>
-        <w:rPr>
-          <w:rFonts w:ascii="Cambria Math" w:hAnsi="Cambria Math" w:cs="Cambria Math"/>
-          <w:sz w:val="24"/>
-          <w:szCs w:val="24"/>
-        </w:rPr>
-        <w:t xml:space="preserve"> </w:t>
-      </w:r>
-      <w:r>
-        <w:rPr>
-          <w:rFonts w:ascii="Arial" w:hAnsi="Arial" w:cs="Arial"/>
-          <w:sz w:val="24"/>
-          <w:szCs w:val="24"/>
-        </w:rPr>
-        <w:t xml:space="preserve">sensor, ECG sensor, Temperature sensor, are examined with the help of the datasheets. The next stage is </w:t>
-      </w:r>
-      <w:r>
-        <w:rPr>
-          <w:rFonts w:ascii="Arial" w:hAnsi="Arial" w:cs="Arial"/>
-          <w:sz w:val="24"/>
-          <w:szCs w:val="24"/>
-        </w:rPr>
-        <w:t>Planning</w:t>
-      </w:r>
-      <w:r>
-        <w:rPr>
-          <w:rFonts w:ascii="Arial" w:hAnsi="Arial" w:cs="Arial"/>
-          <w:sz w:val="24"/>
-          <w:szCs w:val="24"/>
-        </w:rPr>
-        <w:t xml:space="preserve"> and Circuit Designing where the </w:t>
-      </w:r>
-      <w:r>
-        <w:rPr>
-          <w:rFonts w:ascii="Arial" w:hAnsi="Arial" w:cs="Arial"/>
-          <w:sz w:val="24"/>
-          <w:szCs w:val="24"/>
-        </w:rPr>
-        <w:t>sensor connections were validated</w:t>
-      </w:r>
-      <w:r>
-        <w:rPr>
-          <w:rFonts w:ascii="Arial" w:hAnsi="Arial" w:cs="Arial"/>
-          <w:sz w:val="24"/>
-          <w:szCs w:val="24"/>
-        </w:rPr>
-        <w:t xml:space="preserve"> with the help of Wokwi for circuit diagram</w:t>
-      </w:r>
-      <w:r>
-        <w:rPr>
-          <w:rFonts w:ascii="Arial" w:hAnsi="Arial" w:cs="Arial"/>
-          <w:sz w:val="24"/>
-          <w:szCs w:val="24"/>
-        </w:rPr>
-        <w:t xml:space="preserve"> layout. </w:t>
-      </w:r>
-      <w:r>
-        <w:rPr>
-          <w:rFonts w:ascii="Arial" w:hAnsi="Arial" w:cs="Arial"/>
-          <w:sz w:val="24"/>
-          <w:szCs w:val="24"/>
-        </w:rPr>
-        <w:t xml:space="preserve">After the successful circuit design, </w:t>
-      </w:r>
-      <w:r>
-        <w:rPr>
-          <w:rFonts w:ascii="Arial" w:hAnsi="Arial" w:cs="Arial"/>
-          <w:sz w:val="24"/>
-          <w:szCs w:val="24"/>
-        </w:rPr>
-        <w:t>the main focus was</w:t>
-      </w:r>
-      <w:r>
-        <w:rPr>
-          <w:rFonts w:ascii="Arial" w:hAnsi="Arial" w:cs="Arial"/>
-          <w:sz w:val="24"/>
-          <w:szCs w:val="24"/>
-        </w:rPr>
-        <w:t xml:space="preserve"> integration of MAX30100</w:t>
-      </w:r>
-      <w:r>
-        <w:rPr>
-          <w:rFonts w:ascii="Arial" w:hAnsi="Arial" w:cs="Arial"/>
-          <w:sz w:val="24"/>
-          <w:szCs w:val="24"/>
-        </w:rPr>
-        <w:t>,</w:t>
-      </w:r>
-      <w:r>
-        <w:rPr>
-          <w:rFonts w:ascii="Arial" w:hAnsi="Arial" w:cs="Arial"/>
-          <w:sz w:val="24"/>
-          <w:szCs w:val="24"/>
-        </w:rPr>
-        <w:t xml:space="preserve"> ECG and Temperature sensor with ESP32 for processing sensor data and with OLED for data monitoring. Then, 3D </w:t>
-      </w:r>
-      <w:r>
-        <w:rPr>
-          <w:rFonts w:ascii="Arial" w:hAnsi="Arial" w:cs="Arial"/>
-          <w:sz w:val="24"/>
-          <w:szCs w:val="24"/>
-        </w:rPr>
-        <w:t>models</w:t>
-      </w:r>
-      <w:r>
-        <w:rPr>
-          <w:rFonts w:ascii="Arial" w:hAnsi="Arial" w:cs="Arial"/>
-          <w:sz w:val="24"/>
-          <w:szCs w:val="24"/>
-        </w:rPr>
-        <w:t xml:space="preserve"> and PCB design was developed and designed in TinkerCAD during </w:t>
-      </w:r>
-      <w:r>
-        <w:rPr>
-          <w:rFonts w:ascii="Arial" w:hAnsi="Arial" w:cs="Arial"/>
-          <w:sz w:val="24"/>
-          <w:szCs w:val="24"/>
-        </w:rPr>
-        <w:t>D</w:t>
-      </w:r>
-      <w:r>
-        <w:rPr>
-          <w:rFonts w:ascii="Arial" w:hAnsi="Arial" w:cs="Arial"/>
-          <w:sz w:val="24"/>
-          <w:szCs w:val="24"/>
-        </w:rPr>
-        <w:t xml:space="preserve">esigning and Prototyping stage. In the </w:t>
-      </w:r>
-      <w:r>
-        <w:rPr>
-          <w:rFonts w:ascii="Arial" w:hAnsi="Arial" w:cs="Arial"/>
-          <w:sz w:val="24"/>
-          <w:szCs w:val="24"/>
-        </w:rPr>
-        <w:t>D</w:t>
-      </w:r>
-      <w:r>
-        <w:rPr>
-          <w:rFonts w:ascii="Arial" w:hAnsi="Arial" w:cs="Arial"/>
-          <w:sz w:val="24"/>
-          <w:szCs w:val="24"/>
-        </w:rPr>
-        <w:t xml:space="preserve">evelopment stage, the microcontroller was programmed to </w:t>
-      </w:r>
-      <w:r>
-        <w:rPr>
-          <w:rFonts w:ascii="Arial" w:hAnsi="Arial" w:cs="Arial"/>
-          <w:sz w:val="24"/>
-          <w:szCs w:val="24"/>
-        </w:rPr>
-        <w:t>analyze sensor data to communicate wirelessly with the mobile app.</w:t>
-      </w:r>
-      <w:r>
-        <w:rPr>
-          <w:rFonts w:ascii="Arial" w:hAnsi="Arial" w:cs="Arial"/>
-          <w:sz w:val="24"/>
-          <w:szCs w:val="24"/>
-        </w:rPr>
-        <w:t xml:space="preserve"> </w:t>
-      </w:r>
-      <w:r>
-        <w:rPr>
-          <w:rFonts w:ascii="Arial" w:hAnsi="Arial" w:cs="Arial"/>
-          <w:sz w:val="24"/>
-          <w:szCs w:val="24"/>
-        </w:rPr>
-        <w:t xml:space="preserve">After the system being functional, in the </w:t>
-      </w:r>
-      <w:r>
-        <w:rPr>
-          <w:rFonts w:ascii="Arial" w:hAnsi="Arial" w:cs="Arial"/>
-          <w:sz w:val="24"/>
-          <w:szCs w:val="24"/>
-        </w:rPr>
-        <w:t>T</w:t>
-      </w:r>
-      <w:r>
-        <w:rPr>
-          <w:rFonts w:ascii="Arial" w:hAnsi="Arial" w:cs="Arial"/>
-          <w:sz w:val="24"/>
-          <w:szCs w:val="24"/>
-        </w:rPr>
-        <w:t>esting phase the product was regularly tested ensuring precision, stability and working of hardware and software components.</w:t>
-      </w:r>
-      <w:r>
-        <w:rPr>
-          <w:rFonts w:ascii="Arial" w:hAnsi="Arial" w:cs="Arial"/>
-          <w:sz w:val="24"/>
-          <w:szCs w:val="24"/>
-        </w:rPr>
-        <w:t xml:space="preserve"> Lastly, </w:t>
-      </w:r>
-      <w:r>
-        <w:rPr>
-          <w:rFonts w:ascii="Arial" w:hAnsi="Arial" w:cs="Arial"/>
-          <w:sz w:val="24"/>
-          <w:szCs w:val="24"/>
-        </w:rPr>
-        <w:t>in deployment and maintenance stage, improvement of the product was done where the product was updated based on user feedba</w:t>
-      </w:r>
-      <w:r>
-        <w:rPr>
-          <w:rFonts w:ascii="Arial" w:hAnsi="Arial" w:cs="Arial"/>
-          <w:sz w:val="24"/>
-          <w:szCs w:val="24"/>
-        </w:rPr>
-        <w:t>ck.</w:t>
-      </w:r>
-    </w:p>
-    <w:p>
-      <w:pPr>
-        <w:spacing w:line="360" w:lineRule="auto"/>
-        <w:rPr>
-          <w:rFonts w:ascii="Arial" w:hAnsi="Arial" w:cs="Arial"/>
-          <w:sz w:val="24"/>
-          <w:szCs w:val="24"/>
-        </w:rPr>
-      </w:pPr>
-    </w:p>
-    <w:p>
-      <w:pPr>
-        <w:spacing w:line="360" w:lineRule="auto"/>
-        <w:rPr>
-          <w:rFonts w:ascii="Arial" w:hAnsi="Arial" w:cs="Arial"/>
-          <w:sz w:val="24"/>
-          <w:szCs w:val="24"/>
-        </w:rPr>
-      </w:pPr>
-    </w:p>
-    <w:p>
-      <w:pPr>
-        <w:spacing w:line="360" w:lineRule="auto"/>
-        <w:rPr>
-          <w:rFonts w:ascii="Arial" w:hAnsi="Arial" w:cs="Arial"/>
-          <w:sz w:val="24"/>
-          <w:szCs w:val="24"/>
-        </w:rPr>
-      </w:pPr>
-    </w:p>
-    <w:p>
-      <w:pPr>
-        <w:spacing w:line="360" w:lineRule="auto"/>
-        <w:rPr>
-          <w:rFonts w:ascii="Arial" w:hAnsi="Arial" w:cs="Arial"/>
-          <w:sz w:val="24"/>
-          <w:szCs w:val="24"/>
-        </w:rPr>
-      </w:pPr>
-    </w:p>
-    <w:p>
-      <w:pPr>
-        <w:spacing w:line="360" w:lineRule="auto"/>
-        <w:rPr>
-          <w:rFonts w:ascii="Arial" w:hAnsi="Arial" w:cs="Arial"/>
-          <w:sz w:val="24"/>
-          <w:szCs w:val="24"/>
-        </w:rPr>
-      </w:pPr>
-      <w:r>
-        <w:rPr>
-          <w:rFonts w:ascii="Arial" w:hAnsi="Arial" w:cs="Arial"/>
+        <w:jc w:val="center"/>
+        <w:rPr>
+          <w:rFonts w:ascii="Arial" w:hAnsi="Arial" w:cs="Arial"/>
+          <w:b/>
+          <w:bCs/>
+          <w:sz w:val="24"/>
+          <w:szCs w:val="24"/>
+        </w:rPr>
+      </w:pPr>
+      <w:r>
+        <w:rPr>
+          <w:rFonts w:ascii="Arial" w:hAnsi="Arial" w:cs="Arial"/>
+          <w:b/>
+          <w:bCs/>
           <w:sz w:val="24"/>
           <w:szCs w:val="24"/>
         </w:rPr>
         <w:lastRenderedPageBreak/>
-        <w:t>The waterfall method is a conventional and sequential approach where each stage must conclude before beginning with the next stage</w:t>
-      </w:r>
-      <w:r>
-        <w:rPr>
-          <w:rFonts w:ascii="Arial" w:hAnsi="Arial" w:cs="Arial"/>
-          <w:sz w:val="24"/>
-          <w:szCs w:val="24"/>
-        </w:rPr>
-        <w:t xml:space="preserve"> following stable workflow used </w:t>
-      </w:r>
-      <w:r>
-        <w:rPr>
-          <w:rFonts w:ascii="Arial" w:hAnsi="Arial" w:cs="Arial"/>
-          <w:sz w:val="24"/>
-          <w:szCs w:val="24"/>
-        </w:rPr>
-        <w:t>for project that has well-defined end goa</w:t>
-      </w:r>
-      <w:r>
-        <w:rPr>
-          <w:rFonts w:ascii="Arial" w:hAnsi="Arial" w:cs="Arial"/>
-          <w:sz w:val="24"/>
-          <w:szCs w:val="24"/>
-        </w:rPr>
-        <w:t>l</w:t>
-      </w:r>
-      <w:r>
-        <w:rPr>
-          <w:rFonts w:ascii="Arial" w:hAnsi="Arial" w:cs="Arial"/>
-          <w:sz w:val="24"/>
-          <w:szCs w:val="24"/>
-        </w:rPr>
-        <w:t>. The project Smart Vital</w:t>
-      </w:r>
-      <w:r>
-        <w:rPr>
-          <w:rFonts w:ascii="Arial" w:hAnsi="Arial" w:cs="Arial"/>
-          <w:sz w:val="24"/>
-          <w:szCs w:val="24"/>
-        </w:rPr>
-        <w:t>s</w:t>
-      </w:r>
-      <w:r>
-        <w:rPr>
-          <w:rFonts w:ascii="Arial" w:hAnsi="Arial" w:cs="Arial"/>
-          <w:sz w:val="24"/>
-          <w:szCs w:val="24"/>
-        </w:rPr>
-        <w:t xml:space="preserve"> project has different hardware and software integration which needs to be tested continuously for precision and improvement, in waterfall method testing is conducted following the development stage</w:t>
-      </w:r>
-      <w:r>
-        <w:rPr>
-          <w:rFonts w:ascii="Arial" w:hAnsi="Arial" w:cs="Arial"/>
-          <w:sz w:val="24"/>
-          <w:szCs w:val="24"/>
-        </w:rPr>
-        <w:t>. Any issue in the project might not be identified until the very end which will be very risky making the process time consuming and complex</w:t>
-      </w:r>
-      <w:r>
-        <w:rPr>
-          <w:rFonts w:ascii="Arial" w:hAnsi="Arial" w:cs="Arial"/>
-          <w:sz w:val="24"/>
-          <w:szCs w:val="24"/>
-        </w:rPr>
-        <w:t xml:space="preserve"> which is the reason for Agile methodology being used as it offers constant testing and evaluation throughout the product development.</w:t>
-      </w:r>
-      <w:r>
-        <w:rPr>
-          <w:rFonts w:ascii="Arial" w:hAnsi="Arial" w:cs="Arial"/>
-          <w:sz w:val="24"/>
-          <w:szCs w:val="24"/>
-        </w:rPr>
-        <w:t xml:space="preserve"> </w:t>
-      </w:r>
-      <w:r>
-        <w:rPr>
-          <w:rFonts w:ascii="Arial" w:hAnsi="Arial" w:cs="Arial"/>
-          <w:sz w:val="24"/>
-          <w:szCs w:val="24"/>
-        </w:rPr>
-        <w:t>RAD focuses on prompt development of the prototypes and user reviews</w:t>
-      </w:r>
-      <w:r>
-        <w:rPr>
-          <w:rFonts w:ascii="Arial" w:hAnsi="Arial" w:cs="Arial"/>
-          <w:sz w:val="24"/>
-          <w:szCs w:val="24"/>
-        </w:rPr>
-        <w:t>. The Smart Vital</w:t>
-      </w:r>
-      <w:r>
-        <w:rPr>
-          <w:rFonts w:ascii="Arial" w:hAnsi="Arial" w:cs="Arial"/>
-          <w:sz w:val="24"/>
-          <w:szCs w:val="24"/>
-        </w:rPr>
-        <w:t>s</w:t>
-      </w:r>
-      <w:r>
-        <w:rPr>
-          <w:rFonts w:ascii="Arial" w:hAnsi="Arial" w:cs="Arial"/>
-          <w:sz w:val="24"/>
-          <w:szCs w:val="24"/>
-        </w:rPr>
-        <w:t xml:space="preserve"> project </w:t>
-      </w:r>
-      <w:r>
-        <w:rPr>
-          <w:rFonts w:ascii="Arial" w:hAnsi="Arial" w:cs="Arial"/>
-          <w:sz w:val="24"/>
-          <w:szCs w:val="24"/>
-        </w:rPr>
-        <w:t>focuses on providing</w:t>
-      </w:r>
-      <w:r>
-        <w:rPr>
-          <w:rFonts w:ascii="Arial" w:hAnsi="Arial" w:cs="Arial"/>
-          <w:sz w:val="24"/>
-          <w:szCs w:val="24"/>
-        </w:rPr>
-        <w:t xml:space="preserve"> accurate, dependable and secure</w:t>
-      </w:r>
-      <w:r>
-        <w:rPr>
-          <w:rFonts w:ascii="Arial" w:hAnsi="Arial" w:cs="Arial"/>
-          <w:sz w:val="24"/>
-          <w:szCs w:val="24"/>
-        </w:rPr>
-        <w:t xml:space="preserve"> data which are essential for health care</w:t>
-      </w:r>
-      <w:r>
-        <w:rPr>
-          <w:rFonts w:ascii="Arial" w:hAnsi="Arial" w:cs="Arial"/>
-          <w:sz w:val="24"/>
-          <w:szCs w:val="24"/>
-        </w:rPr>
-        <w:t xml:space="preserve">, </w:t>
-      </w:r>
-      <w:r>
-        <w:rPr>
-          <w:rFonts w:ascii="Arial" w:hAnsi="Arial" w:cs="Arial"/>
-          <w:sz w:val="24"/>
-          <w:szCs w:val="24"/>
-        </w:rPr>
-        <w:t>RAD focuses on quick deployment which could result in patchy testing and disparity between hardware and software.</w:t>
-      </w:r>
-      <w:r>
-        <w:rPr>
-          <w:rFonts w:ascii="Arial" w:hAnsi="Arial" w:cs="Arial"/>
-          <w:sz w:val="24"/>
-          <w:szCs w:val="24"/>
-        </w:rPr>
-        <w:t xml:space="preserve"> Therefore, Agile methodology is used as it provides iterative feedback which assures the product is tested thoroughly and reliable medically. </w:t>
-      </w:r>
-      <w:r>
-        <w:rPr>
-          <w:rFonts w:ascii="Arial" w:hAnsi="Arial" w:cs="Arial"/>
-          <w:sz w:val="24"/>
-          <w:szCs w:val="24"/>
-        </w:rPr>
-        <w:t>The Spiral Model mainly focuses on risk management and developing the project in an iterative manner</w:t>
-      </w:r>
-      <w:r>
-        <w:rPr>
-          <w:rFonts w:ascii="Arial" w:hAnsi="Arial" w:cs="Arial"/>
-          <w:sz w:val="24"/>
-          <w:szCs w:val="24"/>
-        </w:rPr>
-        <w:t xml:space="preserve"> which can help the developers eliminate or avoid the risks completely during the initial phase.</w:t>
-      </w:r>
-      <w:r>
-        <w:rPr>
-          <w:rFonts w:ascii="Arial" w:hAnsi="Arial" w:cs="Arial"/>
-          <w:sz w:val="24"/>
-          <w:szCs w:val="24"/>
-        </w:rPr>
-        <w:t xml:space="preserve"> It </w:t>
-      </w:r>
-      <w:r>
-        <w:rPr>
-          <w:rFonts w:ascii="Arial" w:hAnsi="Arial" w:cs="Arial"/>
-          <w:sz w:val="24"/>
-          <w:szCs w:val="24"/>
-        </w:rPr>
-        <w:t>focuses on thorough reports, planning which is suitable for large-scale project with peak risks</w:t>
-      </w:r>
-      <w:r>
-        <w:rPr>
-          <w:rFonts w:ascii="Arial" w:hAnsi="Arial" w:cs="Arial"/>
-          <w:sz w:val="24"/>
-          <w:szCs w:val="24"/>
-        </w:rPr>
-        <w:t xml:space="preserve"> which is why</w:t>
-      </w:r>
-      <w:r>
-        <w:rPr>
-          <w:rFonts w:ascii="Arial" w:hAnsi="Arial" w:cs="Arial"/>
-          <w:sz w:val="24"/>
-          <w:szCs w:val="24"/>
-        </w:rPr>
-        <w:t xml:space="preserve"> </w:t>
-      </w:r>
-      <w:r>
-        <w:rPr>
-          <w:rFonts w:ascii="Arial" w:hAnsi="Arial" w:cs="Arial"/>
-          <w:sz w:val="24"/>
-          <w:szCs w:val="24"/>
-        </w:rPr>
-        <w:t xml:space="preserve">agile method is used as it is suitable for small to medium scale projects like Smart Vital with risks like data reliability which can be avoided with regular </w:t>
-      </w:r>
-      <w:r>
-        <w:rPr>
-          <w:rFonts w:ascii="Arial" w:hAnsi="Arial" w:cs="Arial"/>
-          <w:sz w:val="24"/>
-          <w:szCs w:val="24"/>
-        </w:rPr>
-        <w:t>evaluation</w:t>
-      </w:r>
-      <w:r>
-        <w:rPr>
-          <w:rFonts w:ascii="Arial" w:hAnsi="Arial" w:cs="Arial"/>
-          <w:sz w:val="24"/>
-          <w:szCs w:val="24"/>
-        </w:rPr>
-        <w:t>.</w:t>
-      </w:r>
-    </w:p>
-    <w:p>
-      <w:pPr>
-        <w:spacing w:line="360" w:lineRule="auto"/>
-        <w:rPr>
-          <w:rFonts w:ascii="Arial" w:hAnsi="Arial" w:cs="Arial"/>
-          <w:sz w:val="24"/>
-          <w:szCs w:val="24"/>
-        </w:rPr>
-      </w:pPr>
-    </w:p>
-    <w:p>
-      <w:pPr>
-        <w:jc w:val="center"/>
-        <w:rPr>
-          <w:rFonts w:ascii="Arial" w:hAnsi="Arial" w:cs="Arial"/>
-          <w:b/>
-          <w:bCs/>
-          <w:sz w:val="24"/>
-          <w:szCs w:val="24"/>
-        </w:rPr>
-      </w:pPr>
-      <w:r>
-        <w:rPr>
-          <w:rFonts w:ascii="Arial" w:hAnsi="Arial" w:cs="Arial"/>
-          <w:b/>
-          <w:bCs/>
-          <w:sz w:val="24"/>
-          <w:szCs w:val="24"/>
-        </w:rPr>
         <w:t>CHAPTER 5: PRODUCT DESIGN</w:t>
       </w:r>
     </w:p>
@@ -2700,7 +3035,6 @@
                 <w:sz w:val="24"/>
                 <w:szCs w:val="24"/>
               </w:rPr>
-              <w:lastRenderedPageBreak/>
               <w:t>Accurate readings from sensors.</w:t>
             </w:r>
           </w:p>
@@ -3339,7 +3673,6 @@
           <w:sz w:val="24"/>
           <w:szCs w:val="24"/>
         </w:rPr>
-        <w:lastRenderedPageBreak/>
         <w:drawing>
           <wp:inline distT="0" distB="0" distL="0" distR="0" wp14:anchorId="40E98CF0" wp14:editId="4F27D812">
             <wp:extent cx="5486400" cy="2671445"/>
@@ -3551,7 +3884,6 @@
           <w:sz w:val="24"/>
           <w:szCs w:val="24"/>
         </w:rPr>
-        <w:lastRenderedPageBreak/>
         <w:t>Gnatt Chart</w:t>
       </w:r>
     </w:p>
@@ -3746,6 +4078,7 @@
           <w:sz w:val="24"/>
           <w:szCs w:val="24"/>
         </w:rPr>
+        <w:lastRenderedPageBreak/>
         <w:drawing>
           <wp:inline distT="0" distB="0" distL="0" distR="0" wp14:anchorId="2369D356" wp14:editId="6154AE7A">
             <wp:extent cx="5011200" cy="2116420"/>
@@ -3814,7 +4147,6 @@
           <w:sz w:val="24"/>
           <w:szCs w:val="24"/>
         </w:rPr>
-        <w:lastRenderedPageBreak/>
         <w:t>Timeline</w:t>
       </w:r>
     </w:p>
@@ -4048,6 +4380,7 @@
           <w:sz w:val="24"/>
           <w:szCs w:val="24"/>
         </w:rPr>
+        <w:lastRenderedPageBreak/>
         <w:t>Resource Sheet</w:t>
       </w:r>
     </w:p>
@@ -4071,7 +4404,6 @@
           <w:sz w:val="24"/>
           <w:szCs w:val="24"/>
         </w:rPr>
-        <w:lastRenderedPageBreak/>
         <w:drawing>
           <wp:inline distT="0" distB="0" distL="0" distR="0" wp14:anchorId="1E479750" wp14:editId="216B1F64">
             <wp:extent cx="5270400" cy="3686175"/>
@@ -4209,6 +4541,7 @@
           <w:sz w:val="24"/>
           <w:szCs w:val="24"/>
         </w:rPr>
+        <w:lastRenderedPageBreak/>
         <w:t xml:space="preserve">CHAPTER 10: SUMMARY AND CONCLUSION </w:t>
       </w:r>
     </w:p>
@@ -4594,6 +4927,92 @@
     </w:lvl>
   </w:abstractNum>
   <w:abstractNum w:abstractNumId="4" w15:restartNumberingAfterBreak="0">
+    <w:nsid w:val="262D4690"/>
+    <w:multiLevelType w:val="hybridMultilevel"/>
+    <w:tmpl w:val="81201B38"/>
+    <w:lvl w:ilvl="0" w:tplc="0409001B">
+      <w:start w:val="1"/>
+      <w:numFmt w:val="lowerRoman"/>
+      <w:lvlText w:val="%1."/>
+      <w:lvlJc w:val="right"/>
+      <w:pPr>
+        <w:ind w:left="1440" w:hanging="360"/>
+      </w:pPr>
+    </w:lvl>
+    <w:lvl w:ilvl="1" w:tplc="04090019" w:tentative="1">
+      <w:start w:val="1"/>
+      <w:numFmt w:val="lowerLetter"/>
+      <w:lvlText w:val="%2."/>
+      <w:lvlJc w:val="left"/>
+      <w:pPr>
+        <w:ind w:left="2160" w:hanging="360"/>
+      </w:pPr>
+    </w:lvl>
+    <w:lvl w:ilvl="2" w:tplc="0409001B" w:tentative="1">
+      <w:start w:val="1"/>
+      <w:numFmt w:val="lowerRoman"/>
+      <w:lvlText w:val="%3."/>
+      <w:lvlJc w:val="right"/>
+      <w:pPr>
+        <w:ind w:left="2880" w:hanging="180"/>
+      </w:pPr>
+    </w:lvl>
+    <w:lvl w:ilvl="3" w:tplc="0409000F" w:tentative="1">
+      <w:start w:val="1"/>
+      <w:numFmt w:val="decimal"/>
+      <w:lvlText w:val="%4."/>
+      <w:lvlJc w:val="left"/>
+      <w:pPr>
+        <w:ind w:left="3600" w:hanging="360"/>
+      </w:pPr>
+    </w:lvl>
+    <w:lvl w:ilvl="4" w:tplc="04090019" w:tentative="1">
+      <w:start w:val="1"/>
+      <w:numFmt w:val="lowerLetter"/>
+      <w:lvlText w:val="%5."/>
+      <w:lvlJc w:val="left"/>
+      <w:pPr>
+        <w:ind w:left="4320" w:hanging="360"/>
+      </w:pPr>
+    </w:lvl>
+    <w:lvl w:ilvl="5" w:tplc="0409001B" w:tentative="1">
+      <w:start w:val="1"/>
+      <w:numFmt w:val="lowerRoman"/>
+      <w:lvlText w:val="%6."/>
+      <w:lvlJc w:val="right"/>
+      <w:pPr>
+        <w:ind w:left="5040" w:hanging="180"/>
+      </w:pPr>
+    </w:lvl>
+    <w:lvl w:ilvl="6" w:tplc="0409000F" w:tentative="1">
+      <w:start w:val="1"/>
+      <w:numFmt w:val="decimal"/>
+      <w:lvlText w:val="%7."/>
+      <w:lvlJc w:val="left"/>
+      <w:pPr>
+        <w:ind w:left="5760" w:hanging="360"/>
+      </w:pPr>
+    </w:lvl>
+    <w:lvl w:ilvl="7" w:tplc="04090019" w:tentative="1">
+      <w:start w:val="1"/>
+      <w:numFmt w:val="lowerLetter"/>
+      <w:lvlText w:val="%8."/>
+      <w:lvlJc w:val="left"/>
+      <w:pPr>
+        <w:ind w:left="6480" w:hanging="360"/>
+      </w:pPr>
+    </w:lvl>
+    <w:lvl w:ilvl="8" w:tplc="0409001B" w:tentative="1">
+      <w:start w:val="1"/>
+      <w:numFmt w:val="lowerRoman"/>
+      <w:lvlText w:val="%9."/>
+      <w:lvlJc w:val="right"/>
+      <w:pPr>
+        <w:ind w:left="7200" w:hanging="180"/>
+      </w:pPr>
+    </w:lvl>
+  </w:abstractNum>
+  <w:abstractNum w:abstractNumId="5" w15:restartNumberingAfterBreak="0">
     <w:nsid w:val="33CC50B9"/>
     <w:multiLevelType w:val="hybridMultilevel"/>
     <w:tmpl w:val="2BEC8AF8"/>
@@ -4679,7 +5098,7 @@
       </w:pPr>
     </w:lvl>
   </w:abstractNum>
-  <w:abstractNum w:abstractNumId="5" w15:restartNumberingAfterBreak="0">
+  <w:abstractNum w:abstractNumId="6" w15:restartNumberingAfterBreak="0">
     <w:nsid w:val="5A1F229A"/>
     <w:multiLevelType w:val="hybridMultilevel"/>
     <w:tmpl w:val="D854D1BC"/>
@@ -4765,7 +5184,7 @@
       </w:pPr>
     </w:lvl>
   </w:abstractNum>
-  <w:abstractNum w:abstractNumId="6" w15:restartNumberingAfterBreak="0">
+  <w:abstractNum w:abstractNumId="7" w15:restartNumberingAfterBreak="0">
     <w:nsid w:val="69732E49"/>
     <w:multiLevelType w:val="hybridMultilevel"/>
     <w:tmpl w:val="06181F76"/>
@@ -4854,7 +5273,7 @@
       </w:pPr>
     </w:lvl>
   </w:abstractNum>
-  <w:abstractNum w:abstractNumId="7" w15:restartNumberingAfterBreak="0">
+  <w:abstractNum w:abstractNumId="8" w15:restartNumberingAfterBreak="0">
     <w:nsid w:val="6A5D4067"/>
     <w:multiLevelType w:val="hybridMultilevel"/>
     <w:tmpl w:val="F31AE626"/>
@@ -4940,7 +5359,7 @@
       </w:pPr>
     </w:lvl>
   </w:abstractNum>
-  <w:abstractNum w:abstractNumId="8" w15:restartNumberingAfterBreak="0">
+  <w:abstractNum w:abstractNumId="9" w15:restartNumberingAfterBreak="0">
     <w:nsid w:val="73DE4F99"/>
     <w:multiLevelType w:val="hybridMultilevel"/>
     <w:tmpl w:val="70E80198"/>
@@ -5029,7 +5448,7 @@
       </w:pPr>
     </w:lvl>
   </w:abstractNum>
-  <w:abstractNum w:abstractNumId="9" w15:restartNumberingAfterBreak="0">
+  <w:abstractNum w:abstractNumId="10" w15:restartNumberingAfterBreak="0">
     <w:nsid w:val="752273CC"/>
     <w:multiLevelType w:val="hybridMultilevel"/>
     <w:tmpl w:val="5226D2D4"/>
@@ -5116,34 +5535,37 @@
     </w:lvl>
   </w:abstractNum>
   <w:num w:numId="1" w16cid:durableId="810680417">
-    <w:abstractNumId w:val="8"/>
+    <w:abstractNumId w:val="9"/>
   </w:num>
   <w:num w:numId="2" w16cid:durableId="2111194629">
     <w:abstractNumId w:val="0"/>
   </w:num>
   <w:num w:numId="3" w16cid:durableId="2036534968">
-    <w:abstractNumId w:val="6"/>
+    <w:abstractNumId w:val="7"/>
   </w:num>
   <w:num w:numId="4" w16cid:durableId="1340043315">
-    <w:abstractNumId w:val="4"/>
+    <w:abstractNumId w:val="5"/>
   </w:num>
   <w:num w:numId="5" w16cid:durableId="624044400">
-    <w:abstractNumId w:val="7"/>
+    <w:abstractNumId w:val="8"/>
   </w:num>
   <w:num w:numId="6" w16cid:durableId="442454837">
-    <w:abstractNumId w:val="5"/>
+    <w:abstractNumId w:val="6"/>
   </w:num>
   <w:num w:numId="7" w16cid:durableId="1439565984">
     <w:abstractNumId w:val="2"/>
   </w:num>
   <w:num w:numId="8" w16cid:durableId="1901356021">
-    <w:abstractNumId w:val="9"/>
+    <w:abstractNumId w:val="10"/>
   </w:num>
   <w:num w:numId="9" w16cid:durableId="1461000840">
     <w:abstractNumId w:val="1"/>
   </w:num>
   <w:num w:numId="10" w16cid:durableId="1314946016">
     <w:abstractNumId w:val="3"/>
+  </w:num>
+  <w:num w:numId="11" w16cid:durableId="1456867689">
+    <w:abstractNumId w:val="4"/>
   </w:num>
 </w:numbering>
 </file>

</xml_diff>

<commit_message>
made changed in chapter 3
</commit_message>
<xml_diff>
--- a/SoyaShrestha_77356846_ProductionProject/Report.docx
+++ b/SoyaShrestha_77356846_ProductionProject/Report.docx
@@ -383,23 +383,7 @@
           <w:sz w:val="24"/>
           <w:szCs w:val="24"/>
         </w:rPr>
-        <w:t xml:space="preserve">A single compact device is used unlike having different devices for measuring health vitals. It offering all in one general health measurement, </w:t>
-      </w:r>
-      <w:r>
-        <w:rPr>
-          <w:rFonts w:ascii="Arial" w:hAnsi="Arial" w:cs="Arial"/>
-          <w:sz w:val="24"/>
-          <w:szCs w:val="24"/>
-        </w:rPr>
-        <w:t>making sure that you have all the necessary health information well within access</w:t>
-      </w:r>
-      <w:r>
-        <w:rPr>
-          <w:rFonts w:ascii="Arial" w:hAnsi="Arial" w:cs="Arial"/>
-          <w:sz w:val="24"/>
-          <w:szCs w:val="24"/>
-        </w:rPr>
-        <w:t xml:space="preserve"> whether you are </w:t>
+        <w:t xml:space="preserve">A single compact device is used unlike having different devices for measuring health vitals. It offering all in one general health measurement, making sure that you have all the necessary health information well within access whether you are </w:t>
       </w:r>
       <w:r>
         <w:rPr>
@@ -646,15 +630,71 @@
           <w:sz w:val="24"/>
           <w:szCs w:val="24"/>
         </w:rPr>
-        <w:t xml:space="preserve"> is used as</w:t>
-      </w:r>
-      <w:r>
-        <w:rPr>
-          <w:rFonts w:ascii="Arial" w:hAnsi="Arial" w:cs="Arial"/>
-          <w:sz w:val="24"/>
-          <w:szCs w:val="24"/>
-        </w:rPr>
-        <w:t xml:space="preserve"> micro-controller as it has powerful ability to process data with built-in Wi-Fi.</w:t>
+        <w:t xml:space="preserve"> is </w:t>
+      </w:r>
+      <w:r>
+        <w:rPr>
+          <w:rFonts w:ascii="Arial" w:hAnsi="Arial" w:cs="Arial"/>
+          <w:sz w:val="24"/>
+          <w:szCs w:val="24"/>
+        </w:rPr>
+        <w:t>a</w:t>
+      </w:r>
+      <w:r>
+        <w:rPr>
+          <w:rFonts w:ascii="Arial" w:hAnsi="Arial" w:cs="Arial"/>
+          <w:sz w:val="24"/>
+          <w:szCs w:val="24"/>
+        </w:rPr>
+        <w:t xml:space="preserve"> micro-controller</w:t>
+      </w:r>
+      <w:r>
+        <w:rPr>
+          <w:rFonts w:ascii="Arial" w:hAnsi="Arial" w:cs="Arial"/>
+          <w:sz w:val="24"/>
+          <w:szCs w:val="24"/>
+        </w:rPr>
+        <w:t xml:space="preserve">, </w:t>
+      </w:r>
+      <w:r>
+        <w:rPr>
+          <w:rFonts w:ascii="Arial" w:hAnsi="Arial" w:cs="Arial"/>
+          <w:sz w:val="24"/>
+          <w:szCs w:val="24"/>
+        </w:rPr>
+        <w:t>it has powerful ability to process data with built-in Wi-Fi</w:t>
+      </w:r>
+      <w:r>
+        <w:rPr>
+          <w:rFonts w:ascii="Arial" w:hAnsi="Arial" w:cs="Arial"/>
+          <w:sz w:val="24"/>
+          <w:szCs w:val="24"/>
+        </w:rPr>
+        <w:t xml:space="preserve"> which </w:t>
+      </w:r>
+      <w:r>
+        <w:rPr>
+          <w:rFonts w:ascii="Arial" w:hAnsi="Arial" w:cs="Arial"/>
+          <w:sz w:val="24"/>
+          <w:szCs w:val="24"/>
+        </w:rPr>
+        <w:t>was</w:t>
+      </w:r>
+      <w:r>
+        <w:rPr>
+          <w:rFonts w:ascii="Arial" w:hAnsi="Arial" w:cs="Arial"/>
+          <w:sz w:val="24"/>
+          <w:szCs w:val="24"/>
+        </w:rPr>
+        <w:t xml:space="preserve"> the reason for its usage</w:t>
+      </w:r>
+      <w:r>
+        <w:rPr>
+          <w:rFonts w:ascii="Arial" w:hAnsi="Arial" w:cs="Arial"/>
+          <w:sz w:val="24"/>
+          <w:szCs w:val="24"/>
+        </w:rPr>
+        <w:t>.</w:t>
       </w:r>
     </w:p>
     <w:p>
@@ -686,7 +726,34 @@
           <w:sz w:val="24"/>
           <w:szCs w:val="24"/>
         </w:rPr>
-        <w:t xml:space="preserve"> is used for the measurement of </w:t>
+        <w:t xml:space="preserve"> is </w:t>
+      </w:r>
+      <w:r>
+        <w:rPr>
+          <w:rFonts w:ascii="Arial" w:hAnsi="Arial" w:cs="Arial"/>
+          <w:color w:val="FF0000"/>
+          <w:sz w:val="24"/>
+          <w:szCs w:val="24"/>
+        </w:rPr>
+        <w:t>a sensor</w:t>
+      </w:r>
+      <w:r>
+        <w:rPr>
+          <w:rFonts w:ascii="Arial" w:hAnsi="Arial" w:cs="Arial"/>
+          <w:color w:val="FF0000"/>
+          <w:sz w:val="24"/>
+          <w:szCs w:val="24"/>
+        </w:rPr>
+        <w:t xml:space="preserve"> for measur</w:t>
+      </w:r>
+      <w:r>
+        <w:rPr>
+          <w:rFonts w:ascii="Arial" w:hAnsi="Arial" w:cs="Arial"/>
+          <w:color w:val="FF0000"/>
+          <w:sz w:val="24"/>
+          <w:szCs w:val="24"/>
+        </w:rPr>
+        <w:t xml:space="preserve">ing </w:t>
       </w:r>
       <w:r>
         <w:rPr>
@@ -727,6 +794,30 @@
           <w:szCs w:val="24"/>
         </w:rPr>
         <w:t>rate</w:t>
+      </w:r>
+      <w:r>
+        <w:rPr>
+          <w:rFonts w:ascii="Arial" w:hAnsi="Arial" w:cs="Arial"/>
+          <w:sz w:val="24"/>
+          <w:szCs w:val="24"/>
+        </w:rPr>
+        <w:t xml:space="preserve">. It </w:t>
+      </w:r>
+      <w:r>
+        <w:rPr>
+          <w:rFonts w:ascii="Arial" w:hAnsi="Arial" w:cs="Arial"/>
+          <w:sz w:val="24"/>
+          <w:szCs w:val="24"/>
+        </w:rPr>
+        <w:t>was</w:t>
+      </w:r>
+      <w:r>
+        <w:rPr>
+          <w:rFonts w:ascii="Arial" w:hAnsi="Arial" w:cs="Arial"/>
+          <w:sz w:val="24"/>
+          <w:szCs w:val="24"/>
+        </w:rPr>
+        <w:t xml:space="preserve"> used</w:t>
       </w:r>
       <w:r>
         <w:rPr>
@@ -756,6 +847,7 @@
           <w:sz w:val="24"/>
           <w:szCs w:val="24"/>
         </w:rPr>
+        <w:lastRenderedPageBreak/>
         <w:t>AD8232</w:t>
       </w:r>
       <w:r>
@@ -764,7 +856,31 @@
           <w:sz w:val="24"/>
           <w:szCs w:val="24"/>
         </w:rPr>
-        <w:t xml:space="preserve"> is used as ideal sensor for optimal ECG signal monitoring.</w:t>
+        <w:t xml:space="preserve"> is</w:t>
+      </w:r>
+      <w:r>
+        <w:rPr>
+          <w:rFonts w:ascii="Arial" w:hAnsi="Arial" w:cs="Arial"/>
+          <w:sz w:val="24"/>
+          <w:szCs w:val="24"/>
+        </w:rPr>
+        <w:t xml:space="preserve"> a device to measure ECG signal. It was used as it gives </w:t>
+      </w:r>
+      <w:r>
+        <w:rPr>
+          <w:rFonts w:ascii="Arial" w:hAnsi="Arial" w:cs="Arial"/>
+          <w:sz w:val="24"/>
+          <w:szCs w:val="24"/>
+        </w:rPr>
+        <w:t xml:space="preserve">optimal ECG signal </w:t>
+      </w:r>
+      <w:r>
+        <w:rPr>
+          <w:rFonts w:ascii="Arial" w:hAnsi="Arial" w:cs="Arial"/>
+          <w:sz w:val="24"/>
+          <w:szCs w:val="24"/>
+        </w:rPr>
+        <w:t>measurement.</w:t>
       </w:r>
     </w:p>
     <w:p>
@@ -786,7 +902,6 @@
           <w:sz w:val="24"/>
           <w:szCs w:val="24"/>
         </w:rPr>
-        <w:lastRenderedPageBreak/>
         <w:t>10K NTC Thermistor temperature sensor</w:t>
       </w:r>
       <w:r>
@@ -833,7 +948,79 @@
           <w:sz w:val="24"/>
           <w:szCs w:val="24"/>
         </w:rPr>
-        <w:t xml:space="preserve"> is used to control voltage and limit current, ensuring systems stability.</w:t>
+        <w:t xml:space="preserve"> is</w:t>
+      </w:r>
+      <w:r>
+        <w:rPr>
+          <w:rFonts w:ascii="Arial" w:hAnsi="Arial" w:cs="Arial"/>
+          <w:sz w:val="24"/>
+          <w:szCs w:val="24"/>
+        </w:rPr>
+        <w:t xml:space="preserve"> electrical component which </w:t>
+      </w:r>
+      <w:r>
+        <w:rPr>
+          <w:rFonts w:ascii="Arial" w:hAnsi="Arial" w:cs="Arial"/>
+          <w:sz w:val="24"/>
+          <w:szCs w:val="24"/>
+        </w:rPr>
+        <w:t>control</w:t>
+      </w:r>
+      <w:r>
+        <w:rPr>
+          <w:rFonts w:ascii="Arial" w:hAnsi="Arial" w:cs="Arial"/>
+          <w:sz w:val="24"/>
+          <w:szCs w:val="24"/>
+        </w:rPr>
+        <w:t>s</w:t>
+      </w:r>
+      <w:r>
+        <w:rPr>
+          <w:rFonts w:ascii="Arial" w:hAnsi="Arial" w:cs="Arial"/>
+          <w:sz w:val="24"/>
+          <w:szCs w:val="24"/>
+        </w:rPr>
+        <w:t xml:space="preserve"> voltage and limit current</w:t>
+      </w:r>
+      <w:r>
+        <w:rPr>
+          <w:rFonts w:ascii="Arial" w:hAnsi="Arial" w:cs="Arial"/>
+          <w:sz w:val="24"/>
+          <w:szCs w:val="24"/>
+        </w:rPr>
+        <w:t>. It ensure</w:t>
+      </w:r>
+      <w:r>
+        <w:rPr>
+          <w:rFonts w:ascii="Arial" w:hAnsi="Arial" w:cs="Arial"/>
+          <w:sz w:val="24"/>
+          <w:szCs w:val="24"/>
+        </w:rPr>
+        <w:t>d</w:t>
+      </w:r>
+      <w:r>
+        <w:rPr>
+          <w:rFonts w:ascii="Arial" w:hAnsi="Arial" w:cs="Arial"/>
+          <w:sz w:val="24"/>
+          <w:szCs w:val="24"/>
+        </w:rPr>
+        <w:t xml:space="preserve"> </w:t>
+      </w:r>
+      <w:r>
+        <w:rPr>
+          <w:rFonts w:ascii="Arial" w:hAnsi="Arial" w:cs="Arial"/>
+          <w:sz w:val="24"/>
+          <w:szCs w:val="24"/>
+        </w:rPr>
+        <w:t>the</w:t>
+      </w:r>
+      <w:r>
+        <w:rPr>
+          <w:rFonts w:ascii="Arial" w:hAnsi="Arial" w:cs="Arial"/>
+          <w:sz w:val="24"/>
+          <w:szCs w:val="24"/>
+        </w:rPr>
+        <w:t xml:space="preserve"> components receive proper voltage and current supply.</w:t>
       </w:r>
     </w:p>
     <w:p>
@@ -863,23 +1050,47 @@
           <w:sz w:val="24"/>
           <w:szCs w:val="24"/>
         </w:rPr>
-        <w:t xml:space="preserve"> is used to switch the sensors measurement as per the </w:t>
-      </w:r>
-      <w:r>
-        <w:rPr>
-          <w:rFonts w:ascii="Arial" w:hAnsi="Arial" w:cs="Arial"/>
-          <w:sz w:val="24"/>
-          <w:szCs w:val="24"/>
-        </w:rPr>
-        <w:t>user’s</w:t>
-      </w:r>
-      <w:r>
-        <w:rPr>
-          <w:rFonts w:ascii="Arial" w:hAnsi="Arial" w:cs="Arial"/>
-          <w:sz w:val="24"/>
-          <w:szCs w:val="24"/>
-        </w:rPr>
-        <w:t xml:space="preserve"> requirement.</w:t>
+        <w:t xml:space="preserve"> is </w:t>
+      </w:r>
+      <w:r>
+        <w:rPr>
+          <w:rFonts w:ascii="Arial" w:hAnsi="Arial" w:cs="Arial"/>
+          <w:sz w:val="24"/>
+          <w:szCs w:val="24"/>
+        </w:rPr>
+        <w:t>electromechanical switch, allow</w:t>
+      </w:r>
+      <w:r>
+        <w:rPr>
+          <w:rFonts w:ascii="Arial" w:hAnsi="Arial" w:cs="Arial"/>
+          <w:sz w:val="24"/>
+          <w:szCs w:val="24"/>
+        </w:rPr>
+        <w:t>ing</w:t>
+      </w:r>
+      <w:r>
+        <w:rPr>
+          <w:rFonts w:ascii="Arial" w:hAnsi="Arial" w:cs="Arial"/>
+          <w:sz w:val="24"/>
+          <w:szCs w:val="24"/>
+        </w:rPr>
+        <w:t xml:space="preserve"> manual control of the circuit. It was </w:t>
+      </w:r>
+      <w:r>
+        <w:rPr>
+          <w:rFonts w:ascii="Arial" w:hAnsi="Arial" w:cs="Arial"/>
+          <w:sz w:val="24"/>
+          <w:szCs w:val="24"/>
+        </w:rPr>
+        <w:t>implemented</w:t>
+      </w:r>
+      <w:r>
+        <w:rPr>
+          <w:rFonts w:ascii="Arial" w:hAnsi="Arial" w:cs="Arial"/>
+          <w:sz w:val="24"/>
+          <w:szCs w:val="24"/>
+        </w:rPr>
+        <w:t xml:space="preserve"> to switch the sensors measurement as per requirement.</w:t>
       </w:r>
     </w:p>
     <w:p>
@@ -901,15 +1112,23 @@
           <w:sz w:val="24"/>
           <w:szCs w:val="24"/>
         </w:rPr>
-        <w:t>OLED display</w:t>
-      </w:r>
-      <w:r>
-        <w:rPr>
-          <w:rFonts w:ascii="Arial" w:hAnsi="Arial" w:cs="Arial"/>
-          <w:sz w:val="24"/>
-          <w:szCs w:val="24"/>
-        </w:rPr>
-        <w:t xml:space="preserve"> is used for local display of the</w:t>
+        <w:t xml:space="preserve">OLED </w:t>
+      </w:r>
+      <w:r>
+        <w:rPr>
+          <w:rFonts w:ascii="Arial" w:hAnsi="Arial" w:cs="Arial"/>
+          <w:sz w:val="24"/>
+          <w:szCs w:val="24"/>
+        </w:rPr>
+        <w:t>was</w:t>
+      </w:r>
+      <w:r>
+        <w:rPr>
+          <w:rFonts w:ascii="Arial" w:hAnsi="Arial" w:cs="Arial"/>
+          <w:sz w:val="24"/>
+          <w:szCs w:val="24"/>
+        </w:rPr>
+        <w:t xml:space="preserve"> used for local display of the</w:t>
       </w:r>
       <w:r>
         <w:rPr>
@@ -1075,7 +1294,23 @@
           <w:sz w:val="24"/>
           <w:szCs w:val="24"/>
         </w:rPr>
-        <w:t xml:space="preserve"> is used as primary programing language as it helps in effective programing and suitable for hardware like ESP32.</w:t>
+        <w:t xml:space="preserve"> </w:t>
+      </w:r>
+      <w:r>
+        <w:rPr>
+          <w:rFonts w:ascii="Arial" w:hAnsi="Arial" w:cs="Arial"/>
+          <w:sz w:val="24"/>
+          <w:szCs w:val="24"/>
+        </w:rPr>
+        <w:t>was</w:t>
+      </w:r>
+      <w:r>
+        <w:rPr>
+          <w:rFonts w:ascii="Arial" w:hAnsi="Arial" w:cs="Arial"/>
+          <w:sz w:val="24"/>
+          <w:szCs w:val="24"/>
+        </w:rPr>
+        <w:t xml:space="preserve"> used as primary programing language as it helps in effective programing and suitable for hardware like ESP32.</w:t>
       </w:r>
     </w:p>
     <w:p>
@@ -1105,7 +1340,23 @@
           <w:sz w:val="24"/>
           <w:szCs w:val="24"/>
         </w:rPr>
-        <w:t xml:space="preserve"> is adopted for development of mobile application.</w:t>
+        <w:t xml:space="preserve"> </w:t>
+      </w:r>
+      <w:r>
+        <w:rPr>
+          <w:rFonts w:ascii="Arial" w:hAnsi="Arial" w:cs="Arial"/>
+          <w:sz w:val="24"/>
+          <w:szCs w:val="24"/>
+        </w:rPr>
+        <w:t>was</w:t>
+      </w:r>
+      <w:r>
+        <w:rPr>
+          <w:rFonts w:ascii="Arial" w:hAnsi="Arial" w:cs="Arial"/>
+          <w:sz w:val="24"/>
+          <w:szCs w:val="24"/>
+        </w:rPr>
+        <w:t xml:space="preserve"> adopted for development of mobile application.</w:t>
       </w:r>
     </w:p>
     <w:p>
@@ -1143,7 +1394,7 @@
           <w:sz w:val="24"/>
           <w:szCs w:val="24"/>
         </w:rPr>
-        <w:t>is</w:t>
+        <w:t>was</w:t>
       </w:r>
       <w:r>
         <w:rPr>
@@ -1181,7 +1432,15 @@
           <w:sz w:val="24"/>
           <w:szCs w:val="24"/>
         </w:rPr>
-        <w:t>allows</w:t>
+        <w:t>allow</w:t>
+      </w:r>
+      <w:r>
+        <w:rPr>
+          <w:rFonts w:ascii="Arial" w:hAnsi="Arial" w:cs="Arial"/>
+          <w:sz w:val="24"/>
+          <w:szCs w:val="24"/>
+        </w:rPr>
+        <w:t>ed</w:t>
       </w:r>
       <w:r>
         <w:rPr>
@@ -1243,7 +1502,23 @@
           <w:sz w:val="24"/>
           <w:szCs w:val="24"/>
         </w:rPr>
-        <w:t>allows effective development, handl</w:t>
+        <w:t>allow</w:t>
+      </w:r>
+      <w:r>
+        <w:rPr>
+          <w:rFonts w:ascii="Arial" w:hAnsi="Arial" w:cs="Arial"/>
+          <w:sz w:val="24"/>
+          <w:szCs w:val="24"/>
+        </w:rPr>
+        <w:t>ed</w:t>
+      </w:r>
+      <w:r>
+        <w:rPr>
+          <w:rFonts w:ascii="Arial" w:hAnsi="Arial" w:cs="Arial"/>
+          <w:sz w:val="24"/>
+          <w:szCs w:val="24"/>
+        </w:rPr>
+        <w:t xml:space="preserve"> effective development, handl</w:t>
       </w:r>
       <w:r>
         <w:rPr>
@@ -1305,7 +1580,23 @@
           <w:sz w:val="24"/>
           <w:szCs w:val="24"/>
         </w:rPr>
-        <w:t xml:space="preserve"> helps </w:t>
+        <w:t xml:space="preserve"> help</w:t>
+      </w:r>
+      <w:r>
+        <w:rPr>
+          <w:rFonts w:ascii="Arial" w:hAnsi="Arial" w:cs="Arial"/>
+          <w:sz w:val="24"/>
+          <w:szCs w:val="24"/>
+        </w:rPr>
+        <w:t>ed</w:t>
+      </w:r>
+      <w:r>
+        <w:rPr>
+          <w:rFonts w:ascii="Arial" w:hAnsi="Arial" w:cs="Arial"/>
+          <w:sz w:val="24"/>
+          <w:szCs w:val="24"/>
+        </w:rPr>
+        <w:t xml:space="preserve"> </w:t>
       </w:r>
       <w:r>
         <w:rPr>
@@ -1351,7 +1642,23 @@
           <w:sz w:val="24"/>
           <w:szCs w:val="24"/>
         </w:rPr>
-        <w:t xml:space="preserve"> is used for I2C communication for effective data exchange </w:t>
+        <w:t xml:space="preserve"> </w:t>
+      </w:r>
+      <w:r>
+        <w:rPr>
+          <w:rFonts w:ascii="Arial" w:hAnsi="Arial" w:cs="Arial"/>
+          <w:sz w:val="24"/>
+          <w:szCs w:val="24"/>
+        </w:rPr>
+        <w:t>was</w:t>
+      </w:r>
+      <w:r>
+        <w:rPr>
+          <w:rFonts w:ascii="Arial" w:hAnsi="Arial" w:cs="Arial"/>
+          <w:sz w:val="24"/>
+          <w:szCs w:val="24"/>
+        </w:rPr>
+        <w:t xml:space="preserve"> used for I2C communication for effective data exchange </w:t>
       </w:r>
       <w:r>
         <w:rPr>
@@ -1413,7 +1720,23 @@
           <w:sz w:val="24"/>
           <w:szCs w:val="24"/>
         </w:rPr>
-        <w:t xml:space="preserve">library is used as it allows Wi-Fi </w:t>
+        <w:t xml:space="preserve">library </w:t>
+      </w:r>
+      <w:r>
+        <w:rPr>
+          <w:rFonts w:ascii="Arial" w:hAnsi="Arial" w:cs="Arial"/>
+          <w:sz w:val="24"/>
+          <w:szCs w:val="24"/>
+        </w:rPr>
+        <w:t>was</w:t>
+      </w:r>
+      <w:r>
+        <w:rPr>
+          <w:rFonts w:ascii="Arial" w:hAnsi="Arial" w:cs="Arial"/>
+          <w:sz w:val="24"/>
+          <w:szCs w:val="24"/>
+        </w:rPr>
+        <w:t xml:space="preserve"> used as it allows Wi-Fi </w:t>
       </w:r>
       <w:r>
         <w:rPr>
@@ -1473,10 +1796,65 @@
         </w:numPr>
         <w:rPr>
           <w:rFonts w:ascii="Arial" w:hAnsi="Arial" w:cs="Arial"/>
-          <w:sz w:val="24"/>
-          <w:szCs w:val="24"/>
-        </w:rPr>
-      </w:pPr>
+          <w:color w:val="FF0000"/>
+          <w:sz w:val="24"/>
+          <w:szCs w:val="24"/>
+        </w:rPr>
+      </w:pPr>
+      <w:r>
+        <w:rPr>
+          <w:rFonts w:ascii="Arial" w:hAnsi="Arial" w:cs="Arial"/>
+          <w:color w:val="FF0000"/>
+          <w:sz w:val="24"/>
+          <w:szCs w:val="24"/>
+        </w:rPr>
+        <w:t>MAX30102 Library</w:t>
+      </w:r>
+      <w:r>
+        <w:rPr>
+          <w:rFonts w:ascii="Arial" w:hAnsi="Arial" w:cs="Arial"/>
+          <w:color w:val="FF0000"/>
+          <w:sz w:val="24"/>
+          <w:szCs w:val="24"/>
+        </w:rPr>
+        <w:t xml:space="preserve"> allow</w:t>
+      </w:r>
+      <w:r>
+        <w:rPr>
+          <w:rFonts w:ascii="Arial" w:hAnsi="Arial" w:cs="Arial"/>
+          <w:color w:val="FF0000"/>
+          <w:sz w:val="24"/>
+          <w:szCs w:val="24"/>
+        </w:rPr>
+        <w:t>ed</w:t>
+      </w:r>
+      <w:r>
+        <w:rPr>
+          <w:rFonts w:ascii="Arial" w:hAnsi="Arial" w:cs="Arial"/>
+          <w:color w:val="FF0000"/>
+          <w:sz w:val="24"/>
+          <w:szCs w:val="24"/>
+        </w:rPr>
+        <w:t xml:space="preserve"> easy communication with </w:t>
+      </w:r>
+      <w:r>
+        <w:rPr>
+          <w:rFonts w:ascii="Arial" w:hAnsi="Arial" w:cs="Arial"/>
+          <w:color w:val="FF0000"/>
+          <w:sz w:val="24"/>
+          <w:szCs w:val="24"/>
+        </w:rPr>
+        <w:t xml:space="preserve"> MAX </w:t>
+      </w:r>
+      <w:r>
+        <w:rPr>
+          <w:rFonts w:ascii="Arial" w:hAnsi="Arial" w:cs="Arial"/>
+          <w:color w:val="FF0000"/>
+          <w:sz w:val="24"/>
+          <w:szCs w:val="24"/>
+        </w:rPr>
+        <w:t>sensor and collect accurate data in real-time.</w:t>
+      </w:r>
     </w:p>
     <w:p>
       <w:pPr>
@@ -1527,7 +1905,23 @@
           <w:sz w:val="24"/>
           <w:szCs w:val="24"/>
         </w:rPr>
-        <w:t xml:space="preserve"> is </w:t>
+        <w:t xml:space="preserve"> </w:t>
+      </w:r>
+      <w:r>
+        <w:rPr>
+          <w:rFonts w:ascii="Arial" w:hAnsi="Arial" w:cs="Arial"/>
+          <w:sz w:val="24"/>
+          <w:szCs w:val="24"/>
+        </w:rPr>
+        <w:t>was</w:t>
+      </w:r>
+      <w:r>
+        <w:rPr>
+          <w:rFonts w:ascii="Arial" w:hAnsi="Arial" w:cs="Arial"/>
+          <w:sz w:val="24"/>
+          <w:szCs w:val="24"/>
+        </w:rPr>
+        <w:t xml:space="preserve"> </w:t>
       </w:r>
       <w:r>
         <w:rPr>
@@ -1543,7 +1937,23 @@
           <w:sz w:val="24"/>
           <w:szCs w:val="24"/>
         </w:rPr>
-        <w:t xml:space="preserve"> as it helps to manage the codes and files efficiently and keep </w:t>
+        <w:t xml:space="preserve"> as it help</w:t>
+      </w:r>
+      <w:r>
+        <w:rPr>
+          <w:rFonts w:ascii="Arial" w:hAnsi="Arial" w:cs="Arial"/>
+          <w:sz w:val="24"/>
+          <w:szCs w:val="24"/>
+        </w:rPr>
+        <w:t>ed</w:t>
+      </w:r>
+      <w:r>
+        <w:rPr>
+          <w:rFonts w:ascii="Arial" w:hAnsi="Arial" w:cs="Arial"/>
+          <w:sz w:val="24"/>
+          <w:szCs w:val="24"/>
+        </w:rPr>
+        <w:t xml:space="preserve"> to manage the codes and files efficiently and keep </w:t>
       </w:r>
       <w:r>
         <w:rPr>
@@ -1591,6 +2001,7 @@
           <w:sz w:val="24"/>
           <w:szCs w:val="24"/>
         </w:rPr>
+        <w:lastRenderedPageBreak/>
         <w:t>Documentation</w:t>
       </w:r>
     </w:p>
@@ -1621,7 +2032,23 @@
           <w:sz w:val="24"/>
           <w:szCs w:val="24"/>
         </w:rPr>
-        <w:t xml:space="preserve"> is used to prepare a thorough report of the project.</w:t>
+        <w:t xml:space="preserve"> </w:t>
+      </w:r>
+      <w:r>
+        <w:rPr>
+          <w:rFonts w:ascii="Arial" w:hAnsi="Arial" w:cs="Arial"/>
+          <w:sz w:val="24"/>
+          <w:szCs w:val="24"/>
+        </w:rPr>
+        <w:t>was</w:t>
+      </w:r>
+      <w:r>
+        <w:rPr>
+          <w:rFonts w:ascii="Arial" w:hAnsi="Arial" w:cs="Arial"/>
+          <w:sz w:val="24"/>
+          <w:szCs w:val="24"/>
+        </w:rPr>
+        <w:t xml:space="preserve"> used to prepare a thorough report of the project.</w:t>
       </w:r>
     </w:p>
     <w:p>
@@ -1651,7 +2078,23 @@
           <w:sz w:val="24"/>
           <w:szCs w:val="24"/>
         </w:rPr>
-        <w:t xml:space="preserve"> is used to present a well-constructed </w:t>
+        <w:t xml:space="preserve"> </w:t>
+      </w:r>
+      <w:r>
+        <w:rPr>
+          <w:rFonts w:ascii="Arial" w:hAnsi="Arial" w:cs="Arial"/>
+          <w:sz w:val="24"/>
+          <w:szCs w:val="24"/>
+        </w:rPr>
+        <w:t>was</w:t>
+      </w:r>
+      <w:r>
+        <w:rPr>
+          <w:rFonts w:ascii="Arial" w:hAnsi="Arial" w:cs="Arial"/>
+          <w:sz w:val="24"/>
+          <w:szCs w:val="24"/>
+        </w:rPr>
+        <w:t xml:space="preserve"> used to present a well-constructed </w:t>
       </w:r>
       <w:r>
         <w:rPr>
@@ -1705,7 +2148,23 @@
           <w:sz w:val="24"/>
           <w:szCs w:val="24"/>
         </w:rPr>
-        <w:t xml:space="preserve"> is used to deliver presentation which supports the development of the product.</w:t>
+        <w:t xml:space="preserve"> </w:t>
+      </w:r>
+      <w:r>
+        <w:rPr>
+          <w:rFonts w:ascii="Arial" w:hAnsi="Arial" w:cs="Arial"/>
+          <w:sz w:val="24"/>
+          <w:szCs w:val="24"/>
+        </w:rPr>
+        <w:t>was</w:t>
+      </w:r>
+      <w:r>
+        <w:rPr>
+          <w:rFonts w:ascii="Arial" w:hAnsi="Arial" w:cs="Arial"/>
+          <w:sz w:val="24"/>
+          <w:szCs w:val="24"/>
+        </w:rPr>
+        <w:t xml:space="preserve"> used to deliver presentation which supports the development of the product.</w:t>
       </w:r>
     </w:p>
     <w:p>
@@ -1727,7 +2186,6 @@
           <w:sz w:val="24"/>
           <w:szCs w:val="24"/>
         </w:rPr>
-        <w:lastRenderedPageBreak/>
         <w:t>Web Browser</w:t>
       </w:r>
     </w:p>
@@ -1758,7 +2216,23 @@
           <w:sz w:val="24"/>
           <w:szCs w:val="24"/>
         </w:rPr>
-        <w:t xml:space="preserve"> is </w:t>
+        <w:t xml:space="preserve"> </w:t>
+      </w:r>
+      <w:r>
+        <w:rPr>
+          <w:rFonts w:ascii="Arial" w:hAnsi="Arial" w:cs="Arial"/>
+          <w:sz w:val="24"/>
+          <w:szCs w:val="24"/>
+        </w:rPr>
+        <w:t>was</w:t>
+      </w:r>
+      <w:r>
+        <w:rPr>
+          <w:rFonts w:ascii="Arial" w:hAnsi="Arial" w:cs="Arial"/>
+          <w:sz w:val="24"/>
+          <w:szCs w:val="24"/>
+        </w:rPr>
+        <w:t xml:space="preserve"> </w:t>
       </w:r>
       <w:r>
         <w:rPr>
@@ -2305,7 +2779,16 @@
           <w:sz w:val="24"/>
           <w:szCs w:val="24"/>
         </w:rPr>
-        <w:t xml:space="preserve">esigning and Prototyping stage. In the </w:t>
+        <w:t xml:space="preserve">esigning and Prototyping stage. </w:t>
+      </w:r>
+      <w:r>
+        <w:rPr>
+          <w:rFonts w:ascii="Arial" w:hAnsi="Arial" w:cs="Arial"/>
+          <w:sz w:val="24"/>
+          <w:szCs w:val="24"/>
+        </w:rPr>
+        <w:lastRenderedPageBreak/>
+        <w:t xml:space="preserve">In the </w:t>
       </w:r>
       <w:r>
         <w:rPr>
@@ -2377,7 +2860,281 @@
           <w:sz w:val="24"/>
           <w:szCs w:val="24"/>
         </w:rPr>
-        <w:t xml:space="preserve">in </w:t>
+        <w:t>in deployment and maintenance stage, improvement of the product was done where the product was updated based on user feedba</w:t>
+      </w:r>
+      <w:r>
+        <w:rPr>
+          <w:rFonts w:ascii="Arial" w:hAnsi="Arial" w:cs="Arial"/>
+          <w:sz w:val="24"/>
+          <w:szCs w:val="24"/>
+        </w:rPr>
+        <w:t>ck.</w:t>
+      </w:r>
+    </w:p>
+    <w:p>
+      <w:pPr>
+        <w:spacing w:line="360" w:lineRule="auto"/>
+        <w:rPr>
+          <w:rFonts w:ascii="Arial" w:hAnsi="Arial" w:cs="Arial"/>
+          <w:sz w:val="24"/>
+          <w:szCs w:val="24"/>
+        </w:rPr>
+      </w:pPr>
+    </w:p>
+    <w:p>
+      <w:pPr>
+        <w:spacing w:line="360" w:lineRule="auto"/>
+        <w:rPr>
+          <w:rFonts w:ascii="Arial" w:hAnsi="Arial" w:cs="Arial"/>
+          <w:sz w:val="24"/>
+          <w:szCs w:val="24"/>
+        </w:rPr>
+      </w:pPr>
+    </w:p>
+    <w:p>
+      <w:pPr>
+        <w:spacing w:line="360" w:lineRule="auto"/>
+        <w:rPr>
+          <w:rFonts w:ascii="Arial" w:hAnsi="Arial" w:cs="Arial"/>
+          <w:sz w:val="24"/>
+          <w:szCs w:val="24"/>
+        </w:rPr>
+      </w:pPr>
+    </w:p>
+    <w:p>
+      <w:pPr>
+        <w:spacing w:line="360" w:lineRule="auto"/>
+        <w:rPr>
+          <w:rFonts w:ascii="Arial" w:hAnsi="Arial" w:cs="Arial"/>
+          <w:sz w:val="24"/>
+          <w:szCs w:val="24"/>
+        </w:rPr>
+      </w:pPr>
+    </w:p>
+    <w:p>
+      <w:pPr>
+        <w:spacing w:line="360" w:lineRule="auto"/>
+        <w:rPr>
+          <w:rFonts w:ascii="Arial" w:hAnsi="Arial" w:cs="Arial"/>
+          <w:sz w:val="24"/>
+          <w:szCs w:val="24"/>
+        </w:rPr>
+      </w:pPr>
+      <w:r>
+        <w:rPr>
+          <w:rFonts w:ascii="Arial" w:hAnsi="Arial" w:cs="Arial"/>
+          <w:sz w:val="24"/>
+          <w:szCs w:val="24"/>
+        </w:rPr>
+        <w:t>The waterfall method is a conventional and sequential approach where each stage must conclude before beginning with the next stage</w:t>
+      </w:r>
+      <w:r>
+        <w:rPr>
+          <w:rFonts w:ascii="Arial" w:hAnsi="Arial" w:cs="Arial"/>
+          <w:sz w:val="24"/>
+          <w:szCs w:val="24"/>
+        </w:rPr>
+        <w:t xml:space="preserve"> following stable workflow used </w:t>
+      </w:r>
+      <w:r>
+        <w:rPr>
+          <w:rFonts w:ascii="Arial" w:hAnsi="Arial" w:cs="Arial"/>
+          <w:sz w:val="24"/>
+          <w:szCs w:val="24"/>
+        </w:rPr>
+        <w:t>for project that has well-defined end goa</w:t>
+      </w:r>
+      <w:r>
+        <w:rPr>
+          <w:rFonts w:ascii="Arial" w:hAnsi="Arial" w:cs="Arial"/>
+          <w:sz w:val="24"/>
+          <w:szCs w:val="24"/>
+        </w:rPr>
+        <w:t>l</w:t>
+      </w:r>
+      <w:r>
+        <w:rPr>
+          <w:rFonts w:ascii="Arial" w:hAnsi="Arial" w:cs="Arial"/>
+          <w:sz w:val="24"/>
+          <w:szCs w:val="24"/>
+        </w:rPr>
+        <w:t>. The project Smart Vital</w:t>
+      </w:r>
+      <w:r>
+        <w:rPr>
+          <w:rFonts w:ascii="Arial" w:hAnsi="Arial" w:cs="Arial"/>
+          <w:sz w:val="24"/>
+          <w:szCs w:val="24"/>
+        </w:rPr>
+        <w:t>s</w:t>
+      </w:r>
+      <w:r>
+        <w:rPr>
+          <w:rFonts w:ascii="Arial" w:hAnsi="Arial" w:cs="Arial"/>
+          <w:sz w:val="24"/>
+          <w:szCs w:val="24"/>
+        </w:rPr>
+        <w:t xml:space="preserve"> project has different hardware and software integration which needs to be tested continuously for precision and improvement, in waterfall method testing is conducted following the development stage</w:t>
+      </w:r>
+      <w:r>
+        <w:rPr>
+          <w:rFonts w:ascii="Arial" w:hAnsi="Arial" w:cs="Arial"/>
+          <w:sz w:val="24"/>
+          <w:szCs w:val="24"/>
+        </w:rPr>
+        <w:t>. Any issue in the project might not be identified until the very end which will be very risky making the process time consuming and complex</w:t>
+      </w:r>
+      <w:r>
+        <w:rPr>
+          <w:rFonts w:ascii="Arial" w:hAnsi="Arial" w:cs="Arial"/>
+          <w:sz w:val="24"/>
+          <w:szCs w:val="24"/>
+        </w:rPr>
+        <w:t xml:space="preserve"> which is the reason for Agile methodology being used as it offers constant testing and evaluation throughout the product development.</w:t>
+      </w:r>
+      <w:r>
+        <w:rPr>
+          <w:rFonts w:ascii="Arial" w:hAnsi="Arial" w:cs="Arial"/>
+          <w:sz w:val="24"/>
+          <w:szCs w:val="24"/>
+        </w:rPr>
+        <w:t xml:space="preserve"> </w:t>
+      </w:r>
+      <w:r>
+        <w:rPr>
+          <w:rFonts w:ascii="Arial" w:hAnsi="Arial" w:cs="Arial"/>
+          <w:sz w:val="24"/>
+          <w:szCs w:val="24"/>
+        </w:rPr>
+        <w:t>RAD focuses on prompt development of the prototypes and user reviews</w:t>
+      </w:r>
+      <w:r>
+        <w:rPr>
+          <w:rFonts w:ascii="Arial" w:hAnsi="Arial" w:cs="Arial"/>
+          <w:sz w:val="24"/>
+          <w:szCs w:val="24"/>
+        </w:rPr>
+        <w:t>. The Smart Vital</w:t>
+      </w:r>
+      <w:r>
+        <w:rPr>
+          <w:rFonts w:ascii="Arial" w:hAnsi="Arial" w:cs="Arial"/>
+          <w:sz w:val="24"/>
+          <w:szCs w:val="24"/>
+        </w:rPr>
+        <w:t>s</w:t>
+      </w:r>
+      <w:r>
+        <w:rPr>
+          <w:rFonts w:ascii="Arial" w:hAnsi="Arial" w:cs="Arial"/>
+          <w:sz w:val="24"/>
+          <w:szCs w:val="24"/>
+        </w:rPr>
+        <w:t xml:space="preserve"> project </w:t>
+      </w:r>
+      <w:r>
+        <w:rPr>
+          <w:rFonts w:ascii="Arial" w:hAnsi="Arial" w:cs="Arial"/>
+          <w:sz w:val="24"/>
+          <w:szCs w:val="24"/>
+        </w:rPr>
+        <w:t>focuses on providing</w:t>
+      </w:r>
+      <w:r>
+        <w:rPr>
+          <w:rFonts w:ascii="Arial" w:hAnsi="Arial" w:cs="Arial"/>
+          <w:sz w:val="24"/>
+          <w:szCs w:val="24"/>
+        </w:rPr>
+        <w:t xml:space="preserve"> accurate, dependable and secure</w:t>
+      </w:r>
+      <w:r>
+        <w:rPr>
+          <w:rFonts w:ascii="Arial" w:hAnsi="Arial" w:cs="Arial"/>
+          <w:sz w:val="24"/>
+          <w:szCs w:val="24"/>
+        </w:rPr>
+        <w:t xml:space="preserve"> data which are essential for health care</w:t>
+      </w:r>
+      <w:r>
+        <w:rPr>
+          <w:rFonts w:ascii="Arial" w:hAnsi="Arial" w:cs="Arial"/>
+          <w:sz w:val="24"/>
+          <w:szCs w:val="24"/>
+        </w:rPr>
+        <w:t xml:space="preserve">, </w:t>
+      </w:r>
+      <w:r>
+        <w:rPr>
+          <w:rFonts w:ascii="Arial" w:hAnsi="Arial" w:cs="Arial"/>
+          <w:sz w:val="24"/>
+          <w:szCs w:val="24"/>
+        </w:rPr>
+        <w:t>RAD focuses on quick deployment which could result in patchy testing and disparity between hardware and software.</w:t>
+      </w:r>
+      <w:r>
+        <w:rPr>
+          <w:rFonts w:ascii="Arial" w:hAnsi="Arial" w:cs="Arial"/>
+          <w:sz w:val="24"/>
+          <w:szCs w:val="24"/>
+        </w:rPr>
+        <w:t xml:space="preserve"> Therefore, Agile methodology is used as it provides iterative feedback which assures the product is tested thoroughly and reliable medically. </w:t>
+      </w:r>
+      <w:r>
+        <w:rPr>
+          <w:rFonts w:ascii="Arial" w:hAnsi="Arial" w:cs="Arial"/>
+          <w:sz w:val="24"/>
+          <w:szCs w:val="24"/>
+        </w:rPr>
+        <w:t>The Spiral Model mainly focuses on risk management and developing the project in an iterative manner</w:t>
+      </w:r>
+      <w:r>
+        <w:rPr>
+          <w:rFonts w:ascii="Arial" w:hAnsi="Arial" w:cs="Arial"/>
+          <w:sz w:val="24"/>
+          <w:szCs w:val="24"/>
+        </w:rPr>
+        <w:t xml:space="preserve"> which can help the developers eliminate or avoid the risks completely during the initial phase.</w:t>
+      </w:r>
+      <w:r>
+        <w:rPr>
+          <w:rFonts w:ascii="Arial" w:hAnsi="Arial" w:cs="Arial"/>
+          <w:sz w:val="24"/>
+          <w:szCs w:val="24"/>
+        </w:rPr>
+        <w:t xml:space="preserve"> It </w:t>
+      </w:r>
+      <w:r>
+        <w:rPr>
+          <w:rFonts w:ascii="Arial" w:hAnsi="Arial" w:cs="Arial"/>
+          <w:sz w:val="24"/>
+          <w:szCs w:val="24"/>
+        </w:rPr>
+        <w:t>focuses on thorough reports, planning which is suitable for large-scale project with peak risks</w:t>
+      </w:r>
+      <w:r>
+        <w:rPr>
+          <w:rFonts w:ascii="Arial" w:hAnsi="Arial" w:cs="Arial"/>
+          <w:sz w:val="24"/>
+          <w:szCs w:val="24"/>
+        </w:rPr>
+        <w:t xml:space="preserve"> which is why</w:t>
+      </w:r>
+      <w:r>
+        <w:rPr>
+          <w:rFonts w:ascii="Arial" w:hAnsi="Arial" w:cs="Arial"/>
+          <w:sz w:val="24"/>
+          <w:szCs w:val="24"/>
+        </w:rPr>
+        <w:t xml:space="preserve"> </w:t>
+      </w:r>
+      <w:r>
+        <w:rPr>
+          <w:rFonts w:ascii="Arial" w:hAnsi="Arial" w:cs="Arial"/>
+          <w:sz w:val="24"/>
+          <w:szCs w:val="24"/>
+        </w:rPr>
+        <w:t xml:space="preserve">agile method is used as it is </w:t>
       </w:r>
       <w:r>
         <w:rPr>
@@ -2386,15 +3143,23 @@
           <w:szCs w:val="24"/>
         </w:rPr>
         <w:lastRenderedPageBreak/>
-        <w:t>deployment and maintenance stage, improvement of the product was done where the product was updated based on user feedba</w:t>
-      </w:r>
-      <w:r>
-        <w:rPr>
-          <w:rFonts w:ascii="Arial" w:hAnsi="Arial" w:cs="Arial"/>
-          <w:sz w:val="24"/>
-          <w:szCs w:val="24"/>
-        </w:rPr>
-        <w:t>ck.</w:t>
+        <w:t xml:space="preserve">suitable for small to medium scale projects like Smart Vital with risks like data reliability which can be avoided with regular </w:t>
+      </w:r>
+      <w:r>
+        <w:rPr>
+          <w:rFonts w:ascii="Arial" w:hAnsi="Arial" w:cs="Arial"/>
+          <w:sz w:val="24"/>
+          <w:szCs w:val="24"/>
+        </w:rPr>
+        <w:t>evaluation</w:t>
+      </w:r>
+      <w:r>
+        <w:rPr>
+          <w:rFonts w:ascii="Arial" w:hAnsi="Arial" w:cs="Arial"/>
+          <w:sz w:val="24"/>
+          <w:szCs w:val="24"/>
+        </w:rPr>
+        <w:t>.</w:t>
       </w:r>
     </w:p>
     <w:p>
@@ -2409,288 +3174,6 @@
     </w:p>
     <w:p>
       <w:pPr>
-        <w:spacing w:line="360" w:lineRule="auto"/>
-        <w:rPr>
-          <w:rFonts w:ascii="Arial" w:hAnsi="Arial" w:cs="Arial"/>
-          <w:sz w:val="24"/>
-          <w:szCs w:val="24"/>
-        </w:rPr>
-      </w:pPr>
-    </w:p>
-    <w:p>
-      <w:pPr>
-        <w:spacing w:line="360" w:lineRule="auto"/>
-        <w:rPr>
-          <w:rFonts w:ascii="Arial" w:hAnsi="Arial" w:cs="Arial"/>
-          <w:sz w:val="24"/>
-          <w:szCs w:val="24"/>
-        </w:rPr>
-      </w:pPr>
-    </w:p>
-    <w:p>
-      <w:pPr>
-        <w:spacing w:line="360" w:lineRule="auto"/>
-        <w:rPr>
-          <w:rFonts w:ascii="Arial" w:hAnsi="Arial" w:cs="Arial"/>
-          <w:sz w:val="24"/>
-          <w:szCs w:val="24"/>
-        </w:rPr>
-      </w:pPr>
-    </w:p>
-    <w:p>
-      <w:pPr>
-        <w:spacing w:line="360" w:lineRule="auto"/>
-        <w:rPr>
-          <w:rFonts w:ascii="Arial" w:hAnsi="Arial" w:cs="Arial"/>
-          <w:sz w:val="24"/>
-          <w:szCs w:val="24"/>
-        </w:rPr>
-      </w:pPr>
-      <w:r>
-        <w:rPr>
-          <w:rFonts w:ascii="Arial" w:hAnsi="Arial" w:cs="Arial"/>
-          <w:sz w:val="24"/>
-          <w:szCs w:val="24"/>
-        </w:rPr>
-        <w:t>The waterfall method is a conventional and sequential approach where each stage must conclude before beginning with the next stage</w:t>
-      </w:r>
-      <w:r>
-        <w:rPr>
-          <w:rFonts w:ascii="Arial" w:hAnsi="Arial" w:cs="Arial"/>
-          <w:sz w:val="24"/>
-          <w:szCs w:val="24"/>
-        </w:rPr>
-        <w:t xml:space="preserve"> following stable workflow used </w:t>
-      </w:r>
-      <w:r>
-        <w:rPr>
-          <w:rFonts w:ascii="Arial" w:hAnsi="Arial" w:cs="Arial"/>
-          <w:sz w:val="24"/>
-          <w:szCs w:val="24"/>
-        </w:rPr>
-        <w:t>for project that has well-defined end goa</w:t>
-      </w:r>
-      <w:r>
-        <w:rPr>
-          <w:rFonts w:ascii="Arial" w:hAnsi="Arial" w:cs="Arial"/>
-          <w:sz w:val="24"/>
-          <w:szCs w:val="24"/>
-        </w:rPr>
-        <w:t>l</w:t>
-      </w:r>
-      <w:r>
-        <w:rPr>
-          <w:rFonts w:ascii="Arial" w:hAnsi="Arial" w:cs="Arial"/>
-          <w:sz w:val="24"/>
-          <w:szCs w:val="24"/>
-        </w:rPr>
-        <w:t>. The project Smart Vital</w:t>
-      </w:r>
-      <w:r>
-        <w:rPr>
-          <w:rFonts w:ascii="Arial" w:hAnsi="Arial" w:cs="Arial"/>
-          <w:sz w:val="24"/>
-          <w:szCs w:val="24"/>
-        </w:rPr>
-        <w:t>s</w:t>
-      </w:r>
-      <w:r>
-        <w:rPr>
-          <w:rFonts w:ascii="Arial" w:hAnsi="Arial" w:cs="Arial"/>
-          <w:sz w:val="24"/>
-          <w:szCs w:val="24"/>
-        </w:rPr>
-        <w:t xml:space="preserve"> project has different hardware and software integration which needs to be tested continuously for precision and improvement, in waterfall method testing is conducted following the development stage</w:t>
-      </w:r>
-      <w:r>
-        <w:rPr>
-          <w:rFonts w:ascii="Arial" w:hAnsi="Arial" w:cs="Arial"/>
-          <w:sz w:val="24"/>
-          <w:szCs w:val="24"/>
-        </w:rPr>
-        <w:t>. Any issue in the project might not be identified until the very end which will be very risky making the process time consuming and complex</w:t>
-      </w:r>
-      <w:r>
-        <w:rPr>
-          <w:rFonts w:ascii="Arial" w:hAnsi="Arial" w:cs="Arial"/>
-          <w:sz w:val="24"/>
-          <w:szCs w:val="24"/>
-        </w:rPr>
-        <w:t xml:space="preserve"> which is the reason for Agile methodology being used as it offers constant testing and evaluation throughout the product development.</w:t>
-      </w:r>
-      <w:r>
-        <w:rPr>
-          <w:rFonts w:ascii="Arial" w:hAnsi="Arial" w:cs="Arial"/>
-          <w:sz w:val="24"/>
-          <w:szCs w:val="24"/>
-        </w:rPr>
-        <w:t xml:space="preserve"> </w:t>
-      </w:r>
-      <w:r>
-        <w:rPr>
-          <w:rFonts w:ascii="Arial" w:hAnsi="Arial" w:cs="Arial"/>
-          <w:sz w:val="24"/>
-          <w:szCs w:val="24"/>
-        </w:rPr>
-        <w:t>RAD focuses on prompt development of the prototypes and user reviews</w:t>
-      </w:r>
-      <w:r>
-        <w:rPr>
-          <w:rFonts w:ascii="Arial" w:hAnsi="Arial" w:cs="Arial"/>
-          <w:sz w:val="24"/>
-          <w:szCs w:val="24"/>
-        </w:rPr>
-        <w:t>. The Smart Vital</w:t>
-      </w:r>
-      <w:r>
-        <w:rPr>
-          <w:rFonts w:ascii="Arial" w:hAnsi="Arial" w:cs="Arial"/>
-          <w:sz w:val="24"/>
-          <w:szCs w:val="24"/>
-        </w:rPr>
-        <w:t>s</w:t>
-      </w:r>
-      <w:r>
-        <w:rPr>
-          <w:rFonts w:ascii="Arial" w:hAnsi="Arial" w:cs="Arial"/>
-          <w:sz w:val="24"/>
-          <w:szCs w:val="24"/>
-        </w:rPr>
-        <w:t xml:space="preserve"> project </w:t>
-      </w:r>
-      <w:r>
-        <w:rPr>
-          <w:rFonts w:ascii="Arial" w:hAnsi="Arial" w:cs="Arial"/>
-          <w:sz w:val="24"/>
-          <w:szCs w:val="24"/>
-        </w:rPr>
-        <w:t>focuses on providing</w:t>
-      </w:r>
-      <w:r>
-        <w:rPr>
-          <w:rFonts w:ascii="Arial" w:hAnsi="Arial" w:cs="Arial"/>
-          <w:sz w:val="24"/>
-          <w:szCs w:val="24"/>
-        </w:rPr>
-        <w:t xml:space="preserve"> accurate, dependable and secure</w:t>
-      </w:r>
-      <w:r>
-        <w:rPr>
-          <w:rFonts w:ascii="Arial" w:hAnsi="Arial" w:cs="Arial"/>
-          <w:sz w:val="24"/>
-          <w:szCs w:val="24"/>
-        </w:rPr>
-        <w:t xml:space="preserve"> data which are essential for health care</w:t>
-      </w:r>
-      <w:r>
-        <w:rPr>
-          <w:rFonts w:ascii="Arial" w:hAnsi="Arial" w:cs="Arial"/>
-          <w:sz w:val="24"/>
-          <w:szCs w:val="24"/>
-        </w:rPr>
-        <w:t xml:space="preserve">, </w:t>
-      </w:r>
-      <w:r>
-        <w:rPr>
-          <w:rFonts w:ascii="Arial" w:hAnsi="Arial" w:cs="Arial"/>
-          <w:sz w:val="24"/>
-          <w:szCs w:val="24"/>
-        </w:rPr>
-        <w:t>RAD focuses on quick deployment which could result in patchy testing and disparity between hardware and software.</w:t>
-      </w:r>
-      <w:r>
-        <w:rPr>
-          <w:rFonts w:ascii="Arial" w:hAnsi="Arial" w:cs="Arial"/>
-          <w:sz w:val="24"/>
-          <w:szCs w:val="24"/>
-        </w:rPr>
-        <w:t xml:space="preserve"> Therefore, Agile methodology is used as it provides iterative feedback which assures the product is tested thoroughly and reliable medically. </w:t>
-      </w:r>
-      <w:r>
-        <w:rPr>
-          <w:rFonts w:ascii="Arial" w:hAnsi="Arial" w:cs="Arial"/>
-          <w:sz w:val="24"/>
-          <w:szCs w:val="24"/>
-        </w:rPr>
-        <w:t>The Spiral Model mainly focuses on risk management and developing the project in an iterative manner</w:t>
-      </w:r>
-      <w:r>
-        <w:rPr>
-          <w:rFonts w:ascii="Arial" w:hAnsi="Arial" w:cs="Arial"/>
-          <w:sz w:val="24"/>
-          <w:szCs w:val="24"/>
-        </w:rPr>
-        <w:t xml:space="preserve"> which can help the developers eliminate or avoid the risks completely during the initial phase.</w:t>
-      </w:r>
-      <w:r>
-        <w:rPr>
-          <w:rFonts w:ascii="Arial" w:hAnsi="Arial" w:cs="Arial"/>
-          <w:sz w:val="24"/>
-          <w:szCs w:val="24"/>
-        </w:rPr>
-        <w:t xml:space="preserve"> It </w:t>
-      </w:r>
-      <w:r>
-        <w:rPr>
-          <w:rFonts w:ascii="Arial" w:hAnsi="Arial" w:cs="Arial"/>
-          <w:sz w:val="24"/>
-          <w:szCs w:val="24"/>
-        </w:rPr>
-        <w:t>focuses on thorough reports, planning which is suitable for large-scale project with peak risks</w:t>
-      </w:r>
-      <w:r>
-        <w:rPr>
-          <w:rFonts w:ascii="Arial" w:hAnsi="Arial" w:cs="Arial"/>
-          <w:sz w:val="24"/>
-          <w:szCs w:val="24"/>
-        </w:rPr>
-        <w:t xml:space="preserve"> which is why</w:t>
-      </w:r>
-      <w:r>
-        <w:rPr>
-          <w:rFonts w:ascii="Arial" w:hAnsi="Arial" w:cs="Arial"/>
-          <w:sz w:val="24"/>
-          <w:szCs w:val="24"/>
-        </w:rPr>
-        <w:t xml:space="preserve"> </w:t>
-      </w:r>
-      <w:r>
-        <w:rPr>
-          <w:rFonts w:ascii="Arial" w:hAnsi="Arial" w:cs="Arial"/>
-          <w:sz w:val="24"/>
-          <w:szCs w:val="24"/>
-        </w:rPr>
-        <w:t xml:space="preserve">agile method is used as it is suitable for small to medium scale projects like Smart Vital with risks like data reliability which can be avoided with regular </w:t>
-      </w:r>
-      <w:r>
-        <w:rPr>
-          <w:rFonts w:ascii="Arial" w:hAnsi="Arial" w:cs="Arial"/>
-          <w:sz w:val="24"/>
-          <w:szCs w:val="24"/>
-        </w:rPr>
-        <w:t>evaluation</w:t>
-      </w:r>
-      <w:r>
-        <w:rPr>
-          <w:rFonts w:ascii="Arial" w:hAnsi="Arial" w:cs="Arial"/>
-          <w:sz w:val="24"/>
-          <w:szCs w:val="24"/>
-        </w:rPr>
-        <w:t>.</w:t>
-      </w:r>
-    </w:p>
-    <w:p>
-      <w:pPr>
-        <w:spacing w:line="360" w:lineRule="auto"/>
-        <w:rPr>
-          <w:rFonts w:ascii="Arial" w:hAnsi="Arial" w:cs="Arial"/>
-          <w:sz w:val="24"/>
-          <w:szCs w:val="24"/>
-        </w:rPr>
-      </w:pPr>
-    </w:p>
-    <w:p>
-      <w:pPr>
         <w:jc w:val="center"/>
         <w:rPr>
           <w:rFonts w:ascii="Arial" w:hAnsi="Arial" w:cs="Arial"/>
@@ -2708,7 +3191,6 @@
           <w:sz w:val="24"/>
           <w:szCs w:val="24"/>
         </w:rPr>
-        <w:lastRenderedPageBreak/>
         <w:t>CHAPTER 5: PRODUCT DESIGN</w:t>
       </w:r>
     </w:p>
@@ -3730,6 +4212,7 @@
           <w:sz w:val="24"/>
           <w:szCs w:val="24"/>
         </w:rPr>
+        <w:lastRenderedPageBreak/>
         <w:drawing>
           <wp:inline distT="0" distB="0" distL="0" distR="0" wp14:anchorId="1C2CFA2E" wp14:editId="61FF9C21">
             <wp:extent cx="5486400" cy="2330930"/>
@@ -3964,6 +4447,7 @@
           <w:sz w:val="24"/>
           <w:szCs w:val="24"/>
         </w:rPr>
+        <w:lastRenderedPageBreak/>
         <w:drawing>
           <wp:inline distT="0" distB="0" distL="0" distR="0" wp14:anchorId="5F51AEED" wp14:editId="13AB5068">
             <wp:extent cx="5010785" cy="880367"/>
@@ -4078,7 +4562,6 @@
           <w:sz w:val="24"/>
           <w:szCs w:val="24"/>
         </w:rPr>
-        <w:lastRenderedPageBreak/>
         <w:drawing>
           <wp:inline distT="0" distB="0" distL="0" distR="0" wp14:anchorId="2369D356" wp14:editId="6154AE7A">
             <wp:extent cx="5011200" cy="2116420"/>
@@ -4170,6 +4653,7 @@
           <w:sz w:val="24"/>
           <w:szCs w:val="24"/>
         </w:rPr>
+        <w:lastRenderedPageBreak/>
         <w:drawing>
           <wp:inline distT="0" distB="0" distL="0" distR="0" wp14:anchorId="02786BBB" wp14:editId="56411854">
             <wp:extent cx="5315284" cy="2793600"/>
@@ -4380,30 +4864,30 @@
           <w:sz w:val="24"/>
           <w:szCs w:val="24"/>
         </w:rPr>
+        <w:t>Resource Sheet</w:t>
+      </w:r>
+    </w:p>
+    <w:p>
+      <w:pPr>
+        <w:spacing w:line="360" w:lineRule="auto"/>
+        <w:rPr>
+          <w:rFonts w:ascii="Arial" w:hAnsi="Arial" w:cs="Arial"/>
+          <w:b/>
+          <w:bCs/>
+          <w:sz w:val="24"/>
+          <w:szCs w:val="24"/>
+        </w:rPr>
+      </w:pPr>
+      <w:r>
+        <w:rPr>
+          <w:rFonts w:ascii="Arial" w:hAnsi="Arial" w:cs="Arial"/>
+          <w:b/>
+          <w:bCs/>
+          <w:noProof/>
+          <w:sz w:val="24"/>
+          <w:szCs w:val="24"/>
+        </w:rPr>
         <w:lastRenderedPageBreak/>
-        <w:t>Resource Sheet</w:t>
-      </w:r>
-    </w:p>
-    <w:p>
-      <w:pPr>
-        <w:spacing w:line="360" w:lineRule="auto"/>
-        <w:rPr>
-          <w:rFonts w:ascii="Arial" w:hAnsi="Arial" w:cs="Arial"/>
-          <w:b/>
-          <w:bCs/>
-          <w:sz w:val="24"/>
-          <w:szCs w:val="24"/>
-        </w:rPr>
-      </w:pPr>
-      <w:r>
-        <w:rPr>
-          <w:rFonts w:ascii="Arial" w:hAnsi="Arial" w:cs="Arial"/>
-          <w:b/>
-          <w:bCs/>
-          <w:noProof/>
-          <w:sz w:val="24"/>
-          <w:szCs w:val="24"/>
-        </w:rPr>
         <w:drawing>
           <wp:inline distT="0" distB="0" distL="0" distR="0" wp14:anchorId="1E479750" wp14:editId="216B1F64">
             <wp:extent cx="5270400" cy="3686175"/>
@@ -4541,7 +5025,6 @@
           <w:sz w:val="24"/>
           <w:szCs w:val="24"/>
         </w:rPr>
-        <w:lastRenderedPageBreak/>
         <w:t xml:space="preserve">CHAPTER 10: SUMMARY AND CONCLUSION </w:t>
       </w:r>
     </w:p>

</xml_diff>

<commit_message>
Updated report by adding chapter 8 product evaluation, for device.
</commit_message>
<xml_diff>
--- a/SoyaShrestha_77356846_ProductionProject/Report.docx
+++ b/SoyaShrestha_77356846_ProductionProject/Report.docx
@@ -5490,11 +5490,12 @@
           <w:rFonts w:ascii="Arial" w:hAnsi="Arial" w:cs="Arial"/>
           <w:b/>
           <w:bCs/>
+          <w:noProof/>
           <w:sz w:val="24"/>
           <w:szCs w:val="24"/>
         </w:rPr>
         <w:drawing>
-          <wp:inline distT="0" distB="0" distL="0" distR="0" wp14:anchorId="46705131" wp14:editId="17036FFD">
+          <wp:inline distT="0" distB="0" distL="0" distR="0" wp14:anchorId="46705131" wp14:editId="71AA3A22">
             <wp:extent cx="5486400" cy="2816860"/>
             <wp:effectExtent l="0" t="0" r="6350" b="2540"/>
             <wp:docPr id="621252464" name="Picture 2"/>
@@ -5686,341 +5687,6 @@
     </w:p>
     <w:p>
       <w:pPr>
-        <w:rPr>
-          <w:rFonts w:ascii="Arial" w:hAnsi="Arial" w:cs="Arial"/>
-          <w:b/>
-          <w:bCs/>
-          <w:sz w:val="24"/>
-          <w:szCs w:val="24"/>
-        </w:rPr>
-      </w:pPr>
-    </w:p>
-    <w:p>
-      <w:pPr>
-        <w:jc w:val="center"/>
-        <w:rPr>
-          <w:rFonts w:ascii="Arial" w:hAnsi="Arial" w:cs="Arial"/>
-          <w:b/>
-          <w:bCs/>
-          <w:sz w:val="24"/>
-          <w:szCs w:val="24"/>
-        </w:rPr>
-      </w:pPr>
-    </w:p>
-    <w:p>
-      <w:pPr>
-        <w:jc w:val="center"/>
-        <w:rPr>
-          <w:rFonts w:ascii="Arial" w:hAnsi="Arial" w:cs="Arial"/>
-          <w:b/>
-          <w:bCs/>
-          <w:sz w:val="24"/>
-          <w:szCs w:val="24"/>
-        </w:rPr>
-      </w:pPr>
-    </w:p>
-    <w:p>
-      <w:pPr>
-        <w:jc w:val="center"/>
-        <w:rPr>
-          <w:rFonts w:ascii="Arial" w:hAnsi="Arial" w:cs="Arial"/>
-          <w:b/>
-          <w:bCs/>
-          <w:sz w:val="24"/>
-          <w:szCs w:val="24"/>
-        </w:rPr>
-      </w:pPr>
-    </w:p>
-    <w:p>
-      <w:pPr>
-        <w:jc w:val="center"/>
-        <w:rPr>
-          <w:rFonts w:ascii="Arial" w:hAnsi="Arial" w:cs="Arial"/>
-          <w:b/>
-          <w:bCs/>
-          <w:sz w:val="24"/>
-          <w:szCs w:val="24"/>
-        </w:rPr>
-      </w:pPr>
-    </w:p>
-    <w:p>
-      <w:pPr>
-        <w:jc w:val="center"/>
-        <w:rPr>
-          <w:rFonts w:ascii="Arial" w:hAnsi="Arial" w:cs="Arial"/>
-          <w:b/>
-          <w:bCs/>
-          <w:sz w:val="24"/>
-          <w:szCs w:val="24"/>
-        </w:rPr>
-      </w:pPr>
-    </w:p>
-    <w:p>
-      <w:pPr>
-        <w:jc w:val="center"/>
-        <w:rPr>
-          <w:rFonts w:ascii="Arial" w:hAnsi="Arial" w:cs="Arial"/>
-          <w:b/>
-          <w:bCs/>
-          <w:sz w:val="24"/>
-          <w:szCs w:val="24"/>
-        </w:rPr>
-      </w:pPr>
-    </w:p>
-    <w:p>
-      <w:pPr>
-        <w:jc w:val="center"/>
-        <w:rPr>
-          <w:rFonts w:ascii="Arial" w:hAnsi="Arial" w:cs="Arial"/>
-          <w:b/>
-          <w:bCs/>
-          <w:sz w:val="24"/>
-          <w:szCs w:val="24"/>
-        </w:rPr>
-      </w:pPr>
-    </w:p>
-    <w:p>
-      <w:pPr>
-        <w:jc w:val="center"/>
-        <w:rPr>
-          <w:rFonts w:ascii="Arial" w:hAnsi="Arial" w:cs="Arial"/>
-          <w:b/>
-          <w:bCs/>
-          <w:sz w:val="24"/>
-          <w:szCs w:val="24"/>
-        </w:rPr>
-      </w:pPr>
-    </w:p>
-    <w:p>
-      <w:pPr>
-        <w:jc w:val="center"/>
-        <w:rPr>
-          <w:rFonts w:ascii="Arial" w:hAnsi="Arial" w:cs="Arial"/>
-          <w:b/>
-          <w:bCs/>
-          <w:sz w:val="24"/>
-          <w:szCs w:val="24"/>
-        </w:rPr>
-      </w:pPr>
-    </w:p>
-    <w:p>
-      <w:pPr>
-        <w:jc w:val="center"/>
-        <w:rPr>
-          <w:rFonts w:ascii="Arial" w:hAnsi="Arial" w:cs="Arial"/>
-          <w:b/>
-          <w:bCs/>
-          <w:sz w:val="24"/>
-          <w:szCs w:val="24"/>
-        </w:rPr>
-      </w:pPr>
-    </w:p>
-    <w:p>
-      <w:pPr>
-        <w:jc w:val="center"/>
-        <w:rPr>
-          <w:rFonts w:ascii="Arial" w:hAnsi="Arial" w:cs="Arial"/>
-          <w:b/>
-          <w:bCs/>
-          <w:sz w:val="24"/>
-          <w:szCs w:val="24"/>
-        </w:rPr>
-      </w:pPr>
-    </w:p>
-    <w:p>
-      <w:pPr>
-        <w:jc w:val="center"/>
-        <w:rPr>
-          <w:rFonts w:ascii="Arial" w:hAnsi="Arial" w:cs="Arial"/>
-          <w:b/>
-          <w:bCs/>
-          <w:sz w:val="24"/>
-          <w:szCs w:val="24"/>
-        </w:rPr>
-      </w:pPr>
-    </w:p>
-    <w:p>
-      <w:pPr>
-        <w:jc w:val="center"/>
-        <w:rPr>
-          <w:rFonts w:ascii="Arial" w:hAnsi="Arial" w:cs="Arial"/>
-          <w:b/>
-          <w:bCs/>
-          <w:sz w:val="24"/>
-          <w:szCs w:val="24"/>
-        </w:rPr>
-      </w:pPr>
-    </w:p>
-    <w:p>
-      <w:pPr>
-        <w:jc w:val="center"/>
-        <w:rPr>
-          <w:rFonts w:ascii="Arial" w:hAnsi="Arial" w:cs="Arial"/>
-          <w:b/>
-          <w:bCs/>
-          <w:sz w:val="24"/>
-          <w:szCs w:val="24"/>
-        </w:rPr>
-      </w:pPr>
-    </w:p>
-    <w:p>
-      <w:pPr>
-        <w:jc w:val="center"/>
-        <w:rPr>
-          <w:rFonts w:ascii="Arial" w:hAnsi="Arial" w:cs="Arial"/>
-          <w:b/>
-          <w:bCs/>
-          <w:sz w:val="24"/>
-          <w:szCs w:val="24"/>
-        </w:rPr>
-      </w:pPr>
-    </w:p>
-    <w:p>
-      <w:pPr>
-        <w:jc w:val="center"/>
-        <w:rPr>
-          <w:rFonts w:ascii="Arial" w:hAnsi="Arial" w:cs="Arial"/>
-          <w:b/>
-          <w:bCs/>
-          <w:sz w:val="24"/>
-          <w:szCs w:val="24"/>
-        </w:rPr>
-      </w:pPr>
-    </w:p>
-    <w:p>
-      <w:pPr>
-        <w:jc w:val="center"/>
-        <w:rPr>
-          <w:rFonts w:ascii="Arial" w:hAnsi="Arial" w:cs="Arial"/>
-          <w:b/>
-          <w:bCs/>
-          <w:sz w:val="24"/>
-          <w:szCs w:val="24"/>
-        </w:rPr>
-      </w:pPr>
-    </w:p>
-    <w:p>
-      <w:pPr>
-        <w:jc w:val="center"/>
-        <w:rPr>
-          <w:rFonts w:ascii="Arial" w:hAnsi="Arial" w:cs="Arial"/>
-          <w:b/>
-          <w:bCs/>
-          <w:sz w:val="24"/>
-          <w:szCs w:val="24"/>
-        </w:rPr>
-      </w:pPr>
-    </w:p>
-    <w:p>
-      <w:pPr>
-        <w:jc w:val="center"/>
-        <w:rPr>
-          <w:rFonts w:ascii="Arial" w:hAnsi="Arial" w:cs="Arial"/>
-          <w:b/>
-          <w:bCs/>
-          <w:sz w:val="24"/>
-          <w:szCs w:val="24"/>
-        </w:rPr>
-      </w:pPr>
-    </w:p>
-    <w:p>
-      <w:pPr>
-        <w:jc w:val="center"/>
-        <w:rPr>
-          <w:rFonts w:ascii="Arial" w:hAnsi="Arial" w:cs="Arial"/>
-          <w:b/>
-          <w:bCs/>
-          <w:sz w:val="24"/>
-          <w:szCs w:val="24"/>
-        </w:rPr>
-      </w:pPr>
-    </w:p>
-    <w:p>
-      <w:pPr>
-        <w:jc w:val="center"/>
-        <w:rPr>
-          <w:rFonts w:ascii="Arial" w:hAnsi="Arial" w:cs="Arial"/>
-          <w:b/>
-          <w:bCs/>
-          <w:sz w:val="24"/>
-          <w:szCs w:val="24"/>
-        </w:rPr>
-      </w:pPr>
-    </w:p>
-    <w:p>
-      <w:pPr>
-        <w:jc w:val="center"/>
-        <w:rPr>
-          <w:rFonts w:ascii="Arial" w:hAnsi="Arial" w:cs="Arial"/>
-          <w:b/>
-          <w:bCs/>
-          <w:sz w:val="24"/>
-          <w:szCs w:val="24"/>
-        </w:rPr>
-      </w:pPr>
-    </w:p>
-    <w:p>
-      <w:pPr>
-        <w:jc w:val="center"/>
-        <w:rPr>
-          <w:rFonts w:ascii="Arial" w:hAnsi="Arial" w:cs="Arial"/>
-          <w:b/>
-          <w:bCs/>
-          <w:sz w:val="24"/>
-          <w:szCs w:val="24"/>
-        </w:rPr>
-      </w:pPr>
-    </w:p>
-    <w:p>
-      <w:pPr>
-        <w:jc w:val="center"/>
-        <w:rPr>
-          <w:rFonts w:ascii="Arial" w:hAnsi="Arial" w:cs="Arial"/>
-          <w:b/>
-          <w:bCs/>
-          <w:sz w:val="24"/>
-          <w:szCs w:val="24"/>
-        </w:rPr>
-      </w:pPr>
-    </w:p>
-    <w:p>
-      <w:pPr>
-        <w:jc w:val="center"/>
-        <w:rPr>
-          <w:rFonts w:ascii="Arial" w:hAnsi="Arial" w:cs="Arial"/>
-          <w:b/>
-          <w:bCs/>
-          <w:sz w:val="24"/>
-          <w:szCs w:val="24"/>
-        </w:rPr>
-      </w:pPr>
-    </w:p>
-    <w:p>
-      <w:pPr>
-        <w:jc w:val="center"/>
-        <w:rPr>
-          <w:rFonts w:ascii="Arial" w:hAnsi="Arial" w:cs="Arial"/>
-          <w:b/>
-          <w:bCs/>
-          <w:sz w:val="24"/>
-          <w:szCs w:val="24"/>
-        </w:rPr>
-      </w:pPr>
-    </w:p>
-    <w:p>
-      <w:pPr>
-        <w:jc w:val="center"/>
-        <w:rPr>
-          <w:rFonts w:ascii="Arial" w:hAnsi="Arial" w:cs="Arial"/>
-          <w:b/>
-          <w:bCs/>
-          <w:sz w:val="24"/>
-          <w:szCs w:val="24"/>
-        </w:rPr>
-      </w:pPr>
-    </w:p>
-    <w:p>
-      <w:pPr>
         <w:jc w:val="center"/>
         <w:rPr>
           <w:rFonts w:ascii="Arial" w:hAnsi="Arial" w:cs="Arial"/>
@@ -6802,17 +6468,6 @@
     </w:p>
     <w:p>
       <w:pPr>
-        <w:rPr>
-          <w:rFonts w:ascii="Arial" w:hAnsi="Arial" w:cs="Arial"/>
-          <w:b/>
-          <w:bCs/>
-          <w:sz w:val="24"/>
-          <w:szCs w:val="24"/>
-        </w:rPr>
-      </w:pPr>
-    </w:p>
-    <w:p>
-      <w:pPr>
         <w:jc w:val="center"/>
         <w:rPr>
           <w:rFonts w:ascii="Arial" w:hAnsi="Arial" w:cs="Arial"/>
@@ -6822,14 +6477,74 @@
           <w:szCs w:val="24"/>
         </w:rPr>
       </w:pPr>
-      <w:r>
-        <w:rPr>
-          <w:rFonts w:ascii="Arial" w:hAnsi="Arial" w:cs="Arial"/>
-          <w:b/>
-          <w:bCs/>
-          <w:sz w:val="24"/>
-          <w:szCs w:val="24"/>
-        </w:rPr>
+    </w:p>
+    <w:p>
+      <w:pPr>
+        <w:jc w:val="center"/>
+        <w:rPr>
+          <w:rFonts w:ascii="Arial" w:hAnsi="Arial" w:cs="Arial"/>
+          <w:b/>
+          <w:bCs/>
+          <w:sz w:val="24"/>
+          <w:szCs w:val="24"/>
+        </w:rPr>
+      </w:pPr>
+    </w:p>
+    <w:p>
+      <w:pPr>
+        <w:jc w:val="center"/>
+        <w:rPr>
+          <w:rFonts w:ascii="Arial" w:hAnsi="Arial" w:cs="Arial"/>
+          <w:b/>
+          <w:bCs/>
+          <w:sz w:val="24"/>
+          <w:szCs w:val="24"/>
+        </w:rPr>
+      </w:pPr>
+    </w:p>
+    <w:p>
+      <w:pPr>
+        <w:jc w:val="center"/>
+        <w:rPr>
+          <w:rFonts w:ascii="Arial" w:hAnsi="Arial" w:cs="Arial"/>
+          <w:b/>
+          <w:bCs/>
+          <w:sz w:val="24"/>
+          <w:szCs w:val="24"/>
+        </w:rPr>
+      </w:pPr>
+    </w:p>
+    <w:p>
+      <w:pPr>
+        <w:rPr>
+          <w:rFonts w:ascii="Arial" w:hAnsi="Arial" w:cs="Arial"/>
+          <w:b/>
+          <w:bCs/>
+          <w:sz w:val="24"/>
+          <w:szCs w:val="24"/>
+        </w:rPr>
+      </w:pPr>
+    </w:p>
+    <w:p>
+      <w:pPr>
+        <w:jc w:val="center"/>
+        <w:rPr>
+          <w:rFonts w:ascii="Arial" w:hAnsi="Arial" w:cs="Arial"/>
+          <w:b/>
+          <w:bCs/>
+          <w:sz w:val="24"/>
+          <w:szCs w:val="24"/>
+        </w:rPr>
+      </w:pPr>
+      <w:r>
+        <w:rPr>
+          <w:rFonts w:ascii="Arial" w:hAnsi="Arial" w:cs="Arial"/>
+          <w:b/>
+          <w:bCs/>
+          <w:sz w:val="24"/>
+          <w:szCs w:val="24"/>
+        </w:rPr>
+        <w:lastRenderedPageBreak/>
         <w:t xml:space="preserve">CHAPTER 7: IMPLEMENTATION AND TESTING </w:t>
       </w:r>
     </w:p>
@@ -7176,6 +6891,7 @@
           <w:sz w:val="24"/>
           <w:szCs w:val="24"/>
         </w:rPr>
+        <w:lastRenderedPageBreak/>
         <w:t xml:space="preserve">CHAPTER 8: PRODUCT EVALUATION </w:t>
       </w:r>
     </w:p>
@@ -7193,31 +6909,2725 @@
     </w:p>
     <w:p>
       <w:pPr>
-        <w:jc w:val="center"/>
-        <w:rPr>
-          <w:rFonts w:ascii="Arial" w:hAnsi="Arial" w:cs="Arial"/>
-          <w:b/>
-          <w:bCs/>
-          <w:sz w:val="24"/>
-          <w:szCs w:val="24"/>
-        </w:rPr>
-      </w:pPr>
-      <w:r>
-        <w:rPr>
-          <w:rFonts w:ascii="Arial" w:hAnsi="Arial" w:cs="Arial"/>
-          <w:b/>
-          <w:bCs/>
-          <w:sz w:val="24"/>
-          <w:szCs w:val="24"/>
+        <w:rPr>
+          <w:rFonts w:ascii="Arial" w:hAnsi="Arial" w:cs="Arial"/>
+          <w:b/>
+          <w:bCs/>
+          <w:sz w:val="24"/>
+          <w:szCs w:val="24"/>
+        </w:rPr>
+      </w:pPr>
+      <w:r>
+        <w:rPr>
+          <w:rFonts w:ascii="Arial" w:hAnsi="Arial" w:cs="Arial"/>
+          <w:b/>
+          <w:bCs/>
+          <w:sz w:val="24"/>
+          <w:szCs w:val="24"/>
+        </w:rPr>
+        <w:t>For Device:</w:t>
+      </w:r>
+    </w:p>
+    <w:tbl>
+      <w:tblPr>
+        <w:tblStyle w:val="TableGrid"/>
+        <w:tblW w:w="0" w:type="auto"/>
+        <w:tblInd w:w="-815" w:type="dxa"/>
+        <w:tblLook w:val="04A0" w:firstRow="1" w:lastRow="0" w:firstColumn="1" w:lastColumn="0" w:noHBand="0" w:noVBand="1"/>
+      </w:tblPr>
+      <w:tblGrid>
+        <w:gridCol w:w="604"/>
+        <w:gridCol w:w="2636"/>
+        <w:gridCol w:w="2892"/>
+        <w:gridCol w:w="1883"/>
+        <w:gridCol w:w="1430"/>
+      </w:tblGrid>
+      <w:tr>
+        <w:tc>
+          <w:tcPr>
+            <w:tcW w:w="604" w:type="dxa"/>
+          </w:tcPr>
+          <w:p>
+            <w:pPr>
+              <w:rPr>
+                <w:rFonts w:ascii="Arial" w:hAnsi="Arial" w:cs="Arial"/>
+                <w:b/>
+                <w:bCs/>
+                <w:sz w:val="24"/>
+                <w:szCs w:val="24"/>
+              </w:rPr>
+            </w:pPr>
+            <w:r>
+              <w:rPr>
+                <w:rFonts w:ascii="Arial" w:hAnsi="Arial" w:cs="Arial"/>
+                <w:b/>
+                <w:bCs/>
+                <w:sz w:val="24"/>
+                <w:szCs w:val="24"/>
+              </w:rPr>
+              <w:t>N</w:t>
+            </w:r>
+            <w:r>
+              <w:rPr>
+                <w:rFonts w:ascii="Arial" w:hAnsi="Arial" w:cs="Arial"/>
+                <w:b/>
+                <w:bCs/>
+                <w:sz w:val="24"/>
+                <w:szCs w:val="24"/>
+              </w:rPr>
+              <w:t>o.</w:t>
+            </w:r>
+          </w:p>
+        </w:tc>
+        <w:tc>
+          <w:tcPr>
+            <w:tcW w:w="2636" w:type="dxa"/>
+          </w:tcPr>
+          <w:p>
+            <w:pPr>
+              <w:rPr>
+                <w:rFonts w:ascii="Arial" w:hAnsi="Arial" w:cs="Arial"/>
+                <w:b/>
+                <w:bCs/>
+                <w:sz w:val="24"/>
+                <w:szCs w:val="24"/>
+              </w:rPr>
+            </w:pPr>
+            <w:r>
+              <w:rPr>
+                <w:rFonts w:ascii="Arial" w:hAnsi="Arial" w:cs="Arial"/>
+                <w:b/>
+                <w:bCs/>
+                <w:sz w:val="24"/>
+                <w:szCs w:val="24"/>
+              </w:rPr>
+              <w:t>Features</w:t>
+            </w:r>
+          </w:p>
+        </w:tc>
+        <w:tc>
+          <w:tcPr>
+            <w:tcW w:w="2892" w:type="dxa"/>
+          </w:tcPr>
+          <w:p>
+            <w:pPr>
+              <w:rPr>
+                <w:rFonts w:ascii="Arial" w:hAnsi="Arial" w:cs="Arial"/>
+                <w:b/>
+                <w:bCs/>
+                <w:sz w:val="24"/>
+                <w:szCs w:val="24"/>
+              </w:rPr>
+            </w:pPr>
+            <w:r>
+              <w:rPr>
+                <w:rFonts w:ascii="Arial" w:hAnsi="Arial" w:cs="Arial"/>
+                <w:b/>
+                <w:bCs/>
+                <w:sz w:val="24"/>
+                <w:szCs w:val="24"/>
+              </w:rPr>
+              <w:t>Expected</w:t>
+            </w:r>
+          </w:p>
+        </w:tc>
+        <w:tc>
+          <w:tcPr>
+            <w:tcW w:w="1883" w:type="dxa"/>
+          </w:tcPr>
+          <w:p>
+            <w:pPr>
+              <w:rPr>
+                <w:rFonts w:ascii="Arial" w:hAnsi="Arial" w:cs="Arial"/>
+                <w:b/>
+                <w:bCs/>
+                <w:sz w:val="24"/>
+                <w:szCs w:val="24"/>
+              </w:rPr>
+            </w:pPr>
+            <w:r>
+              <w:rPr>
+                <w:rFonts w:ascii="Arial" w:hAnsi="Arial" w:cs="Arial"/>
+                <w:b/>
+                <w:bCs/>
+                <w:sz w:val="24"/>
+                <w:szCs w:val="24"/>
+              </w:rPr>
+              <w:t>Outcome</w:t>
+            </w:r>
+          </w:p>
+        </w:tc>
+        <w:tc>
+          <w:tcPr>
+            <w:tcW w:w="1430" w:type="dxa"/>
+          </w:tcPr>
+          <w:p>
+            <w:pPr>
+              <w:rPr>
+                <w:rFonts w:ascii="Arial" w:hAnsi="Arial" w:cs="Arial"/>
+                <w:b/>
+                <w:bCs/>
+                <w:sz w:val="24"/>
+                <w:szCs w:val="24"/>
+              </w:rPr>
+            </w:pPr>
+            <w:r>
+              <w:rPr>
+                <w:rFonts w:ascii="Arial" w:hAnsi="Arial" w:cs="Arial"/>
+                <w:b/>
+                <w:bCs/>
+                <w:sz w:val="24"/>
+                <w:szCs w:val="24"/>
+              </w:rPr>
+              <w:t>Evaluation</w:t>
+            </w:r>
+          </w:p>
+        </w:tc>
+      </w:tr>
+      <w:tr>
+        <w:trPr>
+          <w:trHeight w:val="1124"/>
+        </w:trPr>
+        <w:tc>
+          <w:tcPr>
+            <w:tcW w:w="604" w:type="dxa"/>
+          </w:tcPr>
+          <w:p>
+            <w:pPr>
+              <w:rPr>
+                <w:rFonts w:ascii="Arial" w:hAnsi="Arial" w:cs="Arial"/>
+                <w:sz w:val="20"/>
+                <w:szCs w:val="20"/>
+              </w:rPr>
+            </w:pPr>
+            <w:r>
+              <w:rPr>
+                <w:rFonts w:ascii="Arial" w:hAnsi="Arial" w:cs="Arial"/>
+                <w:sz w:val="20"/>
+                <w:szCs w:val="20"/>
+              </w:rPr>
+              <w:t>1</w:t>
+            </w:r>
+          </w:p>
+        </w:tc>
+        <w:tc>
+          <w:tcPr>
+            <w:tcW w:w="2636" w:type="dxa"/>
+          </w:tcPr>
+          <w:p>
+            <w:pPr>
+              <w:rPr>
+                <w:rFonts w:ascii="Arial" w:hAnsi="Arial" w:cs="Arial"/>
+                <w:sz w:val="20"/>
+                <w:szCs w:val="20"/>
+              </w:rPr>
+            </w:pPr>
+            <w:r>
+              <w:rPr>
+                <w:rFonts w:ascii="Arial" w:hAnsi="Arial" w:cs="Arial"/>
+                <w:sz w:val="20"/>
+                <w:szCs w:val="20"/>
+              </w:rPr>
+              <w:t>Flip the on switch</w:t>
+            </w:r>
+          </w:p>
+        </w:tc>
+        <w:tc>
+          <w:tcPr>
+            <w:tcW w:w="2892" w:type="dxa"/>
+          </w:tcPr>
+          <w:p>
+            <w:pPr>
+              <w:rPr>
+                <w:rFonts w:ascii="Arial" w:hAnsi="Arial" w:cs="Arial"/>
+                <w:sz w:val="20"/>
+                <w:szCs w:val="20"/>
+              </w:rPr>
+            </w:pPr>
+            <w:r>
+              <w:rPr>
+                <w:rFonts w:ascii="Arial" w:hAnsi="Arial" w:cs="Arial"/>
+                <w:sz w:val="20"/>
+                <w:szCs w:val="20"/>
+              </w:rPr>
+              <w:t>The device should turn on</w:t>
+            </w:r>
+            <w:r>
+              <w:rPr>
+                <w:rFonts w:ascii="Arial" w:hAnsi="Arial" w:cs="Arial"/>
+                <w:sz w:val="20"/>
+                <w:szCs w:val="20"/>
+              </w:rPr>
+              <w:t xml:space="preserve"> and OLED start the display</w:t>
+            </w:r>
+            <w:r>
+              <w:rPr>
+                <w:rFonts w:ascii="Arial" w:hAnsi="Arial" w:cs="Arial"/>
+                <w:sz w:val="20"/>
+                <w:szCs w:val="20"/>
+              </w:rPr>
+              <w:t>.</w:t>
+            </w:r>
+          </w:p>
+        </w:tc>
+        <w:tc>
+          <w:tcPr>
+            <w:tcW w:w="1883" w:type="dxa"/>
+          </w:tcPr>
+          <w:p>
+            <w:pPr>
+              <w:rPr>
+                <w:rFonts w:ascii="Arial" w:hAnsi="Arial" w:cs="Arial"/>
+                <w:b/>
+                <w:bCs/>
+                <w:sz w:val="20"/>
+                <w:szCs w:val="20"/>
+              </w:rPr>
+            </w:pPr>
+          </w:p>
+        </w:tc>
+        <w:tc>
+          <w:tcPr>
+            <w:tcW w:w="1430" w:type="dxa"/>
+          </w:tcPr>
+          <w:p>
+            <w:pPr>
+              <w:rPr>
+                <w:rFonts w:ascii="Arial" w:hAnsi="Arial" w:cs="Arial"/>
+                <w:b/>
+                <w:bCs/>
+                <w:sz w:val="20"/>
+                <w:szCs w:val="20"/>
+              </w:rPr>
+            </w:pPr>
+          </w:p>
+        </w:tc>
+      </w:tr>
+      <w:tr>
+        <w:tc>
+          <w:tcPr>
+            <w:tcW w:w="604" w:type="dxa"/>
+          </w:tcPr>
+          <w:p>
+            <w:pPr>
+              <w:rPr>
+                <w:rFonts w:ascii="Arial" w:hAnsi="Arial" w:cs="Arial"/>
+                <w:sz w:val="20"/>
+                <w:szCs w:val="20"/>
+              </w:rPr>
+            </w:pPr>
+            <w:r>
+              <w:rPr>
+                <w:rFonts w:ascii="Arial" w:hAnsi="Arial" w:cs="Arial"/>
+                <w:sz w:val="20"/>
+                <w:szCs w:val="20"/>
+              </w:rPr>
+              <w:t>2</w:t>
+            </w:r>
+          </w:p>
+        </w:tc>
+        <w:tc>
+          <w:tcPr>
+            <w:tcW w:w="2636" w:type="dxa"/>
+          </w:tcPr>
+          <w:p>
+            <w:pPr>
+              <w:rPr>
+                <w:rFonts w:ascii="Arial" w:hAnsi="Arial" w:cs="Arial"/>
+                <w:sz w:val="20"/>
+                <w:szCs w:val="20"/>
+              </w:rPr>
+            </w:pPr>
+            <w:r>
+              <w:rPr>
+                <w:rFonts w:ascii="Arial" w:hAnsi="Arial" w:cs="Arial"/>
+                <w:sz w:val="20"/>
+                <w:szCs w:val="20"/>
+              </w:rPr>
+              <w:t>Press the button for heart rate, SpO2 and Blood Pressure</w:t>
+            </w:r>
+          </w:p>
+        </w:tc>
+        <w:tc>
+          <w:tcPr>
+            <w:tcW w:w="2892" w:type="dxa"/>
+          </w:tcPr>
+          <w:p>
+            <w:pPr>
+              <w:rPr>
+                <w:rFonts w:ascii="Arial" w:hAnsi="Arial" w:cs="Arial"/>
+                <w:sz w:val="20"/>
+                <w:szCs w:val="20"/>
+              </w:rPr>
+            </w:pPr>
+            <w:r>
+              <w:rPr>
+                <w:rFonts w:ascii="Arial" w:hAnsi="Arial" w:cs="Arial"/>
+                <w:sz w:val="20"/>
+                <w:szCs w:val="20"/>
+              </w:rPr>
+              <w:t xml:space="preserve">OLED </w:t>
+            </w:r>
+            <w:r>
+              <w:rPr>
+                <w:rFonts w:ascii="Arial" w:hAnsi="Arial" w:cs="Arial"/>
+                <w:sz w:val="20"/>
+                <w:szCs w:val="20"/>
+              </w:rPr>
+              <w:t xml:space="preserve">should </w:t>
+            </w:r>
+            <w:r>
+              <w:rPr>
+                <w:rFonts w:ascii="Arial" w:hAnsi="Arial" w:cs="Arial"/>
+                <w:sz w:val="20"/>
+                <w:szCs w:val="20"/>
+              </w:rPr>
+              <w:t>show MAX30102 is activated.</w:t>
+            </w:r>
+          </w:p>
+        </w:tc>
+        <w:tc>
+          <w:tcPr>
+            <w:tcW w:w="1883" w:type="dxa"/>
+          </w:tcPr>
+          <w:p>
+            <w:pPr>
+              <w:rPr>
+                <w:rFonts w:ascii="Arial" w:hAnsi="Arial" w:cs="Arial"/>
+                <w:b/>
+                <w:bCs/>
+                <w:sz w:val="20"/>
+                <w:szCs w:val="20"/>
+              </w:rPr>
+            </w:pPr>
+          </w:p>
+        </w:tc>
+        <w:tc>
+          <w:tcPr>
+            <w:tcW w:w="1430" w:type="dxa"/>
+          </w:tcPr>
+          <w:p>
+            <w:pPr>
+              <w:rPr>
+                <w:rFonts w:ascii="Arial" w:hAnsi="Arial" w:cs="Arial"/>
+                <w:b/>
+                <w:bCs/>
+                <w:sz w:val="20"/>
+                <w:szCs w:val="20"/>
+              </w:rPr>
+            </w:pPr>
+          </w:p>
+        </w:tc>
+      </w:tr>
+      <w:tr>
+        <w:tc>
+          <w:tcPr>
+            <w:tcW w:w="604" w:type="dxa"/>
+          </w:tcPr>
+          <w:p>
+            <w:pPr>
+              <w:rPr>
+                <w:rFonts w:ascii="Arial" w:hAnsi="Arial" w:cs="Arial"/>
+                <w:sz w:val="20"/>
+                <w:szCs w:val="20"/>
+              </w:rPr>
+            </w:pPr>
+            <w:r>
+              <w:rPr>
+                <w:rFonts w:ascii="Arial" w:hAnsi="Arial" w:cs="Arial"/>
+                <w:sz w:val="20"/>
+                <w:szCs w:val="20"/>
+              </w:rPr>
+              <w:t>3</w:t>
+            </w:r>
+          </w:p>
+        </w:tc>
+        <w:tc>
+          <w:tcPr>
+            <w:tcW w:w="2636" w:type="dxa"/>
+          </w:tcPr>
+          <w:p>
+            <w:pPr>
+              <w:rPr>
+                <w:rFonts w:ascii="Arial" w:hAnsi="Arial" w:cs="Arial"/>
+                <w:sz w:val="20"/>
+                <w:szCs w:val="20"/>
+              </w:rPr>
+            </w:pPr>
+            <w:r>
+              <w:rPr>
+                <w:rFonts w:ascii="Arial" w:hAnsi="Arial" w:cs="Arial"/>
+                <w:sz w:val="20"/>
+                <w:szCs w:val="20"/>
+              </w:rPr>
+              <w:t>Place the finger on the sensor</w:t>
+            </w:r>
+          </w:p>
+        </w:tc>
+        <w:tc>
+          <w:tcPr>
+            <w:tcW w:w="2892" w:type="dxa"/>
+          </w:tcPr>
+          <w:p>
+            <w:pPr>
+              <w:rPr>
+                <w:rFonts w:ascii="Arial" w:hAnsi="Arial" w:cs="Arial"/>
+                <w:sz w:val="20"/>
+                <w:szCs w:val="20"/>
+              </w:rPr>
+            </w:pPr>
+            <w:r>
+              <w:rPr>
+                <w:rFonts w:ascii="Arial" w:hAnsi="Arial" w:cs="Arial"/>
+                <w:sz w:val="20"/>
+                <w:szCs w:val="20"/>
+              </w:rPr>
+              <w:t xml:space="preserve">The device </w:t>
+            </w:r>
+            <w:r>
+              <w:rPr>
+                <w:rFonts w:ascii="Arial" w:hAnsi="Arial" w:cs="Arial"/>
+                <w:sz w:val="20"/>
+                <w:szCs w:val="20"/>
+              </w:rPr>
+              <w:t xml:space="preserve">should </w:t>
+            </w:r>
+            <w:r>
+              <w:rPr>
+                <w:rFonts w:ascii="Arial" w:hAnsi="Arial" w:cs="Arial"/>
+                <w:sz w:val="20"/>
+                <w:szCs w:val="20"/>
+              </w:rPr>
+              <w:t>start taking the reading and display</w:t>
+            </w:r>
+            <w:r>
+              <w:rPr>
+                <w:rFonts w:ascii="Arial" w:hAnsi="Arial" w:cs="Arial"/>
+                <w:sz w:val="20"/>
+                <w:szCs w:val="20"/>
+              </w:rPr>
+              <w:t xml:space="preserve"> it</w:t>
+            </w:r>
+            <w:r>
+              <w:rPr>
+                <w:rFonts w:ascii="Arial" w:hAnsi="Arial" w:cs="Arial"/>
+                <w:sz w:val="20"/>
+                <w:szCs w:val="20"/>
+              </w:rPr>
+              <w:t xml:space="preserve"> on the OLED screen.</w:t>
+            </w:r>
+          </w:p>
+        </w:tc>
+        <w:tc>
+          <w:tcPr>
+            <w:tcW w:w="1883" w:type="dxa"/>
+          </w:tcPr>
+          <w:p>
+            <w:pPr>
+              <w:rPr>
+                <w:rFonts w:ascii="Arial" w:hAnsi="Arial" w:cs="Arial"/>
+                <w:b/>
+                <w:bCs/>
+                <w:sz w:val="20"/>
+                <w:szCs w:val="20"/>
+              </w:rPr>
+            </w:pPr>
+          </w:p>
+        </w:tc>
+        <w:tc>
+          <w:tcPr>
+            <w:tcW w:w="1430" w:type="dxa"/>
+          </w:tcPr>
+          <w:p>
+            <w:pPr>
+              <w:rPr>
+                <w:rFonts w:ascii="Arial" w:hAnsi="Arial" w:cs="Arial"/>
+                <w:b/>
+                <w:bCs/>
+                <w:sz w:val="20"/>
+                <w:szCs w:val="20"/>
+              </w:rPr>
+            </w:pPr>
+          </w:p>
+        </w:tc>
+      </w:tr>
+      <w:tr>
+        <w:tc>
+          <w:tcPr>
+            <w:tcW w:w="604" w:type="dxa"/>
+          </w:tcPr>
+          <w:p>
+            <w:pPr>
+              <w:rPr>
+                <w:rFonts w:ascii="Arial" w:hAnsi="Arial" w:cs="Arial"/>
+                <w:sz w:val="20"/>
+                <w:szCs w:val="20"/>
+              </w:rPr>
+            </w:pPr>
+            <w:r>
+              <w:rPr>
+                <w:rFonts w:ascii="Arial" w:hAnsi="Arial" w:cs="Arial"/>
+                <w:sz w:val="20"/>
+                <w:szCs w:val="20"/>
+              </w:rPr>
+              <w:t>4</w:t>
+            </w:r>
+          </w:p>
+        </w:tc>
+        <w:tc>
+          <w:tcPr>
+            <w:tcW w:w="2636" w:type="dxa"/>
+          </w:tcPr>
+          <w:p>
+            <w:pPr>
+              <w:rPr>
+                <w:rFonts w:ascii="Arial" w:hAnsi="Arial" w:cs="Arial"/>
+                <w:sz w:val="20"/>
+                <w:szCs w:val="20"/>
+              </w:rPr>
+            </w:pPr>
+            <w:r>
+              <w:rPr>
+                <w:rFonts w:ascii="Arial" w:hAnsi="Arial" w:cs="Arial"/>
+                <w:sz w:val="20"/>
+                <w:szCs w:val="20"/>
+              </w:rPr>
+              <w:t>Remove the finger from the sensor</w:t>
+            </w:r>
+          </w:p>
+        </w:tc>
+        <w:tc>
+          <w:tcPr>
+            <w:tcW w:w="2892" w:type="dxa"/>
+          </w:tcPr>
+          <w:p>
+            <w:pPr>
+              <w:rPr>
+                <w:rFonts w:ascii="Arial" w:hAnsi="Arial" w:cs="Arial"/>
+                <w:sz w:val="20"/>
+                <w:szCs w:val="20"/>
+              </w:rPr>
+            </w:pPr>
+            <w:r>
+              <w:rPr>
+                <w:rFonts w:ascii="Arial" w:hAnsi="Arial" w:cs="Arial"/>
+                <w:sz w:val="20"/>
+                <w:szCs w:val="20"/>
+              </w:rPr>
+              <w:t xml:space="preserve">Should </w:t>
+            </w:r>
+            <w:r>
+              <w:rPr>
+                <w:rFonts w:ascii="Arial" w:hAnsi="Arial" w:cs="Arial"/>
+                <w:sz w:val="20"/>
+                <w:szCs w:val="20"/>
+              </w:rPr>
+              <w:t xml:space="preserve">Ask user to place the finger on the sensor. </w:t>
+            </w:r>
+          </w:p>
+        </w:tc>
+        <w:tc>
+          <w:tcPr>
+            <w:tcW w:w="1883" w:type="dxa"/>
+          </w:tcPr>
+          <w:p>
+            <w:pPr>
+              <w:rPr>
+                <w:rFonts w:ascii="Arial" w:hAnsi="Arial" w:cs="Arial"/>
+                <w:b/>
+                <w:bCs/>
+                <w:sz w:val="20"/>
+                <w:szCs w:val="20"/>
+              </w:rPr>
+            </w:pPr>
+          </w:p>
+        </w:tc>
+        <w:tc>
+          <w:tcPr>
+            <w:tcW w:w="1430" w:type="dxa"/>
+          </w:tcPr>
+          <w:p>
+            <w:pPr>
+              <w:rPr>
+                <w:rFonts w:ascii="Arial" w:hAnsi="Arial" w:cs="Arial"/>
+                <w:b/>
+                <w:bCs/>
+                <w:sz w:val="20"/>
+                <w:szCs w:val="20"/>
+              </w:rPr>
+            </w:pPr>
+          </w:p>
+        </w:tc>
+      </w:tr>
+      <w:tr>
+        <w:tc>
+          <w:tcPr>
+            <w:tcW w:w="604" w:type="dxa"/>
+          </w:tcPr>
+          <w:p>
+            <w:pPr>
+              <w:rPr>
+                <w:rFonts w:ascii="Arial" w:hAnsi="Arial" w:cs="Arial"/>
+                <w:sz w:val="20"/>
+                <w:szCs w:val="20"/>
+              </w:rPr>
+            </w:pPr>
+            <w:r>
+              <w:rPr>
+                <w:rFonts w:ascii="Arial" w:hAnsi="Arial" w:cs="Arial"/>
+                <w:sz w:val="20"/>
+                <w:szCs w:val="20"/>
+              </w:rPr>
+              <w:t>5</w:t>
+            </w:r>
+          </w:p>
+        </w:tc>
+        <w:tc>
+          <w:tcPr>
+            <w:tcW w:w="2636" w:type="dxa"/>
+          </w:tcPr>
+          <w:p>
+            <w:pPr>
+              <w:rPr>
+                <w:rFonts w:ascii="Arial" w:hAnsi="Arial" w:cs="Arial"/>
+                <w:sz w:val="20"/>
+                <w:szCs w:val="20"/>
+              </w:rPr>
+            </w:pPr>
+            <w:r>
+              <w:rPr>
+                <w:rFonts w:ascii="Arial" w:hAnsi="Arial" w:cs="Arial"/>
+                <w:sz w:val="20"/>
+                <w:szCs w:val="20"/>
+              </w:rPr>
+              <w:t>Press the button for heart rate, SpO2 and Blood Pressure</w:t>
+            </w:r>
+            <w:r>
+              <w:rPr>
+                <w:rFonts w:ascii="Arial" w:hAnsi="Arial" w:cs="Arial"/>
+                <w:sz w:val="20"/>
+                <w:szCs w:val="20"/>
+              </w:rPr>
+              <w:t xml:space="preserve"> again</w:t>
+            </w:r>
+          </w:p>
+        </w:tc>
+        <w:tc>
+          <w:tcPr>
+            <w:tcW w:w="2892" w:type="dxa"/>
+          </w:tcPr>
+          <w:p>
+            <w:pPr>
+              <w:rPr>
+                <w:rFonts w:ascii="Arial" w:hAnsi="Arial" w:cs="Arial"/>
+                <w:sz w:val="20"/>
+                <w:szCs w:val="20"/>
+              </w:rPr>
+            </w:pPr>
+            <w:r>
+              <w:rPr>
+                <w:rFonts w:ascii="Arial" w:hAnsi="Arial" w:cs="Arial"/>
+                <w:sz w:val="20"/>
+                <w:szCs w:val="20"/>
+              </w:rPr>
+              <w:t xml:space="preserve">OLED </w:t>
+            </w:r>
+            <w:r>
+              <w:rPr>
+                <w:rFonts w:ascii="Arial" w:hAnsi="Arial" w:cs="Arial"/>
+                <w:sz w:val="20"/>
+                <w:szCs w:val="20"/>
+              </w:rPr>
+              <w:t xml:space="preserve">should </w:t>
+            </w:r>
+            <w:r>
+              <w:rPr>
+                <w:rFonts w:ascii="Arial" w:hAnsi="Arial" w:cs="Arial"/>
+                <w:sz w:val="20"/>
+                <w:szCs w:val="20"/>
+              </w:rPr>
+              <w:t>show MAX30102 is deactivated.</w:t>
+            </w:r>
+          </w:p>
+        </w:tc>
+        <w:tc>
+          <w:tcPr>
+            <w:tcW w:w="1883" w:type="dxa"/>
+          </w:tcPr>
+          <w:p>
+            <w:pPr>
+              <w:rPr>
+                <w:rFonts w:ascii="Arial" w:hAnsi="Arial" w:cs="Arial"/>
+                <w:b/>
+                <w:bCs/>
+                <w:sz w:val="20"/>
+                <w:szCs w:val="20"/>
+              </w:rPr>
+            </w:pPr>
+          </w:p>
+        </w:tc>
+        <w:tc>
+          <w:tcPr>
+            <w:tcW w:w="1430" w:type="dxa"/>
+          </w:tcPr>
+          <w:p>
+            <w:pPr>
+              <w:rPr>
+                <w:rFonts w:ascii="Arial" w:hAnsi="Arial" w:cs="Arial"/>
+                <w:b/>
+                <w:bCs/>
+                <w:sz w:val="20"/>
+                <w:szCs w:val="20"/>
+              </w:rPr>
+            </w:pPr>
+          </w:p>
+        </w:tc>
+      </w:tr>
+      <w:tr>
+        <w:tc>
+          <w:tcPr>
+            <w:tcW w:w="604" w:type="dxa"/>
+          </w:tcPr>
+          <w:p>
+            <w:pPr>
+              <w:rPr>
+                <w:rFonts w:ascii="Arial" w:hAnsi="Arial" w:cs="Arial"/>
+                <w:sz w:val="20"/>
+                <w:szCs w:val="20"/>
+              </w:rPr>
+            </w:pPr>
+            <w:r>
+              <w:rPr>
+                <w:rFonts w:ascii="Arial" w:hAnsi="Arial" w:cs="Arial"/>
+                <w:sz w:val="20"/>
+                <w:szCs w:val="20"/>
+              </w:rPr>
+              <w:t>6</w:t>
+            </w:r>
+          </w:p>
+        </w:tc>
+        <w:tc>
+          <w:tcPr>
+            <w:tcW w:w="2636" w:type="dxa"/>
+          </w:tcPr>
+          <w:p>
+            <w:pPr>
+              <w:rPr>
+                <w:rFonts w:ascii="Arial" w:hAnsi="Arial" w:cs="Arial"/>
+                <w:sz w:val="20"/>
+                <w:szCs w:val="20"/>
+              </w:rPr>
+            </w:pPr>
+            <w:r>
+              <w:rPr>
+                <w:rFonts w:ascii="Arial" w:hAnsi="Arial" w:cs="Arial"/>
+                <w:sz w:val="20"/>
+                <w:szCs w:val="20"/>
+              </w:rPr>
+              <w:t>Press the button for Temperature</w:t>
+            </w:r>
+          </w:p>
+        </w:tc>
+        <w:tc>
+          <w:tcPr>
+            <w:tcW w:w="2892" w:type="dxa"/>
+          </w:tcPr>
+          <w:p>
+            <w:pPr>
+              <w:rPr>
+                <w:rFonts w:ascii="Arial" w:hAnsi="Arial" w:cs="Arial"/>
+                <w:sz w:val="20"/>
+                <w:szCs w:val="20"/>
+              </w:rPr>
+            </w:pPr>
+            <w:r>
+              <w:rPr>
+                <w:rFonts w:ascii="Arial" w:hAnsi="Arial" w:cs="Arial"/>
+                <w:sz w:val="20"/>
+                <w:szCs w:val="20"/>
+              </w:rPr>
+              <w:t xml:space="preserve">The device </w:t>
+            </w:r>
+            <w:r>
+              <w:rPr>
+                <w:rFonts w:ascii="Arial" w:hAnsi="Arial" w:cs="Arial"/>
+                <w:sz w:val="20"/>
+                <w:szCs w:val="20"/>
+              </w:rPr>
+              <w:t xml:space="preserve">should </w:t>
+            </w:r>
+            <w:r>
+              <w:rPr>
+                <w:rFonts w:ascii="Arial" w:hAnsi="Arial" w:cs="Arial"/>
+                <w:sz w:val="20"/>
+                <w:szCs w:val="20"/>
+              </w:rPr>
+              <w:t xml:space="preserve">start taking measurement for body temperature, the reading </w:t>
+            </w:r>
+            <w:r>
+              <w:rPr>
+                <w:rFonts w:ascii="Arial" w:hAnsi="Arial" w:cs="Arial"/>
+                <w:sz w:val="20"/>
+                <w:szCs w:val="20"/>
+              </w:rPr>
+              <w:t>should be</w:t>
+            </w:r>
+            <w:r>
+              <w:rPr>
+                <w:rFonts w:ascii="Arial" w:hAnsi="Arial" w:cs="Arial"/>
+                <w:sz w:val="20"/>
+                <w:szCs w:val="20"/>
+              </w:rPr>
+              <w:t xml:space="preserve"> visible via OLED.</w:t>
+            </w:r>
+          </w:p>
+        </w:tc>
+        <w:tc>
+          <w:tcPr>
+            <w:tcW w:w="1883" w:type="dxa"/>
+          </w:tcPr>
+          <w:p>
+            <w:pPr>
+              <w:rPr>
+                <w:rFonts w:ascii="Arial" w:hAnsi="Arial" w:cs="Arial"/>
+                <w:b/>
+                <w:bCs/>
+                <w:sz w:val="20"/>
+                <w:szCs w:val="20"/>
+              </w:rPr>
+            </w:pPr>
+          </w:p>
+        </w:tc>
+        <w:tc>
+          <w:tcPr>
+            <w:tcW w:w="1430" w:type="dxa"/>
+          </w:tcPr>
+          <w:p>
+            <w:pPr>
+              <w:rPr>
+                <w:rFonts w:ascii="Arial" w:hAnsi="Arial" w:cs="Arial"/>
+                <w:b/>
+                <w:bCs/>
+                <w:sz w:val="20"/>
+                <w:szCs w:val="20"/>
+              </w:rPr>
+            </w:pPr>
+          </w:p>
+        </w:tc>
+      </w:tr>
+      <w:tr>
+        <w:tc>
+          <w:tcPr>
+            <w:tcW w:w="604" w:type="dxa"/>
+          </w:tcPr>
+          <w:p>
+            <w:pPr>
+              <w:rPr>
+                <w:rFonts w:ascii="Arial" w:hAnsi="Arial" w:cs="Arial"/>
+                <w:sz w:val="20"/>
+                <w:szCs w:val="20"/>
+              </w:rPr>
+            </w:pPr>
+            <w:r>
+              <w:rPr>
+                <w:rFonts w:ascii="Arial" w:hAnsi="Arial" w:cs="Arial"/>
+                <w:sz w:val="20"/>
+                <w:szCs w:val="20"/>
+              </w:rPr>
+              <w:t>7</w:t>
+            </w:r>
+          </w:p>
+        </w:tc>
+        <w:tc>
+          <w:tcPr>
+            <w:tcW w:w="2636" w:type="dxa"/>
+          </w:tcPr>
+          <w:p>
+            <w:pPr>
+              <w:rPr>
+                <w:rFonts w:ascii="Arial" w:hAnsi="Arial" w:cs="Arial"/>
+                <w:sz w:val="20"/>
+                <w:szCs w:val="20"/>
+              </w:rPr>
+            </w:pPr>
+            <w:r>
+              <w:rPr>
+                <w:rFonts w:ascii="Arial" w:hAnsi="Arial" w:cs="Arial"/>
+                <w:sz w:val="20"/>
+                <w:szCs w:val="20"/>
+              </w:rPr>
+              <w:t>Press the button for ECG</w:t>
+            </w:r>
+          </w:p>
+        </w:tc>
+        <w:tc>
+          <w:tcPr>
+            <w:tcW w:w="2892" w:type="dxa"/>
+          </w:tcPr>
+          <w:p>
+            <w:pPr>
+              <w:rPr>
+                <w:rFonts w:ascii="Arial" w:hAnsi="Arial" w:cs="Arial"/>
+                <w:sz w:val="20"/>
+                <w:szCs w:val="20"/>
+              </w:rPr>
+            </w:pPr>
+            <w:r>
+              <w:rPr>
+                <w:rFonts w:ascii="Arial" w:hAnsi="Arial" w:cs="Arial"/>
+                <w:sz w:val="20"/>
+                <w:szCs w:val="20"/>
+              </w:rPr>
+              <w:t xml:space="preserve">The device </w:t>
+            </w:r>
+            <w:r>
+              <w:rPr>
+                <w:rFonts w:ascii="Arial" w:hAnsi="Arial" w:cs="Arial"/>
+                <w:sz w:val="20"/>
+                <w:szCs w:val="20"/>
+              </w:rPr>
+              <w:t xml:space="preserve">should </w:t>
+            </w:r>
+            <w:r>
+              <w:rPr>
+                <w:rFonts w:ascii="Arial" w:hAnsi="Arial" w:cs="Arial"/>
+                <w:sz w:val="20"/>
+                <w:szCs w:val="20"/>
+              </w:rPr>
+              <w:t>activate ECG sensor.</w:t>
+            </w:r>
+          </w:p>
+        </w:tc>
+        <w:tc>
+          <w:tcPr>
+            <w:tcW w:w="1883" w:type="dxa"/>
+          </w:tcPr>
+          <w:p>
+            <w:pPr>
+              <w:rPr>
+                <w:rFonts w:ascii="Arial" w:hAnsi="Arial" w:cs="Arial"/>
+                <w:b/>
+                <w:bCs/>
+                <w:sz w:val="20"/>
+                <w:szCs w:val="20"/>
+              </w:rPr>
+            </w:pPr>
+          </w:p>
+        </w:tc>
+        <w:tc>
+          <w:tcPr>
+            <w:tcW w:w="1430" w:type="dxa"/>
+          </w:tcPr>
+          <w:p>
+            <w:pPr>
+              <w:rPr>
+                <w:rFonts w:ascii="Arial" w:hAnsi="Arial" w:cs="Arial"/>
+                <w:b/>
+                <w:bCs/>
+                <w:sz w:val="20"/>
+                <w:szCs w:val="20"/>
+              </w:rPr>
+            </w:pPr>
+          </w:p>
+        </w:tc>
+      </w:tr>
+      <w:tr>
+        <w:tc>
+          <w:tcPr>
+            <w:tcW w:w="604" w:type="dxa"/>
+          </w:tcPr>
+          <w:p>
+            <w:pPr>
+              <w:rPr>
+                <w:rFonts w:ascii="Arial" w:hAnsi="Arial" w:cs="Arial"/>
+                <w:sz w:val="20"/>
+                <w:szCs w:val="20"/>
+              </w:rPr>
+            </w:pPr>
+            <w:r>
+              <w:rPr>
+                <w:rFonts w:ascii="Arial" w:hAnsi="Arial" w:cs="Arial"/>
+                <w:sz w:val="20"/>
+                <w:szCs w:val="20"/>
+              </w:rPr>
+              <w:t>8</w:t>
+            </w:r>
+          </w:p>
+        </w:tc>
+        <w:tc>
+          <w:tcPr>
+            <w:tcW w:w="2636" w:type="dxa"/>
+          </w:tcPr>
+          <w:p>
+            <w:pPr>
+              <w:rPr>
+                <w:rFonts w:ascii="Arial" w:hAnsi="Arial" w:cs="Arial"/>
+                <w:sz w:val="20"/>
+                <w:szCs w:val="20"/>
+              </w:rPr>
+            </w:pPr>
+            <w:r>
+              <w:rPr>
+                <w:rFonts w:ascii="Arial" w:hAnsi="Arial" w:cs="Arial"/>
+                <w:sz w:val="20"/>
+                <w:szCs w:val="20"/>
+              </w:rPr>
+              <w:t>Place the patches</w:t>
+            </w:r>
+          </w:p>
+        </w:tc>
+        <w:tc>
+          <w:tcPr>
+            <w:tcW w:w="2892" w:type="dxa"/>
+          </w:tcPr>
+          <w:p>
+            <w:pPr>
+              <w:rPr>
+                <w:rFonts w:ascii="Arial" w:hAnsi="Arial" w:cs="Arial"/>
+                <w:sz w:val="20"/>
+                <w:szCs w:val="20"/>
+              </w:rPr>
+            </w:pPr>
+            <w:r>
+              <w:rPr>
+                <w:rFonts w:ascii="Arial" w:hAnsi="Arial" w:cs="Arial"/>
+                <w:sz w:val="20"/>
+                <w:szCs w:val="20"/>
+              </w:rPr>
+              <w:t xml:space="preserve">The ECG waveform </w:t>
+            </w:r>
+            <w:r>
+              <w:rPr>
+                <w:rFonts w:ascii="Arial" w:hAnsi="Arial" w:cs="Arial"/>
+                <w:sz w:val="20"/>
+                <w:szCs w:val="20"/>
+              </w:rPr>
+              <w:t>should be</w:t>
+            </w:r>
+            <w:r>
+              <w:rPr>
+                <w:rFonts w:ascii="Arial" w:hAnsi="Arial" w:cs="Arial"/>
+                <w:sz w:val="20"/>
+                <w:szCs w:val="20"/>
+              </w:rPr>
+              <w:t xml:space="preserve"> visible via OLED.</w:t>
+            </w:r>
+          </w:p>
+        </w:tc>
+        <w:tc>
+          <w:tcPr>
+            <w:tcW w:w="1883" w:type="dxa"/>
+          </w:tcPr>
+          <w:p>
+            <w:pPr>
+              <w:rPr>
+                <w:rFonts w:ascii="Arial" w:hAnsi="Arial" w:cs="Arial"/>
+                <w:b/>
+                <w:bCs/>
+                <w:sz w:val="20"/>
+                <w:szCs w:val="20"/>
+              </w:rPr>
+            </w:pPr>
+          </w:p>
+        </w:tc>
+        <w:tc>
+          <w:tcPr>
+            <w:tcW w:w="1430" w:type="dxa"/>
+          </w:tcPr>
+          <w:p>
+            <w:pPr>
+              <w:rPr>
+                <w:rFonts w:ascii="Arial" w:hAnsi="Arial" w:cs="Arial"/>
+                <w:b/>
+                <w:bCs/>
+                <w:sz w:val="20"/>
+                <w:szCs w:val="20"/>
+              </w:rPr>
+            </w:pPr>
+          </w:p>
+        </w:tc>
+      </w:tr>
+      <w:tr>
+        <w:tc>
+          <w:tcPr>
+            <w:tcW w:w="604" w:type="dxa"/>
+          </w:tcPr>
+          <w:p>
+            <w:pPr>
+              <w:rPr>
+                <w:rFonts w:ascii="Arial" w:hAnsi="Arial" w:cs="Arial"/>
+                <w:sz w:val="20"/>
+                <w:szCs w:val="20"/>
+              </w:rPr>
+            </w:pPr>
+            <w:r>
+              <w:rPr>
+                <w:rFonts w:ascii="Arial" w:hAnsi="Arial" w:cs="Arial"/>
+                <w:sz w:val="20"/>
+                <w:szCs w:val="20"/>
+              </w:rPr>
+              <w:t>9</w:t>
+            </w:r>
+          </w:p>
+        </w:tc>
+        <w:tc>
+          <w:tcPr>
+            <w:tcW w:w="2636" w:type="dxa"/>
+          </w:tcPr>
+          <w:p>
+            <w:pPr>
+              <w:rPr>
+                <w:rFonts w:ascii="Arial" w:hAnsi="Arial" w:cs="Arial"/>
+                <w:b/>
+                <w:bCs/>
+                <w:sz w:val="20"/>
+                <w:szCs w:val="20"/>
+              </w:rPr>
+            </w:pPr>
+            <w:r>
+              <w:rPr>
+                <w:rFonts w:ascii="Arial" w:hAnsi="Arial" w:cs="Arial"/>
+                <w:sz w:val="20"/>
+                <w:szCs w:val="20"/>
+              </w:rPr>
+              <w:t xml:space="preserve">Press the button for </w:t>
+            </w:r>
+            <w:r>
+              <w:rPr>
+                <w:rFonts w:ascii="Arial" w:hAnsi="Arial" w:cs="Arial"/>
+                <w:sz w:val="20"/>
+                <w:szCs w:val="20"/>
+              </w:rPr>
+              <w:t>ECG again</w:t>
+            </w:r>
+          </w:p>
+        </w:tc>
+        <w:tc>
+          <w:tcPr>
+            <w:tcW w:w="2892" w:type="dxa"/>
+          </w:tcPr>
+          <w:p>
+            <w:pPr>
+              <w:rPr>
+                <w:rFonts w:ascii="Arial" w:hAnsi="Arial" w:cs="Arial"/>
+                <w:sz w:val="20"/>
+                <w:szCs w:val="20"/>
+              </w:rPr>
+            </w:pPr>
+            <w:r>
+              <w:rPr>
+                <w:rFonts w:ascii="Arial" w:hAnsi="Arial" w:cs="Arial"/>
+                <w:sz w:val="20"/>
+                <w:szCs w:val="20"/>
+              </w:rPr>
+              <w:t xml:space="preserve">The device </w:t>
+            </w:r>
+            <w:r>
+              <w:rPr>
+                <w:rFonts w:ascii="Arial" w:hAnsi="Arial" w:cs="Arial"/>
+                <w:sz w:val="20"/>
+                <w:szCs w:val="20"/>
+              </w:rPr>
+              <w:t xml:space="preserve">should </w:t>
+            </w:r>
+            <w:r>
+              <w:rPr>
+                <w:rFonts w:ascii="Arial" w:hAnsi="Arial" w:cs="Arial"/>
+                <w:sz w:val="20"/>
+                <w:szCs w:val="20"/>
+              </w:rPr>
+              <w:t>deactivate ECG sensor.</w:t>
+            </w:r>
+          </w:p>
+        </w:tc>
+        <w:tc>
+          <w:tcPr>
+            <w:tcW w:w="1883" w:type="dxa"/>
+          </w:tcPr>
+          <w:p>
+            <w:pPr>
+              <w:rPr>
+                <w:rFonts w:ascii="Arial" w:hAnsi="Arial" w:cs="Arial"/>
+                <w:b/>
+                <w:bCs/>
+                <w:sz w:val="20"/>
+                <w:szCs w:val="20"/>
+              </w:rPr>
+            </w:pPr>
+          </w:p>
+        </w:tc>
+        <w:tc>
+          <w:tcPr>
+            <w:tcW w:w="1430" w:type="dxa"/>
+          </w:tcPr>
+          <w:p>
+            <w:pPr>
+              <w:rPr>
+                <w:rFonts w:ascii="Arial" w:hAnsi="Arial" w:cs="Arial"/>
+                <w:b/>
+                <w:bCs/>
+                <w:sz w:val="20"/>
+                <w:szCs w:val="20"/>
+              </w:rPr>
+            </w:pPr>
+          </w:p>
+        </w:tc>
+      </w:tr>
+      <w:tr>
+        <w:tc>
+          <w:tcPr>
+            <w:tcW w:w="604" w:type="dxa"/>
+          </w:tcPr>
+          <w:p>
+            <w:pPr>
+              <w:rPr>
+                <w:rFonts w:ascii="Arial" w:hAnsi="Arial" w:cs="Arial"/>
+                <w:sz w:val="20"/>
+                <w:szCs w:val="20"/>
+              </w:rPr>
+            </w:pPr>
+            <w:r>
+              <w:rPr>
+                <w:rFonts w:ascii="Arial" w:hAnsi="Arial" w:cs="Arial"/>
+                <w:sz w:val="20"/>
+                <w:szCs w:val="20"/>
+              </w:rPr>
+              <w:t>10</w:t>
+            </w:r>
+          </w:p>
+        </w:tc>
+        <w:tc>
+          <w:tcPr>
+            <w:tcW w:w="2636" w:type="dxa"/>
+          </w:tcPr>
+          <w:p>
+            <w:pPr>
+              <w:rPr>
+                <w:rFonts w:ascii="Arial" w:hAnsi="Arial" w:cs="Arial"/>
+                <w:sz w:val="20"/>
+                <w:szCs w:val="20"/>
+              </w:rPr>
+            </w:pPr>
+            <w:r>
+              <w:rPr>
+                <w:rFonts w:ascii="Arial" w:hAnsi="Arial" w:cs="Arial"/>
+                <w:sz w:val="20"/>
+                <w:szCs w:val="20"/>
+              </w:rPr>
+              <w:t xml:space="preserve">Connect Type B cable </w:t>
+            </w:r>
+          </w:p>
+        </w:tc>
+        <w:tc>
+          <w:tcPr>
+            <w:tcW w:w="2892" w:type="dxa"/>
+          </w:tcPr>
+          <w:p>
+            <w:pPr>
+              <w:rPr>
+                <w:rFonts w:ascii="Arial" w:hAnsi="Arial" w:cs="Arial"/>
+                <w:sz w:val="20"/>
+                <w:szCs w:val="20"/>
+              </w:rPr>
+            </w:pPr>
+            <w:r>
+              <w:rPr>
+                <w:rFonts w:ascii="Arial" w:hAnsi="Arial" w:cs="Arial"/>
+                <w:sz w:val="20"/>
+                <w:szCs w:val="20"/>
+              </w:rPr>
+              <w:t>It should c</w:t>
+            </w:r>
+            <w:r>
+              <w:rPr>
+                <w:rFonts w:ascii="Arial" w:hAnsi="Arial" w:cs="Arial"/>
+                <w:sz w:val="20"/>
+                <w:szCs w:val="20"/>
+              </w:rPr>
+              <w:t>harge the battery that powers the device.</w:t>
+            </w:r>
+          </w:p>
+        </w:tc>
+        <w:tc>
+          <w:tcPr>
+            <w:tcW w:w="1883" w:type="dxa"/>
+          </w:tcPr>
+          <w:p>
+            <w:pPr>
+              <w:rPr>
+                <w:rFonts w:ascii="Arial" w:hAnsi="Arial" w:cs="Arial"/>
+                <w:b/>
+                <w:bCs/>
+                <w:sz w:val="20"/>
+                <w:szCs w:val="20"/>
+              </w:rPr>
+            </w:pPr>
+          </w:p>
+        </w:tc>
+        <w:tc>
+          <w:tcPr>
+            <w:tcW w:w="1430" w:type="dxa"/>
+          </w:tcPr>
+          <w:p>
+            <w:pPr>
+              <w:rPr>
+                <w:rFonts w:ascii="Arial" w:hAnsi="Arial" w:cs="Arial"/>
+                <w:b/>
+                <w:bCs/>
+                <w:sz w:val="20"/>
+                <w:szCs w:val="20"/>
+              </w:rPr>
+            </w:pPr>
+          </w:p>
+        </w:tc>
+      </w:tr>
+      <w:tr>
+        <w:tc>
+          <w:tcPr>
+            <w:tcW w:w="604" w:type="dxa"/>
+          </w:tcPr>
+          <w:p>
+            <w:pPr>
+              <w:rPr>
+                <w:rFonts w:ascii="Arial" w:hAnsi="Arial" w:cs="Arial"/>
+                <w:sz w:val="20"/>
+                <w:szCs w:val="20"/>
+              </w:rPr>
+            </w:pPr>
+            <w:r>
+              <w:rPr>
+                <w:rFonts w:ascii="Arial" w:hAnsi="Arial" w:cs="Arial"/>
+                <w:sz w:val="20"/>
+                <w:szCs w:val="20"/>
+              </w:rPr>
+              <w:t>1</w:t>
+            </w:r>
+            <w:r>
+              <w:rPr>
+                <w:rFonts w:ascii="Arial" w:hAnsi="Arial" w:cs="Arial"/>
+                <w:sz w:val="20"/>
+                <w:szCs w:val="20"/>
+              </w:rPr>
+              <w:t>1</w:t>
+            </w:r>
+          </w:p>
+        </w:tc>
+        <w:tc>
+          <w:tcPr>
+            <w:tcW w:w="2636" w:type="dxa"/>
+          </w:tcPr>
+          <w:p>
+            <w:pPr>
+              <w:rPr>
+                <w:rFonts w:ascii="Arial" w:hAnsi="Arial" w:cs="Arial"/>
+                <w:sz w:val="20"/>
+                <w:szCs w:val="20"/>
+              </w:rPr>
+            </w:pPr>
+            <w:r>
+              <w:rPr>
+                <w:rFonts w:ascii="Arial" w:hAnsi="Arial" w:cs="Arial"/>
+                <w:sz w:val="20"/>
+                <w:szCs w:val="20"/>
+              </w:rPr>
+              <w:t>Flip the off switch</w:t>
+            </w:r>
+          </w:p>
+        </w:tc>
+        <w:tc>
+          <w:tcPr>
+            <w:tcW w:w="2892" w:type="dxa"/>
+          </w:tcPr>
+          <w:p>
+            <w:pPr>
+              <w:rPr>
+                <w:rFonts w:ascii="Arial" w:hAnsi="Arial" w:cs="Arial"/>
+                <w:sz w:val="20"/>
+                <w:szCs w:val="20"/>
+              </w:rPr>
+            </w:pPr>
+            <w:r>
+              <w:rPr>
+                <w:rFonts w:ascii="Arial" w:hAnsi="Arial" w:cs="Arial"/>
+                <w:sz w:val="20"/>
+                <w:szCs w:val="20"/>
+              </w:rPr>
+              <w:t xml:space="preserve">The device </w:t>
+            </w:r>
+            <w:r>
+              <w:rPr>
+                <w:rFonts w:ascii="Arial" w:hAnsi="Arial" w:cs="Arial"/>
+                <w:sz w:val="20"/>
+                <w:szCs w:val="20"/>
+              </w:rPr>
+              <w:t xml:space="preserve">should be </w:t>
+            </w:r>
+            <w:r>
+              <w:rPr>
+                <w:rFonts w:ascii="Arial" w:hAnsi="Arial" w:cs="Arial"/>
+                <w:sz w:val="20"/>
+                <w:szCs w:val="20"/>
+              </w:rPr>
+              <w:t>turn</w:t>
+            </w:r>
+            <w:r>
+              <w:rPr>
+                <w:rFonts w:ascii="Arial" w:hAnsi="Arial" w:cs="Arial"/>
+                <w:sz w:val="20"/>
+                <w:szCs w:val="20"/>
+              </w:rPr>
+              <w:t>ed</w:t>
+            </w:r>
+            <w:r>
+              <w:rPr>
+                <w:rFonts w:ascii="Arial" w:hAnsi="Arial" w:cs="Arial"/>
+                <w:sz w:val="20"/>
+                <w:szCs w:val="20"/>
+              </w:rPr>
+              <w:t xml:space="preserve"> off</w:t>
+            </w:r>
+            <w:r>
+              <w:rPr>
+                <w:rFonts w:ascii="Arial" w:hAnsi="Arial" w:cs="Arial"/>
+                <w:sz w:val="20"/>
+                <w:szCs w:val="20"/>
+              </w:rPr>
+              <w:t>.</w:t>
+            </w:r>
+          </w:p>
+        </w:tc>
+        <w:tc>
+          <w:tcPr>
+            <w:tcW w:w="1883" w:type="dxa"/>
+          </w:tcPr>
+          <w:p>
+            <w:pPr>
+              <w:rPr>
+                <w:rFonts w:ascii="Arial" w:hAnsi="Arial" w:cs="Arial"/>
+                <w:b/>
+                <w:bCs/>
+                <w:sz w:val="20"/>
+                <w:szCs w:val="20"/>
+              </w:rPr>
+            </w:pPr>
+          </w:p>
+        </w:tc>
+        <w:tc>
+          <w:tcPr>
+            <w:tcW w:w="1430" w:type="dxa"/>
+          </w:tcPr>
+          <w:p>
+            <w:pPr>
+              <w:rPr>
+                <w:rFonts w:ascii="Arial" w:hAnsi="Arial" w:cs="Arial"/>
+                <w:b/>
+                <w:bCs/>
+                <w:sz w:val="20"/>
+                <w:szCs w:val="20"/>
+              </w:rPr>
+            </w:pPr>
+          </w:p>
+        </w:tc>
+      </w:tr>
+    </w:tbl>
+    <w:p>
+      <w:pPr>
+        <w:rPr>
+          <w:rFonts w:ascii="Arial" w:hAnsi="Arial" w:cs="Arial"/>
+          <w:b/>
+          <w:bCs/>
+          <w:sz w:val="20"/>
+          <w:szCs w:val="20"/>
+        </w:rPr>
+      </w:pPr>
+      <w:r>
+        <w:rPr>
+          <w:rFonts w:ascii="Arial" w:hAnsi="Arial" w:cs="Arial"/>
+          <w:b/>
+          <w:bCs/>
+          <w:sz w:val="20"/>
+          <w:szCs w:val="20"/>
         </w:rPr>
         <w:t xml:space="preserve"> </w:t>
       </w:r>
     </w:p>
     <w:p>
       <w:pPr>
+        <w:rPr>
+          <w:rFonts w:ascii="Arial" w:hAnsi="Arial" w:cs="Arial"/>
+          <w:b/>
+          <w:bCs/>
+          <w:sz w:val="20"/>
+          <w:szCs w:val="20"/>
+        </w:rPr>
+      </w:pPr>
+    </w:p>
+    <w:p>
+      <w:pPr>
+        <w:rPr>
+          <w:rFonts w:ascii="Arial" w:hAnsi="Arial" w:cs="Arial"/>
+          <w:b/>
+          <w:bCs/>
+          <w:sz w:val="20"/>
+          <w:szCs w:val="20"/>
+        </w:rPr>
+      </w:pPr>
+      <w:r>
+        <w:rPr>
+          <w:rFonts w:ascii="Arial" w:hAnsi="Arial" w:cs="Arial"/>
+          <w:b/>
+          <w:bCs/>
+          <w:sz w:val="24"/>
+          <w:szCs w:val="24"/>
+        </w:rPr>
+        <w:t>For Mobile Application:</w:t>
+      </w:r>
+    </w:p>
+    <w:tbl>
+      <w:tblPr>
+        <w:tblStyle w:val="TableGrid"/>
+        <w:tblW w:w="0" w:type="auto"/>
+        <w:tblInd w:w="-815" w:type="dxa"/>
+        <w:tblLook w:val="04A0" w:firstRow="1" w:lastRow="0" w:firstColumn="1" w:lastColumn="0" w:noHBand="0" w:noVBand="1"/>
+      </w:tblPr>
+      <w:tblGrid>
+        <w:gridCol w:w="630"/>
+        <w:gridCol w:w="3356"/>
+        <w:gridCol w:w="1803"/>
+        <w:gridCol w:w="1793"/>
+        <w:gridCol w:w="1863"/>
+      </w:tblGrid>
+      <w:tr>
+        <w:tc>
+          <w:tcPr>
+            <w:tcW w:w="630" w:type="dxa"/>
+          </w:tcPr>
+          <w:p>
+            <w:pPr>
+              <w:rPr>
+                <w:rFonts w:ascii="Arial" w:hAnsi="Arial" w:cs="Arial"/>
+                <w:b/>
+                <w:bCs/>
+                <w:sz w:val="24"/>
+                <w:szCs w:val="24"/>
+              </w:rPr>
+            </w:pPr>
+            <w:r>
+              <w:rPr>
+                <w:rFonts w:ascii="Arial" w:hAnsi="Arial" w:cs="Arial"/>
+                <w:b/>
+                <w:bCs/>
+                <w:sz w:val="24"/>
+                <w:szCs w:val="24"/>
+              </w:rPr>
+              <w:t>N</w:t>
+            </w:r>
+            <w:r>
+              <w:rPr>
+                <w:rFonts w:ascii="Arial" w:hAnsi="Arial" w:cs="Arial"/>
+                <w:b/>
+                <w:bCs/>
+                <w:sz w:val="24"/>
+                <w:szCs w:val="24"/>
+              </w:rPr>
+              <w:t>o.</w:t>
+            </w:r>
+          </w:p>
+        </w:tc>
+        <w:tc>
+          <w:tcPr>
+            <w:tcW w:w="3356" w:type="dxa"/>
+          </w:tcPr>
+          <w:p>
+            <w:pPr>
+              <w:rPr>
+                <w:rFonts w:ascii="Arial" w:hAnsi="Arial" w:cs="Arial"/>
+                <w:b/>
+                <w:bCs/>
+                <w:sz w:val="24"/>
+                <w:szCs w:val="24"/>
+              </w:rPr>
+            </w:pPr>
+            <w:r>
+              <w:rPr>
+                <w:rFonts w:ascii="Arial" w:hAnsi="Arial" w:cs="Arial"/>
+                <w:b/>
+                <w:bCs/>
+                <w:sz w:val="24"/>
+                <w:szCs w:val="24"/>
+              </w:rPr>
+              <w:t>Features</w:t>
+            </w:r>
+          </w:p>
+        </w:tc>
+        <w:tc>
+          <w:tcPr>
+            <w:tcW w:w="1803" w:type="dxa"/>
+          </w:tcPr>
+          <w:p>
+            <w:pPr>
+              <w:rPr>
+                <w:rFonts w:ascii="Arial" w:hAnsi="Arial" w:cs="Arial"/>
+                <w:b/>
+                <w:bCs/>
+                <w:sz w:val="24"/>
+                <w:szCs w:val="24"/>
+              </w:rPr>
+            </w:pPr>
+            <w:r>
+              <w:rPr>
+                <w:rFonts w:ascii="Arial" w:hAnsi="Arial" w:cs="Arial"/>
+                <w:b/>
+                <w:bCs/>
+                <w:sz w:val="24"/>
+                <w:szCs w:val="24"/>
+              </w:rPr>
+              <w:t>Expected</w:t>
+            </w:r>
+          </w:p>
+        </w:tc>
+        <w:tc>
+          <w:tcPr>
+            <w:tcW w:w="1793" w:type="dxa"/>
+          </w:tcPr>
+          <w:p>
+            <w:pPr>
+              <w:rPr>
+                <w:rFonts w:ascii="Arial" w:hAnsi="Arial" w:cs="Arial"/>
+                <w:b/>
+                <w:bCs/>
+                <w:sz w:val="24"/>
+                <w:szCs w:val="24"/>
+              </w:rPr>
+            </w:pPr>
+            <w:r>
+              <w:rPr>
+                <w:rFonts w:ascii="Arial" w:hAnsi="Arial" w:cs="Arial"/>
+                <w:b/>
+                <w:bCs/>
+                <w:sz w:val="24"/>
+                <w:szCs w:val="24"/>
+              </w:rPr>
+              <w:t>Outcome</w:t>
+            </w:r>
+          </w:p>
+        </w:tc>
+        <w:tc>
+          <w:tcPr>
+            <w:tcW w:w="1863" w:type="dxa"/>
+          </w:tcPr>
+          <w:p>
+            <w:pPr>
+              <w:rPr>
+                <w:rFonts w:ascii="Arial" w:hAnsi="Arial" w:cs="Arial"/>
+                <w:b/>
+                <w:bCs/>
+                <w:sz w:val="24"/>
+                <w:szCs w:val="24"/>
+              </w:rPr>
+            </w:pPr>
+            <w:r>
+              <w:rPr>
+                <w:rFonts w:ascii="Arial" w:hAnsi="Arial" w:cs="Arial"/>
+                <w:b/>
+                <w:bCs/>
+                <w:sz w:val="24"/>
+                <w:szCs w:val="24"/>
+              </w:rPr>
+              <w:t>Evaluation</w:t>
+            </w:r>
+          </w:p>
+        </w:tc>
+      </w:tr>
+      <w:tr>
+        <w:tc>
+          <w:tcPr>
+            <w:tcW w:w="630" w:type="dxa"/>
+          </w:tcPr>
+          <w:p>
+            <w:pPr>
+              <w:rPr>
+                <w:rFonts w:ascii="Arial" w:hAnsi="Arial" w:cs="Arial"/>
+                <w:sz w:val="20"/>
+                <w:szCs w:val="20"/>
+              </w:rPr>
+            </w:pPr>
+            <w:r>
+              <w:rPr>
+                <w:rFonts w:ascii="Arial" w:hAnsi="Arial" w:cs="Arial"/>
+                <w:sz w:val="20"/>
+                <w:szCs w:val="20"/>
+              </w:rPr>
+              <w:t>1</w:t>
+            </w:r>
+          </w:p>
+        </w:tc>
+        <w:tc>
+          <w:tcPr>
+            <w:tcW w:w="3356" w:type="dxa"/>
+          </w:tcPr>
+          <w:p>
+            <w:pPr>
+              <w:rPr>
+                <w:rFonts w:ascii="Arial" w:hAnsi="Arial" w:cs="Arial"/>
+                <w:b/>
+                <w:bCs/>
+                <w:sz w:val="24"/>
+                <w:szCs w:val="24"/>
+              </w:rPr>
+            </w:pPr>
+          </w:p>
+        </w:tc>
+        <w:tc>
+          <w:tcPr>
+            <w:tcW w:w="1803" w:type="dxa"/>
+          </w:tcPr>
+          <w:p>
+            <w:pPr>
+              <w:rPr>
+                <w:rFonts w:ascii="Arial" w:hAnsi="Arial" w:cs="Arial"/>
+                <w:b/>
+                <w:bCs/>
+                <w:sz w:val="24"/>
+                <w:szCs w:val="24"/>
+              </w:rPr>
+            </w:pPr>
+          </w:p>
+        </w:tc>
+        <w:tc>
+          <w:tcPr>
+            <w:tcW w:w="1793" w:type="dxa"/>
+          </w:tcPr>
+          <w:p>
+            <w:pPr>
+              <w:rPr>
+                <w:rFonts w:ascii="Arial" w:hAnsi="Arial" w:cs="Arial"/>
+                <w:b/>
+                <w:bCs/>
+                <w:sz w:val="24"/>
+                <w:szCs w:val="24"/>
+              </w:rPr>
+            </w:pPr>
+          </w:p>
+        </w:tc>
+        <w:tc>
+          <w:tcPr>
+            <w:tcW w:w="1863" w:type="dxa"/>
+          </w:tcPr>
+          <w:p>
+            <w:pPr>
+              <w:rPr>
+                <w:rFonts w:ascii="Arial" w:hAnsi="Arial" w:cs="Arial"/>
+                <w:b/>
+                <w:bCs/>
+                <w:sz w:val="24"/>
+                <w:szCs w:val="24"/>
+              </w:rPr>
+            </w:pPr>
+          </w:p>
+        </w:tc>
+      </w:tr>
+      <w:tr>
+        <w:tc>
+          <w:tcPr>
+            <w:tcW w:w="630" w:type="dxa"/>
+          </w:tcPr>
+          <w:p>
+            <w:pPr>
+              <w:rPr>
+                <w:rFonts w:ascii="Arial" w:hAnsi="Arial" w:cs="Arial"/>
+                <w:sz w:val="20"/>
+                <w:szCs w:val="20"/>
+              </w:rPr>
+            </w:pPr>
+            <w:r>
+              <w:rPr>
+                <w:rFonts w:ascii="Arial" w:hAnsi="Arial" w:cs="Arial"/>
+                <w:sz w:val="20"/>
+                <w:szCs w:val="20"/>
+              </w:rPr>
+              <w:t>2</w:t>
+            </w:r>
+          </w:p>
+        </w:tc>
+        <w:tc>
+          <w:tcPr>
+            <w:tcW w:w="3356" w:type="dxa"/>
+          </w:tcPr>
+          <w:p>
+            <w:pPr>
+              <w:rPr>
+                <w:rFonts w:ascii="Arial" w:hAnsi="Arial" w:cs="Arial"/>
+                <w:b/>
+                <w:bCs/>
+                <w:sz w:val="24"/>
+                <w:szCs w:val="24"/>
+              </w:rPr>
+            </w:pPr>
+          </w:p>
+        </w:tc>
+        <w:tc>
+          <w:tcPr>
+            <w:tcW w:w="1803" w:type="dxa"/>
+          </w:tcPr>
+          <w:p>
+            <w:pPr>
+              <w:rPr>
+                <w:rFonts w:ascii="Arial" w:hAnsi="Arial" w:cs="Arial"/>
+                <w:b/>
+                <w:bCs/>
+                <w:sz w:val="24"/>
+                <w:szCs w:val="24"/>
+              </w:rPr>
+            </w:pPr>
+          </w:p>
+        </w:tc>
+        <w:tc>
+          <w:tcPr>
+            <w:tcW w:w="1793" w:type="dxa"/>
+          </w:tcPr>
+          <w:p>
+            <w:pPr>
+              <w:rPr>
+                <w:rFonts w:ascii="Arial" w:hAnsi="Arial" w:cs="Arial"/>
+                <w:b/>
+                <w:bCs/>
+                <w:sz w:val="24"/>
+                <w:szCs w:val="24"/>
+              </w:rPr>
+            </w:pPr>
+          </w:p>
+        </w:tc>
+        <w:tc>
+          <w:tcPr>
+            <w:tcW w:w="1863" w:type="dxa"/>
+          </w:tcPr>
+          <w:p>
+            <w:pPr>
+              <w:rPr>
+                <w:rFonts w:ascii="Arial" w:hAnsi="Arial" w:cs="Arial"/>
+                <w:b/>
+                <w:bCs/>
+                <w:sz w:val="24"/>
+                <w:szCs w:val="24"/>
+              </w:rPr>
+            </w:pPr>
+          </w:p>
+        </w:tc>
+      </w:tr>
+      <w:tr>
+        <w:tc>
+          <w:tcPr>
+            <w:tcW w:w="630" w:type="dxa"/>
+          </w:tcPr>
+          <w:p>
+            <w:pPr>
+              <w:rPr>
+                <w:rFonts w:ascii="Arial" w:hAnsi="Arial" w:cs="Arial"/>
+                <w:sz w:val="20"/>
+                <w:szCs w:val="20"/>
+              </w:rPr>
+            </w:pPr>
+            <w:r>
+              <w:rPr>
+                <w:rFonts w:ascii="Arial" w:hAnsi="Arial" w:cs="Arial"/>
+                <w:sz w:val="20"/>
+                <w:szCs w:val="20"/>
+              </w:rPr>
+              <w:t>3</w:t>
+            </w:r>
+          </w:p>
+        </w:tc>
+        <w:tc>
+          <w:tcPr>
+            <w:tcW w:w="3356" w:type="dxa"/>
+          </w:tcPr>
+          <w:p>
+            <w:pPr>
+              <w:rPr>
+                <w:rFonts w:ascii="Arial" w:hAnsi="Arial" w:cs="Arial"/>
+                <w:b/>
+                <w:bCs/>
+                <w:sz w:val="24"/>
+                <w:szCs w:val="24"/>
+              </w:rPr>
+            </w:pPr>
+          </w:p>
+        </w:tc>
+        <w:tc>
+          <w:tcPr>
+            <w:tcW w:w="1803" w:type="dxa"/>
+          </w:tcPr>
+          <w:p>
+            <w:pPr>
+              <w:rPr>
+                <w:rFonts w:ascii="Arial" w:hAnsi="Arial" w:cs="Arial"/>
+                <w:b/>
+                <w:bCs/>
+                <w:sz w:val="24"/>
+                <w:szCs w:val="24"/>
+              </w:rPr>
+            </w:pPr>
+          </w:p>
+        </w:tc>
+        <w:tc>
+          <w:tcPr>
+            <w:tcW w:w="1793" w:type="dxa"/>
+          </w:tcPr>
+          <w:p>
+            <w:pPr>
+              <w:rPr>
+                <w:rFonts w:ascii="Arial" w:hAnsi="Arial" w:cs="Arial"/>
+                <w:b/>
+                <w:bCs/>
+                <w:sz w:val="24"/>
+                <w:szCs w:val="24"/>
+              </w:rPr>
+            </w:pPr>
+          </w:p>
+        </w:tc>
+        <w:tc>
+          <w:tcPr>
+            <w:tcW w:w="1863" w:type="dxa"/>
+          </w:tcPr>
+          <w:p>
+            <w:pPr>
+              <w:rPr>
+                <w:rFonts w:ascii="Arial" w:hAnsi="Arial" w:cs="Arial"/>
+                <w:b/>
+                <w:bCs/>
+                <w:sz w:val="24"/>
+                <w:szCs w:val="24"/>
+              </w:rPr>
+            </w:pPr>
+          </w:p>
+        </w:tc>
+      </w:tr>
+      <w:tr>
+        <w:tc>
+          <w:tcPr>
+            <w:tcW w:w="630" w:type="dxa"/>
+          </w:tcPr>
+          <w:p>
+            <w:pPr>
+              <w:rPr>
+                <w:rFonts w:ascii="Arial" w:hAnsi="Arial" w:cs="Arial"/>
+                <w:sz w:val="20"/>
+                <w:szCs w:val="20"/>
+              </w:rPr>
+            </w:pPr>
+            <w:r>
+              <w:rPr>
+                <w:rFonts w:ascii="Arial" w:hAnsi="Arial" w:cs="Arial"/>
+                <w:sz w:val="20"/>
+                <w:szCs w:val="20"/>
+              </w:rPr>
+              <w:t>4</w:t>
+            </w:r>
+          </w:p>
+        </w:tc>
+        <w:tc>
+          <w:tcPr>
+            <w:tcW w:w="3356" w:type="dxa"/>
+          </w:tcPr>
+          <w:p>
+            <w:pPr>
+              <w:rPr>
+                <w:rFonts w:ascii="Arial" w:hAnsi="Arial" w:cs="Arial"/>
+                <w:b/>
+                <w:bCs/>
+                <w:sz w:val="24"/>
+                <w:szCs w:val="24"/>
+              </w:rPr>
+            </w:pPr>
+          </w:p>
+        </w:tc>
+        <w:tc>
+          <w:tcPr>
+            <w:tcW w:w="1803" w:type="dxa"/>
+          </w:tcPr>
+          <w:p>
+            <w:pPr>
+              <w:rPr>
+                <w:rFonts w:ascii="Arial" w:hAnsi="Arial" w:cs="Arial"/>
+                <w:b/>
+                <w:bCs/>
+                <w:sz w:val="24"/>
+                <w:szCs w:val="24"/>
+              </w:rPr>
+            </w:pPr>
+          </w:p>
+        </w:tc>
+        <w:tc>
+          <w:tcPr>
+            <w:tcW w:w="1793" w:type="dxa"/>
+          </w:tcPr>
+          <w:p>
+            <w:pPr>
+              <w:rPr>
+                <w:rFonts w:ascii="Arial" w:hAnsi="Arial" w:cs="Arial"/>
+                <w:b/>
+                <w:bCs/>
+                <w:sz w:val="24"/>
+                <w:szCs w:val="24"/>
+              </w:rPr>
+            </w:pPr>
+          </w:p>
+        </w:tc>
+        <w:tc>
+          <w:tcPr>
+            <w:tcW w:w="1863" w:type="dxa"/>
+          </w:tcPr>
+          <w:p>
+            <w:pPr>
+              <w:rPr>
+                <w:rFonts w:ascii="Arial" w:hAnsi="Arial" w:cs="Arial"/>
+                <w:b/>
+                <w:bCs/>
+                <w:sz w:val="24"/>
+                <w:szCs w:val="24"/>
+              </w:rPr>
+            </w:pPr>
+          </w:p>
+        </w:tc>
+      </w:tr>
+      <w:tr>
+        <w:tc>
+          <w:tcPr>
+            <w:tcW w:w="630" w:type="dxa"/>
+          </w:tcPr>
+          <w:p>
+            <w:pPr>
+              <w:rPr>
+                <w:rFonts w:ascii="Arial" w:hAnsi="Arial" w:cs="Arial"/>
+                <w:sz w:val="20"/>
+                <w:szCs w:val="20"/>
+              </w:rPr>
+            </w:pPr>
+            <w:r>
+              <w:rPr>
+                <w:rFonts w:ascii="Arial" w:hAnsi="Arial" w:cs="Arial"/>
+                <w:sz w:val="20"/>
+                <w:szCs w:val="20"/>
+              </w:rPr>
+              <w:t>5</w:t>
+            </w:r>
+          </w:p>
+        </w:tc>
+        <w:tc>
+          <w:tcPr>
+            <w:tcW w:w="3356" w:type="dxa"/>
+          </w:tcPr>
+          <w:p>
+            <w:pPr>
+              <w:rPr>
+                <w:rFonts w:ascii="Arial" w:hAnsi="Arial" w:cs="Arial"/>
+                <w:b/>
+                <w:bCs/>
+                <w:sz w:val="24"/>
+                <w:szCs w:val="24"/>
+              </w:rPr>
+            </w:pPr>
+          </w:p>
+        </w:tc>
+        <w:tc>
+          <w:tcPr>
+            <w:tcW w:w="1803" w:type="dxa"/>
+          </w:tcPr>
+          <w:p>
+            <w:pPr>
+              <w:rPr>
+                <w:rFonts w:ascii="Arial" w:hAnsi="Arial" w:cs="Arial"/>
+                <w:b/>
+                <w:bCs/>
+                <w:sz w:val="24"/>
+                <w:szCs w:val="24"/>
+              </w:rPr>
+            </w:pPr>
+          </w:p>
+        </w:tc>
+        <w:tc>
+          <w:tcPr>
+            <w:tcW w:w="1793" w:type="dxa"/>
+          </w:tcPr>
+          <w:p>
+            <w:pPr>
+              <w:rPr>
+                <w:rFonts w:ascii="Arial" w:hAnsi="Arial" w:cs="Arial"/>
+                <w:b/>
+                <w:bCs/>
+                <w:sz w:val="24"/>
+                <w:szCs w:val="24"/>
+              </w:rPr>
+            </w:pPr>
+          </w:p>
+        </w:tc>
+        <w:tc>
+          <w:tcPr>
+            <w:tcW w:w="1863" w:type="dxa"/>
+          </w:tcPr>
+          <w:p>
+            <w:pPr>
+              <w:rPr>
+                <w:rFonts w:ascii="Arial" w:hAnsi="Arial" w:cs="Arial"/>
+                <w:b/>
+                <w:bCs/>
+                <w:sz w:val="24"/>
+                <w:szCs w:val="24"/>
+              </w:rPr>
+            </w:pPr>
+          </w:p>
+        </w:tc>
+      </w:tr>
+      <w:tr>
+        <w:tc>
+          <w:tcPr>
+            <w:tcW w:w="630" w:type="dxa"/>
+          </w:tcPr>
+          <w:p>
+            <w:pPr>
+              <w:rPr>
+                <w:rFonts w:ascii="Arial" w:hAnsi="Arial" w:cs="Arial"/>
+                <w:sz w:val="20"/>
+                <w:szCs w:val="20"/>
+              </w:rPr>
+            </w:pPr>
+            <w:r>
+              <w:rPr>
+                <w:rFonts w:ascii="Arial" w:hAnsi="Arial" w:cs="Arial"/>
+                <w:sz w:val="20"/>
+                <w:szCs w:val="20"/>
+              </w:rPr>
+              <w:t>6</w:t>
+            </w:r>
+          </w:p>
+        </w:tc>
+        <w:tc>
+          <w:tcPr>
+            <w:tcW w:w="3356" w:type="dxa"/>
+          </w:tcPr>
+          <w:p>
+            <w:pPr>
+              <w:rPr>
+                <w:rFonts w:ascii="Arial" w:hAnsi="Arial" w:cs="Arial"/>
+                <w:b/>
+                <w:bCs/>
+                <w:sz w:val="24"/>
+                <w:szCs w:val="24"/>
+              </w:rPr>
+            </w:pPr>
+          </w:p>
+        </w:tc>
+        <w:tc>
+          <w:tcPr>
+            <w:tcW w:w="1803" w:type="dxa"/>
+          </w:tcPr>
+          <w:p>
+            <w:pPr>
+              <w:rPr>
+                <w:rFonts w:ascii="Arial" w:hAnsi="Arial" w:cs="Arial"/>
+                <w:b/>
+                <w:bCs/>
+                <w:sz w:val="24"/>
+                <w:szCs w:val="24"/>
+              </w:rPr>
+            </w:pPr>
+          </w:p>
+        </w:tc>
+        <w:tc>
+          <w:tcPr>
+            <w:tcW w:w="1793" w:type="dxa"/>
+          </w:tcPr>
+          <w:p>
+            <w:pPr>
+              <w:rPr>
+                <w:rFonts w:ascii="Arial" w:hAnsi="Arial" w:cs="Arial"/>
+                <w:b/>
+                <w:bCs/>
+                <w:sz w:val="24"/>
+                <w:szCs w:val="24"/>
+              </w:rPr>
+            </w:pPr>
+          </w:p>
+        </w:tc>
+        <w:tc>
+          <w:tcPr>
+            <w:tcW w:w="1863" w:type="dxa"/>
+          </w:tcPr>
+          <w:p>
+            <w:pPr>
+              <w:rPr>
+                <w:rFonts w:ascii="Arial" w:hAnsi="Arial" w:cs="Arial"/>
+                <w:b/>
+                <w:bCs/>
+                <w:sz w:val="24"/>
+                <w:szCs w:val="24"/>
+              </w:rPr>
+            </w:pPr>
+          </w:p>
+        </w:tc>
+      </w:tr>
+      <w:tr>
+        <w:tc>
+          <w:tcPr>
+            <w:tcW w:w="630" w:type="dxa"/>
+          </w:tcPr>
+          <w:p>
+            <w:pPr>
+              <w:rPr>
+                <w:rFonts w:ascii="Arial" w:hAnsi="Arial" w:cs="Arial"/>
+                <w:sz w:val="20"/>
+                <w:szCs w:val="20"/>
+              </w:rPr>
+            </w:pPr>
+            <w:r>
+              <w:rPr>
+                <w:rFonts w:ascii="Arial" w:hAnsi="Arial" w:cs="Arial"/>
+                <w:sz w:val="20"/>
+                <w:szCs w:val="20"/>
+              </w:rPr>
+              <w:t>7</w:t>
+            </w:r>
+          </w:p>
+        </w:tc>
+        <w:tc>
+          <w:tcPr>
+            <w:tcW w:w="3356" w:type="dxa"/>
+          </w:tcPr>
+          <w:p>
+            <w:pPr>
+              <w:rPr>
+                <w:rFonts w:ascii="Arial" w:hAnsi="Arial" w:cs="Arial"/>
+                <w:b/>
+                <w:bCs/>
+                <w:sz w:val="24"/>
+                <w:szCs w:val="24"/>
+              </w:rPr>
+            </w:pPr>
+          </w:p>
+        </w:tc>
+        <w:tc>
+          <w:tcPr>
+            <w:tcW w:w="1803" w:type="dxa"/>
+          </w:tcPr>
+          <w:p>
+            <w:pPr>
+              <w:rPr>
+                <w:rFonts w:ascii="Arial" w:hAnsi="Arial" w:cs="Arial"/>
+                <w:b/>
+                <w:bCs/>
+                <w:sz w:val="24"/>
+                <w:szCs w:val="24"/>
+              </w:rPr>
+            </w:pPr>
+          </w:p>
+        </w:tc>
+        <w:tc>
+          <w:tcPr>
+            <w:tcW w:w="1793" w:type="dxa"/>
+          </w:tcPr>
+          <w:p>
+            <w:pPr>
+              <w:rPr>
+                <w:rFonts w:ascii="Arial" w:hAnsi="Arial" w:cs="Arial"/>
+                <w:b/>
+                <w:bCs/>
+                <w:sz w:val="24"/>
+                <w:szCs w:val="24"/>
+              </w:rPr>
+            </w:pPr>
+          </w:p>
+        </w:tc>
+        <w:tc>
+          <w:tcPr>
+            <w:tcW w:w="1863" w:type="dxa"/>
+          </w:tcPr>
+          <w:p>
+            <w:pPr>
+              <w:rPr>
+                <w:rFonts w:ascii="Arial" w:hAnsi="Arial" w:cs="Arial"/>
+                <w:b/>
+                <w:bCs/>
+                <w:sz w:val="24"/>
+                <w:szCs w:val="24"/>
+              </w:rPr>
+            </w:pPr>
+          </w:p>
+        </w:tc>
+      </w:tr>
+      <w:tr>
+        <w:tc>
+          <w:tcPr>
+            <w:tcW w:w="630" w:type="dxa"/>
+          </w:tcPr>
+          <w:p>
+            <w:pPr>
+              <w:rPr>
+                <w:rFonts w:ascii="Arial" w:hAnsi="Arial" w:cs="Arial"/>
+                <w:sz w:val="20"/>
+                <w:szCs w:val="20"/>
+              </w:rPr>
+            </w:pPr>
+            <w:r>
+              <w:rPr>
+                <w:rFonts w:ascii="Arial" w:hAnsi="Arial" w:cs="Arial"/>
+                <w:sz w:val="20"/>
+                <w:szCs w:val="20"/>
+              </w:rPr>
+              <w:t>8</w:t>
+            </w:r>
+          </w:p>
+        </w:tc>
+        <w:tc>
+          <w:tcPr>
+            <w:tcW w:w="3356" w:type="dxa"/>
+          </w:tcPr>
+          <w:p>
+            <w:pPr>
+              <w:rPr>
+                <w:rFonts w:ascii="Arial" w:hAnsi="Arial" w:cs="Arial"/>
+                <w:b/>
+                <w:bCs/>
+                <w:sz w:val="24"/>
+                <w:szCs w:val="24"/>
+              </w:rPr>
+            </w:pPr>
+          </w:p>
+        </w:tc>
+        <w:tc>
+          <w:tcPr>
+            <w:tcW w:w="1803" w:type="dxa"/>
+          </w:tcPr>
+          <w:p>
+            <w:pPr>
+              <w:rPr>
+                <w:rFonts w:ascii="Arial" w:hAnsi="Arial" w:cs="Arial"/>
+                <w:b/>
+                <w:bCs/>
+                <w:sz w:val="24"/>
+                <w:szCs w:val="24"/>
+              </w:rPr>
+            </w:pPr>
+          </w:p>
+        </w:tc>
+        <w:tc>
+          <w:tcPr>
+            <w:tcW w:w="1793" w:type="dxa"/>
+          </w:tcPr>
+          <w:p>
+            <w:pPr>
+              <w:rPr>
+                <w:rFonts w:ascii="Arial" w:hAnsi="Arial" w:cs="Arial"/>
+                <w:b/>
+                <w:bCs/>
+                <w:sz w:val="24"/>
+                <w:szCs w:val="24"/>
+              </w:rPr>
+            </w:pPr>
+          </w:p>
+        </w:tc>
+        <w:tc>
+          <w:tcPr>
+            <w:tcW w:w="1863" w:type="dxa"/>
+          </w:tcPr>
+          <w:p>
+            <w:pPr>
+              <w:rPr>
+                <w:rFonts w:ascii="Arial" w:hAnsi="Arial" w:cs="Arial"/>
+                <w:b/>
+                <w:bCs/>
+                <w:sz w:val="24"/>
+                <w:szCs w:val="24"/>
+              </w:rPr>
+            </w:pPr>
+          </w:p>
+        </w:tc>
+      </w:tr>
+      <w:tr>
+        <w:tc>
+          <w:tcPr>
+            <w:tcW w:w="630" w:type="dxa"/>
+          </w:tcPr>
+          <w:p>
+            <w:pPr>
+              <w:rPr>
+                <w:rFonts w:ascii="Arial" w:hAnsi="Arial" w:cs="Arial"/>
+                <w:sz w:val="20"/>
+                <w:szCs w:val="20"/>
+              </w:rPr>
+            </w:pPr>
+            <w:r>
+              <w:rPr>
+                <w:rFonts w:ascii="Arial" w:hAnsi="Arial" w:cs="Arial"/>
+                <w:sz w:val="20"/>
+                <w:szCs w:val="20"/>
+              </w:rPr>
+              <w:t>9</w:t>
+            </w:r>
+          </w:p>
+        </w:tc>
+        <w:tc>
+          <w:tcPr>
+            <w:tcW w:w="3356" w:type="dxa"/>
+          </w:tcPr>
+          <w:p>
+            <w:pPr>
+              <w:rPr>
+                <w:rFonts w:ascii="Arial" w:hAnsi="Arial" w:cs="Arial"/>
+                <w:b/>
+                <w:bCs/>
+                <w:sz w:val="24"/>
+                <w:szCs w:val="24"/>
+              </w:rPr>
+            </w:pPr>
+          </w:p>
+        </w:tc>
+        <w:tc>
+          <w:tcPr>
+            <w:tcW w:w="1803" w:type="dxa"/>
+          </w:tcPr>
+          <w:p>
+            <w:pPr>
+              <w:rPr>
+                <w:rFonts w:ascii="Arial" w:hAnsi="Arial" w:cs="Arial"/>
+                <w:b/>
+                <w:bCs/>
+                <w:sz w:val="24"/>
+                <w:szCs w:val="24"/>
+              </w:rPr>
+            </w:pPr>
+          </w:p>
+        </w:tc>
+        <w:tc>
+          <w:tcPr>
+            <w:tcW w:w="1793" w:type="dxa"/>
+          </w:tcPr>
+          <w:p>
+            <w:pPr>
+              <w:rPr>
+                <w:rFonts w:ascii="Arial" w:hAnsi="Arial" w:cs="Arial"/>
+                <w:b/>
+                <w:bCs/>
+                <w:sz w:val="24"/>
+                <w:szCs w:val="24"/>
+              </w:rPr>
+            </w:pPr>
+          </w:p>
+        </w:tc>
+        <w:tc>
+          <w:tcPr>
+            <w:tcW w:w="1863" w:type="dxa"/>
+          </w:tcPr>
+          <w:p>
+            <w:pPr>
+              <w:rPr>
+                <w:rFonts w:ascii="Arial" w:hAnsi="Arial" w:cs="Arial"/>
+                <w:b/>
+                <w:bCs/>
+                <w:sz w:val="24"/>
+                <w:szCs w:val="24"/>
+              </w:rPr>
+            </w:pPr>
+          </w:p>
+        </w:tc>
+      </w:tr>
+      <w:tr>
+        <w:tc>
+          <w:tcPr>
+            <w:tcW w:w="630" w:type="dxa"/>
+          </w:tcPr>
+          <w:p>
+            <w:pPr>
+              <w:rPr>
+                <w:rFonts w:ascii="Arial" w:hAnsi="Arial" w:cs="Arial"/>
+                <w:sz w:val="20"/>
+                <w:szCs w:val="20"/>
+              </w:rPr>
+            </w:pPr>
+            <w:r>
+              <w:rPr>
+                <w:rFonts w:ascii="Arial" w:hAnsi="Arial" w:cs="Arial"/>
+                <w:sz w:val="20"/>
+                <w:szCs w:val="20"/>
+              </w:rPr>
+              <w:lastRenderedPageBreak/>
+              <w:t>10</w:t>
+            </w:r>
+          </w:p>
+        </w:tc>
+        <w:tc>
+          <w:tcPr>
+            <w:tcW w:w="3356" w:type="dxa"/>
+          </w:tcPr>
+          <w:p>
+            <w:pPr>
+              <w:rPr>
+                <w:rFonts w:ascii="Arial" w:hAnsi="Arial" w:cs="Arial"/>
+                <w:b/>
+                <w:bCs/>
+                <w:sz w:val="24"/>
+                <w:szCs w:val="24"/>
+              </w:rPr>
+            </w:pPr>
+          </w:p>
+        </w:tc>
+        <w:tc>
+          <w:tcPr>
+            <w:tcW w:w="1803" w:type="dxa"/>
+          </w:tcPr>
+          <w:p>
+            <w:pPr>
+              <w:rPr>
+                <w:rFonts w:ascii="Arial" w:hAnsi="Arial" w:cs="Arial"/>
+                <w:b/>
+                <w:bCs/>
+                <w:sz w:val="24"/>
+                <w:szCs w:val="24"/>
+              </w:rPr>
+            </w:pPr>
+          </w:p>
+        </w:tc>
+        <w:tc>
+          <w:tcPr>
+            <w:tcW w:w="1793" w:type="dxa"/>
+          </w:tcPr>
+          <w:p>
+            <w:pPr>
+              <w:rPr>
+                <w:rFonts w:ascii="Arial" w:hAnsi="Arial" w:cs="Arial"/>
+                <w:b/>
+                <w:bCs/>
+                <w:sz w:val="24"/>
+                <w:szCs w:val="24"/>
+              </w:rPr>
+            </w:pPr>
+          </w:p>
+        </w:tc>
+        <w:tc>
+          <w:tcPr>
+            <w:tcW w:w="1863" w:type="dxa"/>
+          </w:tcPr>
+          <w:p>
+            <w:pPr>
+              <w:rPr>
+                <w:rFonts w:ascii="Arial" w:hAnsi="Arial" w:cs="Arial"/>
+                <w:b/>
+                <w:bCs/>
+                <w:sz w:val="24"/>
+                <w:szCs w:val="24"/>
+              </w:rPr>
+            </w:pPr>
+          </w:p>
+        </w:tc>
+      </w:tr>
+      <w:tr>
+        <w:tc>
+          <w:tcPr>
+            <w:tcW w:w="630" w:type="dxa"/>
+          </w:tcPr>
+          <w:p>
+            <w:pPr>
+              <w:rPr>
+                <w:rFonts w:ascii="Arial" w:hAnsi="Arial" w:cs="Arial"/>
+                <w:sz w:val="20"/>
+                <w:szCs w:val="20"/>
+              </w:rPr>
+            </w:pPr>
+            <w:r>
+              <w:rPr>
+                <w:rFonts w:ascii="Arial" w:hAnsi="Arial" w:cs="Arial"/>
+                <w:sz w:val="20"/>
+                <w:szCs w:val="20"/>
+              </w:rPr>
+              <w:t>11</w:t>
+            </w:r>
+          </w:p>
+        </w:tc>
+        <w:tc>
+          <w:tcPr>
+            <w:tcW w:w="3356" w:type="dxa"/>
+          </w:tcPr>
+          <w:p>
+            <w:pPr>
+              <w:rPr>
+                <w:rFonts w:ascii="Arial" w:hAnsi="Arial" w:cs="Arial"/>
+                <w:b/>
+                <w:bCs/>
+                <w:sz w:val="24"/>
+                <w:szCs w:val="24"/>
+              </w:rPr>
+            </w:pPr>
+          </w:p>
+        </w:tc>
+        <w:tc>
+          <w:tcPr>
+            <w:tcW w:w="1803" w:type="dxa"/>
+          </w:tcPr>
+          <w:p>
+            <w:pPr>
+              <w:rPr>
+                <w:rFonts w:ascii="Arial" w:hAnsi="Arial" w:cs="Arial"/>
+                <w:b/>
+                <w:bCs/>
+                <w:sz w:val="24"/>
+                <w:szCs w:val="24"/>
+              </w:rPr>
+            </w:pPr>
+          </w:p>
+        </w:tc>
+        <w:tc>
+          <w:tcPr>
+            <w:tcW w:w="1793" w:type="dxa"/>
+          </w:tcPr>
+          <w:p>
+            <w:pPr>
+              <w:rPr>
+                <w:rFonts w:ascii="Arial" w:hAnsi="Arial" w:cs="Arial"/>
+                <w:b/>
+                <w:bCs/>
+                <w:sz w:val="24"/>
+                <w:szCs w:val="24"/>
+              </w:rPr>
+            </w:pPr>
+          </w:p>
+        </w:tc>
+        <w:tc>
+          <w:tcPr>
+            <w:tcW w:w="1863" w:type="dxa"/>
+          </w:tcPr>
+          <w:p>
+            <w:pPr>
+              <w:rPr>
+                <w:rFonts w:ascii="Arial" w:hAnsi="Arial" w:cs="Arial"/>
+                <w:b/>
+                <w:bCs/>
+                <w:sz w:val="24"/>
+                <w:szCs w:val="24"/>
+              </w:rPr>
+            </w:pPr>
+          </w:p>
+        </w:tc>
+      </w:tr>
+    </w:tbl>
+    <w:p>
+      <w:pPr>
         <w:spacing w:line="360" w:lineRule="auto"/>
         <w:rPr>
           <w:rFonts w:ascii="Arial" w:hAnsi="Arial" w:cs="Arial"/>
+          <w:b/>
+          <w:bCs/>
+          <w:sz w:val="24"/>
+          <w:szCs w:val="24"/>
+        </w:rPr>
+      </w:pPr>
+    </w:p>
+    <w:p>
+      <w:pPr>
+        <w:spacing w:line="360" w:lineRule="auto"/>
+        <w:rPr>
+          <w:rFonts w:ascii="Arial" w:hAnsi="Arial" w:cs="Arial"/>
+          <w:b/>
+          <w:bCs/>
           <w:sz w:val="24"/>
           <w:szCs w:val="24"/>
         </w:rPr>
@@ -7518,7 +9928,6 @@
           <w:sz w:val="24"/>
           <w:szCs w:val="24"/>
         </w:rPr>
-        <w:lastRenderedPageBreak/>
         <w:drawing>
           <wp:inline distT="0" distB="0" distL="0" distR="0" wp14:anchorId="40E98CF0" wp14:editId="4F27D812">
             <wp:extent cx="5486400" cy="2671445"/>
@@ -7721,7 +10130,6 @@
           <w:sz w:val="24"/>
           <w:szCs w:val="24"/>
         </w:rPr>
-        <w:lastRenderedPageBreak/>
         <w:drawing>
           <wp:inline distT="0" distB="0" distL="0" distR="0" wp14:anchorId="0ADB2592" wp14:editId="3B39B568">
             <wp:extent cx="4998708" cy="2152800"/>
@@ -7945,6 +10353,7 @@
           <w:sz w:val="24"/>
           <w:szCs w:val="24"/>
         </w:rPr>
+        <w:lastRenderedPageBreak/>
         <w:t>The Gnatt Chart from the above figure is a visual display of the project flow, which tracks the tasks from start to the end.</w:t>
       </w:r>
     </w:p>
@@ -8272,7 +10681,6 @@
           <w:sz w:val="24"/>
           <w:szCs w:val="24"/>
         </w:rPr>
-        <w:lastRenderedPageBreak/>
         <w:t>Resource Sheet</w:t>
       </w:r>
     </w:p>
@@ -8405,6 +10813,7 @@
           <w:sz w:val="24"/>
           <w:szCs w:val="24"/>
         </w:rPr>
+        <w:lastRenderedPageBreak/>
         <w:t>The above figure consist</w:t>
       </w:r>
       <w:r>
@@ -8467,7 +10876,6 @@
           <w:sz w:val="24"/>
           <w:szCs w:val="24"/>
         </w:rPr>
-        <w:lastRenderedPageBreak/>
         <w:t xml:space="preserve">GitHub </w:t>
       </w:r>
     </w:p>
@@ -9506,6 +11914,7 @@
           <w:sz w:val="24"/>
           <w:szCs w:val="24"/>
         </w:rPr>
+        <w:lastRenderedPageBreak/>
         <w:t xml:space="preserve">CHAPTER 10: SUMMARY AND CONCLUSION </w:t>
       </w:r>
     </w:p>
@@ -9907,7 +12316,6 @@
                 <w:rPr>
                   <w:noProof/>
                 </w:rPr>
-                <w:lastRenderedPageBreak/>
                 <w:t xml:space="preserve">Hosan, K. S., Perera, H. V., Vithanage, V. &amp; Wijesekara, D., 2025. </w:t>
               </w:r>
               <w:r>
@@ -11489,6 +13897,7 @@
   <w:style w:type="paragraph" w:default="1" w:styleId="Normal">
     <w:name w:val="Normal"/>
     <w:qFormat/>
+    <w:rsid w:val="00062AA8"/>
   </w:style>
   <w:style w:type="paragraph" w:styleId="Heading1">
     <w:name w:val="heading 1"/>
@@ -11692,6 +14101,7 @@
   <w:style w:type="character" w:default="1" w:styleId="DefaultParagraphFont">
     <w:name w:val="Default Paragraph Font"/>
     <w:uiPriority w:val="1"/>
+    <w:semiHidden/>
     <w:unhideWhenUsed/>
   </w:style>
   <w:style w:type="table" w:default="1" w:styleId="TableNormal">

</xml_diff>

<commit_message>
Added chapter 8 for mobile application part and made some changes in review of literature.
</commit_message>
<xml_diff>
--- a/SoyaShrestha_77356846_ProductionProject/Report.docx
+++ b/SoyaShrestha_77356846_ProductionProject/Report.docx
@@ -939,25 +939,7 @@
           <w:sz w:val="24"/>
           <w:szCs w:val="24"/>
         </w:rPr>
-        <w:t xml:space="preserve"> for remote viewing and to </w:t>
-      </w:r>
-      <w:proofErr w:type="spellStart"/>
-      <w:r>
-        <w:rPr>
-          <w:rFonts w:ascii="Arial" w:hAnsi="Arial" w:cs="Arial"/>
-          <w:sz w:val="24"/>
-          <w:szCs w:val="24"/>
-        </w:rPr>
-        <w:t>ThingSpeak</w:t>
-      </w:r>
-      <w:proofErr w:type="spellEnd"/>
-      <w:r>
-        <w:rPr>
-          <w:rFonts w:ascii="Arial" w:hAnsi="Arial" w:cs="Arial"/>
-          <w:sz w:val="24"/>
-          <w:szCs w:val="24"/>
-        </w:rPr>
-        <w:t xml:space="preserve"> for analytical view. Although the system by </w:t>
+        <w:t xml:space="preserve"> for remote viewing and to ThingSpeak for analytical view. Although the system by </w:t>
       </w:r>
       <w:sdt>
         <w:sdtPr>
@@ -1029,16 +1011,14 @@
         </w:rPr>
         <w:t xml:space="preserve">somewhat a necessary part as it allows users to view data anywhere with Wi-Fi connection. Smart Vital offers a feature to </w:t>
       </w:r>
-      <w:proofErr w:type="spellStart"/>
-      <w:r>
-        <w:rPr>
-          <w:rFonts w:ascii="Arial" w:hAnsi="Arial" w:cs="Arial"/>
-          <w:sz w:val="24"/>
-          <w:szCs w:val="24"/>
-        </w:rPr>
-        <w:t>sent</w:t>
-      </w:r>
-      <w:proofErr w:type="spellEnd"/>
+      <w:r>
+        <w:rPr>
+          <w:rFonts w:ascii="Arial" w:hAnsi="Arial" w:cs="Arial"/>
+          <w:sz w:val="24"/>
+          <w:szCs w:val="24"/>
+        </w:rPr>
+        <w:t>send</w:t>
+      </w:r>
       <w:r>
         <w:rPr>
           <w:rFonts w:ascii="Arial" w:hAnsi="Arial" w:cs="Arial"/>
@@ -1351,57 +1331,39 @@
           <w:sz w:val="24"/>
           <w:szCs w:val="24"/>
         </w:rPr>
-        <w:t xml:space="preserve">The accuracy rate of 89%, 98% and 95% for </w:t>
-      </w:r>
-      <w:r>
-        <w:rPr>
-          <w:rFonts w:ascii="Arial" w:hAnsi="Arial" w:cs="Arial"/>
-          <w:sz w:val="24"/>
-          <w:szCs w:val="24"/>
-        </w:rPr>
-        <w:t>heart rate</w:t>
-      </w:r>
-      <w:r>
-        <w:rPr>
-          <w:rFonts w:ascii="Arial" w:hAnsi="Arial" w:cs="Arial"/>
-          <w:sz w:val="24"/>
-          <w:szCs w:val="24"/>
-        </w:rPr>
-        <w:t xml:space="preserve">, </w:t>
-      </w:r>
-      <w:r>
-        <w:rPr>
-          <w:rFonts w:ascii="Arial" w:hAnsi="Arial" w:cs="Arial"/>
-          <w:sz w:val="24"/>
-          <w:szCs w:val="24"/>
-        </w:rPr>
-        <w:t>blood oxygen leve</w:t>
-      </w:r>
-      <w:r>
-        <w:rPr>
-          <w:rFonts w:ascii="Arial" w:hAnsi="Arial" w:cs="Arial"/>
-          <w:sz w:val="24"/>
-          <w:szCs w:val="24"/>
-        </w:rPr>
-        <w:t xml:space="preserve">l and temperature, can be improved by using sensor such as </w:t>
-      </w:r>
-      <w:r>
-        <w:rPr>
-          <w:rFonts w:ascii="Arial" w:hAnsi="Arial" w:cs="Arial"/>
-          <w:color w:val="FF0000"/>
-          <w:sz w:val="24"/>
-          <w:szCs w:val="24"/>
-        </w:rPr>
-        <w:t>MAX30100</w:t>
-      </w:r>
-      <w:r>
-        <w:rPr>
-          <w:rFonts w:ascii="Arial" w:hAnsi="Arial" w:cs="Arial"/>
-          <w:color w:val="FF0000"/>
+        <w:t>The accuracy rate of</w:t>
+      </w:r>
+      <w:r>
+        <w:rPr>
+          <w:rFonts w:ascii="Arial" w:hAnsi="Arial" w:cs="Arial"/>
           <w:sz w:val="24"/>
           <w:szCs w:val="24"/>
         </w:rPr>
         <w:t xml:space="preserve"> </w:t>
+      </w:r>
+      <w:r>
+        <w:rPr>
+          <w:rFonts w:ascii="Arial" w:hAnsi="Arial" w:cs="Arial"/>
+          <w:sz w:val="24"/>
+          <w:szCs w:val="24"/>
+        </w:rPr>
+        <w:t>95% for</w:t>
+      </w:r>
+      <w:r>
+        <w:rPr>
+          <w:rFonts w:ascii="Arial" w:hAnsi="Arial" w:cs="Arial"/>
+          <w:sz w:val="24"/>
+          <w:szCs w:val="24"/>
+        </w:rPr>
+        <w:t xml:space="preserve"> temperature</w:t>
+      </w:r>
+      <w:r>
+        <w:rPr>
+          <w:rFonts w:ascii="Arial" w:hAnsi="Arial" w:cs="Arial"/>
+          <w:sz w:val="24"/>
+          <w:szCs w:val="24"/>
+        </w:rPr>
+        <w:t xml:space="preserve">, can be improved by using sensor such </w:t>
       </w:r>
       <w:r>
         <w:rPr>
@@ -1471,7 +1433,7 @@
           <w:sz w:val="24"/>
           <w:szCs w:val="24"/>
         </w:rPr>
-        <w:t>, an accuracy of 97.14% and 99% was achieved with right calibration. Similarly,</w:t>
+        <w:t>, an accuracy of 99% was achieved with right calibration. Similarly,</w:t>
       </w:r>
       <w:r>
         <w:rPr>
@@ -1512,14 +1474,6 @@
           <w:szCs w:val="24"/>
         </w:rPr>
         <w:t>gives more accurate reading when calibration is done right.</w:t>
-      </w:r>
-      <w:r>
-        <w:rPr>
-          <w:rFonts w:ascii="Arial" w:hAnsi="Arial" w:cs="Arial"/>
-          <w:sz w:val="24"/>
-          <w:szCs w:val="24"/>
-        </w:rPr>
-        <w:t xml:space="preserve"> </w:t>
       </w:r>
       <w:r>
         <w:rPr>
@@ -1596,7 +1550,6 @@
       <w:pPr>
         <w:rPr>
           <w:rFonts w:ascii="Arial" w:hAnsi="Arial" w:cs="Arial"/>
-          <w:color w:val="FF0000"/>
           <w:sz w:val="24"/>
           <w:szCs w:val="24"/>
         </w:rPr>
@@ -1856,7 +1809,6 @@
       <w:r>
         <w:rPr>
           <w:rFonts w:ascii="Arial" w:hAnsi="Arial" w:cs="Arial"/>
-          <w:color w:val="FF0000"/>
           <w:sz w:val="24"/>
           <w:szCs w:val="24"/>
         </w:rPr>
@@ -1866,7 +1818,6 @@
         <w:sdtPr>
           <w:rPr>
             <w:rFonts w:ascii="Arial" w:hAnsi="Arial" w:cs="Arial"/>
-            <w:color w:val="FF0000"/>
             <w:sz w:val="24"/>
             <w:szCs w:val="24"/>
           </w:rPr>
@@ -1877,7 +1828,6 @@
           <w:r>
             <w:rPr>
               <w:rFonts w:ascii="Arial" w:hAnsi="Arial" w:cs="Arial"/>
-              <w:color w:val="FF0000"/>
               <w:sz w:val="24"/>
               <w:szCs w:val="24"/>
             </w:rPr>
@@ -1886,7 +1836,6 @@
           <w:r>
             <w:rPr>
               <w:rFonts w:ascii="Arial" w:hAnsi="Arial" w:cs="Arial"/>
-              <w:color w:val="FF0000"/>
               <w:sz w:val="24"/>
               <w:szCs w:val="24"/>
             </w:rPr>
@@ -1895,7 +1844,6 @@
           <w:r>
             <w:rPr>
               <w:rFonts w:ascii="Arial" w:hAnsi="Arial" w:cs="Arial"/>
-              <w:color w:val="FF0000"/>
               <w:sz w:val="24"/>
               <w:szCs w:val="24"/>
             </w:rPr>
@@ -1905,7 +1853,6 @@
             <w:rPr>
               <w:rFonts w:ascii="Arial" w:hAnsi="Arial" w:cs="Arial"/>
               <w:noProof/>
-              <w:color w:val="FF0000"/>
               <w:sz w:val="24"/>
               <w:szCs w:val="24"/>
             </w:rPr>
@@ -1914,7 +1861,6 @@
           <w:r>
             <w:rPr>
               <w:rFonts w:ascii="Arial" w:hAnsi="Arial" w:cs="Arial"/>
-              <w:color w:val="FF0000"/>
               <w:sz w:val="24"/>
               <w:szCs w:val="24"/>
             </w:rPr>
@@ -1925,7 +1871,6 @@
       <w:r>
         <w:rPr>
           <w:rFonts w:ascii="Arial" w:hAnsi="Arial" w:cs="Arial"/>
-          <w:color w:val="FF0000"/>
           <w:sz w:val="24"/>
           <w:szCs w:val="24"/>
         </w:rPr>
@@ -1934,7 +1879,6 @@
       <w:r>
         <w:rPr>
           <w:rFonts w:ascii="Arial" w:hAnsi="Arial" w:cs="Arial"/>
-          <w:color w:val="FF0000"/>
           <w:sz w:val="24"/>
           <w:szCs w:val="24"/>
         </w:rPr>
@@ -2676,9 +2620,9 @@
         </w:rPr>
         <w:lastRenderedPageBreak/>
         <w:drawing>
-          <wp:inline distT="0" distB="0" distL="0" distR="0" wp14:anchorId="28E56499" wp14:editId="64ECE8E6">
-            <wp:extent cx="1911927" cy="2549236"/>
-            <wp:effectExtent l="0" t="0" r="0" b="3810"/>
+          <wp:inline distT="0" distB="0" distL="0" distR="0" wp14:anchorId="28E56499" wp14:editId="7898F12A">
+            <wp:extent cx="1274971" cy="1699962"/>
+            <wp:effectExtent l="0" t="0" r="1905" b="0"/>
             <wp:docPr id="527000382" name="Picture 6"/>
             <wp:cNvGraphicFramePr>
               <a:graphicFrameLocks xmlns:a="http://schemas.openxmlformats.org/drawingml/2006/main" noChangeAspect="1"/>
@@ -2705,7 +2649,7 @@
                   <pic:spPr>
                     <a:xfrm>
                       <a:off x="0" y="0"/>
-                      <a:ext cx="1930974" cy="2574632"/>
+                      <a:ext cx="1292339" cy="1723120"/>
                     </a:xfrm>
                     <a:prstGeom prst="rect">
                       <a:avLst/>
@@ -3290,11 +3234,10 @@
           <w:sz w:val="24"/>
           <w:szCs w:val="24"/>
         </w:rPr>
-        <w:lastRenderedPageBreak/>
         <w:drawing>
-          <wp:inline distT="0" distB="0" distL="0" distR="0" wp14:anchorId="4ECACBCB" wp14:editId="041DEAEF">
-            <wp:extent cx="2039565" cy="685299"/>
-            <wp:effectExtent l="0" t="0" r="0" b="635"/>
+          <wp:inline distT="0" distB="0" distL="0" distR="0" wp14:anchorId="4ECACBCB" wp14:editId="2FB2C76A">
+            <wp:extent cx="1516566" cy="509570"/>
+            <wp:effectExtent l="0" t="0" r="7620" b="5080"/>
             <wp:docPr id="1401180524" name="Picture 9"/>
             <wp:cNvGraphicFramePr>
               <a:graphicFrameLocks xmlns:a="http://schemas.openxmlformats.org/drawingml/2006/main" noChangeAspect="1"/>
@@ -3320,7 +3263,7 @@
                   <pic:spPr bwMode="auto">
                     <a:xfrm>
                       <a:off x="0" y="0"/>
-                      <a:ext cx="2054562" cy="690338"/>
+                      <a:ext cx="1539767" cy="517366"/>
                     </a:xfrm>
                     <a:prstGeom prst="rect">
                       <a:avLst/>
@@ -3391,6 +3334,17 @@
     <w:p>
       <w:pPr>
         <w:pStyle w:val="ListParagraph"/>
+        <w:rPr>
+          <w:rFonts w:ascii="Arial" w:hAnsi="Arial" w:cs="Arial"/>
+          <w:color w:val="FF0000"/>
+          <w:sz w:val="24"/>
+          <w:szCs w:val="24"/>
+        </w:rPr>
+      </w:pPr>
+    </w:p>
+    <w:p>
+      <w:pPr>
+        <w:pStyle w:val="ListParagraph"/>
         <w:numPr>
           <w:ilvl w:val="0"/>
           <w:numId w:val="3"/>
@@ -3407,6 +3361,7 @@
           <w:sz w:val="24"/>
           <w:szCs w:val="24"/>
         </w:rPr>
+        <w:lastRenderedPageBreak/>
         <w:t>Operating System</w:t>
       </w:r>
     </w:p>
@@ -3462,58 +3417,25 @@
           <w:rFonts w:ascii="Arial" w:hAnsi="Arial" w:cs="Arial"/>
           <w:b/>
           <w:bCs/>
-          <w:color w:val="C00000"/>
-          <w:sz w:val="24"/>
-          <w:szCs w:val="24"/>
-        </w:rPr>
-      </w:pPr>
-      <w:r>
-        <w:rPr>
-          <w:rFonts w:ascii="Arial" w:hAnsi="Arial" w:cs="Arial"/>
-          <w:sz w:val="24"/>
-          <w:szCs w:val="24"/>
-        </w:rPr>
-        <w:t xml:space="preserve">Language, framework and </w:t>
-      </w:r>
-      <w:proofErr w:type="gramStart"/>
-      <w:r>
-        <w:rPr>
-          <w:rFonts w:ascii="Arial" w:hAnsi="Arial" w:cs="Arial"/>
-          <w:sz w:val="24"/>
-          <w:szCs w:val="24"/>
-        </w:rPr>
-        <w:t>Libraries</w:t>
-      </w:r>
-      <w:r>
-        <w:rPr>
-          <w:rFonts w:ascii="Arial" w:hAnsi="Arial" w:cs="Arial"/>
-          <w:sz w:val="24"/>
-          <w:szCs w:val="24"/>
-        </w:rPr>
-        <w:t xml:space="preserve">  </w:t>
-      </w:r>
-      <w:r>
-        <w:rPr>
-          <w:rFonts w:ascii="Arial" w:hAnsi="Arial" w:cs="Arial"/>
-          <w:b/>
-          <w:bCs/>
-          <w:color w:val="C00000"/>
-          <w:sz w:val="24"/>
-          <w:szCs w:val="24"/>
-        </w:rPr>
-        <w:t>*</w:t>
-      </w:r>
-      <w:proofErr w:type="gramEnd"/>
-      <w:r>
-        <w:rPr>
-          <w:rFonts w:ascii="Arial" w:hAnsi="Arial" w:cs="Arial"/>
-          <w:b/>
-          <w:bCs/>
-          <w:color w:val="C00000"/>
-          <w:sz w:val="24"/>
-          <w:szCs w:val="24"/>
-        </w:rPr>
-        <w:t>UPDATE*</w:t>
+          <w:sz w:val="24"/>
+          <w:szCs w:val="24"/>
+        </w:rPr>
+      </w:pPr>
+      <w:r>
+        <w:rPr>
+          <w:rFonts w:ascii="Arial" w:hAnsi="Arial" w:cs="Arial"/>
+          <w:sz w:val="24"/>
+          <w:szCs w:val="24"/>
+        </w:rPr>
+        <w:t>Language, framework and Libraries</w:t>
+      </w:r>
+      <w:r>
+        <w:rPr>
+          <w:rFonts w:ascii="Arial" w:hAnsi="Arial" w:cs="Arial"/>
+          <w:sz w:val="24"/>
+          <w:szCs w:val="24"/>
+        </w:rPr>
+        <w:t xml:space="preserve"> </w:t>
       </w:r>
     </w:p>
     <w:p>
@@ -3667,23 +3589,13 @@
           <w:szCs w:val="24"/>
         </w:rPr>
       </w:pPr>
-      <w:proofErr w:type="spellStart"/>
-      <w:r>
-        <w:rPr>
-          <w:rFonts w:ascii="Arial" w:hAnsi="Arial" w:cs="Arial"/>
-          <w:sz w:val="24"/>
-          <w:szCs w:val="24"/>
-        </w:rPr>
-        <w:t>ThingSpeak</w:t>
-      </w:r>
-      <w:proofErr w:type="spellEnd"/>
-      <w:r>
-        <w:rPr>
-          <w:rFonts w:ascii="Arial" w:hAnsi="Arial" w:cs="Arial"/>
-          <w:sz w:val="24"/>
-          <w:szCs w:val="24"/>
-        </w:rPr>
-        <w:t xml:space="preserve"> </w:t>
+      <w:r>
+        <w:rPr>
+          <w:rFonts w:ascii="Arial" w:hAnsi="Arial" w:cs="Arial"/>
+          <w:sz w:val="24"/>
+          <w:szCs w:val="24"/>
+        </w:rPr>
+        <w:t xml:space="preserve">ThingSpeak </w:t>
       </w:r>
       <w:r>
         <w:rPr>
@@ -4009,13 +3921,31 @@
           <w:szCs w:val="24"/>
         </w:rPr>
       </w:pPr>
-      <w:r>
-        <w:rPr>
-          <w:rFonts w:ascii="Arial" w:hAnsi="Arial" w:cs="Arial"/>
-          <w:sz w:val="24"/>
-          <w:szCs w:val="24"/>
-        </w:rPr>
-        <w:t>MAX30102 Library allow</w:t>
+      <w:proofErr w:type="spellStart"/>
+      <w:r>
+        <w:rPr>
+          <w:rFonts w:ascii="Arial" w:hAnsi="Arial" w:cs="Arial"/>
+          <w:sz w:val="24"/>
+          <w:szCs w:val="24"/>
+        </w:rPr>
+        <w:t>SparkFun</w:t>
+      </w:r>
+      <w:proofErr w:type="spellEnd"/>
+      <w:r>
+        <w:rPr>
+          <w:rFonts w:ascii="Arial" w:hAnsi="Arial" w:cs="Arial"/>
+          <w:sz w:val="24"/>
+          <w:szCs w:val="24"/>
+        </w:rPr>
+        <w:t xml:space="preserve"> MAX3010x</w:t>
+      </w:r>
+      <w:r>
+        <w:rPr>
+          <w:rFonts w:ascii="Arial" w:hAnsi="Arial" w:cs="Arial"/>
+          <w:sz w:val="24"/>
+          <w:szCs w:val="24"/>
+        </w:rPr>
+        <w:t xml:space="preserve"> Library allow</w:t>
       </w:r>
       <w:r>
         <w:rPr>
@@ -4077,6 +4007,38 @@
         <w:pStyle w:val="ListParagraph"/>
         <w:numPr>
           <w:ilvl w:val="0"/>
+          <w:numId w:val="7"/>
+        </w:numPr>
+        <w:rPr>
+          <w:rFonts w:ascii="Arial" w:hAnsi="Arial" w:cs="Arial"/>
+          <w:sz w:val="24"/>
+          <w:szCs w:val="24"/>
+        </w:rPr>
+      </w:pPr>
+      <w:proofErr w:type="spellStart"/>
+      <w:r>
+        <w:rPr>
+          <w:rFonts w:ascii="Arial" w:hAnsi="Arial" w:cs="Arial"/>
+          <w:sz w:val="24"/>
+          <w:szCs w:val="24"/>
+        </w:rPr>
+        <w:t>Math.h</w:t>
+      </w:r>
+      <w:proofErr w:type="spellEnd"/>
+      <w:r>
+        <w:rPr>
+          <w:rFonts w:ascii="Arial" w:hAnsi="Arial" w:cs="Arial"/>
+          <w:sz w:val="24"/>
+          <w:szCs w:val="24"/>
+        </w:rPr>
+        <w:t xml:space="preserve"> library was used to carry out mathematical calculations.</w:t>
+      </w:r>
+    </w:p>
+    <w:p>
+      <w:pPr>
+        <w:pStyle w:val="ListParagraph"/>
+        <w:numPr>
+          <w:ilvl w:val="0"/>
           <w:numId w:val="3"/>
         </w:numPr>
         <w:rPr>
@@ -4423,8 +4385,167 @@
           <w:sz w:val="24"/>
           <w:szCs w:val="24"/>
         </w:rPr>
+        <w:t>Google Chrome</w:t>
+      </w:r>
+      <w:r>
+        <w:rPr>
+          <w:rFonts w:ascii="Arial" w:hAnsi="Arial" w:cs="Arial"/>
+          <w:sz w:val="24"/>
+          <w:szCs w:val="24"/>
+        </w:rPr>
+        <w:t xml:space="preserve"> </w:t>
+      </w:r>
+      <w:r>
+        <w:rPr>
+          <w:rFonts w:ascii="Arial" w:hAnsi="Arial" w:cs="Arial"/>
+          <w:sz w:val="24"/>
+          <w:szCs w:val="24"/>
+        </w:rPr>
+        <w:t>was</w:t>
+      </w:r>
+      <w:r>
+        <w:rPr>
+          <w:rFonts w:ascii="Arial" w:hAnsi="Arial" w:cs="Arial"/>
+          <w:sz w:val="24"/>
+          <w:szCs w:val="24"/>
+        </w:rPr>
+        <w:t xml:space="preserve"> </w:t>
+      </w:r>
+      <w:r>
+        <w:rPr>
+          <w:rFonts w:ascii="Arial" w:hAnsi="Arial" w:cs="Arial"/>
+          <w:sz w:val="24"/>
+          <w:szCs w:val="24"/>
+        </w:rPr>
+        <w:t xml:space="preserve">utilized as it is easy to use, offers secure surfing experience and </w:t>
+      </w:r>
+      <w:r>
+        <w:rPr>
+          <w:rFonts w:ascii="Arial" w:hAnsi="Arial" w:cs="Arial"/>
+          <w:sz w:val="24"/>
+          <w:szCs w:val="24"/>
+        </w:rPr>
+        <w:t>is</w:t>
+      </w:r>
+      <w:r>
+        <w:rPr>
+          <w:rFonts w:ascii="Arial" w:hAnsi="Arial" w:cs="Arial"/>
+          <w:sz w:val="24"/>
+          <w:szCs w:val="24"/>
+        </w:rPr>
+        <w:t xml:space="preserve"> trusted web browser for debugging and running web portals.</w:t>
+      </w:r>
+    </w:p>
+    <w:p>
+      <w:pPr>
+        <w:rPr>
+          <w:rFonts w:ascii="Arial" w:hAnsi="Arial" w:cs="Arial"/>
+          <w:b/>
+          <w:bCs/>
+          <w:sz w:val="24"/>
+          <w:szCs w:val="24"/>
+        </w:rPr>
+      </w:pPr>
+    </w:p>
+    <w:p>
+      <w:pPr>
+        <w:jc w:val="center"/>
+        <w:rPr>
+          <w:rFonts w:ascii="Arial" w:hAnsi="Arial" w:cs="Arial"/>
+          <w:b/>
+          <w:bCs/>
+          <w:sz w:val="24"/>
+          <w:szCs w:val="24"/>
+        </w:rPr>
+      </w:pPr>
+    </w:p>
+    <w:p>
+      <w:pPr>
+        <w:jc w:val="center"/>
+        <w:rPr>
+          <w:rFonts w:ascii="Arial" w:hAnsi="Arial" w:cs="Arial"/>
+          <w:b/>
+          <w:bCs/>
+          <w:sz w:val="24"/>
+          <w:szCs w:val="24"/>
+        </w:rPr>
+      </w:pPr>
+      <w:r>
+        <w:rPr>
+          <w:rFonts w:ascii="Arial" w:hAnsi="Arial" w:cs="Arial"/>
+          <w:b/>
+          <w:bCs/>
+          <w:sz w:val="24"/>
+          <w:szCs w:val="24"/>
+        </w:rPr>
         <w:lastRenderedPageBreak/>
-        <w:t>Google Chrome</w:t>
+        <w:t>CHAPTER 4: METHODOLOGY</w:t>
+      </w:r>
+    </w:p>
+    <w:p>
+      <w:pPr>
+        <w:spacing w:line="360" w:lineRule="auto"/>
+        <w:rPr>
+          <w:rFonts w:ascii="Arial" w:hAnsi="Arial" w:cs="Arial"/>
+          <w:sz w:val="24"/>
+          <w:szCs w:val="24"/>
+        </w:rPr>
+      </w:pPr>
+      <w:r>
+        <w:rPr>
+          <w:rFonts w:ascii="Arial" w:hAnsi="Arial" w:cs="Arial"/>
+          <w:sz w:val="24"/>
+          <w:szCs w:val="24"/>
+        </w:rPr>
+        <w:t xml:space="preserve">Agile methodology </w:t>
+      </w:r>
+      <w:r>
+        <w:rPr>
+          <w:rFonts w:ascii="Arial" w:hAnsi="Arial" w:cs="Arial"/>
+          <w:sz w:val="24"/>
+          <w:szCs w:val="24"/>
+        </w:rPr>
+        <w:t>has been</w:t>
+      </w:r>
+      <w:r>
+        <w:rPr>
+          <w:rFonts w:ascii="Arial" w:hAnsi="Arial" w:cs="Arial"/>
+          <w:sz w:val="24"/>
+          <w:szCs w:val="24"/>
+        </w:rPr>
+        <w:t xml:space="preserve"> used for Smart Vital</w:t>
+      </w:r>
+      <w:r>
+        <w:rPr>
+          <w:rFonts w:ascii="Arial" w:hAnsi="Arial" w:cs="Arial"/>
+          <w:sz w:val="24"/>
+          <w:szCs w:val="24"/>
+        </w:rPr>
+        <w:t>s</w:t>
+      </w:r>
+      <w:r>
+        <w:rPr>
+          <w:rFonts w:ascii="Arial" w:hAnsi="Arial" w:cs="Arial"/>
+          <w:sz w:val="24"/>
+          <w:szCs w:val="24"/>
+        </w:rPr>
+        <w:t xml:space="preserve"> project. </w:t>
+      </w:r>
+      <w:r>
+        <w:rPr>
+          <w:rFonts w:ascii="Arial" w:hAnsi="Arial" w:cs="Arial"/>
+          <w:sz w:val="24"/>
+          <w:szCs w:val="24"/>
+        </w:rPr>
+        <w:t>A</w:t>
+      </w:r>
+      <w:r>
+        <w:rPr>
+          <w:rFonts w:ascii="Arial" w:hAnsi="Arial" w:cs="Arial"/>
+          <w:sz w:val="24"/>
+          <w:szCs w:val="24"/>
+        </w:rPr>
+        <w:t>gile method allows</w:t>
       </w:r>
       <w:r>
         <w:rPr>
@@ -4440,7 +4561,47 @@
           <w:sz w:val="24"/>
           <w:szCs w:val="24"/>
         </w:rPr>
-        <w:t>was</w:t>
+        <w:t>scalability</w:t>
+      </w:r>
+      <w:r>
+        <w:rPr>
+          <w:rFonts w:ascii="Arial" w:hAnsi="Arial" w:cs="Arial"/>
+          <w:sz w:val="24"/>
+          <w:szCs w:val="24"/>
+        </w:rPr>
+        <w:t xml:space="preserve"> and adaptability which enables to </w:t>
+      </w:r>
+      <w:r>
+        <w:rPr>
+          <w:rFonts w:ascii="Arial" w:hAnsi="Arial" w:cs="Arial"/>
+          <w:sz w:val="24"/>
+          <w:szCs w:val="24"/>
+        </w:rPr>
+        <w:t xml:space="preserve">handle </w:t>
+      </w:r>
+      <w:r>
+        <w:rPr>
+          <w:rFonts w:ascii="Arial" w:hAnsi="Arial" w:cs="Arial"/>
+          <w:sz w:val="24"/>
+          <w:szCs w:val="24"/>
+        </w:rPr>
+        <w:t>technical error effortlessly</w:t>
+      </w:r>
+      <w:r>
+        <w:rPr>
+          <w:rFonts w:ascii="Arial" w:hAnsi="Arial" w:cs="Arial"/>
+          <w:sz w:val="24"/>
+          <w:szCs w:val="24"/>
+        </w:rPr>
+        <w:t xml:space="preserve"> at early stages</w:t>
+      </w:r>
+      <w:r>
+        <w:rPr>
+          <w:rFonts w:ascii="Arial" w:hAnsi="Arial" w:cs="Arial"/>
+          <w:sz w:val="24"/>
+          <w:szCs w:val="24"/>
+        </w:rPr>
+        <w:t xml:space="preserve"> without interrupting other components.</w:t>
       </w:r>
       <w:r>
         <w:rPr>
@@ -4456,68 +4617,95 @@
           <w:sz w:val="24"/>
           <w:szCs w:val="24"/>
         </w:rPr>
-        <w:t xml:space="preserve">utilized as it is easy to use, offers secure surfing experience and </w:t>
-      </w:r>
-      <w:r>
-        <w:rPr>
-          <w:rFonts w:ascii="Arial" w:hAnsi="Arial" w:cs="Arial"/>
-          <w:sz w:val="24"/>
-          <w:szCs w:val="24"/>
-        </w:rPr>
-        <w:t>is</w:t>
-      </w:r>
-      <w:r>
-        <w:rPr>
-          <w:rFonts w:ascii="Arial" w:hAnsi="Arial" w:cs="Arial"/>
-          <w:sz w:val="24"/>
-          <w:szCs w:val="24"/>
-        </w:rPr>
-        <w:t xml:space="preserve"> trusted web browser for debugging and running web portals.</w:t>
-      </w:r>
-    </w:p>
-    <w:p>
-      <w:pPr>
-        <w:rPr>
-          <w:rFonts w:ascii="Arial" w:hAnsi="Arial" w:cs="Arial"/>
-          <w:b/>
-          <w:bCs/>
-          <w:sz w:val="24"/>
-          <w:szCs w:val="24"/>
-        </w:rPr>
-      </w:pPr>
-    </w:p>
-    <w:p>
-      <w:pPr>
-        <w:jc w:val="center"/>
-        <w:rPr>
-          <w:rFonts w:ascii="Arial" w:hAnsi="Arial" w:cs="Arial"/>
-          <w:b/>
-          <w:bCs/>
-          <w:sz w:val="24"/>
-          <w:szCs w:val="24"/>
-        </w:rPr>
-      </w:pPr>
-    </w:p>
-    <w:p>
-      <w:pPr>
-        <w:jc w:val="center"/>
-        <w:rPr>
-          <w:rFonts w:ascii="Arial" w:hAnsi="Arial" w:cs="Arial"/>
-          <w:b/>
-          <w:bCs/>
-          <w:sz w:val="24"/>
-          <w:szCs w:val="24"/>
-        </w:rPr>
-      </w:pPr>
-      <w:r>
-        <w:rPr>
-          <w:rFonts w:ascii="Arial" w:hAnsi="Arial" w:cs="Arial"/>
-          <w:b/>
-          <w:bCs/>
-          <w:sz w:val="24"/>
-          <w:szCs w:val="24"/>
-        </w:rPr>
-        <w:t>CHAPTER 4: METHODOLOGY</w:t>
+        <w:t>The flexibility, in Agile methodology allows d</w:t>
+      </w:r>
+      <w:r>
+        <w:rPr>
+          <w:rFonts w:ascii="Arial" w:hAnsi="Arial" w:cs="Arial"/>
+          <w:sz w:val="24"/>
+          <w:szCs w:val="24"/>
+        </w:rPr>
+        <w:t xml:space="preserve">evelopers </w:t>
+      </w:r>
+      <w:r>
+        <w:rPr>
+          <w:rFonts w:ascii="Arial" w:hAnsi="Arial" w:cs="Arial"/>
+          <w:sz w:val="24"/>
+          <w:szCs w:val="24"/>
+        </w:rPr>
+        <w:t>to</w:t>
+      </w:r>
+      <w:r>
+        <w:rPr>
+          <w:rFonts w:ascii="Arial" w:hAnsi="Arial" w:cs="Arial"/>
+          <w:sz w:val="24"/>
+          <w:szCs w:val="24"/>
+        </w:rPr>
+        <w:t xml:space="preserve"> include new features or components in later stages based on the </w:t>
+      </w:r>
+      <w:r>
+        <w:rPr>
+          <w:rFonts w:ascii="Arial" w:hAnsi="Arial" w:cs="Arial"/>
+          <w:sz w:val="24"/>
+          <w:szCs w:val="24"/>
+        </w:rPr>
+        <w:t>evolving requirements.</w:t>
+      </w:r>
+      <w:r>
+        <w:rPr>
+          <w:rFonts w:ascii="Arial" w:hAnsi="Arial" w:cs="Arial"/>
+          <w:sz w:val="24"/>
+          <w:szCs w:val="24"/>
+        </w:rPr>
+        <w:t xml:space="preserve"> </w:t>
+      </w:r>
+      <w:r>
+        <w:rPr>
+          <w:rFonts w:ascii="Arial" w:hAnsi="Arial" w:cs="Arial"/>
+          <w:sz w:val="24"/>
+          <w:szCs w:val="24"/>
+        </w:rPr>
+        <w:t>Constant</w:t>
+      </w:r>
+      <w:r>
+        <w:rPr>
+          <w:rFonts w:ascii="Arial" w:hAnsi="Arial" w:cs="Arial"/>
+          <w:sz w:val="24"/>
+          <w:szCs w:val="24"/>
+        </w:rPr>
+        <w:t xml:space="preserve"> feedback is provided which ensures the progression of the project to meet the end goal the </w:t>
+      </w:r>
+      <w:r>
+        <w:rPr>
+          <w:rFonts w:ascii="Arial" w:hAnsi="Arial" w:cs="Arial"/>
+          <w:sz w:val="24"/>
+          <w:szCs w:val="24"/>
+        </w:rPr>
+        <w:t xml:space="preserve">expectations. </w:t>
+      </w:r>
+      <w:r>
+        <w:rPr>
+          <w:rFonts w:ascii="Arial" w:hAnsi="Arial" w:cs="Arial"/>
+          <w:sz w:val="24"/>
+          <w:szCs w:val="24"/>
+        </w:rPr>
+        <w:t xml:space="preserve">Additionally, the agile method offers iterative process enabling to build and improve the project </w:t>
+      </w:r>
+      <w:r>
+        <w:rPr>
+          <w:rFonts w:ascii="Arial" w:hAnsi="Arial" w:cs="Arial"/>
+          <w:sz w:val="24"/>
+          <w:szCs w:val="24"/>
+        </w:rPr>
+        <w:t>piece by piece</w:t>
+      </w:r>
+      <w:r>
+        <w:rPr>
+          <w:rFonts w:ascii="Arial" w:hAnsi="Arial" w:cs="Arial"/>
+          <w:sz w:val="24"/>
+          <w:szCs w:val="24"/>
+        </w:rPr>
+        <w:t xml:space="preserve"> rather than following a linear or firm plan. </w:t>
       </w:r>
     </w:p>
     <w:p>
@@ -4529,29 +4717,63 @@
           <w:szCs w:val="24"/>
         </w:rPr>
       </w:pPr>
-      <w:r>
-        <w:rPr>
-          <w:rFonts w:ascii="Arial" w:hAnsi="Arial" w:cs="Arial"/>
-          <w:sz w:val="24"/>
-          <w:szCs w:val="24"/>
-        </w:rPr>
-        <w:t xml:space="preserve">Agile methodology </w:t>
-      </w:r>
-      <w:r>
-        <w:rPr>
-          <w:rFonts w:ascii="Arial" w:hAnsi="Arial" w:cs="Arial"/>
-          <w:sz w:val="24"/>
-          <w:szCs w:val="24"/>
-        </w:rPr>
-        <w:t>has been</w:t>
-      </w:r>
-      <w:r>
-        <w:rPr>
-          <w:rFonts w:ascii="Arial" w:hAnsi="Arial" w:cs="Arial"/>
-          <w:sz w:val="24"/>
-          <w:szCs w:val="24"/>
-        </w:rPr>
-        <w:t xml:space="preserve"> used for Smart Vital</w:t>
+    </w:p>
+    <w:p>
+      <w:pPr>
+        <w:spacing w:line="360" w:lineRule="auto"/>
+        <w:rPr>
+          <w:rFonts w:ascii="Arial" w:hAnsi="Arial" w:cs="Arial"/>
+          <w:sz w:val="24"/>
+          <w:szCs w:val="24"/>
+        </w:rPr>
+      </w:pPr>
+      <w:r>
+        <w:rPr>
+          <w:rFonts w:ascii="Arial" w:hAnsi="Arial" w:cs="Arial"/>
+          <w:sz w:val="24"/>
+          <w:szCs w:val="24"/>
+        </w:rPr>
+        <w:t xml:space="preserve">The Agile process has different stages </w:t>
+      </w:r>
+      <w:r>
+        <w:rPr>
+          <w:rFonts w:ascii="Arial" w:hAnsi="Arial" w:cs="Arial"/>
+          <w:sz w:val="24"/>
+          <w:szCs w:val="24"/>
+        </w:rPr>
+        <w:t xml:space="preserve">each </w:t>
+      </w:r>
+      <w:r>
+        <w:rPr>
+          <w:rFonts w:ascii="Arial" w:hAnsi="Arial" w:cs="Arial"/>
+          <w:sz w:val="24"/>
+          <w:szCs w:val="24"/>
+        </w:rPr>
+        <w:t>stage</w:t>
+      </w:r>
+      <w:r>
+        <w:rPr>
+          <w:rFonts w:ascii="Arial" w:hAnsi="Arial" w:cs="Arial"/>
+          <w:sz w:val="24"/>
+          <w:szCs w:val="24"/>
+        </w:rPr>
+        <w:t xml:space="preserve"> contributing for the progressive development</w:t>
+      </w:r>
+      <w:r>
+        <w:rPr>
+          <w:rFonts w:ascii="Arial" w:hAnsi="Arial" w:cs="Arial"/>
+          <w:sz w:val="24"/>
+          <w:szCs w:val="24"/>
+        </w:rPr>
+        <w:t xml:space="preserve"> of the </w:t>
+      </w:r>
+      <w:r>
+        <w:rPr>
+          <w:rFonts w:ascii="Arial" w:hAnsi="Arial" w:cs="Arial"/>
+          <w:sz w:val="24"/>
+          <w:szCs w:val="24"/>
+        </w:rPr>
+        <w:t>Smart Vital</w:t>
       </w:r>
       <w:r>
         <w:rPr>
@@ -4567,27 +4789,67 @@
           <w:sz w:val="24"/>
           <w:szCs w:val="24"/>
         </w:rPr>
-        <w:t xml:space="preserve"> project. </w:t>
-      </w:r>
-      <w:r>
-        <w:rPr>
-          <w:rFonts w:ascii="Arial" w:hAnsi="Arial" w:cs="Arial"/>
-          <w:sz w:val="24"/>
-          <w:szCs w:val="24"/>
-        </w:rPr>
-        <w:t>A</w:t>
-      </w:r>
-      <w:r>
-        <w:rPr>
-          <w:rFonts w:ascii="Arial" w:hAnsi="Arial" w:cs="Arial"/>
-          <w:sz w:val="24"/>
-          <w:szCs w:val="24"/>
-        </w:rPr>
-        <w:t>gile method allows</w:t>
-      </w:r>
-      <w:r>
-        <w:rPr>
-          <w:rFonts w:ascii="Arial" w:hAnsi="Arial" w:cs="Arial"/>
+        <w:t xml:space="preserve"> project</w:t>
+      </w:r>
+      <w:r>
+        <w:rPr>
+          <w:rFonts w:ascii="Arial" w:hAnsi="Arial" w:cs="Arial"/>
+          <w:sz w:val="24"/>
+          <w:szCs w:val="24"/>
+        </w:rPr>
+        <w:t xml:space="preserve">. </w:t>
+      </w:r>
+      <w:r>
+        <w:rPr>
+          <w:rFonts w:ascii="Arial" w:hAnsi="Arial" w:cs="Arial"/>
+          <w:sz w:val="24"/>
+          <w:szCs w:val="24"/>
+        </w:rPr>
+        <w:t xml:space="preserve">Research and Specification Collection is the first stage where the essential modules like </w:t>
+      </w:r>
+      <w:r>
+        <w:rPr>
+          <w:rFonts w:ascii="Arial" w:hAnsi="Arial" w:cs="Arial"/>
+          <w:sz w:val="24"/>
+          <w:szCs w:val="24"/>
+        </w:rPr>
+        <w:t>ESP32, MAX3010</w:t>
+      </w:r>
+      <w:r>
+        <w:rPr>
+          <w:rFonts w:ascii="Arial" w:hAnsi="Arial" w:cs="Arial"/>
+          <w:sz w:val="24"/>
+          <w:szCs w:val="24"/>
+        </w:rPr>
+        <w:t xml:space="preserve">2, </w:t>
+      </w:r>
+      <w:r>
+        <w:rPr>
+          <w:rFonts w:ascii="Arial" w:hAnsi="Arial" w:cs="Arial"/>
+          <w:sz w:val="24"/>
+          <w:szCs w:val="24"/>
+        </w:rPr>
+        <w:t>Sp</w:t>
+      </w:r>
+      <w:r>
+        <w:rPr>
+          <w:rFonts w:ascii="Arial" w:hAnsi="Arial" w:cs="Arial"/>
+          <w:sz w:val="24"/>
+          <w:szCs w:val="24"/>
+        </w:rPr>
+        <w:t>O</w:t>
+      </w:r>
+      <w:r>
+        <w:rPr>
+          <w:rFonts w:ascii="Cambria Math" w:hAnsi="Cambria Math" w:cs="Cambria Math"/>
+          <w:sz w:val="24"/>
+          <w:szCs w:val="24"/>
+        </w:rPr>
+        <w:t>₂</w:t>
+      </w:r>
+      <w:r>
+        <w:rPr>
+          <w:rFonts w:ascii="Cambria Math" w:hAnsi="Cambria Math" w:cs="Cambria Math"/>
           <w:sz w:val="24"/>
           <w:szCs w:val="24"/>
         </w:rPr>
@@ -4599,47 +4861,179 @@
           <w:sz w:val="24"/>
           <w:szCs w:val="24"/>
         </w:rPr>
-        <w:t>scalability</w:t>
-      </w:r>
-      <w:r>
-        <w:rPr>
-          <w:rFonts w:ascii="Arial" w:hAnsi="Arial" w:cs="Arial"/>
-          <w:sz w:val="24"/>
-          <w:szCs w:val="24"/>
-        </w:rPr>
-        <w:t xml:space="preserve"> and adaptability which enables to </w:t>
-      </w:r>
-      <w:r>
-        <w:rPr>
-          <w:rFonts w:ascii="Arial" w:hAnsi="Arial" w:cs="Arial"/>
-          <w:sz w:val="24"/>
-          <w:szCs w:val="24"/>
-        </w:rPr>
-        <w:t xml:space="preserve">handle </w:t>
-      </w:r>
-      <w:r>
-        <w:rPr>
-          <w:rFonts w:ascii="Arial" w:hAnsi="Arial" w:cs="Arial"/>
-          <w:sz w:val="24"/>
-          <w:szCs w:val="24"/>
-        </w:rPr>
-        <w:t>technical error effortlessly</w:t>
-      </w:r>
-      <w:r>
-        <w:rPr>
-          <w:rFonts w:ascii="Arial" w:hAnsi="Arial" w:cs="Arial"/>
-          <w:sz w:val="24"/>
-          <w:szCs w:val="24"/>
-        </w:rPr>
-        <w:t xml:space="preserve"> at early stages</w:t>
-      </w:r>
-      <w:r>
-        <w:rPr>
-          <w:rFonts w:ascii="Arial" w:hAnsi="Arial" w:cs="Arial"/>
-          <w:sz w:val="24"/>
-          <w:szCs w:val="24"/>
-        </w:rPr>
-        <w:t xml:space="preserve"> without interrupting other components.</w:t>
+        <w:t xml:space="preserve">sensor, ECG sensor, Temperature sensor, are examined with the help of the datasheets. The next stage is </w:t>
+      </w:r>
+      <w:r>
+        <w:rPr>
+          <w:rFonts w:ascii="Arial" w:hAnsi="Arial" w:cs="Arial"/>
+          <w:sz w:val="24"/>
+          <w:szCs w:val="24"/>
+        </w:rPr>
+        <w:t>Planning</w:t>
+      </w:r>
+      <w:r>
+        <w:rPr>
+          <w:rFonts w:ascii="Arial" w:hAnsi="Arial" w:cs="Arial"/>
+          <w:sz w:val="24"/>
+          <w:szCs w:val="24"/>
+        </w:rPr>
+        <w:t xml:space="preserve"> and Circuit Designing where the </w:t>
+      </w:r>
+      <w:r>
+        <w:rPr>
+          <w:rFonts w:ascii="Arial" w:hAnsi="Arial" w:cs="Arial"/>
+          <w:sz w:val="24"/>
+          <w:szCs w:val="24"/>
+        </w:rPr>
+        <w:t>sensor connections were validated</w:t>
+      </w:r>
+      <w:r>
+        <w:rPr>
+          <w:rFonts w:ascii="Arial" w:hAnsi="Arial" w:cs="Arial"/>
+          <w:sz w:val="24"/>
+          <w:szCs w:val="24"/>
+        </w:rPr>
+        <w:t xml:space="preserve"> with the help of </w:t>
+      </w:r>
+      <w:proofErr w:type="spellStart"/>
+      <w:r>
+        <w:rPr>
+          <w:rFonts w:ascii="Arial" w:hAnsi="Arial" w:cs="Arial"/>
+          <w:sz w:val="24"/>
+          <w:szCs w:val="24"/>
+        </w:rPr>
+        <w:t>Wokwi</w:t>
+      </w:r>
+      <w:proofErr w:type="spellEnd"/>
+      <w:r>
+        <w:rPr>
+          <w:rFonts w:ascii="Arial" w:hAnsi="Arial" w:cs="Arial"/>
+          <w:sz w:val="24"/>
+          <w:szCs w:val="24"/>
+        </w:rPr>
+        <w:t xml:space="preserve"> for circuit diagram</w:t>
+      </w:r>
+      <w:r>
+        <w:rPr>
+          <w:rFonts w:ascii="Arial" w:hAnsi="Arial" w:cs="Arial"/>
+          <w:sz w:val="24"/>
+          <w:szCs w:val="24"/>
+        </w:rPr>
+        <w:t xml:space="preserve"> layout. </w:t>
+      </w:r>
+      <w:r>
+        <w:rPr>
+          <w:rFonts w:ascii="Arial" w:hAnsi="Arial" w:cs="Arial"/>
+          <w:sz w:val="24"/>
+          <w:szCs w:val="24"/>
+        </w:rPr>
+        <w:t xml:space="preserve">After the successful circuit design, </w:t>
+      </w:r>
+      <w:r>
+        <w:rPr>
+          <w:rFonts w:ascii="Arial" w:hAnsi="Arial" w:cs="Arial"/>
+          <w:sz w:val="24"/>
+          <w:szCs w:val="24"/>
+        </w:rPr>
+        <w:t>the main focus was</w:t>
+      </w:r>
+      <w:r>
+        <w:rPr>
+          <w:rFonts w:ascii="Arial" w:hAnsi="Arial" w:cs="Arial"/>
+          <w:sz w:val="24"/>
+          <w:szCs w:val="24"/>
+        </w:rPr>
+        <w:t xml:space="preserve"> integration of MAX30100</w:t>
+      </w:r>
+      <w:r>
+        <w:rPr>
+          <w:rFonts w:ascii="Arial" w:hAnsi="Arial" w:cs="Arial"/>
+          <w:sz w:val="24"/>
+          <w:szCs w:val="24"/>
+        </w:rPr>
+        <w:t>,</w:t>
+      </w:r>
+      <w:r>
+        <w:rPr>
+          <w:rFonts w:ascii="Arial" w:hAnsi="Arial" w:cs="Arial"/>
+          <w:sz w:val="24"/>
+          <w:szCs w:val="24"/>
+        </w:rPr>
+        <w:t xml:space="preserve"> ECG and Temperature sensor with ESP32 for processing sensor data and with OLED for data monitoring. Then, 3D </w:t>
+      </w:r>
+      <w:r>
+        <w:rPr>
+          <w:rFonts w:ascii="Arial" w:hAnsi="Arial" w:cs="Arial"/>
+          <w:sz w:val="24"/>
+          <w:szCs w:val="24"/>
+        </w:rPr>
+        <w:t>models</w:t>
+      </w:r>
+      <w:r>
+        <w:rPr>
+          <w:rFonts w:ascii="Arial" w:hAnsi="Arial" w:cs="Arial"/>
+          <w:sz w:val="24"/>
+          <w:szCs w:val="24"/>
+        </w:rPr>
+        <w:t xml:space="preserve"> and PCB design was developed and designed in </w:t>
+      </w:r>
+      <w:proofErr w:type="spellStart"/>
+      <w:r>
+        <w:rPr>
+          <w:rFonts w:ascii="Arial" w:hAnsi="Arial" w:cs="Arial"/>
+          <w:sz w:val="24"/>
+          <w:szCs w:val="24"/>
+        </w:rPr>
+        <w:t>TinkerCAD</w:t>
+      </w:r>
+      <w:proofErr w:type="spellEnd"/>
+      <w:r>
+        <w:rPr>
+          <w:rFonts w:ascii="Arial" w:hAnsi="Arial" w:cs="Arial"/>
+          <w:sz w:val="24"/>
+          <w:szCs w:val="24"/>
+        </w:rPr>
+        <w:t xml:space="preserve"> during </w:t>
+      </w:r>
+      <w:r>
+        <w:rPr>
+          <w:rFonts w:ascii="Arial" w:hAnsi="Arial" w:cs="Arial"/>
+          <w:sz w:val="24"/>
+          <w:szCs w:val="24"/>
+        </w:rPr>
+        <w:t>D</w:t>
+      </w:r>
+      <w:r>
+        <w:rPr>
+          <w:rFonts w:ascii="Arial" w:hAnsi="Arial" w:cs="Arial"/>
+          <w:sz w:val="24"/>
+          <w:szCs w:val="24"/>
+        </w:rPr>
+        <w:t xml:space="preserve">esigning and Prototyping stage. In the </w:t>
+      </w:r>
+      <w:r>
+        <w:rPr>
+          <w:rFonts w:ascii="Arial" w:hAnsi="Arial" w:cs="Arial"/>
+          <w:sz w:val="24"/>
+          <w:szCs w:val="24"/>
+        </w:rPr>
+        <w:t>D</w:t>
+      </w:r>
+      <w:r>
+        <w:rPr>
+          <w:rFonts w:ascii="Arial" w:hAnsi="Arial" w:cs="Arial"/>
+          <w:sz w:val="24"/>
+          <w:szCs w:val="24"/>
+        </w:rPr>
+        <w:t xml:space="preserve">evelopment stage, the microcontroller was programmed to </w:t>
+      </w:r>
+      <w:r>
+        <w:rPr>
+          <w:rFonts w:ascii="Arial" w:hAnsi="Arial" w:cs="Arial"/>
+          <w:sz w:val="24"/>
+          <w:szCs w:val="24"/>
+        </w:rPr>
+        <w:t>analyze sensor data to communicate wirelessly with the mobile app.</w:t>
       </w:r>
       <w:r>
         <w:rPr>
@@ -4655,39 +5049,138 @@
           <w:sz w:val="24"/>
           <w:szCs w:val="24"/>
         </w:rPr>
-        <w:t>The flexibility, in Agile methodology allows d</w:t>
-      </w:r>
-      <w:r>
-        <w:rPr>
-          <w:rFonts w:ascii="Arial" w:hAnsi="Arial" w:cs="Arial"/>
-          <w:sz w:val="24"/>
-          <w:szCs w:val="24"/>
-        </w:rPr>
-        <w:t xml:space="preserve">evelopers </w:t>
-      </w:r>
-      <w:r>
-        <w:rPr>
-          <w:rFonts w:ascii="Arial" w:hAnsi="Arial" w:cs="Arial"/>
-          <w:sz w:val="24"/>
-          <w:szCs w:val="24"/>
-        </w:rPr>
-        <w:t>to</w:t>
-      </w:r>
-      <w:r>
-        <w:rPr>
-          <w:rFonts w:ascii="Arial" w:hAnsi="Arial" w:cs="Arial"/>
-          <w:sz w:val="24"/>
-          <w:szCs w:val="24"/>
-        </w:rPr>
-        <w:t xml:space="preserve"> include new features or components in later stages based on the </w:t>
-      </w:r>
-      <w:r>
-        <w:rPr>
-          <w:rFonts w:ascii="Arial" w:hAnsi="Arial" w:cs="Arial"/>
-          <w:sz w:val="24"/>
-          <w:szCs w:val="24"/>
-        </w:rPr>
-        <w:t>evolving requirements.</w:t>
+        <w:t xml:space="preserve">After the system being functional, in the </w:t>
+      </w:r>
+      <w:r>
+        <w:rPr>
+          <w:rFonts w:ascii="Arial" w:hAnsi="Arial" w:cs="Arial"/>
+          <w:sz w:val="24"/>
+          <w:szCs w:val="24"/>
+        </w:rPr>
+        <w:t>T</w:t>
+      </w:r>
+      <w:r>
+        <w:rPr>
+          <w:rFonts w:ascii="Arial" w:hAnsi="Arial" w:cs="Arial"/>
+          <w:sz w:val="24"/>
+          <w:szCs w:val="24"/>
+        </w:rPr>
+        <w:t>esting phase the product was regularly tested ensuring precision, stability and working of hardware and software components.</w:t>
+      </w:r>
+      <w:r>
+        <w:rPr>
+          <w:rFonts w:ascii="Arial" w:hAnsi="Arial" w:cs="Arial"/>
+          <w:sz w:val="24"/>
+          <w:szCs w:val="24"/>
+        </w:rPr>
+        <w:t xml:space="preserve"> Lastly, </w:t>
+      </w:r>
+      <w:r>
+        <w:rPr>
+          <w:rFonts w:ascii="Arial" w:hAnsi="Arial" w:cs="Arial"/>
+          <w:sz w:val="24"/>
+          <w:szCs w:val="24"/>
+        </w:rPr>
+        <w:t>in deployment and maintenance stage, improvement of the product was done where the product was updated based on user feedba</w:t>
+      </w:r>
+      <w:r>
+        <w:rPr>
+          <w:rFonts w:ascii="Arial" w:hAnsi="Arial" w:cs="Arial"/>
+          <w:sz w:val="24"/>
+          <w:szCs w:val="24"/>
+        </w:rPr>
+        <w:t>ck.</w:t>
+      </w:r>
+    </w:p>
+    <w:p>
+      <w:pPr>
+        <w:spacing w:line="360" w:lineRule="auto"/>
+        <w:rPr>
+          <w:rFonts w:ascii="Arial" w:hAnsi="Arial" w:cs="Arial"/>
+          <w:sz w:val="24"/>
+          <w:szCs w:val="24"/>
+        </w:rPr>
+      </w:pPr>
+      <w:r>
+        <w:rPr>
+          <w:rFonts w:ascii="Arial" w:hAnsi="Arial" w:cs="Arial"/>
+          <w:sz w:val="24"/>
+          <w:szCs w:val="24"/>
+        </w:rPr>
+        <w:t>The waterfall method is a conventional and sequential approach where each stage must conclude before beginning with the next stage</w:t>
+      </w:r>
+      <w:r>
+        <w:rPr>
+          <w:rFonts w:ascii="Arial" w:hAnsi="Arial" w:cs="Arial"/>
+          <w:sz w:val="24"/>
+          <w:szCs w:val="24"/>
+        </w:rPr>
+        <w:t xml:space="preserve"> following stable workflow used </w:t>
+      </w:r>
+      <w:r>
+        <w:rPr>
+          <w:rFonts w:ascii="Arial" w:hAnsi="Arial" w:cs="Arial"/>
+          <w:sz w:val="24"/>
+          <w:szCs w:val="24"/>
+        </w:rPr>
+        <w:t>for project that has well-defined end goa</w:t>
+      </w:r>
+      <w:r>
+        <w:rPr>
+          <w:rFonts w:ascii="Arial" w:hAnsi="Arial" w:cs="Arial"/>
+          <w:sz w:val="24"/>
+          <w:szCs w:val="24"/>
+        </w:rPr>
+        <w:t>l</w:t>
+      </w:r>
+      <w:r>
+        <w:rPr>
+          <w:rFonts w:ascii="Arial" w:hAnsi="Arial" w:cs="Arial"/>
+          <w:sz w:val="24"/>
+          <w:szCs w:val="24"/>
+        </w:rPr>
+        <w:t>. The project Smart Vital</w:t>
+      </w:r>
+      <w:r>
+        <w:rPr>
+          <w:rFonts w:ascii="Arial" w:hAnsi="Arial" w:cs="Arial"/>
+          <w:sz w:val="24"/>
+          <w:szCs w:val="24"/>
+        </w:rPr>
+        <w:t>s</w:t>
+      </w:r>
+      <w:r>
+        <w:rPr>
+          <w:rFonts w:ascii="Arial" w:hAnsi="Arial" w:cs="Arial"/>
+          <w:sz w:val="24"/>
+          <w:szCs w:val="24"/>
+        </w:rPr>
+        <w:t xml:space="preserve"> project has different hardware and software integration which needs to be tested </w:t>
+      </w:r>
+      <w:r>
+        <w:rPr>
+          <w:rFonts w:ascii="Arial" w:hAnsi="Arial" w:cs="Arial"/>
+          <w:sz w:val="24"/>
+          <w:szCs w:val="24"/>
+        </w:rPr>
+        <w:lastRenderedPageBreak/>
+        <w:t>continuously for precision and improvement, in waterfall method testing is conducted following the development stage</w:t>
+      </w:r>
+      <w:r>
+        <w:rPr>
+          <w:rFonts w:ascii="Arial" w:hAnsi="Arial" w:cs="Arial"/>
+          <w:sz w:val="24"/>
+          <w:szCs w:val="24"/>
+        </w:rPr>
+        <w:t>. Any issue in the project might not be identified until the very end which will be very risky making the process time consuming and complex</w:t>
+      </w:r>
+      <w:r>
+        <w:rPr>
+          <w:rFonts w:ascii="Arial" w:hAnsi="Arial" w:cs="Arial"/>
+          <w:sz w:val="24"/>
+          <w:szCs w:val="24"/>
+        </w:rPr>
+        <w:t xml:space="preserve"> which is the reason for Agile methodology being used as it offers constant testing and evaluation throughout the product development.</w:t>
       </w:r>
       <w:r>
         <w:rPr>
@@ -4703,47 +5196,151 @@
           <w:sz w:val="24"/>
           <w:szCs w:val="24"/>
         </w:rPr>
-        <w:t>Constant</w:t>
-      </w:r>
-      <w:r>
-        <w:rPr>
-          <w:rFonts w:ascii="Arial" w:hAnsi="Arial" w:cs="Arial"/>
-          <w:sz w:val="24"/>
-          <w:szCs w:val="24"/>
-        </w:rPr>
-        <w:t xml:space="preserve"> feedback is provided which ensures the progression of the project to meet the end goal the </w:t>
-      </w:r>
-      <w:r>
-        <w:rPr>
-          <w:rFonts w:ascii="Arial" w:hAnsi="Arial" w:cs="Arial"/>
-          <w:sz w:val="24"/>
-          <w:szCs w:val="24"/>
-        </w:rPr>
-        <w:t xml:space="preserve">expectations. </w:t>
-      </w:r>
-      <w:r>
-        <w:rPr>
-          <w:rFonts w:ascii="Arial" w:hAnsi="Arial" w:cs="Arial"/>
-          <w:sz w:val="24"/>
-          <w:szCs w:val="24"/>
-        </w:rPr>
-        <w:t xml:space="preserve">Additionally, the agile method offers iterative process enabling to build and improve the project </w:t>
-      </w:r>
-      <w:r>
-        <w:rPr>
-          <w:rFonts w:ascii="Arial" w:hAnsi="Arial" w:cs="Arial"/>
-          <w:sz w:val="24"/>
-          <w:szCs w:val="24"/>
-        </w:rPr>
-        <w:t>piece by piece</w:t>
-      </w:r>
-      <w:r>
-        <w:rPr>
-          <w:rFonts w:ascii="Arial" w:hAnsi="Arial" w:cs="Arial"/>
-          <w:sz w:val="24"/>
-          <w:szCs w:val="24"/>
-        </w:rPr>
-        <w:t xml:space="preserve"> rather than following a linear or firm plan. </w:t>
+        <w:t>RAD focuses on prompt development of the prototypes and user reviews</w:t>
+      </w:r>
+      <w:r>
+        <w:rPr>
+          <w:rFonts w:ascii="Arial" w:hAnsi="Arial" w:cs="Arial"/>
+          <w:sz w:val="24"/>
+          <w:szCs w:val="24"/>
+        </w:rPr>
+        <w:t>. The Smart Vital</w:t>
+      </w:r>
+      <w:r>
+        <w:rPr>
+          <w:rFonts w:ascii="Arial" w:hAnsi="Arial" w:cs="Arial"/>
+          <w:sz w:val="24"/>
+          <w:szCs w:val="24"/>
+        </w:rPr>
+        <w:t>s</w:t>
+      </w:r>
+      <w:r>
+        <w:rPr>
+          <w:rFonts w:ascii="Arial" w:hAnsi="Arial" w:cs="Arial"/>
+          <w:sz w:val="24"/>
+          <w:szCs w:val="24"/>
+        </w:rPr>
+        <w:t xml:space="preserve"> project </w:t>
+      </w:r>
+      <w:r>
+        <w:rPr>
+          <w:rFonts w:ascii="Arial" w:hAnsi="Arial" w:cs="Arial"/>
+          <w:sz w:val="24"/>
+          <w:szCs w:val="24"/>
+        </w:rPr>
+        <w:t>focuses on providing</w:t>
+      </w:r>
+      <w:r>
+        <w:rPr>
+          <w:rFonts w:ascii="Arial" w:hAnsi="Arial" w:cs="Arial"/>
+          <w:sz w:val="24"/>
+          <w:szCs w:val="24"/>
+        </w:rPr>
+        <w:t xml:space="preserve"> accurate, dependable and secure</w:t>
+      </w:r>
+      <w:r>
+        <w:rPr>
+          <w:rFonts w:ascii="Arial" w:hAnsi="Arial" w:cs="Arial"/>
+          <w:sz w:val="24"/>
+          <w:szCs w:val="24"/>
+        </w:rPr>
+        <w:t xml:space="preserve"> data which are essential for health care</w:t>
+      </w:r>
+      <w:r>
+        <w:rPr>
+          <w:rFonts w:ascii="Arial" w:hAnsi="Arial" w:cs="Arial"/>
+          <w:sz w:val="24"/>
+          <w:szCs w:val="24"/>
+        </w:rPr>
+        <w:t xml:space="preserve">, </w:t>
+      </w:r>
+      <w:r>
+        <w:rPr>
+          <w:rFonts w:ascii="Arial" w:hAnsi="Arial" w:cs="Arial"/>
+          <w:sz w:val="24"/>
+          <w:szCs w:val="24"/>
+        </w:rPr>
+        <w:t>RAD focuses on quick deployment which could result in patchy testing and disparity between hardware and software.</w:t>
+      </w:r>
+      <w:r>
+        <w:rPr>
+          <w:rFonts w:ascii="Arial" w:hAnsi="Arial" w:cs="Arial"/>
+          <w:sz w:val="24"/>
+          <w:szCs w:val="24"/>
+        </w:rPr>
+        <w:t xml:space="preserve"> Therefore, Agile methodology is used as it provides iterative feedback which assures the product is tested thoroughly and reliable medically. </w:t>
+      </w:r>
+      <w:r>
+        <w:rPr>
+          <w:rFonts w:ascii="Arial" w:hAnsi="Arial" w:cs="Arial"/>
+          <w:sz w:val="24"/>
+          <w:szCs w:val="24"/>
+        </w:rPr>
+        <w:t>The Spiral Model mainly focuses on risk management and developing the project in an iterative manner</w:t>
+      </w:r>
+      <w:r>
+        <w:rPr>
+          <w:rFonts w:ascii="Arial" w:hAnsi="Arial" w:cs="Arial"/>
+          <w:sz w:val="24"/>
+          <w:szCs w:val="24"/>
+        </w:rPr>
+        <w:t xml:space="preserve"> which can help the developers eliminate or avoid the risks completely during the initial phase.</w:t>
+      </w:r>
+      <w:r>
+        <w:rPr>
+          <w:rFonts w:ascii="Arial" w:hAnsi="Arial" w:cs="Arial"/>
+          <w:sz w:val="24"/>
+          <w:szCs w:val="24"/>
+        </w:rPr>
+        <w:t xml:space="preserve"> It </w:t>
+      </w:r>
+      <w:r>
+        <w:rPr>
+          <w:rFonts w:ascii="Arial" w:hAnsi="Arial" w:cs="Arial"/>
+          <w:sz w:val="24"/>
+          <w:szCs w:val="24"/>
+        </w:rPr>
+        <w:t>focuses on thorough reports, planning which is suitable for large-scale project with peak risks</w:t>
+      </w:r>
+      <w:r>
+        <w:rPr>
+          <w:rFonts w:ascii="Arial" w:hAnsi="Arial" w:cs="Arial"/>
+          <w:sz w:val="24"/>
+          <w:szCs w:val="24"/>
+        </w:rPr>
+        <w:t xml:space="preserve"> which is why</w:t>
+      </w:r>
+      <w:r>
+        <w:rPr>
+          <w:rFonts w:ascii="Arial" w:hAnsi="Arial" w:cs="Arial"/>
+          <w:sz w:val="24"/>
+          <w:szCs w:val="24"/>
+        </w:rPr>
+        <w:t xml:space="preserve"> </w:t>
+      </w:r>
+      <w:r>
+        <w:rPr>
+          <w:rFonts w:ascii="Arial" w:hAnsi="Arial" w:cs="Arial"/>
+          <w:sz w:val="24"/>
+          <w:szCs w:val="24"/>
+        </w:rPr>
+        <w:t xml:space="preserve">agile method is used as it is suitable for small to medium scale projects like Smart Vital with risks like data reliability which can be avoided with regular </w:t>
+      </w:r>
+      <w:r>
+        <w:rPr>
+          <w:rFonts w:ascii="Arial" w:hAnsi="Arial" w:cs="Arial"/>
+          <w:sz w:val="24"/>
+          <w:szCs w:val="24"/>
+        </w:rPr>
+        <w:t>evaluation</w:t>
+      </w:r>
+      <w:r>
+        <w:rPr>
+          <w:rFonts w:ascii="Arial" w:hAnsi="Arial" w:cs="Arial"/>
+          <w:sz w:val="24"/>
+          <w:szCs w:val="24"/>
+        </w:rPr>
+        <w:t>.</w:t>
       </w:r>
     </w:p>
     <w:p>
@@ -4765,379 +5362,6 @@
           <w:szCs w:val="24"/>
         </w:rPr>
       </w:pPr>
-      <w:r>
-        <w:rPr>
-          <w:rFonts w:ascii="Arial" w:hAnsi="Arial" w:cs="Arial"/>
-          <w:sz w:val="24"/>
-          <w:szCs w:val="24"/>
-        </w:rPr>
-        <w:t xml:space="preserve">The Agile process has different stages </w:t>
-      </w:r>
-      <w:r>
-        <w:rPr>
-          <w:rFonts w:ascii="Arial" w:hAnsi="Arial" w:cs="Arial"/>
-          <w:sz w:val="24"/>
-          <w:szCs w:val="24"/>
-        </w:rPr>
-        <w:t xml:space="preserve">each </w:t>
-      </w:r>
-      <w:r>
-        <w:rPr>
-          <w:rFonts w:ascii="Arial" w:hAnsi="Arial" w:cs="Arial"/>
-          <w:sz w:val="24"/>
-          <w:szCs w:val="24"/>
-        </w:rPr>
-        <w:t>stage</w:t>
-      </w:r>
-      <w:r>
-        <w:rPr>
-          <w:rFonts w:ascii="Arial" w:hAnsi="Arial" w:cs="Arial"/>
-          <w:sz w:val="24"/>
-          <w:szCs w:val="24"/>
-        </w:rPr>
-        <w:t xml:space="preserve"> contributing for the progressive development</w:t>
-      </w:r>
-      <w:r>
-        <w:rPr>
-          <w:rFonts w:ascii="Arial" w:hAnsi="Arial" w:cs="Arial"/>
-          <w:sz w:val="24"/>
-          <w:szCs w:val="24"/>
-        </w:rPr>
-        <w:t xml:space="preserve"> of the </w:t>
-      </w:r>
-      <w:r>
-        <w:rPr>
-          <w:rFonts w:ascii="Arial" w:hAnsi="Arial" w:cs="Arial"/>
-          <w:sz w:val="24"/>
-          <w:szCs w:val="24"/>
-        </w:rPr>
-        <w:t>Smart Vital</w:t>
-      </w:r>
-      <w:r>
-        <w:rPr>
-          <w:rFonts w:ascii="Arial" w:hAnsi="Arial" w:cs="Arial"/>
-          <w:sz w:val="24"/>
-          <w:szCs w:val="24"/>
-        </w:rPr>
-        <w:t>s</w:t>
-      </w:r>
-      <w:r>
-        <w:rPr>
-          <w:rFonts w:ascii="Arial" w:hAnsi="Arial" w:cs="Arial"/>
-          <w:sz w:val="24"/>
-          <w:szCs w:val="24"/>
-        </w:rPr>
-        <w:t xml:space="preserve"> project</w:t>
-      </w:r>
-      <w:r>
-        <w:rPr>
-          <w:rFonts w:ascii="Arial" w:hAnsi="Arial" w:cs="Arial"/>
-          <w:sz w:val="24"/>
-          <w:szCs w:val="24"/>
-        </w:rPr>
-        <w:t xml:space="preserve">. </w:t>
-      </w:r>
-      <w:r>
-        <w:rPr>
-          <w:rFonts w:ascii="Arial" w:hAnsi="Arial" w:cs="Arial"/>
-          <w:sz w:val="24"/>
-          <w:szCs w:val="24"/>
-        </w:rPr>
-        <w:t xml:space="preserve">Research and Specification Collection is the first stage where the essential modules like </w:t>
-      </w:r>
-      <w:r>
-        <w:rPr>
-          <w:rFonts w:ascii="Arial" w:hAnsi="Arial" w:cs="Arial"/>
-          <w:sz w:val="24"/>
-          <w:szCs w:val="24"/>
-        </w:rPr>
-        <w:t>ESP32, MAX3010</w:t>
-      </w:r>
-      <w:r>
-        <w:rPr>
-          <w:rFonts w:ascii="Arial" w:hAnsi="Arial" w:cs="Arial"/>
-          <w:sz w:val="24"/>
-          <w:szCs w:val="24"/>
-        </w:rPr>
-        <w:t xml:space="preserve">2, </w:t>
-      </w:r>
-      <w:r>
-        <w:rPr>
-          <w:rFonts w:ascii="Arial" w:hAnsi="Arial" w:cs="Arial"/>
-          <w:sz w:val="24"/>
-          <w:szCs w:val="24"/>
-        </w:rPr>
-        <w:t>Sp</w:t>
-      </w:r>
-      <w:r>
-        <w:rPr>
-          <w:rFonts w:ascii="Arial" w:hAnsi="Arial" w:cs="Arial"/>
-          <w:sz w:val="24"/>
-          <w:szCs w:val="24"/>
-        </w:rPr>
-        <w:t>O</w:t>
-      </w:r>
-      <w:r>
-        <w:rPr>
-          <w:rFonts w:ascii="Cambria Math" w:hAnsi="Cambria Math" w:cs="Cambria Math"/>
-          <w:sz w:val="24"/>
-          <w:szCs w:val="24"/>
-        </w:rPr>
-        <w:t>₂</w:t>
-      </w:r>
-      <w:r>
-        <w:rPr>
-          <w:rFonts w:ascii="Cambria Math" w:hAnsi="Cambria Math" w:cs="Cambria Math"/>
-          <w:sz w:val="24"/>
-          <w:szCs w:val="24"/>
-        </w:rPr>
-        <w:t xml:space="preserve"> </w:t>
-      </w:r>
-      <w:r>
-        <w:rPr>
-          <w:rFonts w:ascii="Arial" w:hAnsi="Arial" w:cs="Arial"/>
-          <w:sz w:val="24"/>
-          <w:szCs w:val="24"/>
-        </w:rPr>
-        <w:t xml:space="preserve">sensor, ECG sensor, Temperature sensor, are examined with the help of the datasheets. The next stage is </w:t>
-      </w:r>
-      <w:r>
-        <w:rPr>
-          <w:rFonts w:ascii="Arial" w:hAnsi="Arial" w:cs="Arial"/>
-          <w:sz w:val="24"/>
-          <w:szCs w:val="24"/>
-        </w:rPr>
-        <w:t>Planning</w:t>
-      </w:r>
-      <w:r>
-        <w:rPr>
-          <w:rFonts w:ascii="Arial" w:hAnsi="Arial" w:cs="Arial"/>
-          <w:sz w:val="24"/>
-          <w:szCs w:val="24"/>
-        </w:rPr>
-        <w:t xml:space="preserve"> and Circuit Designing where the </w:t>
-      </w:r>
-      <w:r>
-        <w:rPr>
-          <w:rFonts w:ascii="Arial" w:hAnsi="Arial" w:cs="Arial"/>
-          <w:sz w:val="24"/>
-          <w:szCs w:val="24"/>
-        </w:rPr>
-        <w:t>sensor connections were validated</w:t>
-      </w:r>
-      <w:r>
-        <w:rPr>
-          <w:rFonts w:ascii="Arial" w:hAnsi="Arial" w:cs="Arial"/>
-          <w:sz w:val="24"/>
-          <w:szCs w:val="24"/>
-        </w:rPr>
-        <w:t xml:space="preserve"> with the help of </w:t>
-      </w:r>
-      <w:proofErr w:type="spellStart"/>
-      <w:r>
-        <w:rPr>
-          <w:rFonts w:ascii="Arial" w:hAnsi="Arial" w:cs="Arial"/>
-          <w:sz w:val="24"/>
-          <w:szCs w:val="24"/>
-        </w:rPr>
-        <w:t>Wokwi</w:t>
-      </w:r>
-      <w:proofErr w:type="spellEnd"/>
-      <w:r>
-        <w:rPr>
-          <w:rFonts w:ascii="Arial" w:hAnsi="Arial" w:cs="Arial"/>
-          <w:sz w:val="24"/>
-          <w:szCs w:val="24"/>
-        </w:rPr>
-        <w:t xml:space="preserve"> for circuit diagram</w:t>
-      </w:r>
-      <w:r>
-        <w:rPr>
-          <w:rFonts w:ascii="Arial" w:hAnsi="Arial" w:cs="Arial"/>
-          <w:sz w:val="24"/>
-          <w:szCs w:val="24"/>
-        </w:rPr>
-        <w:t xml:space="preserve"> layout. </w:t>
-      </w:r>
-      <w:r>
-        <w:rPr>
-          <w:rFonts w:ascii="Arial" w:hAnsi="Arial" w:cs="Arial"/>
-          <w:sz w:val="24"/>
-          <w:szCs w:val="24"/>
-        </w:rPr>
-        <w:t xml:space="preserve">After the successful circuit design, </w:t>
-      </w:r>
-      <w:r>
-        <w:rPr>
-          <w:rFonts w:ascii="Arial" w:hAnsi="Arial" w:cs="Arial"/>
-          <w:sz w:val="24"/>
-          <w:szCs w:val="24"/>
-        </w:rPr>
-        <w:t>the main focus was</w:t>
-      </w:r>
-      <w:r>
-        <w:rPr>
-          <w:rFonts w:ascii="Arial" w:hAnsi="Arial" w:cs="Arial"/>
-          <w:sz w:val="24"/>
-          <w:szCs w:val="24"/>
-        </w:rPr>
-        <w:t xml:space="preserve"> integration of MAX30100</w:t>
-      </w:r>
-      <w:r>
-        <w:rPr>
-          <w:rFonts w:ascii="Arial" w:hAnsi="Arial" w:cs="Arial"/>
-          <w:sz w:val="24"/>
-          <w:szCs w:val="24"/>
-        </w:rPr>
-        <w:t>,</w:t>
-      </w:r>
-      <w:r>
-        <w:rPr>
-          <w:rFonts w:ascii="Arial" w:hAnsi="Arial" w:cs="Arial"/>
-          <w:sz w:val="24"/>
-          <w:szCs w:val="24"/>
-        </w:rPr>
-        <w:t xml:space="preserve"> ECG and Temperature sensor with ESP32 for processing sensor data and with OLED for data monitoring. Then, 3D </w:t>
-      </w:r>
-      <w:r>
-        <w:rPr>
-          <w:rFonts w:ascii="Arial" w:hAnsi="Arial" w:cs="Arial"/>
-          <w:sz w:val="24"/>
-          <w:szCs w:val="24"/>
-        </w:rPr>
-        <w:t>models</w:t>
-      </w:r>
-      <w:r>
-        <w:rPr>
-          <w:rFonts w:ascii="Arial" w:hAnsi="Arial" w:cs="Arial"/>
-          <w:sz w:val="24"/>
-          <w:szCs w:val="24"/>
-        </w:rPr>
-        <w:t xml:space="preserve"> and PCB design was developed and designed in </w:t>
-      </w:r>
-      <w:proofErr w:type="spellStart"/>
-      <w:r>
-        <w:rPr>
-          <w:rFonts w:ascii="Arial" w:hAnsi="Arial" w:cs="Arial"/>
-          <w:sz w:val="24"/>
-          <w:szCs w:val="24"/>
-        </w:rPr>
-        <w:t>TinkerCAD</w:t>
-      </w:r>
-      <w:proofErr w:type="spellEnd"/>
-      <w:r>
-        <w:rPr>
-          <w:rFonts w:ascii="Arial" w:hAnsi="Arial" w:cs="Arial"/>
-          <w:sz w:val="24"/>
-          <w:szCs w:val="24"/>
-        </w:rPr>
-        <w:t xml:space="preserve"> during </w:t>
-      </w:r>
-      <w:r>
-        <w:rPr>
-          <w:rFonts w:ascii="Arial" w:hAnsi="Arial" w:cs="Arial"/>
-          <w:sz w:val="24"/>
-          <w:szCs w:val="24"/>
-        </w:rPr>
-        <w:t>D</w:t>
-      </w:r>
-      <w:r>
-        <w:rPr>
-          <w:rFonts w:ascii="Arial" w:hAnsi="Arial" w:cs="Arial"/>
-          <w:sz w:val="24"/>
-          <w:szCs w:val="24"/>
-        </w:rPr>
-        <w:t xml:space="preserve">esigning and Prototyping stage. In the </w:t>
-      </w:r>
-      <w:r>
-        <w:rPr>
-          <w:rFonts w:ascii="Arial" w:hAnsi="Arial" w:cs="Arial"/>
-          <w:sz w:val="24"/>
-          <w:szCs w:val="24"/>
-        </w:rPr>
-        <w:t>D</w:t>
-      </w:r>
-      <w:r>
-        <w:rPr>
-          <w:rFonts w:ascii="Arial" w:hAnsi="Arial" w:cs="Arial"/>
-          <w:sz w:val="24"/>
-          <w:szCs w:val="24"/>
-        </w:rPr>
-        <w:t xml:space="preserve">evelopment stage, the microcontroller was programmed to </w:t>
-      </w:r>
-      <w:r>
-        <w:rPr>
-          <w:rFonts w:ascii="Arial" w:hAnsi="Arial" w:cs="Arial"/>
-          <w:sz w:val="24"/>
-          <w:szCs w:val="24"/>
-        </w:rPr>
-        <w:t>analyze sensor data to communicate wirelessly with the mobile app.</w:t>
-      </w:r>
-      <w:r>
-        <w:rPr>
-          <w:rFonts w:ascii="Arial" w:hAnsi="Arial" w:cs="Arial"/>
-          <w:sz w:val="24"/>
-          <w:szCs w:val="24"/>
-        </w:rPr>
-        <w:t xml:space="preserve"> </w:t>
-      </w:r>
-      <w:r>
-        <w:rPr>
-          <w:rFonts w:ascii="Arial" w:hAnsi="Arial" w:cs="Arial"/>
-          <w:sz w:val="24"/>
-          <w:szCs w:val="24"/>
-        </w:rPr>
-        <w:t xml:space="preserve">After the system being functional, in the </w:t>
-      </w:r>
-      <w:r>
-        <w:rPr>
-          <w:rFonts w:ascii="Arial" w:hAnsi="Arial" w:cs="Arial"/>
-          <w:sz w:val="24"/>
-          <w:szCs w:val="24"/>
-        </w:rPr>
-        <w:t>T</w:t>
-      </w:r>
-      <w:r>
-        <w:rPr>
-          <w:rFonts w:ascii="Arial" w:hAnsi="Arial" w:cs="Arial"/>
-          <w:sz w:val="24"/>
-          <w:szCs w:val="24"/>
-        </w:rPr>
-        <w:t>esting phase the product was regularly tested ensuring precision, stability and working of hardware and software components.</w:t>
-      </w:r>
-      <w:r>
-        <w:rPr>
-          <w:rFonts w:ascii="Arial" w:hAnsi="Arial" w:cs="Arial"/>
-          <w:sz w:val="24"/>
-          <w:szCs w:val="24"/>
-        </w:rPr>
-        <w:t xml:space="preserve"> Lastly, </w:t>
-      </w:r>
-      <w:r>
-        <w:rPr>
-          <w:rFonts w:ascii="Arial" w:hAnsi="Arial" w:cs="Arial"/>
-          <w:sz w:val="24"/>
-          <w:szCs w:val="24"/>
-        </w:rPr>
-        <w:t xml:space="preserve">in </w:t>
-      </w:r>
-      <w:r>
-        <w:rPr>
-          <w:rFonts w:ascii="Arial" w:hAnsi="Arial" w:cs="Arial"/>
-          <w:sz w:val="24"/>
-          <w:szCs w:val="24"/>
-        </w:rPr>
-        <w:lastRenderedPageBreak/>
-        <w:t>deployment and maintenance stage, improvement of the product was done where the product was updated based on user feedba</w:t>
-      </w:r>
-      <w:r>
-        <w:rPr>
-          <w:rFonts w:ascii="Arial" w:hAnsi="Arial" w:cs="Arial"/>
-          <w:sz w:val="24"/>
-          <w:szCs w:val="24"/>
-        </w:rPr>
-        <w:t>ck.</w:t>
-      </w:r>
     </w:p>
     <w:p>
       <w:pPr>
@@ -5188,238 +5412,26 @@
           <w:szCs w:val="24"/>
         </w:rPr>
       </w:pPr>
-      <w:r>
-        <w:rPr>
-          <w:rFonts w:ascii="Arial" w:hAnsi="Arial" w:cs="Arial"/>
-          <w:sz w:val="24"/>
-          <w:szCs w:val="24"/>
-        </w:rPr>
-        <w:t>The waterfall method is a conventional and sequential approach where each stage must conclude before beginning with the next stage</w:t>
-      </w:r>
-      <w:r>
-        <w:rPr>
-          <w:rFonts w:ascii="Arial" w:hAnsi="Arial" w:cs="Arial"/>
-          <w:sz w:val="24"/>
-          <w:szCs w:val="24"/>
-        </w:rPr>
-        <w:t xml:space="preserve"> following stable workflow used </w:t>
-      </w:r>
-      <w:r>
-        <w:rPr>
-          <w:rFonts w:ascii="Arial" w:hAnsi="Arial" w:cs="Arial"/>
-          <w:sz w:val="24"/>
-          <w:szCs w:val="24"/>
-        </w:rPr>
-        <w:t>for project that has well-defined end goa</w:t>
-      </w:r>
-      <w:r>
-        <w:rPr>
-          <w:rFonts w:ascii="Arial" w:hAnsi="Arial" w:cs="Arial"/>
-          <w:sz w:val="24"/>
-          <w:szCs w:val="24"/>
-        </w:rPr>
-        <w:t>l</w:t>
-      </w:r>
-      <w:r>
-        <w:rPr>
-          <w:rFonts w:ascii="Arial" w:hAnsi="Arial" w:cs="Arial"/>
-          <w:sz w:val="24"/>
-          <w:szCs w:val="24"/>
-        </w:rPr>
-        <w:t>. The project Smart Vital</w:t>
-      </w:r>
-      <w:r>
-        <w:rPr>
-          <w:rFonts w:ascii="Arial" w:hAnsi="Arial" w:cs="Arial"/>
-          <w:sz w:val="24"/>
-          <w:szCs w:val="24"/>
-        </w:rPr>
-        <w:t>s</w:t>
-      </w:r>
-      <w:r>
-        <w:rPr>
-          <w:rFonts w:ascii="Arial" w:hAnsi="Arial" w:cs="Arial"/>
-          <w:sz w:val="24"/>
-          <w:szCs w:val="24"/>
-        </w:rPr>
-        <w:t xml:space="preserve"> project has different hardware and software integration which needs to be tested continuously for precision and improvement, in waterfall method testing is conducted following the development stage</w:t>
-      </w:r>
-      <w:r>
-        <w:rPr>
-          <w:rFonts w:ascii="Arial" w:hAnsi="Arial" w:cs="Arial"/>
-          <w:sz w:val="24"/>
-          <w:szCs w:val="24"/>
-        </w:rPr>
-        <w:t>. Any issue in the project might not be identified until the very end which will be very risky making the process time consuming and complex</w:t>
-      </w:r>
-      <w:r>
-        <w:rPr>
-          <w:rFonts w:ascii="Arial" w:hAnsi="Arial" w:cs="Arial"/>
-          <w:sz w:val="24"/>
-          <w:szCs w:val="24"/>
-        </w:rPr>
-        <w:t xml:space="preserve"> which is the reason for Agile methodology being used as it offers constant testing and evaluation throughout the product development.</w:t>
-      </w:r>
-      <w:r>
-        <w:rPr>
-          <w:rFonts w:ascii="Arial" w:hAnsi="Arial" w:cs="Arial"/>
-          <w:sz w:val="24"/>
-          <w:szCs w:val="24"/>
-        </w:rPr>
-        <w:t xml:space="preserve"> </w:t>
-      </w:r>
-      <w:r>
-        <w:rPr>
-          <w:rFonts w:ascii="Arial" w:hAnsi="Arial" w:cs="Arial"/>
-          <w:sz w:val="24"/>
-          <w:szCs w:val="24"/>
-        </w:rPr>
-        <w:t>RAD focuses on prompt development of the prototypes and user reviews</w:t>
-      </w:r>
-      <w:r>
-        <w:rPr>
-          <w:rFonts w:ascii="Arial" w:hAnsi="Arial" w:cs="Arial"/>
-          <w:sz w:val="24"/>
-          <w:szCs w:val="24"/>
-        </w:rPr>
-        <w:t>. The Smart Vital</w:t>
-      </w:r>
-      <w:r>
-        <w:rPr>
-          <w:rFonts w:ascii="Arial" w:hAnsi="Arial" w:cs="Arial"/>
-          <w:sz w:val="24"/>
-          <w:szCs w:val="24"/>
-        </w:rPr>
-        <w:t>s</w:t>
-      </w:r>
-      <w:r>
-        <w:rPr>
-          <w:rFonts w:ascii="Arial" w:hAnsi="Arial" w:cs="Arial"/>
-          <w:sz w:val="24"/>
-          <w:szCs w:val="24"/>
-        </w:rPr>
-        <w:t xml:space="preserve"> project </w:t>
-      </w:r>
-      <w:r>
-        <w:rPr>
-          <w:rFonts w:ascii="Arial" w:hAnsi="Arial" w:cs="Arial"/>
-          <w:sz w:val="24"/>
-          <w:szCs w:val="24"/>
-        </w:rPr>
-        <w:t>focuses on providing</w:t>
-      </w:r>
-      <w:r>
-        <w:rPr>
-          <w:rFonts w:ascii="Arial" w:hAnsi="Arial" w:cs="Arial"/>
-          <w:sz w:val="24"/>
-          <w:szCs w:val="24"/>
-        </w:rPr>
-        <w:t xml:space="preserve"> accurate, dependable and secure</w:t>
-      </w:r>
-      <w:r>
-        <w:rPr>
-          <w:rFonts w:ascii="Arial" w:hAnsi="Arial" w:cs="Arial"/>
-          <w:sz w:val="24"/>
-          <w:szCs w:val="24"/>
-        </w:rPr>
-        <w:t xml:space="preserve"> data which are essential for health care</w:t>
-      </w:r>
-      <w:r>
-        <w:rPr>
-          <w:rFonts w:ascii="Arial" w:hAnsi="Arial" w:cs="Arial"/>
-          <w:sz w:val="24"/>
-          <w:szCs w:val="24"/>
-        </w:rPr>
-        <w:t xml:space="preserve">, </w:t>
-      </w:r>
-      <w:r>
-        <w:rPr>
-          <w:rFonts w:ascii="Arial" w:hAnsi="Arial" w:cs="Arial"/>
-          <w:sz w:val="24"/>
-          <w:szCs w:val="24"/>
-        </w:rPr>
-        <w:t>RAD focuses on quick deployment which could result in patchy testing and disparity between hardware and software.</w:t>
-      </w:r>
-      <w:r>
-        <w:rPr>
-          <w:rFonts w:ascii="Arial" w:hAnsi="Arial" w:cs="Arial"/>
-          <w:sz w:val="24"/>
-          <w:szCs w:val="24"/>
-        </w:rPr>
-        <w:t xml:space="preserve"> Therefore, Agile methodology is used as it provides iterative feedback which assures the product is tested thoroughly and reliable medically. </w:t>
-      </w:r>
-      <w:r>
-        <w:rPr>
-          <w:rFonts w:ascii="Arial" w:hAnsi="Arial" w:cs="Arial"/>
-          <w:sz w:val="24"/>
-          <w:szCs w:val="24"/>
-        </w:rPr>
-        <w:t>The Spiral Model mainly focuses on risk management and developing the project in an iterative manner</w:t>
-      </w:r>
-      <w:r>
-        <w:rPr>
-          <w:rFonts w:ascii="Arial" w:hAnsi="Arial" w:cs="Arial"/>
-          <w:sz w:val="24"/>
-          <w:szCs w:val="24"/>
-        </w:rPr>
-        <w:t xml:space="preserve"> which can help the developers eliminate or avoid the risks completely during the initial phase.</w:t>
-      </w:r>
-      <w:r>
-        <w:rPr>
-          <w:rFonts w:ascii="Arial" w:hAnsi="Arial" w:cs="Arial"/>
-          <w:sz w:val="24"/>
-          <w:szCs w:val="24"/>
-        </w:rPr>
-        <w:t xml:space="preserve"> It </w:t>
-      </w:r>
-      <w:r>
-        <w:rPr>
-          <w:rFonts w:ascii="Arial" w:hAnsi="Arial" w:cs="Arial"/>
-          <w:sz w:val="24"/>
-          <w:szCs w:val="24"/>
-        </w:rPr>
-        <w:t>focuses on thorough reports, planning which is suitable for large-scale project with peak risks</w:t>
-      </w:r>
-      <w:r>
-        <w:rPr>
-          <w:rFonts w:ascii="Arial" w:hAnsi="Arial" w:cs="Arial"/>
-          <w:sz w:val="24"/>
-          <w:szCs w:val="24"/>
-        </w:rPr>
-        <w:t xml:space="preserve"> which is why</w:t>
-      </w:r>
-      <w:r>
-        <w:rPr>
-          <w:rFonts w:ascii="Arial" w:hAnsi="Arial" w:cs="Arial"/>
-          <w:sz w:val="24"/>
-          <w:szCs w:val="24"/>
-        </w:rPr>
-        <w:t xml:space="preserve"> </w:t>
-      </w:r>
-      <w:r>
-        <w:rPr>
-          <w:rFonts w:ascii="Arial" w:hAnsi="Arial" w:cs="Arial"/>
-          <w:sz w:val="24"/>
-          <w:szCs w:val="24"/>
-        </w:rPr>
-        <w:t xml:space="preserve">agile method is used as it is suitable for small to medium scale projects like Smart Vital with risks like data reliability which can be avoided with regular </w:t>
-      </w:r>
-      <w:r>
-        <w:rPr>
-          <w:rFonts w:ascii="Arial" w:hAnsi="Arial" w:cs="Arial"/>
-          <w:sz w:val="24"/>
-          <w:szCs w:val="24"/>
-        </w:rPr>
-        <w:t>evaluation</w:t>
-      </w:r>
-      <w:r>
-        <w:rPr>
-          <w:rFonts w:ascii="Arial" w:hAnsi="Arial" w:cs="Arial"/>
-          <w:sz w:val="24"/>
-          <w:szCs w:val="24"/>
-        </w:rPr>
-        <w:t>.</w:t>
-      </w:r>
+    </w:p>
+    <w:p>
+      <w:pPr>
+        <w:spacing w:line="360" w:lineRule="auto"/>
+        <w:rPr>
+          <w:rFonts w:ascii="Arial" w:hAnsi="Arial" w:cs="Arial"/>
+          <w:sz w:val="24"/>
+          <w:szCs w:val="24"/>
+        </w:rPr>
+      </w:pPr>
+    </w:p>
+    <w:p>
+      <w:pPr>
+        <w:spacing w:line="360" w:lineRule="auto"/>
+        <w:rPr>
+          <w:rFonts w:ascii="Arial" w:hAnsi="Arial" w:cs="Arial"/>
+          <w:sz w:val="24"/>
+          <w:szCs w:val="24"/>
+        </w:rPr>
+      </w:pPr>
     </w:p>
     <w:p>
       <w:pPr>
@@ -6975,7 +6987,17 @@
                 <w:sz w:val="24"/>
                 <w:szCs w:val="24"/>
               </w:rPr>
-              <w:t>o.</w:t>
+              <w:t>o</w:t>
+            </w:r>
+            <w:r>
+              <w:rPr>
+                <w:rFonts w:ascii="Arial" w:hAnsi="Arial" w:cs="Arial"/>
+                <w:b/>
+                <w:bCs/>
+                <w:sz w:val="24"/>
+                <w:szCs w:val="24"/>
+              </w:rPr>
+              <w:t>.</w:t>
             </w:r>
           </w:p>
         </w:tc>
@@ -7086,7 +7108,7 @@
       </w:tr>
       <w:tr>
         <w:trPr>
-          <w:trHeight w:val="1124"/>
+          <w:trHeight w:val="674"/>
         </w:trPr>
         <w:tc>
           <w:tcPr>
@@ -7128,7 +7150,15 @@
                 <w:sz w:val="20"/>
                 <w:szCs w:val="20"/>
               </w:rPr>
-              <w:t>Flip the on switch</w:t>
+              <w:t>Turn</w:t>
+            </w:r>
+            <w:r>
+              <w:rPr>
+                <w:rFonts w:ascii="Arial" w:hAnsi="Arial" w:cs="Arial"/>
+                <w:sz w:val="20"/>
+                <w:szCs w:val="20"/>
+              </w:rPr>
+              <w:t xml:space="preserve"> the on switch</w:t>
             </w:r>
           </w:p>
         </w:tc>
@@ -8330,7 +8360,15 @@
                 <w:sz w:val="20"/>
                 <w:szCs w:val="20"/>
               </w:rPr>
-              <w:t>Flip the off switch</w:t>
+              <w:t>Turn</w:t>
+            </w:r>
+            <w:r>
+              <w:rPr>
+                <w:rFonts w:ascii="Arial" w:hAnsi="Arial" w:cs="Arial"/>
+                <w:sz w:val="20"/>
+                <w:szCs w:val="20"/>
+              </w:rPr>
+              <w:t xml:space="preserve"> the off switch</w:t>
             </w:r>
           </w:p>
         </w:tc>
@@ -8488,12 +8526,13 @@
         <w:tblStyle w:val="TableGrid"/>
         <w:tblW w:w="0" w:type="auto"/>
         <w:tblInd w:w="-815" w:type="dxa"/>
+        <w:tblLayout w:type="fixed"/>
         <w:tblLook w:val="04A0" w:firstRow="1" w:lastRow="0" w:firstColumn="1" w:lastColumn="0" w:noHBand="0" w:noVBand="1"/>
       </w:tblPr>
       <w:tblGrid>
         <w:gridCol w:w="630"/>
-        <w:gridCol w:w="3356"/>
-        <w:gridCol w:w="1803"/>
+        <w:gridCol w:w="2070"/>
+        <w:gridCol w:w="3089"/>
         <w:gridCol w:w="1793"/>
         <w:gridCol w:w="1863"/>
       </w:tblGrid>
@@ -8530,16 +8569,9 @@
                 <w:sz w:val="24"/>
                 <w:szCs w:val="24"/>
               </w:rPr>
-              <w:t>o.</w:t>
-            </w:r>
-          </w:p>
-        </w:tc>
-        <w:tc>
-          <w:tcPr>
-            <w:tcW w:w="3356" w:type="dxa"/>
-          </w:tcPr>
-          <w:p>
-            <w:pPr>
+              <w:t>o</w:t>
+            </w:r>
+            <w:r>
               <w:rPr>
                 <w:rFonts w:ascii="Arial" w:hAnsi="Arial" w:cs="Arial"/>
                 <w:b/>
@@ -8547,8 +8579,16 @@
                 <w:sz w:val="24"/>
                 <w:szCs w:val="24"/>
               </w:rPr>
-            </w:pPr>
-            <w:r>
+              <w:t>.</w:t>
+            </w:r>
+          </w:p>
+        </w:tc>
+        <w:tc>
+          <w:tcPr>
+            <w:tcW w:w="2070" w:type="dxa"/>
+          </w:tcPr>
+          <w:p>
+            <w:pPr>
               <w:rPr>
                 <w:rFonts w:ascii="Arial" w:hAnsi="Arial" w:cs="Arial"/>
                 <w:b/>
@@ -8556,16 +8596,8 @@
                 <w:sz w:val="24"/>
                 <w:szCs w:val="24"/>
               </w:rPr>
-              <w:t>Features</w:t>
-            </w:r>
-          </w:p>
-        </w:tc>
-        <w:tc>
-          <w:tcPr>
-            <w:tcW w:w="1803" w:type="dxa"/>
-          </w:tcPr>
-          <w:p>
-            <w:pPr>
+            </w:pPr>
+            <w:r>
               <w:rPr>
                 <w:rFonts w:ascii="Arial" w:hAnsi="Arial" w:cs="Arial"/>
                 <w:b/>
@@ -8573,8 +8605,16 @@
                 <w:sz w:val="24"/>
                 <w:szCs w:val="24"/>
               </w:rPr>
-            </w:pPr>
-            <w:r>
+              <w:t>Features</w:t>
+            </w:r>
+          </w:p>
+        </w:tc>
+        <w:tc>
+          <w:tcPr>
+            <w:tcW w:w="3089" w:type="dxa"/>
+          </w:tcPr>
+          <w:p>
+            <w:pPr>
               <w:rPr>
                 <w:rFonts w:ascii="Arial" w:hAnsi="Arial" w:cs="Arial"/>
                 <w:b/>
@@ -8582,16 +8622,8 @@
                 <w:sz w:val="24"/>
                 <w:szCs w:val="24"/>
               </w:rPr>
-              <w:t>Expected</w:t>
-            </w:r>
-          </w:p>
-        </w:tc>
-        <w:tc>
-          <w:tcPr>
-            <w:tcW w:w="1793" w:type="dxa"/>
-          </w:tcPr>
-          <w:p>
-            <w:pPr>
+            </w:pPr>
+            <w:r>
               <w:rPr>
                 <w:rFonts w:ascii="Arial" w:hAnsi="Arial" w:cs="Arial"/>
                 <w:b/>
@@ -8599,8 +8631,16 @@
                 <w:sz w:val="24"/>
                 <w:szCs w:val="24"/>
               </w:rPr>
-            </w:pPr>
-            <w:r>
+              <w:t>Expected</w:t>
+            </w:r>
+          </w:p>
+        </w:tc>
+        <w:tc>
+          <w:tcPr>
+            <w:tcW w:w="1793" w:type="dxa"/>
+          </w:tcPr>
+          <w:p>
+            <w:pPr>
               <w:rPr>
                 <w:rFonts w:ascii="Arial" w:hAnsi="Arial" w:cs="Arial"/>
                 <w:b/>
@@ -8608,16 +8648,8 @@
                 <w:sz w:val="24"/>
                 <w:szCs w:val="24"/>
               </w:rPr>
-              <w:t>Outcome</w:t>
-            </w:r>
-          </w:p>
-        </w:tc>
-        <w:tc>
-          <w:tcPr>
-            <w:tcW w:w="1863" w:type="dxa"/>
-          </w:tcPr>
-          <w:p>
-            <w:pPr>
+            </w:pPr>
+            <w:r>
               <w:rPr>
                 <w:rFonts w:ascii="Arial" w:hAnsi="Arial" w:cs="Arial"/>
                 <w:b/>
@@ -8625,8 +8657,16 @@
                 <w:sz w:val="24"/>
                 <w:szCs w:val="24"/>
               </w:rPr>
-            </w:pPr>
-            <w:r>
+              <w:t>Outcome</w:t>
+            </w:r>
+          </w:p>
+        </w:tc>
+        <w:tc>
+          <w:tcPr>
+            <w:tcW w:w="1863" w:type="dxa"/>
+          </w:tcPr>
+          <w:p>
+            <w:pPr>
               <w:rPr>
                 <w:rFonts w:ascii="Arial" w:hAnsi="Arial" w:cs="Arial"/>
                 <w:b/>
@@ -8634,6 +8674,15 @@
                 <w:sz w:val="24"/>
                 <w:szCs w:val="24"/>
               </w:rPr>
+            </w:pPr>
+            <w:r>
+              <w:rPr>
+                <w:rFonts w:ascii="Arial" w:hAnsi="Arial" w:cs="Arial"/>
+                <w:b/>
+                <w:bCs/>
+                <w:sz w:val="24"/>
+                <w:szCs w:val="24"/>
+              </w:rPr>
               <w:t>Evaluation</w:t>
             </w:r>
           </w:p>
@@ -8664,7 +8713,7 @@
         </w:tc>
         <w:tc>
           <w:tcPr>
-            <w:tcW w:w="3356" w:type="dxa"/>
+            <w:tcW w:w="2070" w:type="dxa"/>
           </w:tcPr>
           <w:p>
             <w:pPr>
@@ -8680,7 +8729,7 @@
         </w:tc>
         <w:tc>
           <w:tcPr>
-            <w:tcW w:w="1803" w:type="dxa"/>
+            <w:tcW w:w="3089" w:type="dxa"/>
           </w:tcPr>
           <w:p>
             <w:pPr>
@@ -8740,19 +8789,11 @@
                 <w:szCs w:val="20"/>
               </w:rPr>
             </w:pPr>
-            <w:r>
-              <w:rPr>
-                <w:rFonts w:ascii="Arial" w:hAnsi="Arial" w:cs="Arial"/>
-                <w:sz w:val="20"/>
-                <w:szCs w:val="20"/>
-              </w:rPr>
-              <w:t>2</w:t>
-            </w:r>
-          </w:p>
-        </w:tc>
-        <w:tc>
-          <w:tcPr>
-            <w:tcW w:w="3356" w:type="dxa"/>
+          </w:p>
+        </w:tc>
+        <w:tc>
+          <w:tcPr>
+            <w:tcW w:w="2070" w:type="dxa"/>
           </w:tcPr>
           <w:p>
             <w:pPr>
@@ -8768,7 +8809,7 @@
         </w:tc>
         <w:tc>
           <w:tcPr>
-            <w:tcW w:w="1803" w:type="dxa"/>
+            <w:tcW w:w="3089" w:type="dxa"/>
           </w:tcPr>
           <w:p>
             <w:pPr>
@@ -8828,19 +8869,11 @@
                 <w:szCs w:val="20"/>
               </w:rPr>
             </w:pPr>
-            <w:r>
-              <w:rPr>
-                <w:rFonts w:ascii="Arial" w:hAnsi="Arial" w:cs="Arial"/>
-                <w:sz w:val="20"/>
-                <w:szCs w:val="20"/>
-              </w:rPr>
-              <w:t>3</w:t>
-            </w:r>
-          </w:p>
-        </w:tc>
-        <w:tc>
-          <w:tcPr>
-            <w:tcW w:w="3356" w:type="dxa"/>
+          </w:p>
+        </w:tc>
+        <w:tc>
+          <w:tcPr>
+            <w:tcW w:w="2070" w:type="dxa"/>
           </w:tcPr>
           <w:p>
             <w:pPr>
@@ -8856,7 +8889,7 @@
         </w:tc>
         <w:tc>
           <w:tcPr>
-            <w:tcW w:w="1803" w:type="dxa"/>
+            <w:tcW w:w="3089" w:type="dxa"/>
           </w:tcPr>
           <w:p>
             <w:pPr>
@@ -8916,19 +8949,11 @@
                 <w:szCs w:val="20"/>
               </w:rPr>
             </w:pPr>
-            <w:r>
-              <w:rPr>
-                <w:rFonts w:ascii="Arial" w:hAnsi="Arial" w:cs="Arial"/>
-                <w:sz w:val="20"/>
-                <w:szCs w:val="20"/>
-              </w:rPr>
-              <w:t>4</w:t>
-            </w:r>
-          </w:p>
-        </w:tc>
-        <w:tc>
-          <w:tcPr>
-            <w:tcW w:w="3356" w:type="dxa"/>
+          </w:p>
+        </w:tc>
+        <w:tc>
+          <w:tcPr>
+            <w:tcW w:w="2070" w:type="dxa"/>
           </w:tcPr>
           <w:p>
             <w:pPr>
@@ -8944,7 +8969,7 @@
         </w:tc>
         <w:tc>
           <w:tcPr>
-            <w:tcW w:w="1803" w:type="dxa"/>
+            <w:tcW w:w="3089" w:type="dxa"/>
           </w:tcPr>
           <w:p>
             <w:pPr>
@@ -9004,19 +9029,11 @@
                 <w:szCs w:val="20"/>
               </w:rPr>
             </w:pPr>
-            <w:r>
-              <w:rPr>
-                <w:rFonts w:ascii="Arial" w:hAnsi="Arial" w:cs="Arial"/>
-                <w:sz w:val="20"/>
-                <w:szCs w:val="20"/>
-              </w:rPr>
-              <w:t>5</w:t>
-            </w:r>
-          </w:p>
-        </w:tc>
-        <w:tc>
-          <w:tcPr>
-            <w:tcW w:w="3356" w:type="dxa"/>
+          </w:p>
+        </w:tc>
+        <w:tc>
+          <w:tcPr>
+            <w:tcW w:w="2070" w:type="dxa"/>
           </w:tcPr>
           <w:p>
             <w:pPr>
@@ -9028,11 +9045,35 @@
                 <w:szCs w:val="24"/>
               </w:rPr>
             </w:pPr>
-          </w:p>
-        </w:tc>
-        <w:tc>
-          <w:tcPr>
-            <w:tcW w:w="1803" w:type="dxa"/>
+            <w:r>
+              <w:rPr>
+                <w:rFonts w:ascii="Arial" w:hAnsi="Arial" w:cs="Arial"/>
+                <w:sz w:val="20"/>
+                <w:szCs w:val="20"/>
+              </w:rPr>
+              <w:t xml:space="preserve">Click on </w:t>
+            </w:r>
+            <w:r>
+              <w:rPr>
+                <w:rFonts w:ascii="Arial" w:hAnsi="Arial" w:cs="Arial"/>
+                <w:sz w:val="20"/>
+                <w:szCs w:val="20"/>
+              </w:rPr>
+              <w:t>SpO2 reading</w:t>
+            </w:r>
+            <w:r>
+              <w:rPr>
+                <w:rFonts w:ascii="Arial" w:hAnsi="Arial" w:cs="Arial"/>
+                <w:sz w:val="20"/>
+                <w:szCs w:val="20"/>
+              </w:rPr>
+              <w:t xml:space="preserve"> card</w:t>
+            </w:r>
+          </w:p>
+        </w:tc>
+        <w:tc>
+          <w:tcPr>
+            <w:tcW w:w="3089" w:type="dxa"/>
           </w:tcPr>
           <w:p>
             <w:pPr>
@@ -9044,6 +9085,22 @@
                 <w:szCs w:val="24"/>
               </w:rPr>
             </w:pPr>
+            <w:r>
+              <w:rPr>
+                <w:rFonts w:ascii="Arial" w:hAnsi="Arial" w:cs="Arial"/>
+                <w:sz w:val="20"/>
+                <w:szCs w:val="20"/>
+              </w:rPr>
+              <w:t xml:space="preserve">Should be redirected to different page to view </w:t>
+            </w:r>
+            <w:r>
+              <w:rPr>
+                <w:rFonts w:ascii="Arial" w:hAnsi="Arial" w:cs="Arial"/>
+                <w:sz w:val="20"/>
+                <w:szCs w:val="20"/>
+              </w:rPr>
+              <w:t>SpO2 reading.</w:t>
+            </w:r>
           </w:p>
         </w:tc>
         <w:tc>
@@ -9092,19 +9149,11 @@
                 <w:szCs w:val="20"/>
               </w:rPr>
             </w:pPr>
-            <w:r>
-              <w:rPr>
-                <w:rFonts w:ascii="Arial" w:hAnsi="Arial" w:cs="Arial"/>
-                <w:sz w:val="20"/>
-                <w:szCs w:val="20"/>
-              </w:rPr>
-              <w:t>6</w:t>
-            </w:r>
-          </w:p>
-        </w:tc>
-        <w:tc>
-          <w:tcPr>
-            <w:tcW w:w="3356" w:type="dxa"/>
+          </w:p>
+        </w:tc>
+        <w:tc>
+          <w:tcPr>
+            <w:tcW w:w="2070" w:type="dxa"/>
           </w:tcPr>
           <w:p>
             <w:pPr>
@@ -9116,11 +9165,35 @@
                 <w:szCs w:val="24"/>
               </w:rPr>
             </w:pPr>
-          </w:p>
-        </w:tc>
-        <w:tc>
-          <w:tcPr>
-            <w:tcW w:w="1803" w:type="dxa"/>
+            <w:r>
+              <w:rPr>
+                <w:rFonts w:ascii="Arial" w:hAnsi="Arial" w:cs="Arial"/>
+                <w:sz w:val="20"/>
+                <w:szCs w:val="20"/>
+              </w:rPr>
+              <w:t xml:space="preserve">Click on </w:t>
+            </w:r>
+            <w:r>
+              <w:rPr>
+                <w:rFonts w:ascii="Arial" w:hAnsi="Arial" w:cs="Arial"/>
+                <w:sz w:val="20"/>
+                <w:szCs w:val="20"/>
+              </w:rPr>
+              <w:t>ECG</w:t>
+            </w:r>
+            <w:r>
+              <w:rPr>
+                <w:rFonts w:ascii="Arial" w:hAnsi="Arial" w:cs="Arial"/>
+                <w:sz w:val="20"/>
+                <w:szCs w:val="20"/>
+              </w:rPr>
+              <w:t xml:space="preserve"> card</w:t>
+            </w:r>
+          </w:p>
+        </w:tc>
+        <w:tc>
+          <w:tcPr>
+            <w:tcW w:w="3089" w:type="dxa"/>
           </w:tcPr>
           <w:p>
             <w:pPr>
@@ -9132,6 +9205,30 @@
                 <w:szCs w:val="24"/>
               </w:rPr>
             </w:pPr>
+            <w:r>
+              <w:rPr>
+                <w:rFonts w:ascii="Arial" w:hAnsi="Arial" w:cs="Arial"/>
+                <w:sz w:val="20"/>
+                <w:szCs w:val="20"/>
+              </w:rPr>
+              <w:t xml:space="preserve">Should be redirected to different page to view </w:t>
+            </w:r>
+            <w:r>
+              <w:rPr>
+                <w:rFonts w:ascii="Arial" w:hAnsi="Arial" w:cs="Arial"/>
+                <w:sz w:val="20"/>
+                <w:szCs w:val="20"/>
+              </w:rPr>
+              <w:t>ECG reading</w:t>
+            </w:r>
+            <w:r>
+              <w:rPr>
+                <w:rFonts w:ascii="Arial" w:hAnsi="Arial" w:cs="Arial"/>
+                <w:sz w:val="20"/>
+                <w:szCs w:val="20"/>
+              </w:rPr>
+              <w:t>.</w:t>
+            </w:r>
           </w:p>
         </w:tc>
         <w:tc>
@@ -9180,19 +9277,11 @@
                 <w:szCs w:val="20"/>
               </w:rPr>
             </w:pPr>
-            <w:r>
-              <w:rPr>
-                <w:rFonts w:ascii="Arial" w:hAnsi="Arial" w:cs="Arial"/>
-                <w:sz w:val="20"/>
-                <w:szCs w:val="20"/>
-              </w:rPr>
-              <w:t>7</w:t>
-            </w:r>
-          </w:p>
-        </w:tc>
-        <w:tc>
-          <w:tcPr>
-            <w:tcW w:w="3356" w:type="dxa"/>
+          </w:p>
+        </w:tc>
+        <w:tc>
+          <w:tcPr>
+            <w:tcW w:w="2070" w:type="dxa"/>
           </w:tcPr>
           <w:p>
             <w:pPr>
@@ -9204,11 +9293,35 @@
                 <w:szCs w:val="24"/>
               </w:rPr>
             </w:pPr>
-          </w:p>
-        </w:tc>
-        <w:tc>
-          <w:tcPr>
-            <w:tcW w:w="1803" w:type="dxa"/>
+            <w:r>
+              <w:rPr>
+                <w:rFonts w:ascii="Arial" w:hAnsi="Arial" w:cs="Arial"/>
+                <w:sz w:val="20"/>
+                <w:szCs w:val="20"/>
+              </w:rPr>
+              <w:t xml:space="preserve">Click on </w:t>
+            </w:r>
+            <w:r>
+              <w:rPr>
+                <w:rFonts w:ascii="Arial" w:hAnsi="Arial" w:cs="Arial"/>
+                <w:sz w:val="20"/>
+                <w:szCs w:val="20"/>
+              </w:rPr>
+              <w:t>Blood Pressure</w:t>
+            </w:r>
+            <w:r>
+              <w:rPr>
+                <w:rFonts w:ascii="Arial" w:hAnsi="Arial" w:cs="Arial"/>
+                <w:sz w:val="20"/>
+                <w:szCs w:val="20"/>
+              </w:rPr>
+              <w:t xml:space="preserve"> card</w:t>
+            </w:r>
+          </w:p>
+        </w:tc>
+        <w:tc>
+          <w:tcPr>
+            <w:tcW w:w="3089" w:type="dxa"/>
           </w:tcPr>
           <w:p>
             <w:pPr>
@@ -9220,6 +9333,30 @@
                 <w:szCs w:val="24"/>
               </w:rPr>
             </w:pPr>
+            <w:r>
+              <w:rPr>
+                <w:rFonts w:ascii="Arial" w:hAnsi="Arial" w:cs="Arial"/>
+                <w:sz w:val="20"/>
+                <w:szCs w:val="20"/>
+              </w:rPr>
+              <w:t xml:space="preserve">Should be redirected to different page to view </w:t>
+            </w:r>
+            <w:r>
+              <w:rPr>
+                <w:rFonts w:ascii="Arial" w:hAnsi="Arial" w:cs="Arial"/>
+                <w:sz w:val="20"/>
+                <w:szCs w:val="20"/>
+              </w:rPr>
+              <w:t>blood pressure</w:t>
+            </w:r>
+            <w:r>
+              <w:rPr>
+                <w:rFonts w:ascii="Arial" w:hAnsi="Arial" w:cs="Arial"/>
+                <w:sz w:val="20"/>
+                <w:szCs w:val="20"/>
+              </w:rPr>
+              <w:t>.</w:t>
+            </w:r>
           </w:p>
         </w:tc>
         <w:tc>
@@ -9268,19 +9405,11 @@
                 <w:szCs w:val="20"/>
               </w:rPr>
             </w:pPr>
-            <w:r>
-              <w:rPr>
-                <w:rFonts w:ascii="Arial" w:hAnsi="Arial" w:cs="Arial"/>
-                <w:sz w:val="20"/>
-                <w:szCs w:val="20"/>
-              </w:rPr>
-              <w:t>8</w:t>
-            </w:r>
-          </w:p>
-        </w:tc>
-        <w:tc>
-          <w:tcPr>
-            <w:tcW w:w="3356" w:type="dxa"/>
+          </w:p>
+        </w:tc>
+        <w:tc>
+          <w:tcPr>
+            <w:tcW w:w="2070" w:type="dxa"/>
           </w:tcPr>
           <w:p>
             <w:pPr>
@@ -9292,11 +9421,35 @@
                 <w:szCs w:val="24"/>
               </w:rPr>
             </w:pPr>
-          </w:p>
-        </w:tc>
-        <w:tc>
-          <w:tcPr>
-            <w:tcW w:w="1803" w:type="dxa"/>
+            <w:r>
+              <w:rPr>
+                <w:rFonts w:ascii="Arial" w:hAnsi="Arial" w:cs="Arial"/>
+                <w:sz w:val="20"/>
+                <w:szCs w:val="20"/>
+              </w:rPr>
+              <w:t xml:space="preserve">Click on </w:t>
+            </w:r>
+            <w:r>
+              <w:rPr>
+                <w:rFonts w:ascii="Arial" w:hAnsi="Arial" w:cs="Arial"/>
+                <w:sz w:val="20"/>
+                <w:szCs w:val="20"/>
+              </w:rPr>
+              <w:t xml:space="preserve">Temperature </w:t>
+            </w:r>
+            <w:r>
+              <w:rPr>
+                <w:rFonts w:ascii="Arial" w:hAnsi="Arial" w:cs="Arial"/>
+                <w:sz w:val="20"/>
+                <w:szCs w:val="20"/>
+              </w:rPr>
+              <w:t>card</w:t>
+            </w:r>
+          </w:p>
+        </w:tc>
+        <w:tc>
+          <w:tcPr>
+            <w:tcW w:w="3089" w:type="dxa"/>
           </w:tcPr>
           <w:p>
             <w:pPr>
@@ -9308,6 +9461,30 @@
                 <w:szCs w:val="24"/>
               </w:rPr>
             </w:pPr>
+            <w:r>
+              <w:rPr>
+                <w:rFonts w:ascii="Arial" w:hAnsi="Arial" w:cs="Arial"/>
+                <w:sz w:val="20"/>
+                <w:szCs w:val="20"/>
+              </w:rPr>
+              <w:t xml:space="preserve">Should be redirected to different page to view </w:t>
+            </w:r>
+            <w:r>
+              <w:rPr>
+                <w:rFonts w:ascii="Arial" w:hAnsi="Arial" w:cs="Arial"/>
+                <w:sz w:val="20"/>
+                <w:szCs w:val="20"/>
+              </w:rPr>
+              <w:t>temperature reading</w:t>
+            </w:r>
+            <w:r>
+              <w:rPr>
+                <w:rFonts w:ascii="Arial" w:hAnsi="Arial" w:cs="Arial"/>
+                <w:sz w:val="20"/>
+                <w:szCs w:val="20"/>
+              </w:rPr>
+              <w:t>.</w:t>
+            </w:r>
           </w:p>
         </w:tc>
         <w:tc>
@@ -9356,19 +9533,63 @@
                 <w:szCs w:val="20"/>
               </w:rPr>
             </w:pPr>
-            <w:r>
-              <w:rPr>
-                <w:rFonts w:ascii="Arial" w:hAnsi="Arial" w:cs="Arial"/>
-                <w:sz w:val="20"/>
-                <w:szCs w:val="20"/>
-              </w:rPr>
-              <w:t>9</w:t>
-            </w:r>
-          </w:p>
-        </w:tc>
-        <w:tc>
-          <w:tcPr>
-            <w:tcW w:w="3356" w:type="dxa"/>
+          </w:p>
+        </w:tc>
+        <w:tc>
+          <w:tcPr>
+            <w:tcW w:w="2070" w:type="dxa"/>
+          </w:tcPr>
+          <w:p>
+            <w:pPr>
+              <w:rPr>
+                <w:rFonts w:ascii="Arial" w:hAnsi="Arial" w:cs="Arial"/>
+                <w:sz w:val="20"/>
+                <w:szCs w:val="20"/>
+              </w:rPr>
+            </w:pPr>
+            <w:r>
+              <w:rPr>
+                <w:rFonts w:ascii="Arial" w:hAnsi="Arial" w:cs="Arial"/>
+                <w:sz w:val="20"/>
+                <w:szCs w:val="20"/>
+              </w:rPr>
+              <w:t>Click on Pulse rate</w:t>
+            </w:r>
+            <w:r>
+              <w:rPr>
+                <w:rFonts w:ascii="Arial" w:hAnsi="Arial" w:cs="Arial"/>
+                <w:sz w:val="20"/>
+                <w:szCs w:val="20"/>
+              </w:rPr>
+              <w:t xml:space="preserve"> card</w:t>
+            </w:r>
+          </w:p>
+        </w:tc>
+        <w:tc>
+          <w:tcPr>
+            <w:tcW w:w="3089" w:type="dxa"/>
+          </w:tcPr>
+          <w:p>
+            <w:pPr>
+              <w:rPr>
+                <w:rFonts w:ascii="Arial" w:hAnsi="Arial" w:cs="Arial"/>
+                <w:sz w:val="20"/>
+                <w:szCs w:val="20"/>
+              </w:rPr>
+            </w:pPr>
+            <w:r>
+              <w:rPr>
+                <w:rFonts w:ascii="Arial" w:hAnsi="Arial" w:cs="Arial"/>
+                <w:sz w:val="20"/>
+                <w:szCs w:val="20"/>
+              </w:rPr>
+              <w:t>Should be redirected to different page to view pulse rate.</w:t>
+            </w:r>
+          </w:p>
+        </w:tc>
+        <w:tc>
+          <w:tcPr>
+            <w:tcW w:w="1793" w:type="dxa"/>
           </w:tcPr>
           <w:p>
             <w:pPr>
@@ -9384,7 +9605,7 @@
         </w:tc>
         <w:tc>
           <w:tcPr>
-            <w:tcW w:w="1803" w:type="dxa"/>
+            <w:tcW w:w="1863" w:type="dxa"/>
           </w:tcPr>
           <w:p>
             <w:pPr>
@@ -9398,6 +9619,98 @@
             </w:pPr>
           </w:p>
         </w:tc>
+      </w:tr>
+      <w:tr>
+        <w:tc>
+          <w:tcPr>
+            <w:tcW w:w="630" w:type="dxa"/>
+          </w:tcPr>
+          <w:p>
+            <w:pPr>
+              <w:rPr>
+                <w:rFonts w:ascii="Arial" w:hAnsi="Arial" w:cs="Arial"/>
+                <w:sz w:val="20"/>
+                <w:szCs w:val="20"/>
+              </w:rPr>
+            </w:pPr>
+          </w:p>
+        </w:tc>
+        <w:tc>
+          <w:tcPr>
+            <w:tcW w:w="2070" w:type="dxa"/>
+          </w:tcPr>
+          <w:p>
+            <w:pPr>
+              <w:rPr>
+                <w:rFonts w:ascii="Arial" w:hAnsi="Arial" w:cs="Arial"/>
+                <w:sz w:val="20"/>
+                <w:szCs w:val="20"/>
+              </w:rPr>
+            </w:pPr>
+            <w:r>
+              <w:rPr>
+                <w:rFonts w:ascii="Arial" w:hAnsi="Arial" w:cs="Arial"/>
+                <w:sz w:val="20"/>
+                <w:szCs w:val="20"/>
+              </w:rPr>
+              <w:t xml:space="preserve">Click on </w:t>
+            </w:r>
+            <w:r>
+              <w:rPr>
+                <w:rFonts w:ascii="Arial" w:hAnsi="Arial" w:cs="Arial"/>
+                <w:sz w:val="20"/>
+                <w:szCs w:val="20"/>
+              </w:rPr>
+              <w:t>History</w:t>
+            </w:r>
+            <w:r>
+              <w:rPr>
+                <w:rFonts w:ascii="Arial" w:hAnsi="Arial" w:cs="Arial"/>
+                <w:sz w:val="20"/>
+                <w:szCs w:val="20"/>
+              </w:rPr>
+              <w:t xml:space="preserve"> </w:t>
+            </w:r>
+            <w:r>
+              <w:rPr>
+                <w:rFonts w:ascii="Arial" w:hAnsi="Arial" w:cs="Arial"/>
+                <w:sz w:val="20"/>
+                <w:szCs w:val="20"/>
+              </w:rPr>
+              <w:t>card</w:t>
+            </w:r>
+          </w:p>
+        </w:tc>
+        <w:tc>
+          <w:tcPr>
+            <w:tcW w:w="3089" w:type="dxa"/>
+          </w:tcPr>
+          <w:p>
+            <w:pPr>
+              <w:rPr>
+                <w:rFonts w:ascii="Arial" w:hAnsi="Arial" w:cs="Arial"/>
+                <w:sz w:val="20"/>
+                <w:szCs w:val="20"/>
+              </w:rPr>
+            </w:pPr>
+            <w:r>
+              <w:rPr>
+                <w:rFonts w:ascii="Arial" w:hAnsi="Arial" w:cs="Arial"/>
+                <w:sz w:val="20"/>
+                <w:szCs w:val="20"/>
+              </w:rPr>
+              <w:t>The user should be able to see the reading histor</w:t>
+            </w:r>
+            <w:r>
+              <w:rPr>
+                <w:rFonts w:ascii="Arial" w:hAnsi="Arial" w:cs="Arial"/>
+                <w:sz w:val="20"/>
+                <w:szCs w:val="20"/>
+              </w:rPr>
+              <w:t>y.</w:t>
+            </w:r>
+          </w:p>
+        </w:tc>
         <w:tc>
           <w:tcPr>
             <w:tcW w:w="1793" w:type="dxa"/>
@@ -9444,20 +9757,55 @@
                 <w:szCs w:val="20"/>
               </w:rPr>
             </w:pPr>
-            <w:r>
-              <w:rPr>
-                <w:rFonts w:ascii="Arial" w:hAnsi="Arial" w:cs="Arial"/>
-                <w:sz w:val="20"/>
-                <w:szCs w:val="20"/>
-              </w:rPr>
-              <w:lastRenderedPageBreak/>
-              <w:t>10</w:t>
-            </w:r>
-          </w:p>
-        </w:tc>
-        <w:tc>
-          <w:tcPr>
-            <w:tcW w:w="3356" w:type="dxa"/>
+          </w:p>
+        </w:tc>
+        <w:tc>
+          <w:tcPr>
+            <w:tcW w:w="2070" w:type="dxa"/>
+          </w:tcPr>
+          <w:p>
+            <w:pPr>
+              <w:rPr>
+                <w:rFonts w:ascii="Arial" w:hAnsi="Arial" w:cs="Arial"/>
+                <w:sz w:val="20"/>
+                <w:szCs w:val="20"/>
+              </w:rPr>
+            </w:pPr>
+            <w:r>
+              <w:rPr>
+                <w:rFonts w:ascii="Arial" w:hAnsi="Arial" w:cs="Arial"/>
+                <w:sz w:val="20"/>
+                <w:szCs w:val="20"/>
+              </w:rPr>
+              <w:t>Click on User icon</w:t>
+            </w:r>
+          </w:p>
+        </w:tc>
+        <w:tc>
+          <w:tcPr>
+            <w:tcW w:w="3089" w:type="dxa"/>
+          </w:tcPr>
+          <w:p>
+            <w:pPr>
+              <w:rPr>
+                <w:rFonts w:ascii="Arial" w:hAnsi="Arial" w:cs="Arial"/>
+                <w:sz w:val="20"/>
+                <w:szCs w:val="20"/>
+              </w:rPr>
+            </w:pPr>
+            <w:r>
+              <w:rPr>
+                <w:rFonts w:ascii="Arial" w:hAnsi="Arial" w:cs="Arial"/>
+                <w:sz w:val="20"/>
+                <w:szCs w:val="20"/>
+              </w:rPr>
+              <w:t>The user should be redirected to user profile age.</w:t>
+            </w:r>
+          </w:p>
+        </w:tc>
+        <w:tc>
+          <w:tcPr>
+            <w:tcW w:w="1793" w:type="dxa"/>
           </w:tcPr>
           <w:p>
             <w:pPr>
@@ -9473,7 +9821,7 @@
         </w:tc>
         <w:tc>
           <w:tcPr>
-            <w:tcW w:w="1803" w:type="dxa"/>
+            <w:tcW w:w="1863" w:type="dxa"/>
           </w:tcPr>
           <w:p>
             <w:pPr>
@@ -9487,6 +9835,90 @@
             </w:pPr>
           </w:p>
         </w:tc>
+      </w:tr>
+      <w:tr>
+        <w:tc>
+          <w:tcPr>
+            <w:tcW w:w="630" w:type="dxa"/>
+          </w:tcPr>
+          <w:p>
+            <w:pPr>
+              <w:rPr>
+                <w:rFonts w:ascii="Arial" w:hAnsi="Arial" w:cs="Arial"/>
+                <w:sz w:val="20"/>
+                <w:szCs w:val="20"/>
+              </w:rPr>
+            </w:pPr>
+          </w:p>
+        </w:tc>
+        <w:tc>
+          <w:tcPr>
+            <w:tcW w:w="2070" w:type="dxa"/>
+          </w:tcPr>
+          <w:p>
+            <w:pPr>
+              <w:rPr>
+                <w:rFonts w:ascii="Arial" w:hAnsi="Arial" w:cs="Arial"/>
+                <w:sz w:val="20"/>
+                <w:szCs w:val="20"/>
+              </w:rPr>
+            </w:pPr>
+            <w:r>
+              <w:rPr>
+                <w:rFonts w:ascii="Arial" w:hAnsi="Arial" w:cs="Arial"/>
+                <w:sz w:val="20"/>
+                <w:szCs w:val="20"/>
+              </w:rPr>
+              <w:t>Click on home icon</w:t>
+            </w:r>
+          </w:p>
+        </w:tc>
+        <w:tc>
+          <w:tcPr>
+            <w:tcW w:w="3089" w:type="dxa"/>
+          </w:tcPr>
+          <w:p>
+            <w:pPr>
+              <w:rPr>
+                <w:rFonts w:ascii="Arial" w:hAnsi="Arial" w:cs="Arial"/>
+                <w:sz w:val="20"/>
+                <w:szCs w:val="20"/>
+              </w:rPr>
+            </w:pPr>
+            <w:r>
+              <w:rPr>
+                <w:rFonts w:ascii="Arial" w:hAnsi="Arial" w:cs="Arial"/>
+                <w:sz w:val="20"/>
+                <w:szCs w:val="20"/>
+              </w:rPr>
+              <w:t>The app</w:t>
+            </w:r>
+            <w:r>
+              <w:rPr>
+                <w:rFonts w:ascii="Arial" w:hAnsi="Arial" w:cs="Arial"/>
+                <w:sz w:val="20"/>
+                <w:szCs w:val="20"/>
+              </w:rPr>
+              <w:t xml:space="preserve"> should</w:t>
+            </w:r>
+            <w:r>
+              <w:rPr>
+                <w:rFonts w:ascii="Arial" w:hAnsi="Arial" w:cs="Arial"/>
+                <w:sz w:val="20"/>
+                <w:szCs w:val="20"/>
+              </w:rPr>
+              <w:t xml:space="preserve"> redirect to </w:t>
+            </w:r>
+            <w:r>
+              <w:rPr>
+                <w:rFonts w:ascii="Arial" w:hAnsi="Arial" w:cs="Arial"/>
+                <w:sz w:val="20"/>
+                <w:szCs w:val="20"/>
+              </w:rPr>
+              <w:t>dashboard.</w:t>
+            </w:r>
+          </w:p>
+        </w:tc>
         <w:tc>
           <w:tcPr>
             <w:tcW w:w="1793" w:type="dxa"/>
@@ -9533,19 +9965,55 @@
                 <w:szCs w:val="20"/>
               </w:rPr>
             </w:pPr>
-            <w:r>
-              <w:rPr>
-                <w:rFonts w:ascii="Arial" w:hAnsi="Arial" w:cs="Arial"/>
-                <w:sz w:val="20"/>
-                <w:szCs w:val="20"/>
-              </w:rPr>
-              <w:t>11</w:t>
-            </w:r>
-          </w:p>
-        </w:tc>
-        <w:tc>
-          <w:tcPr>
-            <w:tcW w:w="3356" w:type="dxa"/>
+          </w:p>
+        </w:tc>
+        <w:tc>
+          <w:tcPr>
+            <w:tcW w:w="2070" w:type="dxa"/>
+          </w:tcPr>
+          <w:p>
+            <w:pPr>
+              <w:rPr>
+                <w:rFonts w:ascii="Arial" w:hAnsi="Arial" w:cs="Arial"/>
+                <w:sz w:val="20"/>
+                <w:szCs w:val="20"/>
+              </w:rPr>
+            </w:pPr>
+            <w:r>
+              <w:rPr>
+                <w:rFonts w:ascii="Arial" w:hAnsi="Arial" w:cs="Arial"/>
+                <w:sz w:val="20"/>
+                <w:szCs w:val="20"/>
+              </w:rPr>
+              <w:t>Click on about icon</w:t>
+            </w:r>
+          </w:p>
+        </w:tc>
+        <w:tc>
+          <w:tcPr>
+            <w:tcW w:w="3089" w:type="dxa"/>
+          </w:tcPr>
+          <w:p>
+            <w:pPr>
+              <w:rPr>
+                <w:rFonts w:ascii="Arial" w:hAnsi="Arial" w:cs="Arial"/>
+                <w:sz w:val="20"/>
+                <w:szCs w:val="20"/>
+              </w:rPr>
+            </w:pPr>
+            <w:r>
+              <w:rPr>
+                <w:rFonts w:ascii="Arial" w:hAnsi="Arial" w:cs="Arial"/>
+                <w:sz w:val="20"/>
+                <w:szCs w:val="20"/>
+              </w:rPr>
+              <w:t>The user should be redirected to about us page.</w:t>
+            </w:r>
+          </w:p>
+        </w:tc>
+        <w:tc>
+          <w:tcPr>
+            <w:tcW w:w="1793" w:type="dxa"/>
           </w:tcPr>
           <w:p>
             <w:pPr>
@@ -9561,7 +10029,7 @@
         </w:tc>
         <w:tc>
           <w:tcPr>
-            <w:tcW w:w="1803" w:type="dxa"/>
+            <w:tcW w:w="1863" w:type="dxa"/>
           </w:tcPr>
           <w:p>
             <w:pPr>
@@ -9575,6 +10043,82 @@
             </w:pPr>
           </w:p>
         </w:tc>
+      </w:tr>
+      <w:tr>
+        <w:tc>
+          <w:tcPr>
+            <w:tcW w:w="630" w:type="dxa"/>
+          </w:tcPr>
+          <w:p>
+            <w:pPr>
+              <w:rPr>
+                <w:rFonts w:ascii="Arial" w:hAnsi="Arial" w:cs="Arial"/>
+                <w:sz w:val="20"/>
+                <w:szCs w:val="20"/>
+              </w:rPr>
+            </w:pPr>
+          </w:p>
+        </w:tc>
+        <w:tc>
+          <w:tcPr>
+            <w:tcW w:w="2070" w:type="dxa"/>
+          </w:tcPr>
+          <w:p>
+            <w:pPr>
+              <w:rPr>
+                <w:rFonts w:ascii="Arial" w:hAnsi="Arial" w:cs="Arial"/>
+                <w:sz w:val="20"/>
+                <w:szCs w:val="20"/>
+              </w:rPr>
+            </w:pPr>
+            <w:r>
+              <w:rPr>
+                <w:rFonts w:ascii="Arial" w:hAnsi="Arial" w:cs="Arial"/>
+                <w:sz w:val="20"/>
+                <w:szCs w:val="20"/>
+              </w:rPr>
+              <w:t>Click on contact us icon</w:t>
+            </w:r>
+          </w:p>
+        </w:tc>
+        <w:tc>
+          <w:tcPr>
+            <w:tcW w:w="3089" w:type="dxa"/>
+          </w:tcPr>
+          <w:p>
+            <w:pPr>
+              <w:rPr>
+                <w:rFonts w:ascii="Arial" w:hAnsi="Arial" w:cs="Arial"/>
+                <w:sz w:val="20"/>
+                <w:szCs w:val="20"/>
+              </w:rPr>
+            </w:pPr>
+            <w:r>
+              <w:rPr>
+                <w:rFonts w:ascii="Arial" w:hAnsi="Arial" w:cs="Arial"/>
+                <w:sz w:val="20"/>
+                <w:szCs w:val="20"/>
+              </w:rPr>
+              <w:t xml:space="preserve">The user </w:t>
+            </w:r>
+            <w:r>
+              <w:rPr>
+                <w:rFonts w:ascii="Arial" w:hAnsi="Arial" w:cs="Arial"/>
+                <w:sz w:val="20"/>
+                <w:szCs w:val="20"/>
+              </w:rPr>
+              <w:t>should be</w:t>
+            </w:r>
+            <w:r>
+              <w:rPr>
+                <w:rFonts w:ascii="Arial" w:hAnsi="Arial" w:cs="Arial"/>
+                <w:sz w:val="20"/>
+                <w:szCs w:val="20"/>
+              </w:rPr>
+              <w:t xml:space="preserve"> redirected to contact us page.</w:t>
+            </w:r>
+          </w:p>
+        </w:tc>
         <w:tc>
           <w:tcPr>
             <w:tcW w:w="1793" w:type="dxa"/>
@@ -9608,6 +10152,122 @@
           </w:p>
         </w:tc>
       </w:tr>
+      <w:tr>
+        <w:tc>
+          <w:tcPr>
+            <w:tcW w:w="630" w:type="dxa"/>
+          </w:tcPr>
+          <w:p>
+            <w:pPr>
+              <w:rPr>
+                <w:rFonts w:ascii="Arial" w:hAnsi="Arial" w:cs="Arial"/>
+                <w:sz w:val="20"/>
+                <w:szCs w:val="20"/>
+              </w:rPr>
+            </w:pPr>
+          </w:p>
+        </w:tc>
+        <w:tc>
+          <w:tcPr>
+            <w:tcW w:w="2070" w:type="dxa"/>
+          </w:tcPr>
+          <w:p>
+            <w:pPr>
+              <w:rPr>
+                <w:rFonts w:ascii="Arial" w:hAnsi="Arial" w:cs="Arial"/>
+                <w:sz w:val="20"/>
+                <w:szCs w:val="20"/>
+              </w:rPr>
+            </w:pPr>
+            <w:r>
+              <w:rPr>
+                <w:rFonts w:ascii="Arial" w:hAnsi="Arial" w:cs="Arial"/>
+                <w:sz w:val="20"/>
+                <w:szCs w:val="20"/>
+              </w:rPr>
+              <w:t>Click on logout icon</w:t>
+            </w:r>
+          </w:p>
+        </w:tc>
+        <w:tc>
+          <w:tcPr>
+            <w:tcW w:w="3089" w:type="dxa"/>
+          </w:tcPr>
+          <w:p>
+            <w:pPr>
+              <w:rPr>
+                <w:rFonts w:ascii="Arial" w:hAnsi="Arial" w:cs="Arial"/>
+                <w:sz w:val="20"/>
+                <w:szCs w:val="20"/>
+              </w:rPr>
+            </w:pPr>
+            <w:r>
+              <w:rPr>
+                <w:rFonts w:ascii="Arial" w:hAnsi="Arial" w:cs="Arial"/>
+                <w:sz w:val="20"/>
+                <w:szCs w:val="20"/>
+              </w:rPr>
+              <w:t>The app</w:t>
+            </w:r>
+            <w:r>
+              <w:rPr>
+                <w:rFonts w:ascii="Arial" w:hAnsi="Arial" w:cs="Arial"/>
+                <w:sz w:val="20"/>
+                <w:szCs w:val="20"/>
+              </w:rPr>
+              <w:t xml:space="preserve"> should</w:t>
+            </w:r>
+            <w:r>
+              <w:rPr>
+                <w:rFonts w:ascii="Arial" w:hAnsi="Arial" w:cs="Arial"/>
+                <w:sz w:val="20"/>
+                <w:szCs w:val="20"/>
+              </w:rPr>
+              <w:t xml:space="preserve"> navigate back to login screen</w:t>
+            </w:r>
+            <w:r>
+              <w:rPr>
+                <w:rFonts w:ascii="Arial" w:hAnsi="Arial" w:cs="Arial"/>
+                <w:sz w:val="20"/>
+                <w:szCs w:val="20"/>
+              </w:rPr>
+              <w:t>.</w:t>
+            </w:r>
+          </w:p>
+        </w:tc>
+        <w:tc>
+          <w:tcPr>
+            <w:tcW w:w="1793" w:type="dxa"/>
+          </w:tcPr>
+          <w:p>
+            <w:pPr>
+              <w:rPr>
+                <w:rFonts w:ascii="Arial" w:hAnsi="Arial" w:cs="Arial"/>
+                <w:b/>
+                <w:bCs/>
+                <w:sz w:val="24"/>
+                <w:szCs w:val="24"/>
+              </w:rPr>
+            </w:pPr>
+          </w:p>
+        </w:tc>
+        <w:tc>
+          <w:tcPr>
+            <w:tcW w:w="1863" w:type="dxa"/>
+          </w:tcPr>
+          <w:p>
+            <w:pPr>
+              <w:rPr>
+                <w:rFonts w:ascii="Arial" w:hAnsi="Arial" w:cs="Arial"/>
+                <w:b/>
+                <w:bCs/>
+                <w:sz w:val="24"/>
+                <w:szCs w:val="24"/>
+              </w:rPr>
+            </w:pPr>
+          </w:p>
+        </w:tc>
+      </w:tr>
     </w:tbl>
     <w:p>
       <w:pPr>
@@ -9628,76 +10288,6 @@
           <w:rFonts w:ascii="Arial" w:hAnsi="Arial" w:cs="Arial"/>
           <w:b/>
           <w:bCs/>
-          <w:sz w:val="24"/>
-          <w:szCs w:val="24"/>
-        </w:rPr>
-      </w:pPr>
-    </w:p>
-    <w:p>
-      <w:pPr>
-        <w:spacing w:line="360" w:lineRule="auto"/>
-        <w:rPr>
-          <w:rFonts w:ascii="Arial" w:hAnsi="Arial" w:cs="Arial"/>
-          <w:sz w:val="24"/>
-          <w:szCs w:val="24"/>
-        </w:rPr>
-      </w:pPr>
-    </w:p>
-    <w:p>
-      <w:pPr>
-        <w:spacing w:line="360" w:lineRule="auto"/>
-        <w:rPr>
-          <w:rFonts w:ascii="Arial" w:hAnsi="Arial" w:cs="Arial"/>
-          <w:sz w:val="24"/>
-          <w:szCs w:val="24"/>
-        </w:rPr>
-      </w:pPr>
-    </w:p>
-    <w:p>
-      <w:pPr>
-        <w:spacing w:line="360" w:lineRule="auto"/>
-        <w:rPr>
-          <w:rFonts w:ascii="Arial" w:hAnsi="Arial" w:cs="Arial"/>
-          <w:sz w:val="24"/>
-          <w:szCs w:val="24"/>
-        </w:rPr>
-      </w:pPr>
-    </w:p>
-    <w:p>
-      <w:pPr>
-        <w:spacing w:line="360" w:lineRule="auto"/>
-        <w:rPr>
-          <w:rFonts w:ascii="Arial" w:hAnsi="Arial" w:cs="Arial"/>
-          <w:sz w:val="24"/>
-          <w:szCs w:val="24"/>
-        </w:rPr>
-      </w:pPr>
-    </w:p>
-    <w:p>
-      <w:pPr>
-        <w:spacing w:line="360" w:lineRule="auto"/>
-        <w:rPr>
-          <w:rFonts w:ascii="Arial" w:hAnsi="Arial" w:cs="Arial"/>
-          <w:sz w:val="24"/>
-          <w:szCs w:val="24"/>
-        </w:rPr>
-      </w:pPr>
-    </w:p>
-    <w:p>
-      <w:pPr>
-        <w:spacing w:line="360" w:lineRule="auto"/>
-        <w:rPr>
-          <w:rFonts w:ascii="Arial" w:hAnsi="Arial" w:cs="Arial"/>
-          <w:sz w:val="24"/>
-          <w:szCs w:val="24"/>
-        </w:rPr>
-      </w:pPr>
-    </w:p>
-    <w:p>
-      <w:pPr>
-        <w:spacing w:line="360" w:lineRule="auto"/>
-        <w:rPr>
-          <w:rFonts w:ascii="Arial" w:hAnsi="Arial" w:cs="Arial"/>
           <w:sz w:val="24"/>
           <w:szCs w:val="24"/>
         </w:rPr>
@@ -9863,6 +10453,7 @@
           <w:sz w:val="24"/>
           <w:szCs w:val="24"/>
         </w:rPr>
+        <w:lastRenderedPageBreak/>
         <w:t xml:space="preserve">CHAPTER </w:t>
       </w:r>
       <w:r>
@@ -10107,6 +10698,7 @@
           <w:sz w:val="24"/>
           <w:szCs w:val="24"/>
         </w:rPr>
+        <w:lastRenderedPageBreak/>
         <w:t>Gnatt Chart</w:t>
       </w:r>
     </w:p>
@@ -10657,30 +11249,21 @@
         <w:spacing w:line="360" w:lineRule="auto"/>
         <w:rPr>
           <w:rFonts w:ascii="Arial" w:hAnsi="Arial" w:cs="Arial"/>
-          <w:sz w:val="24"/>
-          <w:szCs w:val="24"/>
-        </w:rPr>
-      </w:pPr>
-    </w:p>
-    <w:p>
-      <w:pPr>
-        <w:spacing w:line="360" w:lineRule="auto"/>
-        <w:rPr>
-          <w:rFonts w:ascii="Arial" w:hAnsi="Arial" w:cs="Arial"/>
-          <w:b/>
-          <w:bCs/>
-          <w:sz w:val="24"/>
-          <w:szCs w:val="24"/>
-        </w:rPr>
-      </w:pPr>
-      <w:r>
-        <w:rPr>
-          <w:rFonts w:ascii="Arial" w:hAnsi="Arial" w:cs="Arial"/>
-          <w:b/>
-          <w:bCs/>
-          <w:sz w:val="24"/>
-          <w:szCs w:val="24"/>
-        </w:rPr>
+          <w:b/>
+          <w:bCs/>
+          <w:sz w:val="24"/>
+          <w:szCs w:val="24"/>
+        </w:rPr>
+      </w:pPr>
+      <w:r>
+        <w:rPr>
+          <w:rFonts w:ascii="Arial" w:hAnsi="Arial" w:cs="Arial"/>
+          <w:b/>
+          <w:bCs/>
+          <w:sz w:val="24"/>
+          <w:szCs w:val="24"/>
+        </w:rPr>
+        <w:lastRenderedPageBreak/>
         <w:t>Resource Sheet</w:t>
       </w:r>
     </w:p>
@@ -10813,48 +11396,70 @@
           <w:sz w:val="24"/>
           <w:szCs w:val="24"/>
         </w:rPr>
+        <w:t>The above figure consist</w:t>
+      </w:r>
+      <w:r>
+        <w:rPr>
+          <w:rFonts w:ascii="Arial" w:hAnsi="Arial" w:cs="Arial"/>
+          <w:sz w:val="24"/>
+          <w:szCs w:val="24"/>
+        </w:rPr>
+        <w:t xml:space="preserve">s </w:t>
+      </w:r>
+      <w:r>
+        <w:rPr>
+          <w:rFonts w:ascii="Arial" w:hAnsi="Arial" w:cs="Arial"/>
+          <w:sz w:val="24"/>
+          <w:szCs w:val="24"/>
+        </w:rPr>
+        <w:t>of all the tools and technologies</w:t>
+      </w:r>
+      <w:r>
+        <w:rPr>
+          <w:rFonts w:ascii="Arial" w:hAnsi="Arial" w:cs="Arial"/>
+          <w:sz w:val="24"/>
+          <w:szCs w:val="24"/>
+        </w:rPr>
+        <w:t xml:space="preserve"> </w:t>
+      </w:r>
+      <w:r>
+        <w:rPr>
+          <w:rFonts w:ascii="Arial" w:hAnsi="Arial" w:cs="Arial"/>
+          <w:sz w:val="24"/>
+          <w:szCs w:val="24"/>
+        </w:rPr>
+        <w:t>(Hardware and Software)</w:t>
+      </w:r>
+      <w:r>
+        <w:rPr>
+          <w:rFonts w:ascii="Arial" w:hAnsi="Arial" w:cs="Arial"/>
+          <w:sz w:val="24"/>
+          <w:szCs w:val="24"/>
+        </w:rPr>
+        <w:t xml:space="preserve"> used, which are essential to complete the project.</w:t>
+      </w:r>
+    </w:p>
+    <w:p>
+      <w:pPr>
+        <w:spacing w:line="360" w:lineRule="auto"/>
+        <w:rPr>
+          <w:rFonts w:ascii="Arial" w:hAnsi="Arial" w:cs="Arial"/>
+          <w:b/>
+          <w:bCs/>
+          <w:sz w:val="24"/>
+          <w:szCs w:val="24"/>
+        </w:rPr>
+      </w:pPr>
+      <w:r>
+        <w:rPr>
+          <w:rFonts w:ascii="Arial" w:hAnsi="Arial" w:cs="Arial"/>
+          <w:b/>
+          <w:bCs/>
+          <w:sz w:val="24"/>
+          <w:szCs w:val="24"/>
+        </w:rPr>
         <w:lastRenderedPageBreak/>
-        <w:t>The above figure consist</w:t>
-      </w:r>
-      <w:r>
-        <w:rPr>
-          <w:rFonts w:ascii="Arial" w:hAnsi="Arial" w:cs="Arial"/>
-          <w:sz w:val="24"/>
-          <w:szCs w:val="24"/>
-        </w:rPr>
-        <w:t xml:space="preserve">s </w:t>
-      </w:r>
-      <w:r>
-        <w:rPr>
-          <w:rFonts w:ascii="Arial" w:hAnsi="Arial" w:cs="Arial"/>
-          <w:sz w:val="24"/>
-          <w:szCs w:val="24"/>
-        </w:rPr>
-        <w:t>of all the tools and technologies</w:t>
-      </w:r>
-      <w:r>
-        <w:rPr>
-          <w:rFonts w:ascii="Arial" w:hAnsi="Arial" w:cs="Arial"/>
-          <w:sz w:val="24"/>
-          <w:szCs w:val="24"/>
-        </w:rPr>
-        <w:t xml:space="preserve"> </w:t>
-      </w:r>
-      <w:r>
-        <w:rPr>
-          <w:rFonts w:ascii="Arial" w:hAnsi="Arial" w:cs="Arial"/>
-          <w:sz w:val="24"/>
-          <w:szCs w:val="24"/>
-        </w:rPr>
-        <w:t>(Hardware and Software)</w:t>
-      </w:r>
-      <w:r>
-        <w:rPr>
-          <w:rFonts w:ascii="Arial" w:hAnsi="Arial" w:cs="Arial"/>
-          <w:sz w:val="24"/>
-          <w:szCs w:val="24"/>
-        </w:rPr>
-        <w:t xml:space="preserve"> used, which are essential to complete the project.</w:t>
+        <w:t xml:space="preserve">GitHub </w:t>
       </w:r>
     </w:p>
     <w:p>
@@ -10864,28 +11469,6 @@
           <w:rFonts w:ascii="Arial" w:hAnsi="Arial" w:cs="Arial"/>
           <w:b/>
           <w:bCs/>
-          <w:sz w:val="24"/>
-          <w:szCs w:val="24"/>
-        </w:rPr>
-      </w:pPr>
-      <w:r>
-        <w:rPr>
-          <w:rFonts w:ascii="Arial" w:hAnsi="Arial" w:cs="Arial"/>
-          <w:b/>
-          <w:bCs/>
-          <w:sz w:val="24"/>
-          <w:szCs w:val="24"/>
-        </w:rPr>
-        <w:t xml:space="preserve">GitHub </w:t>
-      </w:r>
-    </w:p>
-    <w:p>
-      <w:pPr>
-        <w:spacing w:line="360" w:lineRule="auto"/>
-        <w:rPr>
-          <w:rFonts w:ascii="Arial" w:hAnsi="Arial" w:cs="Arial"/>
-          <w:b/>
-          <w:bCs/>
           <w:color w:val="C00000"/>
           <w:sz w:val="24"/>
           <w:szCs w:val="24"/>
@@ -10901,40 +11484,6 @@
           <w:szCs w:val="24"/>
         </w:rPr>
         <w:t>PITCTURE</w:t>
-      </w:r>
-    </w:p>
-    <w:p>
-      <w:pPr>
-        <w:spacing w:line="360" w:lineRule="auto"/>
-        <w:rPr>
-          <w:rFonts w:ascii="Arial" w:hAnsi="Arial" w:cs="Arial"/>
-          <w:sz w:val="24"/>
-          <w:szCs w:val="24"/>
-        </w:rPr>
-      </w:pPr>
-      <w:r>
-        <w:rPr>
-          <w:rFonts w:ascii="Arial" w:hAnsi="Arial" w:cs="Arial"/>
-          <w:sz w:val="24"/>
-          <w:szCs w:val="24"/>
-        </w:rPr>
-        <w:t xml:space="preserve">The </w:t>
-      </w:r>
-      <w:r>
-        <w:rPr>
-          <w:rFonts w:ascii="Arial" w:hAnsi="Arial" w:cs="Arial"/>
-          <w:sz w:val="24"/>
-          <w:szCs w:val="24"/>
-        </w:rPr>
-        <w:t>GitHub</w:t>
-      </w:r>
-      <w:r>
-        <w:rPr>
-          <w:rFonts w:ascii="Arial" w:hAnsi="Arial" w:cs="Arial"/>
-          <w:sz w:val="24"/>
-          <w:szCs w:val="24"/>
-        </w:rPr>
-        <w:t xml:space="preserve"> </w:t>
       </w:r>
     </w:p>
     <w:p>
@@ -11511,18 +12060,6 @@
         </w:rPr>
       </w:pPr>
     </w:p>
-    <w:p>
-      <w:pPr>
-        <w:spacing w:line="360" w:lineRule="auto"/>
-        <w:rPr>
-          <w:rFonts w:ascii="Arial" w:hAnsi="Arial" w:cs="Arial"/>
-          <w:b/>
-          <w:bCs/>
-          <w:sz w:val="24"/>
-          <w:szCs w:val="24"/>
-        </w:rPr>
-      </w:pPr>
-    </w:p>
     <w:tbl>
       <w:tblPr>
         <w:tblStyle w:val="TableGrid"/>
@@ -11871,6 +12408,54 @@
         </w:tc>
       </w:tr>
     </w:tbl>
+    <w:p>
+      <w:pPr>
+        <w:spacing w:line="360" w:lineRule="auto"/>
+        <w:rPr>
+          <w:rFonts w:ascii="Arial" w:hAnsi="Arial" w:cs="Arial"/>
+          <w:b/>
+          <w:bCs/>
+          <w:sz w:val="24"/>
+          <w:szCs w:val="24"/>
+        </w:rPr>
+      </w:pPr>
+    </w:p>
+    <w:p>
+      <w:pPr>
+        <w:spacing w:line="360" w:lineRule="auto"/>
+        <w:rPr>
+          <w:rFonts w:ascii="Arial" w:hAnsi="Arial" w:cs="Arial"/>
+          <w:b/>
+          <w:bCs/>
+          <w:sz w:val="24"/>
+          <w:szCs w:val="24"/>
+        </w:rPr>
+      </w:pPr>
+    </w:p>
+    <w:p>
+      <w:pPr>
+        <w:spacing w:line="360" w:lineRule="auto"/>
+        <w:rPr>
+          <w:rFonts w:ascii="Arial" w:hAnsi="Arial" w:cs="Arial"/>
+          <w:b/>
+          <w:bCs/>
+          <w:sz w:val="24"/>
+          <w:szCs w:val="24"/>
+        </w:rPr>
+      </w:pPr>
+    </w:p>
+    <w:p>
+      <w:pPr>
+        <w:spacing w:line="360" w:lineRule="auto"/>
+        <w:rPr>
+          <w:rFonts w:ascii="Arial" w:hAnsi="Arial" w:cs="Arial"/>
+          <w:b/>
+          <w:bCs/>
+          <w:sz w:val="24"/>
+          <w:szCs w:val="24"/>
+        </w:rPr>
+      </w:pPr>
+    </w:p>
     <w:p>
       <w:pPr>
         <w:spacing w:line="360" w:lineRule="auto"/>

</xml_diff>

<commit_message>
Added image of the wirefrfame of mobile app.
</commit_message>
<xml_diff>
--- a/SoyaShrestha_77356846_ProductionProject/Report.docx
+++ b/SoyaShrestha_77356846_ProductionProject/Report.docx
@@ -2544,7 +2544,27 @@
           <w:sz w:val="24"/>
           <w:szCs w:val="24"/>
         </w:rPr>
-        <w:t>mobile application made via Flutter. If there is any abnormality in the reading, a alert</w:t>
+        <w:t xml:space="preserve">mobile application made via Flutter. If there is any abnormality in the reading, </w:t>
+      </w:r>
+      <w:proofErr w:type="spellStart"/>
+      <w:proofErr w:type="gramStart"/>
+      <w:r>
+        <w:rPr>
+          <w:rFonts w:ascii="Arial" w:hAnsi="Arial" w:cs="Arial"/>
+          <w:sz w:val="24"/>
+          <w:szCs w:val="24"/>
+        </w:rPr>
+        <w:t>a</w:t>
+      </w:r>
+      <w:proofErr w:type="spellEnd"/>
+      <w:proofErr w:type="gramEnd"/>
+      <w:r>
+        <w:rPr>
+          <w:rFonts w:ascii="Arial" w:hAnsi="Arial" w:cs="Arial"/>
+          <w:sz w:val="24"/>
+          <w:szCs w:val="24"/>
+        </w:rPr>
+        <w:t xml:space="preserve"> alert</w:t>
       </w:r>
       <w:r>
         <w:rPr>
@@ -3206,7 +3226,25 @@
           <w:sz w:val="24"/>
           <w:szCs w:val="24"/>
         </w:rPr>
-        <w:t xml:space="preserve">“Development of Blood Oxygen Level, Heart Rate And Temperature Monitoring System by Using ESP32” system developed by </w:t>
+        <w:t xml:space="preserve">“Development of Blood Oxygen Level, Heart Rate </w:t>
+      </w:r>
+      <w:proofErr w:type="gramStart"/>
+      <w:r>
+        <w:rPr>
+          <w:rFonts w:ascii="Arial" w:hAnsi="Arial" w:cs="Arial"/>
+          <w:sz w:val="24"/>
+          <w:szCs w:val="24"/>
+        </w:rPr>
+        <w:t>And</w:t>
+      </w:r>
+      <w:proofErr w:type="gramEnd"/>
+      <w:r>
+        <w:rPr>
+          <w:rFonts w:ascii="Arial" w:hAnsi="Arial" w:cs="Arial"/>
+          <w:sz w:val="24"/>
+          <w:szCs w:val="24"/>
+        </w:rPr>
+        <w:t xml:space="preserve"> Temperature Monitoring System by Using ESP32” system developed by </w:t>
       </w:r>
       <w:sdt>
         <w:sdtPr>
@@ -5707,6 +5745,7 @@
           <w:szCs w:val="24"/>
         </w:rPr>
       </w:pPr>
+      <w:proofErr w:type="spellStart"/>
       <w:r>
         <w:rPr>
           <w:rFonts w:ascii="Arial" w:hAnsi="Arial" w:cs="Arial"/>
@@ -5715,6 +5754,7 @@
         </w:rPr>
         <w:t>Wire.h</w:t>
       </w:r>
+      <w:proofErr w:type="spellEnd"/>
       <w:r>
         <w:rPr>
           <w:rFonts w:ascii="Arial" w:hAnsi="Arial" w:cs="Arial"/>
@@ -5785,13 +5825,23 @@
           <w:szCs w:val="24"/>
         </w:rPr>
       </w:pPr>
-      <w:r>
-        <w:rPr>
-          <w:rFonts w:ascii="Arial" w:hAnsi="Arial" w:cs="Arial"/>
-          <w:sz w:val="24"/>
-          <w:szCs w:val="24"/>
-        </w:rPr>
-        <w:t xml:space="preserve">WiFi.h </w:t>
+      <w:proofErr w:type="spellStart"/>
+      <w:r>
+        <w:rPr>
+          <w:rFonts w:ascii="Arial" w:hAnsi="Arial" w:cs="Arial"/>
+          <w:sz w:val="24"/>
+          <w:szCs w:val="24"/>
+        </w:rPr>
+        <w:t>WiFi.h</w:t>
+      </w:r>
+      <w:proofErr w:type="spellEnd"/>
+      <w:r>
+        <w:rPr>
+          <w:rFonts w:ascii="Arial" w:hAnsi="Arial" w:cs="Arial"/>
+          <w:sz w:val="24"/>
+          <w:szCs w:val="24"/>
+        </w:rPr>
+        <w:t xml:space="preserve"> </w:t>
       </w:r>
       <w:r>
         <w:rPr>
@@ -5879,13 +5929,23 @@
           <w:szCs w:val="24"/>
         </w:rPr>
       </w:pPr>
-      <w:r>
-        <w:rPr>
-          <w:rFonts w:ascii="Arial" w:hAnsi="Arial" w:cs="Arial"/>
-          <w:sz w:val="24"/>
-          <w:szCs w:val="24"/>
-        </w:rPr>
-        <w:t>SparkFun MAX3010x</w:t>
+      <w:proofErr w:type="spellStart"/>
+      <w:r>
+        <w:rPr>
+          <w:rFonts w:ascii="Arial" w:hAnsi="Arial" w:cs="Arial"/>
+          <w:sz w:val="24"/>
+          <w:szCs w:val="24"/>
+        </w:rPr>
+        <w:t>SparkFun</w:t>
+      </w:r>
+      <w:proofErr w:type="spellEnd"/>
+      <w:r>
+        <w:rPr>
+          <w:rFonts w:ascii="Arial" w:hAnsi="Arial" w:cs="Arial"/>
+          <w:sz w:val="24"/>
+          <w:szCs w:val="24"/>
+        </w:rPr>
+        <w:t xml:space="preserve"> MAX3010x</w:t>
       </w:r>
       <w:r>
         <w:rPr>
@@ -5963,13 +6023,23 @@
           <w:szCs w:val="24"/>
         </w:rPr>
       </w:pPr>
-      <w:r>
-        <w:rPr>
-          <w:rFonts w:ascii="Arial" w:hAnsi="Arial" w:cs="Arial"/>
-          <w:sz w:val="24"/>
-          <w:szCs w:val="24"/>
-        </w:rPr>
-        <w:t>Math.h library was used to carry out mathematical calculations.</w:t>
+      <w:proofErr w:type="spellStart"/>
+      <w:r>
+        <w:rPr>
+          <w:rFonts w:ascii="Arial" w:hAnsi="Arial" w:cs="Arial"/>
+          <w:sz w:val="24"/>
+          <w:szCs w:val="24"/>
+        </w:rPr>
+        <w:t>Math.h</w:t>
+      </w:r>
+      <w:proofErr w:type="spellEnd"/>
+      <w:r>
+        <w:rPr>
+          <w:rFonts w:ascii="Arial" w:hAnsi="Arial" w:cs="Arial"/>
+          <w:sz w:val="24"/>
+          <w:szCs w:val="24"/>
+        </w:rPr>
+        <w:t xml:space="preserve"> library was used to carry out mathematical calculations.</w:t>
       </w:r>
     </w:p>
     <w:p>
@@ -6819,7 +6889,25 @@
           <w:sz w:val="24"/>
           <w:szCs w:val="24"/>
         </w:rPr>
-        <w:t xml:space="preserve"> with the help of Wokwi for circuit diagram</w:t>
+        <w:t xml:space="preserve"> with the help of </w:t>
+      </w:r>
+      <w:proofErr w:type="spellStart"/>
+      <w:r>
+        <w:rPr>
+          <w:rFonts w:ascii="Arial" w:hAnsi="Arial" w:cs="Arial"/>
+          <w:sz w:val="24"/>
+          <w:szCs w:val="24"/>
+        </w:rPr>
+        <w:t>Wokwi</w:t>
+      </w:r>
+      <w:proofErr w:type="spellEnd"/>
+      <w:r>
+        <w:rPr>
+          <w:rFonts w:ascii="Arial" w:hAnsi="Arial" w:cs="Arial"/>
+          <w:sz w:val="24"/>
+          <w:szCs w:val="24"/>
+        </w:rPr>
+        <w:t xml:space="preserve"> for circuit diagram</w:t>
       </w:r>
       <w:r>
         <w:rPr>
@@ -6892,7 +6980,25 @@
           <w:szCs w:val="24"/>
         </w:rPr>
         <w:lastRenderedPageBreak/>
-        <w:t xml:space="preserve">developed and designed in TinkerCAD during </w:t>
+        <w:t xml:space="preserve">developed and designed in </w:t>
+      </w:r>
+      <w:proofErr w:type="spellStart"/>
+      <w:r>
+        <w:rPr>
+          <w:rFonts w:ascii="Arial" w:hAnsi="Arial" w:cs="Arial"/>
+          <w:sz w:val="24"/>
+          <w:szCs w:val="24"/>
+        </w:rPr>
+        <w:t>TinkerCAD</w:t>
+      </w:r>
+      <w:proofErr w:type="spellEnd"/>
+      <w:r>
+        <w:rPr>
+          <w:rFonts w:ascii="Arial" w:hAnsi="Arial" w:cs="Arial"/>
+          <w:sz w:val="24"/>
+          <w:szCs w:val="24"/>
+        </w:rPr>
+        <w:t xml:space="preserve"> during </w:t>
       </w:r>
       <w:r>
         <w:rPr>
@@ -7293,6 +7399,361 @@
           <w:szCs w:val="24"/>
         </w:rPr>
       </w:pPr>
+      <w:r>
+        <w:rPr>
+          <w:rFonts w:ascii="Arial" w:hAnsi="Arial" w:cs="Arial"/>
+          <w:b/>
+          <w:bCs/>
+          <w:color w:val="auto"/>
+          <w:sz w:val="24"/>
+          <w:szCs w:val="24"/>
+        </w:rPr>
+        <w:t>General Overview</w:t>
+      </w:r>
+    </w:p>
+    <w:p>
+      <w:r>
+        <w:rPr>
+          <w:noProof/>
+        </w:rPr>
+        <w:drawing>
+          <wp:inline distT="0" distB="0" distL="0" distR="0" wp14:anchorId="52BFB9AB" wp14:editId="394A6486">
+            <wp:extent cx="2521080" cy="5226319"/>
+            <wp:effectExtent l="0" t="0" r="0" b="0"/>
+            <wp:docPr id="1427731164" name="Picture 1"/>
+            <wp:cNvGraphicFramePr>
+              <a:graphicFrameLocks xmlns:a="http://schemas.openxmlformats.org/drawingml/2006/main" noChangeAspect="1"/>
+            </wp:cNvGraphicFramePr>
+            <a:graphic xmlns:a="http://schemas.openxmlformats.org/drawingml/2006/main">
+              <a:graphicData uri="http://schemas.openxmlformats.org/drawingml/2006/picture">
+                <pic:pic xmlns:pic="http://schemas.openxmlformats.org/drawingml/2006/picture">
+                  <pic:nvPicPr>
+                    <pic:cNvPr id="1427731164" name="Picture 1427731164"/>
+                    <pic:cNvPicPr/>
+                  </pic:nvPicPr>
+                  <pic:blipFill>
+                    <a:blip r:embed="rId15">
+                      <a:extLst>
+                        <a:ext uri="{28A0092B-C50C-407E-A947-70E740481C1C}">
+                          <a14:useLocalDpi xmlns:a14="http://schemas.microsoft.com/office/drawing/2010/main" val="0"/>
+                        </a:ext>
+                      </a:extLst>
+                    </a:blip>
+                    <a:stretch>
+                      <a:fillRect/>
+                    </a:stretch>
+                  </pic:blipFill>
+                  <pic:spPr>
+                    <a:xfrm>
+                      <a:off x="0" y="0"/>
+                      <a:ext cx="2521080" cy="5226319"/>
+                    </a:xfrm>
+                    <a:prstGeom prst="rect">
+                      <a:avLst/>
+                    </a:prstGeom>
+                  </pic:spPr>
+                </pic:pic>
+              </a:graphicData>
+            </a:graphic>
+          </wp:inline>
+        </w:drawing>
+      </w:r>
+    </w:p>
+    <w:p/>
+    <w:p>
+      <w:r>
+        <w:rPr>
+          <w:noProof/>
+        </w:rPr>
+        <w:lastRenderedPageBreak/>
+        <w:drawing>
+          <wp:inline distT="0" distB="0" distL="0" distR="0" wp14:anchorId="793AAEA2" wp14:editId="3DCA5A90">
+            <wp:extent cx="2552700" cy="5209341"/>
+            <wp:effectExtent l="0" t="0" r="0" b="0"/>
+            <wp:docPr id="691907657" name="Picture 7"/>
+            <wp:cNvGraphicFramePr>
+              <a:graphicFrameLocks xmlns:a="http://schemas.openxmlformats.org/drawingml/2006/main" noChangeAspect="1"/>
+            </wp:cNvGraphicFramePr>
+            <a:graphic xmlns:a="http://schemas.openxmlformats.org/drawingml/2006/main">
+              <a:graphicData uri="http://schemas.openxmlformats.org/drawingml/2006/picture">
+                <pic:pic xmlns:pic="http://schemas.openxmlformats.org/drawingml/2006/picture">
+                  <pic:nvPicPr>
+                    <pic:cNvPr id="691907657" name="Picture 691907657"/>
+                    <pic:cNvPicPr/>
+                  </pic:nvPicPr>
+                  <pic:blipFill rotWithShape="1">
+                    <a:blip r:embed="rId16">
+                      <a:extLst>
+                        <a:ext uri="{28A0092B-C50C-407E-A947-70E740481C1C}">
+                          <a14:useLocalDpi xmlns:a14="http://schemas.microsoft.com/office/drawing/2010/main" val="0"/>
+                        </a:ext>
+                      </a:extLst>
+                    </a:blip>
+                    <a:srcRect t="681"/>
+                    <a:stretch/>
+                  </pic:blipFill>
+                  <pic:spPr bwMode="auto">
+                    <a:xfrm>
+                      <a:off x="0" y="0"/>
+                      <a:ext cx="2552831" cy="5209609"/>
+                    </a:xfrm>
+                    <a:prstGeom prst="rect">
+                      <a:avLst/>
+                    </a:prstGeom>
+                    <a:ln>
+                      <a:noFill/>
+                    </a:ln>
+                    <a:extLst>
+                      <a:ext uri="{53640926-AAD7-44D8-BBD7-CCE9431645EC}">
+                        <a14:shadowObscured xmlns:a14="http://schemas.microsoft.com/office/drawing/2010/main"/>
+                      </a:ext>
+                    </a:extLst>
+                  </pic:spPr>
+                </pic:pic>
+              </a:graphicData>
+            </a:graphic>
+          </wp:inline>
+        </w:drawing>
+      </w:r>
+    </w:p>
+    <w:p>
+      <w:pPr>
+        <w:rPr>
+          <w:noProof/>
+        </w:rPr>
+      </w:pPr>
+    </w:p>
+    <w:p>
+      <w:pPr>
+        <w:rPr>
+          <w:noProof/>
+        </w:rPr>
+      </w:pPr>
+      <w:r>
+        <w:rPr>
+          <w:noProof/>
+        </w:rPr>
+        <w:lastRenderedPageBreak/>
+        <w:drawing>
+          <wp:inline distT="0" distB="0" distL="0" distR="0" wp14:anchorId="207EAC63" wp14:editId="009AF29A">
+            <wp:extent cx="2438400" cy="5465145"/>
+            <wp:effectExtent l="0" t="0" r="0" b="2540"/>
+            <wp:docPr id="1834666437" name="Picture 8"/>
+            <wp:cNvGraphicFramePr>
+              <a:graphicFrameLocks xmlns:a="http://schemas.openxmlformats.org/drawingml/2006/main" noChangeAspect="1"/>
+            </wp:cNvGraphicFramePr>
+            <a:graphic xmlns:a="http://schemas.openxmlformats.org/drawingml/2006/main">
+              <a:graphicData uri="http://schemas.openxmlformats.org/drawingml/2006/picture">
+                <pic:pic xmlns:pic="http://schemas.openxmlformats.org/drawingml/2006/picture">
+                  <pic:nvPicPr>
+                    <pic:cNvPr id="1834666437" name="Picture 1834666437"/>
+                    <pic:cNvPicPr/>
+                  </pic:nvPicPr>
+                  <pic:blipFill rotWithShape="1">
+                    <a:blip r:embed="rId17">
+                      <a:extLst>
+                        <a:ext uri="{28A0092B-C50C-407E-A947-70E740481C1C}">
+                          <a14:useLocalDpi xmlns:a14="http://schemas.microsoft.com/office/drawing/2010/main" val="0"/>
+                        </a:ext>
+                      </a:extLst>
+                    </a:blip>
+                    <a:srcRect t="503" b="-1"/>
+                    <a:stretch/>
+                  </pic:blipFill>
+                  <pic:spPr bwMode="auto">
+                    <a:xfrm>
+                      <a:off x="0" y="0"/>
+                      <a:ext cx="2438525" cy="5465426"/>
+                    </a:xfrm>
+                    <a:prstGeom prst="rect">
+                      <a:avLst/>
+                    </a:prstGeom>
+                    <a:ln>
+                      <a:noFill/>
+                    </a:ln>
+                    <a:extLst>
+                      <a:ext uri="{53640926-AAD7-44D8-BBD7-CCE9431645EC}">
+                        <a14:shadowObscured xmlns:a14="http://schemas.microsoft.com/office/drawing/2010/main"/>
+                      </a:ext>
+                    </a:extLst>
+                  </pic:spPr>
+                </pic:pic>
+              </a:graphicData>
+            </a:graphic>
+          </wp:inline>
+        </w:drawing>
+      </w:r>
+    </w:p>
+    <w:p>
+      <w:pPr>
+        <w:rPr>
+          <w:noProof/>
+        </w:rPr>
+      </w:pPr>
+      <w:r>
+        <w:rPr>
+          <w:noProof/>
+        </w:rPr>
+        <w:lastRenderedPageBreak/>
+        <w:drawing>
+          <wp:inline distT="0" distB="0" distL="0" distR="0" wp14:anchorId="65E5D77E" wp14:editId="463A92F2">
+            <wp:extent cx="2578233" cy="5296172"/>
+            <wp:effectExtent l="0" t="0" r="0" b="0"/>
+            <wp:docPr id="1181271957" name="Picture 4"/>
+            <wp:cNvGraphicFramePr>
+              <a:graphicFrameLocks xmlns:a="http://schemas.openxmlformats.org/drawingml/2006/main" noChangeAspect="1"/>
+            </wp:cNvGraphicFramePr>
+            <a:graphic xmlns:a="http://schemas.openxmlformats.org/drawingml/2006/main">
+              <a:graphicData uri="http://schemas.openxmlformats.org/drawingml/2006/picture">
+                <pic:pic xmlns:pic="http://schemas.openxmlformats.org/drawingml/2006/picture">
+                  <pic:nvPicPr>
+                    <pic:cNvPr id="1181271957" name="Picture 1181271957"/>
+                    <pic:cNvPicPr/>
+                  </pic:nvPicPr>
+                  <pic:blipFill>
+                    <a:blip r:embed="rId18">
+                      <a:extLst>
+                        <a:ext uri="{28A0092B-C50C-407E-A947-70E740481C1C}">
+                          <a14:useLocalDpi xmlns:a14="http://schemas.microsoft.com/office/drawing/2010/main" val="0"/>
+                        </a:ext>
+                      </a:extLst>
+                    </a:blip>
+                    <a:stretch>
+                      <a:fillRect/>
+                    </a:stretch>
+                  </pic:blipFill>
+                  <pic:spPr>
+                    <a:xfrm>
+                      <a:off x="0" y="0"/>
+                      <a:ext cx="2578233" cy="5296172"/>
+                    </a:xfrm>
+                    <a:prstGeom prst="rect">
+                      <a:avLst/>
+                    </a:prstGeom>
+                  </pic:spPr>
+                </pic:pic>
+              </a:graphicData>
+            </a:graphic>
+          </wp:inline>
+        </w:drawing>
+      </w:r>
+    </w:p>
+    <w:p>
+      <w:pPr>
+        <w:rPr>
+          <w:noProof/>
+        </w:rPr>
+      </w:pPr>
+      <w:r>
+        <w:rPr>
+          <w:noProof/>
+        </w:rPr>
+        <w:lastRenderedPageBreak/>
+        <w:drawing>
+          <wp:inline distT="0" distB="0" distL="0" distR="0" wp14:anchorId="07BCA4E7" wp14:editId="7C382FF1">
+            <wp:extent cx="2444876" cy="5486682"/>
+            <wp:effectExtent l="0" t="0" r="0" b="0"/>
+            <wp:docPr id="1829803225" name="Picture 5"/>
+            <wp:cNvGraphicFramePr>
+              <a:graphicFrameLocks xmlns:a="http://schemas.openxmlformats.org/drawingml/2006/main" noChangeAspect="1"/>
+            </wp:cNvGraphicFramePr>
+            <a:graphic xmlns:a="http://schemas.openxmlformats.org/drawingml/2006/main">
+              <a:graphicData uri="http://schemas.openxmlformats.org/drawingml/2006/picture">
+                <pic:pic xmlns:pic="http://schemas.openxmlformats.org/drawingml/2006/picture">
+                  <pic:nvPicPr>
+                    <pic:cNvPr id="1829803225" name="Picture 1829803225"/>
+                    <pic:cNvPicPr/>
+                  </pic:nvPicPr>
+                  <pic:blipFill>
+                    <a:blip r:embed="rId19">
+                      <a:extLst>
+                        <a:ext uri="{28A0092B-C50C-407E-A947-70E740481C1C}">
+                          <a14:useLocalDpi xmlns:a14="http://schemas.microsoft.com/office/drawing/2010/main" val="0"/>
+                        </a:ext>
+                      </a:extLst>
+                    </a:blip>
+                    <a:stretch>
+                      <a:fillRect/>
+                    </a:stretch>
+                  </pic:blipFill>
+                  <pic:spPr>
+                    <a:xfrm>
+                      <a:off x="0" y="0"/>
+                      <a:ext cx="2444876" cy="5486682"/>
+                    </a:xfrm>
+                    <a:prstGeom prst="rect">
+                      <a:avLst/>
+                    </a:prstGeom>
+                  </pic:spPr>
+                </pic:pic>
+              </a:graphicData>
+            </a:graphic>
+          </wp:inline>
+        </w:drawing>
+      </w:r>
+    </w:p>
+    <w:p>
+      <w:r>
+        <w:rPr>
+          <w:noProof/>
+        </w:rPr>
+        <w:lastRenderedPageBreak/>
+        <w:drawing>
+          <wp:inline distT="0" distB="0" distL="0" distR="0" wp14:anchorId="01D59697" wp14:editId="3E2E6BB2">
+            <wp:extent cx="2482978" cy="5467631"/>
+            <wp:effectExtent l="0" t="0" r="0" b="0"/>
+            <wp:docPr id="1913387197" name="Picture 6"/>
+            <wp:cNvGraphicFramePr>
+              <a:graphicFrameLocks xmlns:a="http://schemas.openxmlformats.org/drawingml/2006/main" noChangeAspect="1"/>
+            </wp:cNvGraphicFramePr>
+            <a:graphic xmlns:a="http://schemas.openxmlformats.org/drawingml/2006/main">
+              <a:graphicData uri="http://schemas.openxmlformats.org/drawingml/2006/picture">
+                <pic:pic xmlns:pic="http://schemas.openxmlformats.org/drawingml/2006/picture">
+                  <pic:nvPicPr>
+                    <pic:cNvPr id="1913387197" name="Picture 1913387197"/>
+                    <pic:cNvPicPr/>
+                  </pic:nvPicPr>
+                  <pic:blipFill>
+                    <a:blip r:embed="rId20">
+                      <a:extLst>
+                        <a:ext uri="{28A0092B-C50C-407E-A947-70E740481C1C}">
+                          <a14:useLocalDpi xmlns:a14="http://schemas.microsoft.com/office/drawing/2010/main" val="0"/>
+                        </a:ext>
+                      </a:extLst>
+                    </a:blip>
+                    <a:stretch>
+                      <a:fillRect/>
+                    </a:stretch>
+                  </pic:blipFill>
+                  <pic:spPr>
+                    <a:xfrm>
+                      <a:off x="0" y="0"/>
+                      <a:ext cx="2482978" cy="5467631"/>
+                    </a:xfrm>
+                    <a:prstGeom prst="rect">
+                      <a:avLst/>
+                    </a:prstGeom>
+                  </pic:spPr>
+                </pic:pic>
+              </a:graphicData>
+            </a:graphic>
+          </wp:inline>
+        </w:drawing>
+      </w:r>
+    </w:p>
+    <w:p/>
+    <w:p>
+      <w:pPr>
+        <w:pStyle w:val="Heading2"/>
+        <w:rPr>
+          <w:rFonts w:ascii="Arial" w:hAnsi="Arial" w:cs="Arial"/>
+          <w:b/>
+          <w:bCs/>
+          <w:color w:val="auto"/>
+          <w:sz w:val="24"/>
+          <w:szCs w:val="24"/>
+        </w:rPr>
+      </w:pPr>
       <w:bookmarkStart w:id="5" w:name="_Toc195604726"/>
       <w:r>
         <w:rPr>
@@ -7303,6 +7764,7 @@
           <w:sz w:val="24"/>
           <w:szCs w:val="24"/>
         </w:rPr>
+        <w:lastRenderedPageBreak/>
         <w:t>Data Flow Diagram</w:t>
       </w:r>
       <w:bookmarkEnd w:id="5"/>
@@ -7344,7 +7806,7 @@
                     </pic:cNvPicPr>
                   </pic:nvPicPr>
                   <pic:blipFill>
-                    <a:blip r:embed="rId15" cstate="print">
+                    <a:blip r:embed="rId21" cstate="print">
                       <a:extLst>
                         <a:ext uri="{28A0092B-C50C-407E-A947-70E740481C1C}">
                           <a14:useLocalDpi xmlns:a14="http://schemas.microsoft.com/office/drawing/2010/main" val="0"/>
@@ -12139,7 +12601,7 @@
                     <pic:cNvPicPr/>
                   </pic:nvPicPr>
                   <pic:blipFill>
-                    <a:blip r:embed="rId16"/>
+                    <a:blip r:embed="rId22"/>
                     <a:stretch>
                       <a:fillRect/>
                     </a:stretch>
@@ -12196,7 +12658,7 @@
                     <pic:cNvPicPr/>
                   </pic:nvPicPr>
                   <pic:blipFill>
-                    <a:blip r:embed="rId17"/>
+                    <a:blip r:embed="rId23"/>
                     <a:stretch>
                       <a:fillRect/>
                     </a:stretch>
@@ -12346,7 +12808,7 @@
                     <pic:cNvPicPr/>
                   </pic:nvPicPr>
                   <pic:blipFill>
-                    <a:blip r:embed="rId18"/>
+                    <a:blip r:embed="rId24"/>
                     <a:stretch>
                       <a:fillRect/>
                     </a:stretch>
@@ -12403,7 +12865,7 @@
                     <pic:cNvPicPr/>
                   </pic:nvPicPr>
                   <pic:blipFill>
-                    <a:blip r:embed="rId19"/>
+                    <a:blip r:embed="rId25"/>
                     <a:stretch>
                       <a:fillRect/>
                     </a:stretch>
@@ -12460,7 +12922,7 @@
                     <pic:cNvPicPr/>
                   </pic:nvPicPr>
                   <pic:blipFill>
-                    <a:blip r:embed="rId20"/>
+                    <a:blip r:embed="rId26"/>
                     <a:stretch>
                       <a:fillRect/>
                     </a:stretch>
@@ -12517,7 +12979,7 @@
                     <pic:cNvPicPr/>
                   </pic:nvPicPr>
                   <pic:blipFill>
-                    <a:blip r:embed="rId21"/>
+                    <a:blip r:embed="rId27"/>
                     <a:stretch>
                       <a:fillRect/>
                     </a:stretch>
@@ -12619,7 +13081,7 @@
                     <pic:cNvPicPr/>
                   </pic:nvPicPr>
                   <pic:blipFill>
-                    <a:blip r:embed="rId22"/>
+                    <a:blip r:embed="rId28"/>
                     <a:stretch>
                       <a:fillRect/>
                     </a:stretch>
@@ -12895,7 +13357,7 @@
                     <pic:cNvPicPr/>
                   </pic:nvPicPr>
                   <pic:blipFill>
-                    <a:blip r:embed="rId23"/>
+                    <a:blip r:embed="rId29"/>
                     <a:stretch>
                       <a:fillRect/>
                     </a:stretch>
@@ -12952,7 +13414,7 @@
                     <pic:cNvPicPr/>
                   </pic:nvPicPr>
                   <pic:blipFill>
-                    <a:blip r:embed="rId24"/>
+                    <a:blip r:embed="rId30"/>
                     <a:stretch>
                       <a:fillRect/>
                     </a:stretch>
@@ -13097,7 +13559,7 @@
                     <pic:cNvPicPr/>
                   </pic:nvPicPr>
                   <pic:blipFill>
-                    <a:blip r:embed="rId25"/>
+                    <a:blip r:embed="rId31"/>
                     <a:stretch>
                       <a:fillRect/>
                     </a:stretch>
@@ -13242,6 +13704,7 @@
                 <w:szCs w:val="24"/>
               </w:rPr>
             </w:pPr>
+            <w:proofErr w:type="spellStart"/>
             <w:r>
               <w:rPr>
                 <w:rFonts w:ascii="Arial" w:hAnsi="Arial" w:cs="Arial"/>
@@ -13252,6 +13715,7 @@
               </w:rPr>
               <w:t>MoSCow</w:t>
             </w:r>
+            <w:proofErr w:type="spellEnd"/>
           </w:p>
         </w:tc>
       </w:tr>
@@ -13788,6 +14252,7 @@
                 <w:szCs w:val="24"/>
               </w:rPr>
             </w:pPr>
+            <w:proofErr w:type="spellStart"/>
             <w:r>
               <w:rPr>
                 <w:rFonts w:ascii="Arial" w:hAnsi="Arial" w:cs="Arial"/>
@@ -13798,6 +14263,7 @@
               </w:rPr>
               <w:t>MoSCow</w:t>
             </w:r>
+            <w:proofErr w:type="spellEnd"/>
           </w:p>
         </w:tc>
       </w:tr>

</xml_diff>

<commit_message>
Added general overview of the system.
</commit_message>
<xml_diff>
--- a/SoyaShrestha_77356846_ProductionProject/Report.docx
+++ b/SoyaShrestha_77356846_ProductionProject/Report.docx
@@ -29,6 +29,7 @@
         <w:p>
           <w:pPr>
             <w:pStyle w:val="TOCHeading"/>
+            <w:jc w:val="center"/>
             <w:rPr>
               <w:rFonts w:ascii="Arial" w:hAnsi="Arial" w:cs="Arial"/>
               <w:b/>
@@ -48,6 +49,7 @@
         </w:p>
         <w:p>
           <w:pPr>
+            <w:jc w:val="center"/>
             <w:rPr>
               <w:rFonts w:ascii="Arial" w:hAnsi="Arial" w:cs="Arial"/>
               <w:sz w:val="24"/>
@@ -61,6 +63,7 @@
             <w:tabs>
               <w:tab w:val="right" w:leader="dot" w:pos="8630"/>
             </w:tabs>
+            <w:jc w:val="center"/>
             <w:rPr>
               <w:rFonts w:ascii="Arial" w:eastAsiaTheme="minorEastAsia" w:hAnsi="Arial" w:cs="Arial"/>
               <w:noProof/>
@@ -182,6 +185,7 @@
             <w:tabs>
               <w:tab w:val="right" w:leader="dot" w:pos="8630"/>
             </w:tabs>
+            <w:jc w:val="center"/>
             <w:rPr>
               <w:rFonts w:ascii="Arial" w:eastAsiaTheme="minorEastAsia" w:hAnsi="Arial" w:cs="Arial"/>
               <w:noProof/>
@@ -279,6 +283,7 @@
             <w:tabs>
               <w:tab w:val="right" w:leader="dot" w:pos="8630"/>
             </w:tabs>
+            <w:jc w:val="center"/>
             <w:rPr>
               <w:rFonts w:ascii="Arial" w:eastAsiaTheme="minorEastAsia" w:hAnsi="Arial" w:cs="Arial"/>
               <w:noProof/>
@@ -376,6 +381,7 @@
             <w:tabs>
               <w:tab w:val="right" w:leader="dot" w:pos="8630"/>
             </w:tabs>
+            <w:jc w:val="center"/>
             <w:rPr>
               <w:rFonts w:ascii="Arial" w:eastAsiaTheme="minorEastAsia" w:hAnsi="Arial" w:cs="Arial"/>
               <w:noProof/>
@@ -473,6 +479,7 @@
             <w:tabs>
               <w:tab w:val="right" w:leader="dot" w:pos="8630"/>
             </w:tabs>
+            <w:jc w:val="center"/>
             <w:rPr>
               <w:rFonts w:ascii="Arial" w:eastAsiaTheme="minorEastAsia" w:hAnsi="Arial" w:cs="Arial"/>
               <w:noProof/>
@@ -570,6 +577,7 @@
             <w:tabs>
               <w:tab w:val="right" w:leader="dot" w:pos="8630"/>
             </w:tabs>
+            <w:jc w:val="center"/>
             <w:rPr>
               <w:rFonts w:ascii="Arial" w:hAnsi="Arial" w:cs="Arial"/>
               <w:noProof/>
@@ -667,6 +675,7 @@
             <w:tabs>
               <w:tab w:val="right" w:leader="dot" w:pos="8630"/>
             </w:tabs>
+            <w:jc w:val="center"/>
             <w:rPr>
               <w:rFonts w:ascii="Arial" w:eastAsiaTheme="minorEastAsia" w:hAnsi="Arial" w:cs="Arial"/>
               <w:noProof/>
@@ -764,6 +773,7 @@
             <w:tabs>
               <w:tab w:val="right" w:leader="dot" w:pos="8630"/>
             </w:tabs>
+            <w:jc w:val="center"/>
             <w:rPr>
               <w:rFonts w:ascii="Arial" w:eastAsiaTheme="minorEastAsia" w:hAnsi="Arial" w:cs="Arial"/>
               <w:noProof/>
@@ -861,6 +871,7 @@
             <w:tabs>
               <w:tab w:val="right" w:leader="dot" w:pos="8630"/>
             </w:tabs>
+            <w:jc w:val="center"/>
             <w:rPr>
               <w:rFonts w:ascii="Arial" w:eastAsiaTheme="minorEastAsia" w:hAnsi="Arial" w:cs="Arial"/>
               <w:noProof/>
@@ -958,6 +969,7 @@
             <w:tabs>
               <w:tab w:val="right" w:leader="dot" w:pos="8630"/>
             </w:tabs>
+            <w:jc w:val="center"/>
             <w:rPr>
               <w:rFonts w:ascii="Arial" w:hAnsi="Arial" w:cs="Arial"/>
               <w:noProof/>
@@ -1055,6 +1067,7 @@
             <w:tabs>
               <w:tab w:val="right" w:leader="dot" w:pos="8630"/>
             </w:tabs>
+            <w:jc w:val="center"/>
             <w:rPr>
               <w:rFonts w:ascii="Arial" w:hAnsi="Arial" w:cs="Arial"/>
               <w:noProof/>
@@ -1152,6 +1165,7 @@
             <w:tabs>
               <w:tab w:val="right" w:leader="dot" w:pos="8630"/>
             </w:tabs>
+            <w:jc w:val="center"/>
             <w:rPr>
               <w:rFonts w:ascii="Arial" w:eastAsiaTheme="minorEastAsia" w:hAnsi="Arial" w:cs="Arial"/>
               <w:noProof/>
@@ -1249,6 +1263,7 @@
             <w:tabs>
               <w:tab w:val="right" w:leader="dot" w:pos="8630"/>
             </w:tabs>
+            <w:jc w:val="center"/>
             <w:rPr>
               <w:rFonts w:ascii="Arial" w:hAnsi="Arial" w:cs="Arial"/>
               <w:noProof/>
@@ -1346,6 +1361,7 @@
             <w:tabs>
               <w:tab w:val="right" w:leader="dot" w:pos="8630"/>
             </w:tabs>
+            <w:jc w:val="center"/>
             <w:rPr>
               <w:rFonts w:ascii="Arial" w:hAnsi="Arial" w:cs="Arial"/>
               <w:noProof/>
@@ -1443,6 +1459,7 @@
             <w:tabs>
               <w:tab w:val="right" w:leader="dot" w:pos="8630"/>
             </w:tabs>
+            <w:jc w:val="center"/>
             <w:rPr>
               <w:rFonts w:ascii="Arial" w:hAnsi="Arial" w:cs="Arial"/>
               <w:noProof/>
@@ -1540,6 +1557,7 @@
             <w:tabs>
               <w:tab w:val="right" w:leader="dot" w:pos="8630"/>
             </w:tabs>
+            <w:jc w:val="center"/>
             <w:rPr>
               <w:rFonts w:ascii="Arial" w:hAnsi="Arial" w:cs="Arial"/>
               <w:noProof/>
@@ -1637,6 +1655,7 @@
             <w:tabs>
               <w:tab w:val="right" w:leader="dot" w:pos="8630"/>
             </w:tabs>
+            <w:jc w:val="center"/>
             <w:rPr>
               <w:rFonts w:ascii="Arial" w:hAnsi="Arial" w:cs="Arial"/>
               <w:noProof/>
@@ -1734,6 +1753,7 @@
             <w:tabs>
               <w:tab w:val="right" w:leader="dot" w:pos="8630"/>
             </w:tabs>
+            <w:jc w:val="center"/>
             <w:rPr>
               <w:rFonts w:ascii="Arial" w:hAnsi="Arial" w:cs="Arial"/>
               <w:noProof/>
@@ -1831,6 +1851,7 @@
             <w:tabs>
               <w:tab w:val="right" w:leader="dot" w:pos="8630"/>
             </w:tabs>
+            <w:jc w:val="center"/>
             <w:rPr>
               <w:rFonts w:ascii="Arial" w:eastAsiaTheme="minorEastAsia" w:hAnsi="Arial" w:cs="Arial"/>
               <w:noProof/>
@@ -1928,6 +1949,7 @@
             <w:tabs>
               <w:tab w:val="right" w:leader="dot" w:pos="8630"/>
             </w:tabs>
+            <w:jc w:val="center"/>
             <w:rPr>
               <w:rFonts w:ascii="Arial" w:eastAsiaTheme="minorEastAsia" w:hAnsi="Arial" w:cs="Arial"/>
               <w:noProof/>
@@ -2020,6 +2042,9 @@
           </w:hyperlink>
         </w:p>
         <w:p>
+          <w:pPr>
+            <w:jc w:val="center"/>
+          </w:pPr>
           <w:r>
             <w:rPr>
               <w:rFonts w:ascii="Arial" w:hAnsi="Arial" w:cs="Arial"/>
@@ -2108,6 +2133,7 @@
     </w:p>
     <w:p>
       <w:pPr>
+        <w:jc w:val="center"/>
         <w:rPr>
           <w:rFonts w:ascii="Arial" w:hAnsi="Arial" w:cs="Arial"/>
           <w:b/>
@@ -2147,6 +2173,7 @@
     </w:p>
     <w:p>
       <w:pPr>
+        <w:jc w:val="center"/>
         <w:rPr>
           <w:rFonts w:ascii="Arial" w:hAnsi="Arial" w:cs="Arial"/>
           <w:sz w:val="24"/>
@@ -2423,11 +2450,12 @@
           <w:sz w:val="24"/>
           <w:szCs w:val="24"/>
         </w:rPr>
-        <w:t xml:space="preserve"> product for healthcare management system. </w:t>
-      </w:r>
-    </w:p>
-    <w:p>
-      <w:pPr>
+        <w:t xml:space="preserve"> product for healthcare management system.</w:t>
+      </w:r>
+    </w:p>
+    <w:p>
+      <w:pPr>
+        <w:jc w:val="center"/>
         <w:rPr>
           <w:rFonts w:ascii="Arial" w:hAnsi="Arial" w:cs="Arial"/>
           <w:sz w:val="24"/>
@@ -2585,6 +2613,7 @@
     </w:p>
     <w:p>
       <w:pPr>
+        <w:jc w:val="center"/>
         <w:rPr>
           <w:rFonts w:ascii="Arial" w:hAnsi="Arial" w:cs="Arial"/>
           <w:sz w:val="24"/>
@@ -2602,96 +2631,107 @@
     </w:p>
     <w:p>
       <w:pPr>
-        <w:rPr>
-          <w:rFonts w:ascii="Arial" w:hAnsi="Arial" w:cs="Arial"/>
-          <w:sz w:val="24"/>
-          <w:szCs w:val="24"/>
-        </w:rPr>
-      </w:pPr>
-    </w:p>
-    <w:p>
-      <w:pPr>
-        <w:rPr>
-          <w:rFonts w:ascii="Arial" w:hAnsi="Arial" w:cs="Arial"/>
-          <w:sz w:val="24"/>
-          <w:szCs w:val="24"/>
-        </w:rPr>
-      </w:pPr>
-    </w:p>
-    <w:p>
-      <w:pPr>
-        <w:rPr>
-          <w:rFonts w:ascii="Arial" w:hAnsi="Arial" w:cs="Arial"/>
-          <w:sz w:val="24"/>
-          <w:szCs w:val="24"/>
-        </w:rPr>
-      </w:pPr>
-    </w:p>
-    <w:p>
-      <w:pPr>
-        <w:rPr>
-          <w:rFonts w:ascii="Arial" w:hAnsi="Arial" w:cs="Arial"/>
-          <w:sz w:val="24"/>
-          <w:szCs w:val="24"/>
-        </w:rPr>
-      </w:pPr>
-    </w:p>
-    <w:p>
-      <w:pPr>
-        <w:rPr>
-          <w:rFonts w:ascii="Arial" w:hAnsi="Arial" w:cs="Arial"/>
-          <w:sz w:val="24"/>
-          <w:szCs w:val="24"/>
-        </w:rPr>
-      </w:pPr>
-    </w:p>
-    <w:p>
-      <w:pPr>
-        <w:rPr>
-          <w:rFonts w:ascii="Arial" w:hAnsi="Arial" w:cs="Arial"/>
-          <w:sz w:val="24"/>
-          <w:szCs w:val="24"/>
-        </w:rPr>
-      </w:pPr>
-    </w:p>
-    <w:p>
-      <w:pPr>
-        <w:rPr>
-          <w:rFonts w:ascii="Arial" w:hAnsi="Arial" w:cs="Arial"/>
-          <w:sz w:val="24"/>
-          <w:szCs w:val="24"/>
-        </w:rPr>
-      </w:pPr>
-    </w:p>
-    <w:p>
-      <w:pPr>
-        <w:rPr>
-          <w:rFonts w:ascii="Arial" w:hAnsi="Arial" w:cs="Arial"/>
-          <w:sz w:val="24"/>
-          <w:szCs w:val="24"/>
-        </w:rPr>
-      </w:pPr>
-    </w:p>
-    <w:p>
-      <w:pPr>
-        <w:rPr>
-          <w:rFonts w:ascii="Arial" w:hAnsi="Arial" w:cs="Arial"/>
-          <w:sz w:val="24"/>
-          <w:szCs w:val="24"/>
-        </w:rPr>
-      </w:pPr>
-    </w:p>
-    <w:p>
-      <w:pPr>
-        <w:rPr>
-          <w:rFonts w:ascii="Arial" w:hAnsi="Arial" w:cs="Arial"/>
-          <w:sz w:val="24"/>
-          <w:szCs w:val="24"/>
-        </w:rPr>
-      </w:pPr>
-    </w:p>
-    <w:p>
-      <w:pPr>
+        <w:jc w:val="center"/>
+        <w:rPr>
+          <w:rFonts w:ascii="Arial" w:hAnsi="Arial" w:cs="Arial"/>
+          <w:sz w:val="24"/>
+          <w:szCs w:val="24"/>
+        </w:rPr>
+      </w:pPr>
+    </w:p>
+    <w:p>
+      <w:pPr>
+        <w:jc w:val="center"/>
+        <w:rPr>
+          <w:rFonts w:ascii="Arial" w:hAnsi="Arial" w:cs="Arial"/>
+          <w:sz w:val="24"/>
+          <w:szCs w:val="24"/>
+        </w:rPr>
+      </w:pPr>
+    </w:p>
+    <w:p>
+      <w:pPr>
+        <w:jc w:val="center"/>
+        <w:rPr>
+          <w:rFonts w:ascii="Arial" w:hAnsi="Arial" w:cs="Arial"/>
+          <w:sz w:val="24"/>
+          <w:szCs w:val="24"/>
+        </w:rPr>
+      </w:pPr>
+    </w:p>
+    <w:p>
+      <w:pPr>
+        <w:jc w:val="center"/>
+        <w:rPr>
+          <w:rFonts w:ascii="Arial" w:hAnsi="Arial" w:cs="Arial"/>
+          <w:sz w:val="24"/>
+          <w:szCs w:val="24"/>
+        </w:rPr>
+      </w:pPr>
+    </w:p>
+    <w:p>
+      <w:pPr>
+        <w:jc w:val="center"/>
+        <w:rPr>
+          <w:rFonts w:ascii="Arial" w:hAnsi="Arial" w:cs="Arial"/>
+          <w:sz w:val="24"/>
+          <w:szCs w:val="24"/>
+        </w:rPr>
+      </w:pPr>
+    </w:p>
+    <w:p>
+      <w:pPr>
+        <w:jc w:val="center"/>
+        <w:rPr>
+          <w:rFonts w:ascii="Arial" w:hAnsi="Arial" w:cs="Arial"/>
+          <w:sz w:val="24"/>
+          <w:szCs w:val="24"/>
+        </w:rPr>
+      </w:pPr>
+    </w:p>
+    <w:p>
+      <w:pPr>
+        <w:jc w:val="center"/>
+        <w:rPr>
+          <w:rFonts w:ascii="Arial" w:hAnsi="Arial" w:cs="Arial"/>
+          <w:sz w:val="24"/>
+          <w:szCs w:val="24"/>
+        </w:rPr>
+      </w:pPr>
+    </w:p>
+    <w:p>
+      <w:pPr>
+        <w:jc w:val="center"/>
+        <w:rPr>
+          <w:rFonts w:ascii="Arial" w:hAnsi="Arial" w:cs="Arial"/>
+          <w:sz w:val="24"/>
+          <w:szCs w:val="24"/>
+        </w:rPr>
+      </w:pPr>
+    </w:p>
+    <w:p>
+      <w:pPr>
+        <w:jc w:val="center"/>
+        <w:rPr>
+          <w:rFonts w:ascii="Arial" w:hAnsi="Arial" w:cs="Arial"/>
+          <w:sz w:val="24"/>
+          <w:szCs w:val="24"/>
+        </w:rPr>
+      </w:pPr>
+    </w:p>
+    <w:p>
+      <w:pPr>
+        <w:jc w:val="center"/>
+        <w:rPr>
+          <w:rFonts w:ascii="Arial" w:hAnsi="Arial" w:cs="Arial"/>
+          <w:sz w:val="24"/>
+          <w:szCs w:val="24"/>
+        </w:rPr>
+      </w:pPr>
+    </w:p>
+    <w:p>
+      <w:pPr>
+        <w:jc w:val="center"/>
         <w:rPr>
           <w:rFonts w:ascii="Arial" w:hAnsi="Arial" w:cs="Arial"/>
           <w:sz w:val="24"/>
@@ -2729,6 +2769,7 @@
     </w:p>
     <w:p>
       <w:pPr>
+        <w:jc w:val="center"/>
         <w:rPr>
           <w:rFonts w:ascii="Arial" w:hAnsi="Arial" w:cs="Arial"/>
           <w:sz w:val="24"/>
@@ -2762,6 +2803,7 @@
     </w:p>
     <w:p>
       <w:pPr>
+        <w:jc w:val="center"/>
         <w:rPr>
           <w:rFonts w:ascii="Arial" w:hAnsi="Arial" w:cs="Arial"/>
           <w:sz w:val="24"/>
@@ -2779,6 +2821,7 @@
     </w:p>
     <w:p>
       <w:pPr>
+        <w:jc w:val="center"/>
         <w:rPr>
           <w:rFonts w:ascii="Arial" w:hAnsi="Arial" w:cs="Arial"/>
           <w:sz w:val="24"/>
@@ -2987,11 +3030,12 @@
           <w:sz w:val="24"/>
           <w:szCs w:val="24"/>
         </w:rPr>
-        <w:t xml:space="preserve">. The system has dashboard which allows users to view detailed data trends, elevating user experience allowing the app to be user-friendly and helpful. </w:t>
-      </w:r>
-    </w:p>
-    <w:p>
-      <w:pPr>
+        <w:t>. The system has dashboard which allows users to view detailed data trends, elevating user experience allowing the app to be user-friendly and helpful.</w:t>
+      </w:r>
+    </w:p>
+    <w:p>
+      <w:pPr>
+        <w:jc w:val="center"/>
         <w:rPr>
           <w:rFonts w:ascii="Arial" w:hAnsi="Arial" w:cs="Arial"/>
           <w:sz w:val="24"/>
@@ -3203,17 +3247,10 @@
         </w:rPr>
         <w:t>as the system focuses on elderly patients who are more vulnerable to health issues.</w:t>
       </w:r>
-      <w:r>
-        <w:rPr>
-          <w:rFonts w:ascii="Arial" w:hAnsi="Arial" w:cs="Arial"/>
-          <w:sz w:val="24"/>
-          <w:szCs w:val="24"/>
-        </w:rPr>
-        <w:t xml:space="preserve"> </w:t>
-      </w:r>
-    </w:p>
-    <w:p>
-      <w:pPr>
+    </w:p>
+    <w:p>
+      <w:pPr>
+        <w:jc w:val="center"/>
         <w:rPr>
           <w:rFonts w:ascii="Arial" w:hAnsi="Arial" w:cs="Arial"/>
           <w:sz w:val="24"/>
@@ -3643,6 +3680,7 @@
     </w:p>
     <w:p>
       <w:pPr>
+        <w:jc w:val="center"/>
         <w:rPr>
           <w:rFonts w:ascii="Arial" w:hAnsi="Arial" w:cs="Arial"/>
           <w:sz w:val="24"/>
@@ -4050,6 +4088,7 @@
     </w:p>
     <w:p>
       <w:pPr>
+        <w:jc w:val="center"/>
         <w:rPr>
           <w:rFonts w:ascii="Arial" w:hAnsi="Arial" w:cs="Arial"/>
           <w:sz w:val="24"/>
@@ -4072,6 +4111,7 @@
           <w:ilvl w:val="0"/>
           <w:numId w:val="3"/>
         </w:numPr>
+        <w:jc w:val="center"/>
         <w:rPr>
           <w:rFonts w:ascii="Arial" w:hAnsi="Arial" w:cs="Arial"/>
           <w:b/>
@@ -4095,6 +4135,7 @@
       <w:pPr>
         <w:pStyle w:val="ListParagraph"/>
         <w:ind w:left="3780"/>
+        <w:jc w:val="center"/>
         <w:rPr>
           <w:rFonts w:ascii="Arial" w:hAnsi="Arial" w:cs="Arial"/>
           <w:sz w:val="24"/>
@@ -4109,6 +4150,7 @@
           <w:ilvl w:val="0"/>
           <w:numId w:val="5"/>
         </w:numPr>
+        <w:jc w:val="center"/>
         <w:rPr>
           <w:rFonts w:ascii="Arial" w:hAnsi="Arial" w:cs="Arial"/>
           <w:sz w:val="24"/>
@@ -4263,6 +4305,7 @@
       <w:pPr>
         <w:pStyle w:val="ListParagraph"/>
         <w:ind w:left="2160"/>
+        <w:jc w:val="center"/>
         <w:rPr>
           <w:rFonts w:ascii="Arial" w:hAnsi="Arial" w:cs="Arial"/>
           <w:sz w:val="24"/>
@@ -4277,6 +4320,7 @@
           <w:ilvl w:val="0"/>
           <w:numId w:val="5"/>
         </w:numPr>
+        <w:jc w:val="center"/>
         <w:rPr>
           <w:rFonts w:ascii="Arial" w:hAnsi="Arial" w:cs="Arial"/>
           <w:sz w:val="24"/>
@@ -4406,6 +4450,7 @@
           <w:ilvl w:val="0"/>
           <w:numId w:val="5"/>
         </w:numPr>
+        <w:jc w:val="center"/>
         <w:rPr>
           <w:rFonts w:ascii="Arial" w:hAnsi="Arial" w:cs="Arial"/>
           <w:sz w:val="24"/>
@@ -4587,6 +4632,7 @@
           <w:ilvl w:val="0"/>
           <w:numId w:val="5"/>
         </w:numPr>
+        <w:jc w:val="center"/>
         <w:rPr>
           <w:rFonts w:ascii="Arial" w:hAnsi="Arial" w:cs="Arial"/>
           <w:sz w:val="24"/>
@@ -4617,7 +4663,7 @@
           <w:sz w:val="24"/>
           <w:szCs w:val="24"/>
         </w:rPr>
-        <w:t xml:space="preserve">is used for measuring body temperature. Its resistance lowers while temperature is increased, making it suitable for accurate temperature measurement. </w:t>
+        <w:t>is used for measuring body temperature. Its resistance lowers while temperature is increased, making it suitable for accurate temperature measurement.</w:t>
       </w:r>
     </w:p>
     <w:p>
@@ -4688,6 +4734,7 @@
           <w:ilvl w:val="0"/>
           <w:numId w:val="5"/>
         </w:numPr>
+        <w:jc w:val="center"/>
         <w:rPr>
           <w:rFonts w:ascii="Arial" w:hAnsi="Arial" w:cs="Arial"/>
           <w:sz w:val="24"/>
@@ -4857,6 +4904,7 @@
       <w:pPr>
         <w:pStyle w:val="ListParagraph"/>
         <w:ind w:left="2160"/>
+        <w:jc w:val="center"/>
         <w:rPr>
           <w:rFonts w:ascii="Arial" w:hAnsi="Arial" w:cs="Arial"/>
           <w:sz w:val="24"/>
@@ -4871,6 +4919,7 @@
           <w:ilvl w:val="0"/>
           <w:numId w:val="5"/>
         </w:numPr>
+        <w:jc w:val="center"/>
         <w:rPr>
           <w:rFonts w:ascii="Arial" w:hAnsi="Arial" w:cs="Arial"/>
           <w:sz w:val="24"/>
@@ -4939,6 +4988,7 @@
     <w:p>
       <w:pPr>
         <w:pStyle w:val="ListParagraph"/>
+        <w:jc w:val="center"/>
         <w:rPr>
           <w:rFonts w:ascii="Arial" w:hAnsi="Arial" w:cs="Arial"/>
           <w:sz w:val="24"/>
@@ -5021,6 +5071,7 @@
           <w:ilvl w:val="0"/>
           <w:numId w:val="5"/>
         </w:numPr>
+        <w:jc w:val="center"/>
         <w:rPr>
           <w:rFonts w:ascii="Arial" w:hAnsi="Arial" w:cs="Arial"/>
           <w:sz w:val="24"/>
@@ -5154,6 +5205,7 @@
           <w:ilvl w:val="0"/>
           <w:numId w:val="5"/>
         </w:numPr>
+        <w:jc w:val="center"/>
         <w:rPr>
           <w:rFonts w:ascii="Arial" w:hAnsi="Arial" w:cs="Arial"/>
           <w:b/>
@@ -5229,6 +5281,7 @@
       <w:pPr>
         <w:pStyle w:val="ListParagraph"/>
         <w:ind w:left="2160"/>
+        <w:jc w:val="center"/>
         <w:rPr>
           <w:rFonts w:ascii="Arial" w:hAnsi="Arial" w:cs="Arial"/>
           <w:sz w:val="24"/>
@@ -5320,6 +5373,7 @@
       <w:pPr>
         <w:pStyle w:val="ListParagraph"/>
         <w:ind w:left="2160"/>
+        <w:jc w:val="center"/>
         <w:rPr>
           <w:rFonts w:ascii="Arial" w:hAnsi="Arial" w:cs="Arial"/>
           <w:sz w:val="24"/>
@@ -5334,6 +5388,7 @@
           <w:ilvl w:val="0"/>
           <w:numId w:val="3"/>
         </w:numPr>
+        <w:jc w:val="center"/>
         <w:rPr>
           <w:rFonts w:ascii="Arial" w:hAnsi="Arial" w:cs="Arial"/>
           <w:sz w:val="24"/>
@@ -5352,6 +5407,7 @@
     <w:p>
       <w:pPr>
         <w:pStyle w:val="ListParagraph"/>
+        <w:jc w:val="center"/>
         <w:rPr>
           <w:rFonts w:ascii="Arial" w:hAnsi="Arial" w:cs="Arial"/>
           <w:sz w:val="24"/>
@@ -5366,6 +5422,7 @@
           <w:ilvl w:val="0"/>
           <w:numId w:val="3"/>
         </w:numPr>
+        <w:jc w:val="center"/>
         <w:rPr>
           <w:rFonts w:ascii="Arial" w:hAnsi="Arial" w:cs="Arial"/>
           <w:sz w:val="24"/>
@@ -5388,6 +5445,7 @@
           <w:ilvl w:val="0"/>
           <w:numId w:val="6"/>
         </w:numPr>
+        <w:jc w:val="center"/>
         <w:rPr>
           <w:rFonts w:ascii="Arial" w:hAnsi="Arial" w:cs="Arial"/>
           <w:sz w:val="24"/>
@@ -5415,6 +5473,7 @@
       <w:pPr>
         <w:pStyle w:val="ListParagraph"/>
         <w:ind w:left="1440"/>
+        <w:jc w:val="center"/>
         <w:rPr>
           <w:rFonts w:ascii="Arial" w:hAnsi="Arial" w:cs="Arial"/>
           <w:sz w:val="24"/>
@@ -5429,6 +5488,7 @@
           <w:ilvl w:val="0"/>
           <w:numId w:val="3"/>
         </w:numPr>
+        <w:jc w:val="center"/>
         <w:rPr>
           <w:rFonts w:ascii="Arial" w:hAnsi="Arial" w:cs="Arial"/>
           <w:b/>
@@ -5444,14 +5504,6 @@
           <w:szCs w:val="24"/>
         </w:rPr>
         <w:t>Language, framework and Libraries</w:t>
-      </w:r>
-      <w:r>
-        <w:rPr>
-          <w:rFonts w:ascii="Arial" w:hAnsi="Arial" w:cs="Arial"/>
-          <w:sz w:val="24"/>
-          <w:szCs w:val="24"/>
-        </w:rPr>
-        <w:t xml:space="preserve"> </w:t>
       </w:r>
     </w:p>
     <w:p>
@@ -5461,6 +5513,7 @@
           <w:ilvl w:val="0"/>
           <w:numId w:val="7"/>
         </w:numPr>
+        <w:jc w:val="center"/>
         <w:rPr>
           <w:rFonts w:ascii="Arial" w:hAnsi="Arial" w:cs="Arial"/>
           <w:sz w:val="24"/>
@@ -5507,6 +5560,7 @@
           <w:ilvl w:val="0"/>
           <w:numId w:val="7"/>
         </w:numPr>
+        <w:jc w:val="center"/>
         <w:rPr>
           <w:rFonts w:ascii="Arial" w:hAnsi="Arial" w:cs="Arial"/>
           <w:sz w:val="24"/>
@@ -5553,6 +5607,7 @@
           <w:ilvl w:val="0"/>
           <w:numId w:val="7"/>
         </w:numPr>
+        <w:jc w:val="center"/>
         <w:rPr>
           <w:rFonts w:ascii="Arial" w:hAnsi="Arial" w:cs="Arial"/>
           <w:sz w:val="24"/>
@@ -5599,6 +5654,7 @@
           <w:ilvl w:val="0"/>
           <w:numId w:val="7"/>
         </w:numPr>
+        <w:jc w:val="center"/>
         <w:rPr>
           <w:rFonts w:ascii="Arial" w:hAnsi="Arial" w:cs="Arial"/>
           <w:sz w:val="24"/>
@@ -5661,6 +5717,7 @@
           <w:ilvl w:val="0"/>
           <w:numId w:val="7"/>
         </w:numPr>
+        <w:jc w:val="center"/>
         <w:rPr>
           <w:rFonts w:ascii="Arial" w:hAnsi="Arial" w:cs="Arial"/>
           <w:sz w:val="24"/>
@@ -5722,14 +5779,6 @@
           <w:szCs w:val="24"/>
         </w:rPr>
         <w:t>.</w:t>
-      </w:r>
-      <w:r>
-        <w:rPr>
-          <w:rFonts w:ascii="Arial" w:hAnsi="Arial" w:cs="Arial"/>
-          <w:sz w:val="24"/>
-          <w:szCs w:val="24"/>
-        </w:rPr>
-        <w:t xml:space="preserve">  </w:t>
       </w:r>
     </w:p>
     <w:p>
@@ -5739,6 +5788,7 @@
           <w:ilvl w:val="0"/>
           <w:numId w:val="7"/>
         </w:numPr>
+        <w:jc w:val="center"/>
         <w:rPr>
           <w:rFonts w:ascii="Arial" w:hAnsi="Arial" w:cs="Arial"/>
           <w:sz w:val="24"/>
@@ -5819,6 +5869,7 @@
           <w:ilvl w:val="0"/>
           <w:numId w:val="7"/>
         </w:numPr>
+        <w:jc w:val="center"/>
         <w:rPr>
           <w:rFonts w:ascii="Arial" w:hAnsi="Arial" w:cs="Arial"/>
           <w:sz w:val="24"/>
@@ -5923,6 +5974,7 @@
           <w:ilvl w:val="0"/>
           <w:numId w:val="7"/>
         </w:numPr>
+        <w:jc w:val="center"/>
         <w:rPr>
           <w:rFonts w:ascii="Arial" w:hAnsi="Arial" w:cs="Arial"/>
           <w:sz w:val="24"/>
@@ -5995,19 +6047,20 @@
           <w:ilvl w:val="0"/>
           <w:numId w:val="7"/>
         </w:numPr>
-        <w:rPr>
-          <w:rFonts w:ascii="Arial" w:hAnsi="Arial" w:cs="Arial"/>
-          <w:sz w:val="24"/>
-          <w:szCs w:val="24"/>
-        </w:rPr>
-      </w:pPr>
-      <w:r>
-        <w:rPr>
-          <w:rFonts w:ascii="Arial" w:hAnsi="Arial" w:cs="Arial"/>
-          <w:sz w:val="24"/>
-          <w:szCs w:val="24"/>
-        </w:rPr>
-        <w:t xml:space="preserve">U8g2 library is common library for graphics display used with microcontrollers to get display in OLED. </w:t>
+        <w:jc w:val="center"/>
+        <w:rPr>
+          <w:rFonts w:ascii="Arial" w:hAnsi="Arial" w:cs="Arial"/>
+          <w:sz w:val="24"/>
+          <w:szCs w:val="24"/>
+        </w:rPr>
+      </w:pPr>
+      <w:r>
+        <w:rPr>
+          <w:rFonts w:ascii="Arial" w:hAnsi="Arial" w:cs="Arial"/>
+          <w:sz w:val="24"/>
+          <w:szCs w:val="24"/>
+        </w:rPr>
+        <w:t>U8g2 library is common library for graphics display used with microcontrollers to get display in OLED.</w:t>
       </w:r>
     </w:p>
     <w:p>
@@ -6017,6 +6070,7 @@
           <w:ilvl w:val="0"/>
           <w:numId w:val="7"/>
         </w:numPr>
+        <w:jc w:val="center"/>
         <w:rPr>
           <w:rFonts w:ascii="Arial" w:hAnsi="Arial" w:cs="Arial"/>
           <w:sz w:val="24"/>
@@ -6049,6 +6103,7 @@
           <w:ilvl w:val="0"/>
           <w:numId w:val="3"/>
         </w:numPr>
+        <w:jc w:val="center"/>
         <w:rPr>
           <w:rFonts w:ascii="Arial" w:hAnsi="Arial" w:cs="Arial"/>
           <w:sz w:val="24"/>
@@ -6071,6 +6126,7 @@
           <w:ilvl w:val="0"/>
           <w:numId w:val="11"/>
         </w:numPr>
+        <w:jc w:val="center"/>
         <w:rPr>
           <w:rFonts w:ascii="Arial" w:hAnsi="Arial" w:cs="Arial"/>
           <w:sz w:val="24"/>
@@ -6161,6 +6217,7 @@
     <w:p>
       <w:pPr>
         <w:pStyle w:val="ListParagraph"/>
+        <w:jc w:val="center"/>
         <w:rPr>
           <w:rFonts w:ascii="Arial" w:hAnsi="Arial" w:cs="Arial"/>
           <w:sz w:val="24"/>
@@ -6175,6 +6232,7 @@
           <w:ilvl w:val="0"/>
           <w:numId w:val="3"/>
         </w:numPr>
+        <w:jc w:val="center"/>
         <w:rPr>
           <w:rFonts w:ascii="Arial" w:hAnsi="Arial" w:cs="Arial"/>
           <w:sz w:val="24"/>
@@ -6197,6 +6255,7 @@
           <w:ilvl w:val="0"/>
           <w:numId w:val="10"/>
         </w:numPr>
+        <w:jc w:val="center"/>
         <w:rPr>
           <w:rFonts w:ascii="Arial" w:hAnsi="Arial" w:cs="Arial"/>
           <w:sz w:val="24"/>
@@ -6243,6 +6302,7 @@
           <w:ilvl w:val="0"/>
           <w:numId w:val="10"/>
         </w:numPr>
+        <w:jc w:val="center"/>
         <w:rPr>
           <w:rFonts w:ascii="Arial" w:hAnsi="Arial" w:cs="Arial"/>
           <w:sz w:val="24"/>
@@ -6313,6 +6373,7 @@
           <w:ilvl w:val="0"/>
           <w:numId w:val="10"/>
         </w:numPr>
+        <w:jc w:val="center"/>
         <w:rPr>
           <w:rFonts w:ascii="Arial" w:hAnsi="Arial" w:cs="Arial"/>
           <w:sz w:val="24"/>
@@ -6359,6 +6420,7 @@
           <w:ilvl w:val="0"/>
           <w:numId w:val="3"/>
         </w:numPr>
+        <w:jc w:val="center"/>
         <w:rPr>
           <w:rFonts w:ascii="Arial" w:hAnsi="Arial" w:cs="Arial"/>
           <w:sz w:val="24"/>
@@ -6381,6 +6443,7 @@
           <w:ilvl w:val="0"/>
           <w:numId w:val="9"/>
         </w:numPr>
+        <w:jc w:val="center"/>
         <w:rPr>
           <w:rFonts w:ascii="Arial" w:hAnsi="Arial" w:cs="Arial"/>
           <w:sz w:val="24"/>
@@ -6446,6 +6509,7 @@
     </w:p>
     <w:p>
       <w:pPr>
+        <w:jc w:val="center"/>
         <w:rPr>
           <w:rFonts w:ascii="Arial" w:hAnsi="Arial" w:cs="Arial"/>
           <w:b/>
@@ -6497,6 +6561,7 @@
     <w:p>
       <w:pPr>
         <w:spacing w:line="360" w:lineRule="auto"/>
+        <w:jc w:val="center"/>
         <w:rPr>
           <w:rFonts w:ascii="Arial" w:hAnsi="Arial" w:cs="Arial"/>
           <w:sz w:val="24"/>
@@ -6717,12 +6782,13 @@
           <w:sz w:val="24"/>
           <w:szCs w:val="24"/>
         </w:rPr>
-        <w:t xml:space="preserve"> rather than following a linear or firm plan. </w:t>
+        <w:t xml:space="preserve"> rather than following a linear or firm plan.</w:t>
       </w:r>
     </w:p>
     <w:p>
       <w:pPr>
         <w:spacing w:line="360" w:lineRule="auto"/>
+        <w:jc w:val="center"/>
         <w:rPr>
           <w:rFonts w:ascii="Arial" w:hAnsi="Arial" w:cs="Arial"/>
           <w:sz w:val="24"/>
@@ -6733,6 +6799,7 @@
     <w:p>
       <w:pPr>
         <w:spacing w:line="360" w:lineRule="auto"/>
+        <w:jc w:val="center"/>
         <w:rPr>
           <w:rFonts w:ascii="Arial" w:hAnsi="Arial" w:cs="Arial"/>
           <w:sz w:val="24"/>
@@ -7100,6 +7167,7 @@
     <w:p>
       <w:pPr>
         <w:spacing w:line="360" w:lineRule="auto"/>
+        <w:jc w:val="center"/>
         <w:rPr>
           <w:rFonts w:ascii="Arial" w:hAnsi="Arial" w:cs="Arial"/>
           <w:sz w:val="24"/>
@@ -7342,6 +7410,7 @@
     <w:p>
       <w:pPr>
         <w:spacing w:line="360" w:lineRule="auto"/>
+        <w:jc w:val="center"/>
         <w:rPr>
           <w:rFonts w:ascii="Arial" w:hAnsi="Arial" w:cs="Arial"/>
           <w:sz w:val="24"/>
@@ -7352,6 +7421,7 @@
     <w:p>
       <w:pPr>
         <w:spacing w:line="360" w:lineRule="auto"/>
+        <w:jc w:val="center"/>
         <w:rPr>
           <w:rFonts w:ascii="Arial" w:hAnsi="Arial" w:cs="Arial"/>
           <w:sz w:val="24"/>
@@ -7389,6 +7459,11 @@
     </w:p>
     <w:p>
       <w:pPr>
+        <w:jc w:val="center"/>
+      </w:pPr>
+    </w:p>
+    <w:p>
+      <w:pPr>
         <w:pStyle w:val="Heading2"/>
         <w:rPr>
           <w:rFonts w:ascii="Arial" w:hAnsi="Arial" w:cs="Arial"/>
@@ -7410,16 +7485,35 @@
         </w:rPr>
         <w:t>General Overview</w:t>
       </w:r>
-    </w:p>
-    <w:p>
+      <w:r>
+        <w:rPr>
+          <w:rFonts w:ascii="Arial" w:hAnsi="Arial" w:cs="Arial"/>
+          <w:b/>
+          <w:bCs/>
+          <w:color w:val="auto"/>
+          <w:sz w:val="24"/>
+          <w:szCs w:val="24"/>
+        </w:rPr>
+        <w:t xml:space="preserve"> of the system</w:t>
+      </w:r>
+    </w:p>
+    <w:p>
+      <w:pPr>
+        <w:jc w:val="center"/>
+      </w:pPr>
+    </w:p>
+    <w:p>
+      <w:pPr>
+        <w:jc w:val="center"/>
+      </w:pPr>
       <w:r>
         <w:rPr>
           <w:noProof/>
         </w:rPr>
         <w:drawing>
-          <wp:inline distT="0" distB="0" distL="0" distR="0" wp14:anchorId="52BFB9AB" wp14:editId="394A6486">
-            <wp:extent cx="2521080" cy="5226319"/>
-            <wp:effectExtent l="0" t="0" r="0" b="0"/>
+          <wp:inline distT="0" distB="0" distL="0" distR="0" wp14:anchorId="52BFB9AB" wp14:editId="0821628F">
+            <wp:extent cx="1598950" cy="3314700"/>
+            <wp:effectExtent l="0" t="0" r="1270" b="0"/>
             <wp:docPr id="1427731164" name="Picture 1"/>
             <wp:cNvGraphicFramePr>
               <a:graphicFrameLocks xmlns:a="http://schemas.openxmlformats.org/drawingml/2006/main" noChangeAspect="1"/>
@@ -7432,7 +7526,7 @@
                     <pic:cNvPicPr/>
                   </pic:nvPicPr>
                   <pic:blipFill>
-                    <a:blip r:embed="rId15">
+                    <a:blip r:embed="rId15" cstate="print">
                       <a:extLst>
                         <a:ext uri="{28A0092B-C50C-407E-A947-70E740481C1C}">
                           <a14:useLocalDpi xmlns:a14="http://schemas.microsoft.com/office/drawing/2010/main" val="0"/>
@@ -7446,7 +7540,7 @@
                   <pic:spPr>
                     <a:xfrm>
                       <a:off x="0" y="0"/>
-                      <a:ext cx="2521080" cy="5226319"/>
+                      <a:ext cx="1616596" cy="3351281"/>
                     </a:xfrm>
                     <a:prstGeom prst="rect">
                       <a:avLst/>
@@ -7458,18 +7552,20 @@
           </wp:inline>
         </w:drawing>
       </w:r>
-    </w:p>
-    <w:p/>
-    <w:p>
       <w:r>
         <w:rPr>
           <w:noProof/>
         </w:rPr>
-        <w:lastRenderedPageBreak/>
+        <w:t xml:space="preserve">                </w:t>
+      </w:r>
+      <w:r>
+        <w:rPr>
+          <w:noProof/>
+        </w:rPr>
         <w:drawing>
-          <wp:inline distT="0" distB="0" distL="0" distR="0" wp14:anchorId="793AAEA2" wp14:editId="3DCA5A90">
-            <wp:extent cx="2552700" cy="5209341"/>
-            <wp:effectExtent l="0" t="0" r="0" b="0"/>
+          <wp:inline distT="0" distB="0" distL="0" distR="0" wp14:anchorId="56755924" wp14:editId="4C3E2BC1">
+            <wp:extent cx="1636727" cy="3340100"/>
+            <wp:effectExtent l="0" t="0" r="1905" b="0"/>
             <wp:docPr id="691907657" name="Picture 7"/>
             <wp:cNvGraphicFramePr>
               <a:graphicFrameLocks xmlns:a="http://schemas.openxmlformats.org/drawingml/2006/main" noChangeAspect="1"/>
@@ -7482,7 +7578,7 @@
                     <pic:cNvPicPr/>
                   </pic:nvPicPr>
                   <pic:blipFill rotWithShape="1">
-                    <a:blip r:embed="rId16">
+                    <a:blip r:embed="rId16" cstate="print">
                       <a:extLst>
                         <a:ext uri="{28A0092B-C50C-407E-A947-70E740481C1C}">
                           <a14:useLocalDpi xmlns:a14="http://schemas.microsoft.com/office/drawing/2010/main" val="0"/>
@@ -7495,7 +7591,7 @@
                   <pic:spPr bwMode="auto">
                     <a:xfrm>
                       <a:off x="0" y="0"/>
-                      <a:ext cx="2552831" cy="5209609"/>
+                      <a:ext cx="1659557" cy="3386689"/>
                     </a:xfrm>
                     <a:prstGeom prst="rect">
                       <a:avLst/>
@@ -7518,26 +7614,19 @@
     </w:p>
     <w:p>
       <w:pPr>
+        <w:jc w:val="center"/>
         <w:rPr>
           <w:noProof/>
         </w:rPr>
       </w:pPr>
-    </w:p>
-    <w:p>
-      <w:pPr>
+      <w:r>
         <w:rPr>
           <w:noProof/>
         </w:rPr>
-      </w:pPr>
-      <w:r>
-        <w:rPr>
-          <w:noProof/>
-        </w:rPr>
-        <w:lastRenderedPageBreak/>
         <w:drawing>
-          <wp:inline distT="0" distB="0" distL="0" distR="0" wp14:anchorId="207EAC63" wp14:editId="009AF29A">
-            <wp:extent cx="2438400" cy="5465145"/>
-            <wp:effectExtent l="0" t="0" r="0" b="2540"/>
+          <wp:inline distT="0" distB="0" distL="0" distR="0" wp14:anchorId="207EAC63" wp14:editId="53244DCC">
+            <wp:extent cx="1536700" cy="3444181"/>
+            <wp:effectExtent l="0" t="0" r="6350" b="4445"/>
             <wp:docPr id="1834666437" name="Picture 8"/>
             <wp:cNvGraphicFramePr>
               <a:graphicFrameLocks xmlns:a="http://schemas.openxmlformats.org/drawingml/2006/main" noChangeAspect="1"/>
@@ -7550,7 +7639,7 @@
                     <pic:cNvPicPr/>
                   </pic:nvPicPr>
                   <pic:blipFill rotWithShape="1">
-                    <a:blip r:embed="rId17">
+                    <a:blip r:embed="rId17" cstate="print">
                       <a:extLst>
                         <a:ext uri="{28A0092B-C50C-407E-A947-70E740481C1C}">
                           <a14:useLocalDpi xmlns:a14="http://schemas.microsoft.com/office/drawing/2010/main" val="0"/>
@@ -7563,7 +7652,7 @@
                   <pic:spPr bwMode="auto">
                     <a:xfrm>
                       <a:off x="0" y="0"/>
-                      <a:ext cx="2438525" cy="5465426"/>
+                      <a:ext cx="1546776" cy="3466764"/>
                     </a:xfrm>
                     <a:prstGeom prst="rect">
                       <a:avLst/>
@@ -7583,22 +7672,20 @@
           </wp:inline>
         </w:drawing>
       </w:r>
-    </w:p>
-    <w:p>
-      <w:pPr>
+      <w:r>
         <w:rPr>
           <w:noProof/>
         </w:rPr>
-      </w:pPr>
+        <w:t xml:space="preserve">                 </w:t>
+      </w:r>
       <w:r>
         <w:rPr>
           <w:noProof/>
         </w:rPr>
-        <w:lastRenderedPageBreak/>
         <w:drawing>
-          <wp:inline distT="0" distB="0" distL="0" distR="0" wp14:anchorId="65E5D77E" wp14:editId="463A92F2">
-            <wp:extent cx="2578233" cy="5296172"/>
-            <wp:effectExtent l="0" t="0" r="0" b="0"/>
+          <wp:inline distT="0" distB="0" distL="0" distR="0" wp14:anchorId="65E5D77E" wp14:editId="5326CB50">
+            <wp:extent cx="1648603" cy="3446803"/>
+            <wp:effectExtent l="0" t="0" r="8890" b="1270"/>
             <wp:docPr id="1181271957" name="Picture 4"/>
             <wp:cNvGraphicFramePr>
               <a:graphicFrameLocks xmlns:a="http://schemas.openxmlformats.org/drawingml/2006/main" noChangeAspect="1"/>
@@ -7625,7 +7712,7 @@
                   <pic:spPr>
                     <a:xfrm>
                       <a:off x="0" y="0"/>
-                      <a:ext cx="2578233" cy="5296172"/>
+                      <a:ext cx="1666696" cy="3484630"/>
                     </a:xfrm>
                     <a:prstGeom prst="rect">
                       <a:avLst/>
@@ -7640,20 +7727,22 @@
     </w:p>
     <w:p>
       <w:pPr>
+        <w:jc w:val="center"/>
         <w:rPr>
           <w:noProof/>
         </w:rPr>
       </w:pPr>
+    </w:p>
+    <w:p>
       <w:r>
         <w:rPr>
           <w:noProof/>
         </w:rPr>
-        <w:lastRenderedPageBreak/>
         <w:drawing>
-          <wp:inline distT="0" distB="0" distL="0" distR="0" wp14:anchorId="07BCA4E7" wp14:editId="7C382FF1">
-            <wp:extent cx="2444876" cy="5486682"/>
-            <wp:effectExtent l="0" t="0" r="0" b="0"/>
-            <wp:docPr id="1829803225" name="Picture 5"/>
+          <wp:inline distT="0" distB="0" distL="0" distR="0" wp14:anchorId="01D59697" wp14:editId="77F6D3B2">
+            <wp:extent cx="1655326" cy="3645104"/>
+            <wp:effectExtent l="0" t="0" r="2540" b="0"/>
+            <wp:docPr id="1913387197" name="Picture 6"/>
             <wp:cNvGraphicFramePr>
               <a:graphicFrameLocks xmlns:a="http://schemas.openxmlformats.org/drawingml/2006/main" noChangeAspect="1"/>
             </wp:cNvGraphicFramePr>
@@ -7661,7 +7750,7 @@
               <a:graphicData uri="http://schemas.openxmlformats.org/drawingml/2006/picture">
                 <pic:pic xmlns:pic="http://schemas.openxmlformats.org/drawingml/2006/picture">
                   <pic:nvPicPr>
-                    <pic:cNvPr id="1829803225" name="Picture 1829803225"/>
+                    <pic:cNvPr id="1913387197" name="Picture 1913387197"/>
                     <pic:cNvPicPr/>
                   </pic:nvPicPr>
                   <pic:blipFill>
@@ -7679,7 +7768,7 @@
                   <pic:spPr>
                     <a:xfrm>
                       <a:off x="0" y="0"/>
-                      <a:ext cx="2444876" cy="5486682"/>
+                      <a:ext cx="1684674" cy="3709730"/>
                     </a:xfrm>
                     <a:prstGeom prst="rect">
                       <a:avLst/>
@@ -7692,59 +7781,74 @@
         </w:drawing>
       </w:r>
     </w:p>
-    <w:p>
-      <w:r>
-        <w:rPr>
-          <w:noProof/>
-        </w:rPr>
-        <w:lastRenderedPageBreak/>
-        <w:drawing>
-          <wp:inline distT="0" distB="0" distL="0" distR="0" wp14:anchorId="01D59697" wp14:editId="3E2E6BB2">
-            <wp:extent cx="2482978" cy="5467631"/>
-            <wp:effectExtent l="0" t="0" r="0" b="0"/>
-            <wp:docPr id="1913387197" name="Picture 6"/>
-            <wp:cNvGraphicFramePr>
-              <a:graphicFrameLocks xmlns:a="http://schemas.openxmlformats.org/drawingml/2006/main" noChangeAspect="1"/>
-            </wp:cNvGraphicFramePr>
-            <a:graphic xmlns:a="http://schemas.openxmlformats.org/drawingml/2006/main">
-              <a:graphicData uri="http://schemas.openxmlformats.org/drawingml/2006/picture">
-                <pic:pic xmlns:pic="http://schemas.openxmlformats.org/drawingml/2006/picture">
-                  <pic:nvPicPr>
-                    <pic:cNvPr id="1913387197" name="Picture 1913387197"/>
-                    <pic:cNvPicPr/>
-                  </pic:nvPicPr>
-                  <pic:blipFill>
-                    <a:blip r:embed="rId20">
-                      <a:extLst>
-                        <a:ext uri="{28A0092B-C50C-407E-A947-70E740481C1C}">
-                          <a14:useLocalDpi xmlns:a14="http://schemas.microsoft.com/office/drawing/2010/main" val="0"/>
-                        </a:ext>
-                      </a:extLst>
-                    </a:blip>
-                    <a:stretch>
-                      <a:fillRect/>
-                    </a:stretch>
-                  </pic:blipFill>
-                  <pic:spPr>
-                    <a:xfrm>
-                      <a:off x="0" y="0"/>
-                      <a:ext cx="2482978" cy="5467631"/>
-                    </a:xfrm>
-                    <a:prstGeom prst="rect">
-                      <a:avLst/>
-                    </a:prstGeom>
-                  </pic:spPr>
-                </pic:pic>
-              </a:graphicData>
-            </a:graphic>
-          </wp:inline>
-        </w:drawing>
-      </w:r>
-    </w:p>
     <w:p/>
     <w:p>
       <w:pPr>
+        <w:spacing w:line="360" w:lineRule="auto"/>
+        <w:rPr>
+          <w:rFonts w:ascii="Arial" w:hAnsi="Arial" w:cs="Arial"/>
+          <w:sz w:val="24"/>
+          <w:szCs w:val="24"/>
+        </w:rPr>
+      </w:pPr>
+      <w:r>
+        <w:rPr>
+          <w:rFonts w:ascii="Arial" w:hAnsi="Arial" w:cs="Arial"/>
+          <w:sz w:val="24"/>
+          <w:szCs w:val="24"/>
+        </w:rPr>
+        <w:t>Smart Vitals</w:t>
+      </w:r>
+      <w:r>
+        <w:rPr>
+          <w:rFonts w:ascii="Arial" w:hAnsi="Arial" w:cs="Arial"/>
+          <w:sz w:val="24"/>
+          <w:szCs w:val="24"/>
+        </w:rPr>
+        <w:t xml:space="preserve"> system starts the work when the device is turn on via switch, which activates the OLED display and the micro controller. The OLED asks the user to press the button which then activates the sensor, the sensors start taking the reading which is then seen on the OLED display. </w:t>
+      </w:r>
+      <w:r>
+        <w:rPr>
+          <w:rFonts w:ascii="Arial" w:hAnsi="Arial" w:cs="Arial"/>
+          <w:sz w:val="24"/>
+          <w:szCs w:val="24"/>
+        </w:rPr>
+        <w:t>When the user logins on the Smart Vital mobile application, the</w:t>
+      </w:r>
+      <w:r>
+        <w:rPr>
+          <w:rFonts w:ascii="Arial" w:hAnsi="Arial" w:cs="Arial"/>
+          <w:sz w:val="24"/>
+          <w:szCs w:val="24"/>
+        </w:rPr>
+        <w:t xml:space="preserve">y can get access to their desired reading. </w:t>
+      </w:r>
+      <w:r>
+        <w:rPr>
+          <w:rFonts w:ascii="Arial" w:hAnsi="Arial" w:cs="Arial"/>
+          <w:sz w:val="24"/>
+          <w:szCs w:val="24"/>
+        </w:rPr>
+        <w:t xml:space="preserve">If the user is not already registered the user can create a new account with valid credentials to get access to their vital readings. </w:t>
+      </w:r>
+      <w:r>
+        <w:rPr>
+          <w:rFonts w:ascii="Arial" w:hAnsi="Arial" w:cs="Arial"/>
+          <w:sz w:val="24"/>
+          <w:szCs w:val="24"/>
+        </w:rPr>
+        <w:t>Additionally, the user can also view their vital history. The user can also get access to their profile, get general overview of the Smart Vital, how to use it on about page. The contact us page is also seen on the interface which allows user to get in touch if any queries.</w:t>
+      </w:r>
+    </w:p>
+    <w:p>
+      <w:pPr>
+        <w:jc w:val="center"/>
+      </w:pPr>
+    </w:p>
+    <w:p>
+      <w:pPr>
         <w:pStyle w:val="Heading2"/>
+        <w:jc w:val="center"/>
         <w:rPr>
           <w:rFonts w:ascii="Arial" w:hAnsi="Arial" w:cs="Arial"/>
           <w:b/>
@@ -7771,6 +7875,7 @@
     </w:p>
     <w:p>
       <w:pPr>
+        <w:jc w:val="center"/>
         <w:rPr>
           <w:rFonts w:ascii="Arial" w:hAnsi="Arial" w:cs="Arial"/>
           <w:b/>
@@ -7806,7 +7911,7 @@
                     </pic:cNvPicPr>
                   </pic:nvPicPr>
                   <pic:blipFill>
-                    <a:blip r:embed="rId21" cstate="print">
+                    <a:blip r:embed="rId20" cstate="print">
                       <a:extLst>
                         <a:ext uri="{28A0092B-C50C-407E-A947-70E740481C1C}">
                           <a14:useLocalDpi xmlns:a14="http://schemas.microsoft.com/office/drawing/2010/main" val="0"/>
@@ -7840,17 +7945,19 @@
     </w:p>
     <w:p>
       <w:pPr>
-        <w:rPr>
-          <w:rFonts w:ascii="Arial" w:hAnsi="Arial" w:cs="Arial"/>
-          <w:b/>
-          <w:bCs/>
-          <w:sz w:val="24"/>
-          <w:szCs w:val="24"/>
-        </w:rPr>
-      </w:pPr>
-    </w:p>
-    <w:p>
-      <w:pPr>
+        <w:jc w:val="center"/>
+        <w:rPr>
+          <w:rFonts w:ascii="Arial" w:hAnsi="Arial" w:cs="Arial"/>
+          <w:b/>
+          <w:bCs/>
+          <w:sz w:val="24"/>
+          <w:szCs w:val="24"/>
+        </w:rPr>
+      </w:pPr>
+    </w:p>
+    <w:p>
+      <w:pPr>
+        <w:jc w:val="center"/>
         <w:rPr>
           <w:rFonts w:ascii="Arial" w:hAnsi="Arial" w:cs="Arial"/>
           <w:sz w:val="24"/>
@@ -7876,6 +7983,7 @@
     </w:p>
     <w:p>
       <w:pPr>
+        <w:jc w:val="center"/>
         <w:rPr>
           <w:rFonts w:ascii="Arial" w:hAnsi="Arial" w:cs="Arial"/>
           <w:sz w:val="24"/>
@@ -8009,6 +8117,7 @@
     </w:p>
     <w:p>
       <w:pPr>
+        <w:jc w:val="center"/>
         <w:rPr>
           <w:rFonts w:ascii="Arial" w:hAnsi="Arial" w:cs="Arial"/>
           <w:sz w:val="24"/>
@@ -8100,6 +8209,7 @@
           </w:tcPr>
           <w:p>
             <w:pPr>
+              <w:jc w:val="center"/>
               <w:rPr>
                 <w:rFonts w:ascii="Arial" w:hAnsi="Arial" w:cs="Arial"/>
                 <w:sz w:val="24"/>
@@ -8122,6 +8232,7 @@
           </w:tcPr>
           <w:p>
             <w:pPr>
+              <w:jc w:val="center"/>
               <w:rPr>
                 <w:rFonts w:ascii="Arial" w:hAnsi="Arial" w:cs="Arial"/>
                 <w:sz w:val="24"/>
@@ -8146,6 +8257,7 @@
           </w:tcPr>
           <w:p>
             <w:pPr>
+              <w:jc w:val="center"/>
               <w:rPr>
                 <w:rFonts w:ascii="Arial" w:hAnsi="Arial" w:cs="Arial"/>
                 <w:sz w:val="24"/>
@@ -8168,6 +8280,7 @@
           </w:tcPr>
           <w:p>
             <w:pPr>
+              <w:jc w:val="center"/>
               <w:rPr>
                 <w:rFonts w:ascii="Arial" w:hAnsi="Arial" w:cs="Arial"/>
                 <w:sz w:val="24"/>
@@ -8192,6 +8305,7 @@
           </w:tcPr>
           <w:p>
             <w:pPr>
+              <w:jc w:val="center"/>
               <w:rPr>
                 <w:rFonts w:ascii="Arial" w:hAnsi="Arial" w:cs="Arial"/>
                 <w:sz w:val="24"/>
@@ -8230,6 +8344,7 @@
           </w:tcPr>
           <w:p>
             <w:pPr>
+              <w:jc w:val="center"/>
               <w:rPr>
                 <w:rFonts w:ascii="Arial" w:hAnsi="Arial" w:cs="Arial"/>
                 <w:sz w:val="24"/>
@@ -8254,6 +8369,7 @@
           </w:tcPr>
           <w:p>
             <w:pPr>
+              <w:jc w:val="center"/>
               <w:rPr>
                 <w:rFonts w:ascii="Arial" w:hAnsi="Arial" w:cs="Arial"/>
                 <w:sz w:val="24"/>
@@ -8276,6 +8392,7 @@
           </w:tcPr>
           <w:p>
             <w:pPr>
+              <w:jc w:val="center"/>
               <w:rPr>
                 <w:rFonts w:ascii="Arial" w:hAnsi="Arial" w:cs="Arial"/>
                 <w:sz w:val="24"/>
@@ -8300,6 +8417,7 @@
           </w:tcPr>
           <w:p>
             <w:pPr>
+              <w:jc w:val="center"/>
               <w:rPr>
                 <w:rFonts w:ascii="Arial" w:hAnsi="Arial" w:cs="Arial"/>
                 <w:sz w:val="24"/>
@@ -8346,6 +8464,7 @@
           </w:tcPr>
           <w:p>
             <w:pPr>
+              <w:jc w:val="center"/>
               <w:rPr>
                 <w:rFonts w:ascii="Arial" w:hAnsi="Arial" w:cs="Arial"/>
                 <w:sz w:val="24"/>
@@ -8370,6 +8489,7 @@
           </w:tcPr>
           <w:p>
             <w:pPr>
+              <w:jc w:val="center"/>
               <w:rPr>
                 <w:rFonts w:ascii="Arial" w:hAnsi="Arial" w:cs="Arial"/>
                 <w:sz w:val="24"/>
@@ -8392,6 +8512,7 @@
           </w:tcPr>
           <w:p>
             <w:pPr>
+              <w:jc w:val="center"/>
               <w:rPr>
                 <w:rFonts w:ascii="Arial" w:hAnsi="Arial" w:cs="Arial"/>
                 <w:sz w:val="24"/>
@@ -8416,6 +8537,7 @@
           </w:tcPr>
           <w:p>
             <w:pPr>
+              <w:jc w:val="center"/>
               <w:rPr>
                 <w:rFonts w:ascii="Arial" w:hAnsi="Arial" w:cs="Arial"/>
                 <w:sz w:val="24"/>
@@ -8446,6 +8568,7 @@
           </w:tcPr>
           <w:p>
             <w:pPr>
+              <w:jc w:val="center"/>
               <w:rPr>
                 <w:rFonts w:ascii="Arial" w:hAnsi="Arial" w:cs="Arial"/>
                 <w:sz w:val="24"/>
@@ -8470,6 +8593,7 @@
           </w:tcPr>
           <w:p>
             <w:pPr>
+              <w:jc w:val="center"/>
               <w:rPr>
                 <w:rFonts w:ascii="Arial" w:hAnsi="Arial" w:cs="Arial"/>
                 <w:sz w:val="24"/>
@@ -8492,6 +8616,7 @@
           </w:tcPr>
           <w:p>
             <w:pPr>
+              <w:jc w:val="center"/>
               <w:rPr>
                 <w:rFonts w:ascii="Arial" w:hAnsi="Arial" w:cs="Arial"/>
                 <w:sz w:val="24"/>
@@ -8516,6 +8641,7 @@
           </w:tcPr>
           <w:p>
             <w:pPr>
+              <w:jc w:val="center"/>
               <w:rPr>
                 <w:rFonts w:ascii="Arial" w:hAnsi="Arial" w:cs="Arial"/>
                 <w:sz w:val="24"/>
@@ -8538,6 +8664,7 @@
           </w:tcPr>
           <w:p>
             <w:pPr>
+              <w:jc w:val="center"/>
               <w:rPr>
                 <w:rFonts w:ascii="Arial" w:hAnsi="Arial" w:cs="Arial"/>
                 <w:sz w:val="24"/>
@@ -8562,6 +8689,7 @@
           </w:tcPr>
           <w:p>
             <w:pPr>
+              <w:jc w:val="center"/>
               <w:rPr>
                 <w:rFonts w:ascii="Arial" w:hAnsi="Arial" w:cs="Arial"/>
                 <w:sz w:val="24"/>
@@ -8584,6 +8712,7 @@
           </w:tcPr>
           <w:p>
             <w:pPr>
+              <w:jc w:val="center"/>
               <w:rPr>
                 <w:rFonts w:ascii="Arial" w:hAnsi="Arial" w:cs="Arial"/>
                 <w:sz w:val="24"/>
@@ -8608,6 +8737,7 @@
           </w:tcPr>
           <w:p>
             <w:pPr>
+              <w:jc w:val="center"/>
               <w:rPr>
                 <w:rFonts w:ascii="Arial" w:hAnsi="Arial" w:cs="Arial"/>
                 <w:sz w:val="24"/>
@@ -8630,6 +8760,7 @@
           </w:tcPr>
           <w:p>
             <w:pPr>
+              <w:jc w:val="center"/>
               <w:rPr>
                 <w:rFonts w:ascii="Arial" w:hAnsi="Arial" w:cs="Arial"/>
                 <w:sz w:val="24"/>
@@ -8650,183 +8781,175 @@
     </w:tbl>
     <w:p>
       <w:pPr>
-        <w:rPr>
-          <w:rFonts w:ascii="Arial" w:hAnsi="Arial" w:cs="Arial"/>
-          <w:b/>
-          <w:bCs/>
-          <w:sz w:val="24"/>
-          <w:szCs w:val="24"/>
-        </w:rPr>
-      </w:pPr>
-      <w:r>
-        <w:rPr>
-          <w:rFonts w:ascii="Arial" w:hAnsi="Arial" w:cs="Arial"/>
-          <w:b/>
-          <w:bCs/>
-          <w:sz w:val="24"/>
-          <w:szCs w:val="24"/>
-        </w:rPr>
-        <w:t xml:space="preserve"> </w:t>
-      </w:r>
-    </w:p>
-    <w:p>
-      <w:pPr>
-        <w:jc w:val="center"/>
-        <w:rPr>
-          <w:rFonts w:ascii="Arial" w:hAnsi="Arial" w:cs="Arial"/>
-          <w:b/>
-          <w:bCs/>
-          <w:sz w:val="24"/>
-          <w:szCs w:val="24"/>
-        </w:rPr>
-      </w:pPr>
-    </w:p>
-    <w:p>
-      <w:pPr>
-        <w:jc w:val="center"/>
-        <w:rPr>
-          <w:rFonts w:ascii="Arial" w:hAnsi="Arial" w:cs="Arial"/>
-          <w:b/>
-          <w:bCs/>
-          <w:sz w:val="24"/>
-          <w:szCs w:val="24"/>
-        </w:rPr>
-      </w:pPr>
-    </w:p>
-    <w:p>
-      <w:pPr>
-        <w:jc w:val="center"/>
-        <w:rPr>
-          <w:rFonts w:ascii="Arial" w:hAnsi="Arial" w:cs="Arial"/>
-          <w:b/>
-          <w:bCs/>
-          <w:sz w:val="24"/>
-          <w:szCs w:val="24"/>
-        </w:rPr>
-      </w:pPr>
-    </w:p>
-    <w:p>
-      <w:pPr>
-        <w:jc w:val="center"/>
-        <w:rPr>
-          <w:rFonts w:ascii="Arial" w:hAnsi="Arial" w:cs="Arial"/>
-          <w:b/>
-          <w:bCs/>
-          <w:sz w:val="24"/>
-          <w:szCs w:val="24"/>
-        </w:rPr>
-      </w:pPr>
-    </w:p>
-    <w:p>
-      <w:pPr>
-        <w:jc w:val="center"/>
-        <w:rPr>
-          <w:rFonts w:ascii="Arial" w:hAnsi="Arial" w:cs="Arial"/>
-          <w:b/>
-          <w:bCs/>
-          <w:sz w:val="24"/>
-          <w:szCs w:val="24"/>
-        </w:rPr>
-      </w:pPr>
-    </w:p>
-    <w:p>
-      <w:pPr>
-        <w:jc w:val="center"/>
-        <w:rPr>
-          <w:rFonts w:ascii="Arial" w:hAnsi="Arial" w:cs="Arial"/>
-          <w:b/>
-          <w:bCs/>
-          <w:sz w:val="24"/>
-          <w:szCs w:val="24"/>
-        </w:rPr>
-      </w:pPr>
-    </w:p>
-    <w:p>
-      <w:pPr>
-        <w:jc w:val="center"/>
-        <w:rPr>
-          <w:rFonts w:ascii="Arial" w:hAnsi="Arial" w:cs="Arial"/>
-          <w:b/>
-          <w:bCs/>
-          <w:sz w:val="24"/>
-          <w:szCs w:val="24"/>
-        </w:rPr>
-      </w:pPr>
-    </w:p>
-    <w:p>
-      <w:pPr>
-        <w:jc w:val="center"/>
-        <w:rPr>
-          <w:rFonts w:ascii="Arial" w:hAnsi="Arial" w:cs="Arial"/>
-          <w:b/>
-          <w:bCs/>
-          <w:sz w:val="24"/>
-          <w:szCs w:val="24"/>
-        </w:rPr>
-      </w:pPr>
-    </w:p>
-    <w:p>
-      <w:pPr>
-        <w:jc w:val="center"/>
-        <w:rPr>
-          <w:rFonts w:ascii="Arial" w:hAnsi="Arial" w:cs="Arial"/>
-          <w:b/>
-          <w:bCs/>
-          <w:sz w:val="24"/>
-          <w:szCs w:val="24"/>
-        </w:rPr>
-      </w:pPr>
-    </w:p>
-    <w:p>
-      <w:pPr>
-        <w:jc w:val="center"/>
-        <w:rPr>
-          <w:rFonts w:ascii="Arial" w:hAnsi="Arial" w:cs="Arial"/>
-          <w:b/>
-          <w:bCs/>
-          <w:sz w:val="24"/>
-          <w:szCs w:val="24"/>
-        </w:rPr>
-      </w:pPr>
-    </w:p>
-    <w:p>
-      <w:pPr>
-        <w:jc w:val="center"/>
-        <w:rPr>
-          <w:rFonts w:ascii="Arial" w:hAnsi="Arial" w:cs="Arial"/>
-          <w:b/>
-          <w:bCs/>
-          <w:sz w:val="24"/>
-          <w:szCs w:val="24"/>
-        </w:rPr>
-      </w:pPr>
-    </w:p>
-    <w:p>
-      <w:pPr>
-        <w:jc w:val="center"/>
-        <w:rPr>
-          <w:rFonts w:ascii="Arial" w:hAnsi="Arial" w:cs="Arial"/>
-          <w:b/>
-          <w:bCs/>
-          <w:sz w:val="24"/>
-          <w:szCs w:val="24"/>
-        </w:rPr>
-      </w:pPr>
-    </w:p>
-    <w:p>
-      <w:pPr>
-        <w:jc w:val="center"/>
-        <w:rPr>
-          <w:rFonts w:ascii="Arial" w:hAnsi="Arial" w:cs="Arial"/>
-          <w:b/>
-          <w:bCs/>
-          <w:sz w:val="24"/>
-          <w:szCs w:val="24"/>
-        </w:rPr>
-      </w:pPr>
-    </w:p>
-    <w:p>
-      <w:pPr>
+        <w:jc w:val="center"/>
+        <w:rPr>
+          <w:rFonts w:ascii="Arial" w:hAnsi="Arial" w:cs="Arial"/>
+          <w:b/>
+          <w:bCs/>
+          <w:sz w:val="24"/>
+          <w:szCs w:val="24"/>
+        </w:rPr>
+      </w:pPr>
+    </w:p>
+    <w:p>
+      <w:pPr>
+        <w:jc w:val="center"/>
+        <w:rPr>
+          <w:rFonts w:ascii="Arial" w:hAnsi="Arial" w:cs="Arial"/>
+          <w:b/>
+          <w:bCs/>
+          <w:sz w:val="24"/>
+          <w:szCs w:val="24"/>
+        </w:rPr>
+      </w:pPr>
+    </w:p>
+    <w:p>
+      <w:pPr>
+        <w:jc w:val="center"/>
+        <w:rPr>
+          <w:rFonts w:ascii="Arial" w:hAnsi="Arial" w:cs="Arial"/>
+          <w:b/>
+          <w:bCs/>
+          <w:sz w:val="24"/>
+          <w:szCs w:val="24"/>
+        </w:rPr>
+      </w:pPr>
+    </w:p>
+    <w:p>
+      <w:pPr>
+        <w:jc w:val="center"/>
+        <w:rPr>
+          <w:rFonts w:ascii="Arial" w:hAnsi="Arial" w:cs="Arial"/>
+          <w:b/>
+          <w:bCs/>
+          <w:sz w:val="24"/>
+          <w:szCs w:val="24"/>
+        </w:rPr>
+      </w:pPr>
+    </w:p>
+    <w:p>
+      <w:pPr>
+        <w:jc w:val="center"/>
+        <w:rPr>
+          <w:rFonts w:ascii="Arial" w:hAnsi="Arial" w:cs="Arial"/>
+          <w:b/>
+          <w:bCs/>
+          <w:sz w:val="24"/>
+          <w:szCs w:val="24"/>
+        </w:rPr>
+      </w:pPr>
+    </w:p>
+    <w:p>
+      <w:pPr>
+        <w:jc w:val="center"/>
+        <w:rPr>
+          <w:rFonts w:ascii="Arial" w:hAnsi="Arial" w:cs="Arial"/>
+          <w:b/>
+          <w:bCs/>
+          <w:sz w:val="24"/>
+          <w:szCs w:val="24"/>
+        </w:rPr>
+      </w:pPr>
+    </w:p>
+    <w:p>
+      <w:pPr>
+        <w:jc w:val="center"/>
+        <w:rPr>
+          <w:rFonts w:ascii="Arial" w:hAnsi="Arial" w:cs="Arial"/>
+          <w:b/>
+          <w:bCs/>
+          <w:sz w:val="24"/>
+          <w:szCs w:val="24"/>
+        </w:rPr>
+      </w:pPr>
+    </w:p>
+    <w:p>
+      <w:pPr>
+        <w:jc w:val="center"/>
+        <w:rPr>
+          <w:rFonts w:ascii="Arial" w:hAnsi="Arial" w:cs="Arial"/>
+          <w:b/>
+          <w:bCs/>
+          <w:sz w:val="24"/>
+          <w:szCs w:val="24"/>
+        </w:rPr>
+      </w:pPr>
+    </w:p>
+    <w:p>
+      <w:pPr>
+        <w:jc w:val="center"/>
+        <w:rPr>
+          <w:rFonts w:ascii="Arial" w:hAnsi="Arial" w:cs="Arial"/>
+          <w:b/>
+          <w:bCs/>
+          <w:sz w:val="24"/>
+          <w:szCs w:val="24"/>
+        </w:rPr>
+      </w:pPr>
+    </w:p>
+    <w:p>
+      <w:pPr>
+        <w:jc w:val="center"/>
+        <w:rPr>
+          <w:rFonts w:ascii="Arial" w:hAnsi="Arial" w:cs="Arial"/>
+          <w:b/>
+          <w:bCs/>
+          <w:sz w:val="24"/>
+          <w:szCs w:val="24"/>
+        </w:rPr>
+      </w:pPr>
+    </w:p>
+    <w:p>
+      <w:pPr>
+        <w:jc w:val="center"/>
+        <w:rPr>
+          <w:rFonts w:ascii="Arial" w:hAnsi="Arial" w:cs="Arial"/>
+          <w:b/>
+          <w:bCs/>
+          <w:sz w:val="24"/>
+          <w:szCs w:val="24"/>
+        </w:rPr>
+      </w:pPr>
+    </w:p>
+    <w:p>
+      <w:pPr>
+        <w:jc w:val="center"/>
+        <w:rPr>
+          <w:rFonts w:ascii="Arial" w:hAnsi="Arial" w:cs="Arial"/>
+          <w:b/>
+          <w:bCs/>
+          <w:sz w:val="24"/>
+          <w:szCs w:val="24"/>
+        </w:rPr>
+      </w:pPr>
+    </w:p>
+    <w:p>
+      <w:pPr>
+        <w:jc w:val="center"/>
+        <w:rPr>
+          <w:rFonts w:ascii="Arial" w:hAnsi="Arial" w:cs="Arial"/>
+          <w:b/>
+          <w:bCs/>
+          <w:sz w:val="24"/>
+          <w:szCs w:val="24"/>
+        </w:rPr>
+      </w:pPr>
+    </w:p>
+    <w:p>
+      <w:pPr>
+        <w:jc w:val="center"/>
+        <w:rPr>
+          <w:rFonts w:ascii="Arial" w:hAnsi="Arial" w:cs="Arial"/>
+          <w:b/>
+          <w:bCs/>
+          <w:sz w:val="24"/>
+          <w:szCs w:val="24"/>
+        </w:rPr>
+      </w:pPr>
+    </w:p>
+    <w:p>
+      <w:pPr>
+        <w:jc w:val="center"/>
         <w:rPr>
           <w:rFonts w:ascii="Arial" w:hAnsi="Arial" w:cs="Arial"/>
           <w:b/>
@@ -9231,6 +9354,7 @@
     <w:p>
       <w:pPr>
         <w:pStyle w:val="Heading2"/>
+        <w:jc w:val="center"/>
         <w:rPr>
           <w:rFonts w:ascii="Arial" w:hAnsi="Arial" w:cs="Arial"/>
           <w:b/>
@@ -9275,6 +9399,7 @@
           </w:tcPr>
           <w:p>
             <w:pPr>
+              <w:jc w:val="center"/>
               <w:rPr>
                 <w:rFonts w:ascii="Arial" w:hAnsi="Arial" w:cs="Arial"/>
                 <w:b/>
@@ -9321,6 +9446,7 @@
           </w:tcPr>
           <w:p>
             <w:pPr>
+              <w:jc w:val="center"/>
               <w:rPr>
                 <w:rFonts w:ascii="Arial" w:hAnsi="Arial" w:cs="Arial"/>
                 <w:b/>
@@ -9347,6 +9473,7 @@
           </w:tcPr>
           <w:p>
             <w:pPr>
+              <w:jc w:val="center"/>
               <w:rPr>
                 <w:rFonts w:ascii="Arial" w:hAnsi="Arial" w:cs="Arial"/>
                 <w:b/>
@@ -9373,6 +9500,7 @@
           </w:tcPr>
           <w:p>
             <w:pPr>
+              <w:jc w:val="center"/>
               <w:rPr>
                 <w:rFonts w:ascii="Arial" w:hAnsi="Arial" w:cs="Arial"/>
                 <w:b/>
@@ -9399,6 +9527,7 @@
           </w:tcPr>
           <w:p>
             <w:pPr>
+              <w:jc w:val="center"/>
               <w:rPr>
                 <w:rFonts w:ascii="Arial" w:hAnsi="Arial" w:cs="Arial"/>
                 <w:b/>
@@ -9430,6 +9559,7 @@
           </w:tcPr>
           <w:p>
             <w:pPr>
+              <w:jc w:val="center"/>
               <w:rPr>
                 <w:rFonts w:ascii="Arial" w:hAnsi="Arial" w:cs="Arial"/>
                 <w:sz w:val="20"/>
@@ -9452,6 +9582,7 @@
           </w:tcPr>
           <w:p>
             <w:pPr>
+              <w:jc w:val="center"/>
               <w:rPr>
                 <w:rFonts w:ascii="Arial" w:hAnsi="Arial" w:cs="Arial"/>
                 <w:sz w:val="20"/>
@@ -9482,6 +9613,7 @@
           </w:tcPr>
           <w:p>
             <w:pPr>
+              <w:jc w:val="center"/>
               <w:rPr>
                 <w:rFonts w:ascii="Arial" w:hAnsi="Arial" w:cs="Arial"/>
                 <w:sz w:val="20"/>
@@ -9520,6 +9652,7 @@
           </w:tcPr>
           <w:p>
             <w:pPr>
+              <w:jc w:val="center"/>
               <w:rPr>
                 <w:rFonts w:ascii="Arial" w:hAnsi="Arial" w:cs="Arial"/>
                 <w:b/>
@@ -9536,6 +9669,7 @@
           </w:tcPr>
           <w:p>
             <w:pPr>
+              <w:jc w:val="center"/>
               <w:rPr>
                 <w:rFonts w:ascii="Arial" w:hAnsi="Arial" w:cs="Arial"/>
                 <w:b/>
@@ -9554,6 +9688,7 @@
           </w:tcPr>
           <w:p>
             <w:pPr>
+              <w:jc w:val="center"/>
               <w:rPr>
                 <w:rFonts w:ascii="Arial" w:hAnsi="Arial" w:cs="Arial"/>
                 <w:sz w:val="20"/>
@@ -9576,6 +9711,7 @@
           </w:tcPr>
           <w:p>
             <w:pPr>
+              <w:jc w:val="center"/>
               <w:rPr>
                 <w:rFonts w:ascii="Arial" w:hAnsi="Arial" w:cs="Arial"/>
                 <w:sz w:val="20"/>
@@ -9598,6 +9734,7 @@
           </w:tcPr>
           <w:p>
             <w:pPr>
+              <w:jc w:val="center"/>
               <w:rPr>
                 <w:rFonts w:ascii="Arial" w:hAnsi="Arial" w:cs="Arial"/>
                 <w:sz w:val="20"/>
@@ -9636,6 +9773,7 @@
           </w:tcPr>
           <w:p>
             <w:pPr>
+              <w:jc w:val="center"/>
               <w:rPr>
                 <w:rFonts w:ascii="Arial" w:hAnsi="Arial" w:cs="Arial"/>
                 <w:b/>
@@ -9652,6 +9790,7 @@
           </w:tcPr>
           <w:p>
             <w:pPr>
+              <w:jc w:val="center"/>
               <w:rPr>
                 <w:rFonts w:ascii="Arial" w:hAnsi="Arial" w:cs="Arial"/>
                 <w:b/>
@@ -9670,6 +9809,7 @@
           </w:tcPr>
           <w:p>
             <w:pPr>
+              <w:jc w:val="center"/>
               <w:rPr>
                 <w:rFonts w:ascii="Arial" w:hAnsi="Arial" w:cs="Arial"/>
                 <w:sz w:val="20"/>
@@ -9692,6 +9832,7 @@
           </w:tcPr>
           <w:p>
             <w:pPr>
+              <w:jc w:val="center"/>
               <w:rPr>
                 <w:rFonts w:ascii="Arial" w:hAnsi="Arial" w:cs="Arial"/>
                 <w:sz w:val="20"/>
@@ -9714,6 +9855,7 @@
           </w:tcPr>
           <w:p>
             <w:pPr>
+              <w:jc w:val="center"/>
               <w:rPr>
                 <w:rFonts w:ascii="Arial" w:hAnsi="Arial" w:cs="Arial"/>
                 <w:sz w:val="20"/>
@@ -9768,6 +9910,7 @@
           </w:tcPr>
           <w:p>
             <w:pPr>
+              <w:jc w:val="center"/>
               <w:rPr>
                 <w:rFonts w:ascii="Arial" w:hAnsi="Arial" w:cs="Arial"/>
                 <w:b/>
@@ -9784,6 +9927,7 @@
           </w:tcPr>
           <w:p>
             <w:pPr>
+              <w:jc w:val="center"/>
               <w:rPr>
                 <w:rFonts w:ascii="Arial" w:hAnsi="Arial" w:cs="Arial"/>
                 <w:b/>
@@ -9802,6 +9946,7 @@
           </w:tcPr>
           <w:p>
             <w:pPr>
+              <w:jc w:val="center"/>
               <w:rPr>
                 <w:rFonts w:ascii="Arial" w:hAnsi="Arial" w:cs="Arial"/>
                 <w:sz w:val="20"/>
@@ -9824,6 +9969,7 @@
           </w:tcPr>
           <w:p>
             <w:pPr>
+              <w:jc w:val="center"/>
               <w:rPr>
                 <w:rFonts w:ascii="Arial" w:hAnsi="Arial" w:cs="Arial"/>
                 <w:sz w:val="20"/>
@@ -9846,6 +9992,7 @@
           </w:tcPr>
           <w:p>
             <w:pPr>
+              <w:jc w:val="center"/>
               <w:rPr>
                 <w:rFonts w:ascii="Arial" w:hAnsi="Arial" w:cs="Arial"/>
                 <w:sz w:val="20"/>
@@ -9866,7 +10013,7 @@
                 <w:sz w:val="20"/>
                 <w:szCs w:val="20"/>
               </w:rPr>
-              <w:t xml:space="preserve">Ask user to place the finger on the sensor. </w:t>
+              <w:t>Ask user to place the finger on the sensor.</w:t>
             </w:r>
           </w:p>
         </w:tc>
@@ -9876,6 +10023,7 @@
           </w:tcPr>
           <w:p>
             <w:pPr>
+              <w:jc w:val="center"/>
               <w:rPr>
                 <w:rFonts w:ascii="Arial" w:hAnsi="Arial" w:cs="Arial"/>
                 <w:b/>
@@ -9892,6 +10040,7 @@
           </w:tcPr>
           <w:p>
             <w:pPr>
+              <w:jc w:val="center"/>
               <w:rPr>
                 <w:rFonts w:ascii="Arial" w:hAnsi="Arial" w:cs="Arial"/>
                 <w:b/>
@@ -9910,6 +10059,7 @@
           </w:tcPr>
           <w:p>
             <w:pPr>
+              <w:jc w:val="center"/>
               <w:rPr>
                 <w:rFonts w:ascii="Arial" w:hAnsi="Arial" w:cs="Arial"/>
                 <w:sz w:val="20"/>
@@ -9932,6 +10082,7 @@
           </w:tcPr>
           <w:p>
             <w:pPr>
+              <w:jc w:val="center"/>
               <w:rPr>
                 <w:rFonts w:ascii="Arial" w:hAnsi="Arial" w:cs="Arial"/>
                 <w:sz w:val="20"/>
@@ -9954,6 +10105,7 @@
           </w:tcPr>
           <w:p>
             <w:pPr>
+              <w:jc w:val="center"/>
               <w:rPr>
                 <w:rFonts w:ascii="Arial" w:hAnsi="Arial" w:cs="Arial"/>
                 <w:sz w:val="20"/>
@@ -9992,6 +10144,7 @@
           </w:tcPr>
           <w:p>
             <w:pPr>
+              <w:jc w:val="center"/>
               <w:rPr>
                 <w:rFonts w:ascii="Arial" w:hAnsi="Arial" w:cs="Arial"/>
                 <w:b/>
@@ -10008,6 +10161,7 @@
           </w:tcPr>
           <w:p>
             <w:pPr>
+              <w:jc w:val="center"/>
               <w:rPr>
                 <w:rFonts w:ascii="Arial" w:hAnsi="Arial" w:cs="Arial"/>
                 <w:b/>
@@ -10026,6 +10180,7 @@
           </w:tcPr>
           <w:p>
             <w:pPr>
+              <w:jc w:val="center"/>
               <w:rPr>
                 <w:rFonts w:ascii="Arial" w:hAnsi="Arial" w:cs="Arial"/>
                 <w:sz w:val="20"/>
@@ -10048,6 +10203,7 @@
           </w:tcPr>
           <w:p>
             <w:pPr>
+              <w:jc w:val="center"/>
               <w:rPr>
                 <w:rFonts w:ascii="Arial" w:hAnsi="Arial" w:cs="Arial"/>
                 <w:sz w:val="20"/>
@@ -10070,6 +10226,7 @@
           </w:tcPr>
           <w:p>
             <w:pPr>
+              <w:jc w:val="center"/>
               <w:rPr>
                 <w:rFonts w:ascii="Arial" w:hAnsi="Arial" w:cs="Arial"/>
                 <w:sz w:val="20"/>
@@ -10124,6 +10281,7 @@
           </w:tcPr>
           <w:p>
             <w:pPr>
+              <w:jc w:val="center"/>
               <w:rPr>
                 <w:rFonts w:ascii="Arial" w:hAnsi="Arial" w:cs="Arial"/>
                 <w:b/>
@@ -10140,6 +10298,7 @@
           </w:tcPr>
           <w:p>
             <w:pPr>
+              <w:jc w:val="center"/>
               <w:rPr>
                 <w:rFonts w:ascii="Arial" w:hAnsi="Arial" w:cs="Arial"/>
                 <w:b/>
@@ -10158,6 +10317,7 @@
           </w:tcPr>
           <w:p>
             <w:pPr>
+              <w:jc w:val="center"/>
               <w:rPr>
                 <w:rFonts w:ascii="Arial" w:hAnsi="Arial" w:cs="Arial"/>
                 <w:sz w:val="20"/>
@@ -10180,6 +10340,7 @@
           </w:tcPr>
           <w:p>
             <w:pPr>
+              <w:jc w:val="center"/>
               <w:rPr>
                 <w:rFonts w:ascii="Arial" w:hAnsi="Arial" w:cs="Arial"/>
                 <w:sz w:val="20"/>
@@ -10202,6 +10363,7 @@
           </w:tcPr>
           <w:p>
             <w:pPr>
+              <w:jc w:val="center"/>
               <w:rPr>
                 <w:rFonts w:ascii="Arial" w:hAnsi="Arial" w:cs="Arial"/>
                 <w:sz w:val="20"/>
@@ -10240,6 +10402,7 @@
           </w:tcPr>
           <w:p>
             <w:pPr>
+              <w:jc w:val="center"/>
               <w:rPr>
                 <w:rFonts w:ascii="Arial" w:hAnsi="Arial" w:cs="Arial"/>
                 <w:b/>
@@ -10256,6 +10419,7 @@
           </w:tcPr>
           <w:p>
             <w:pPr>
+              <w:jc w:val="center"/>
               <w:rPr>
                 <w:rFonts w:ascii="Arial" w:hAnsi="Arial" w:cs="Arial"/>
                 <w:b/>
@@ -10274,6 +10438,7 @@
           </w:tcPr>
           <w:p>
             <w:pPr>
+              <w:jc w:val="center"/>
               <w:rPr>
                 <w:rFonts w:ascii="Arial" w:hAnsi="Arial" w:cs="Arial"/>
                 <w:sz w:val="20"/>
@@ -10296,6 +10461,7 @@
           </w:tcPr>
           <w:p>
             <w:pPr>
+              <w:jc w:val="center"/>
               <w:rPr>
                 <w:rFonts w:ascii="Arial" w:hAnsi="Arial" w:cs="Arial"/>
                 <w:sz w:val="20"/>
@@ -10318,6 +10484,7 @@
           </w:tcPr>
           <w:p>
             <w:pPr>
+              <w:jc w:val="center"/>
               <w:rPr>
                 <w:rFonts w:ascii="Arial" w:hAnsi="Arial" w:cs="Arial"/>
                 <w:sz w:val="20"/>
@@ -10356,6 +10523,7 @@
           </w:tcPr>
           <w:p>
             <w:pPr>
+              <w:jc w:val="center"/>
               <w:rPr>
                 <w:rFonts w:ascii="Arial" w:hAnsi="Arial" w:cs="Arial"/>
                 <w:b/>
@@ -10372,6 +10540,7 @@
           </w:tcPr>
           <w:p>
             <w:pPr>
+              <w:jc w:val="center"/>
               <w:rPr>
                 <w:rFonts w:ascii="Arial" w:hAnsi="Arial" w:cs="Arial"/>
                 <w:b/>
@@ -10390,6 +10559,7 @@
           </w:tcPr>
           <w:p>
             <w:pPr>
+              <w:jc w:val="center"/>
               <w:rPr>
                 <w:rFonts w:ascii="Arial" w:hAnsi="Arial" w:cs="Arial"/>
                 <w:sz w:val="20"/>
@@ -10412,6 +10582,7 @@
           </w:tcPr>
           <w:p>
             <w:pPr>
+              <w:jc w:val="center"/>
               <w:rPr>
                 <w:rFonts w:ascii="Arial" w:hAnsi="Arial" w:cs="Arial"/>
                 <w:b/>
@@ -10436,6 +10607,7 @@
           </w:tcPr>
           <w:p>
             <w:pPr>
+              <w:jc w:val="center"/>
               <w:rPr>
                 <w:rFonts w:ascii="Arial" w:hAnsi="Arial" w:cs="Arial"/>
                 <w:sz w:val="20"/>
@@ -10474,6 +10646,7 @@
           </w:tcPr>
           <w:p>
             <w:pPr>
+              <w:jc w:val="center"/>
               <w:rPr>
                 <w:rFonts w:ascii="Arial" w:hAnsi="Arial" w:cs="Arial"/>
                 <w:b/>
@@ -10490,6 +10663,7 @@
           </w:tcPr>
           <w:p>
             <w:pPr>
+              <w:jc w:val="center"/>
               <w:rPr>
                 <w:rFonts w:ascii="Arial" w:hAnsi="Arial" w:cs="Arial"/>
                 <w:b/>
@@ -10508,6 +10682,7 @@
           </w:tcPr>
           <w:p>
             <w:pPr>
+              <w:jc w:val="center"/>
               <w:rPr>
                 <w:rFonts w:ascii="Arial" w:hAnsi="Arial" w:cs="Arial"/>
                 <w:sz w:val="20"/>
@@ -10530,19 +10705,20 @@
           </w:tcPr>
           <w:p>
             <w:pPr>
-              <w:rPr>
-                <w:rFonts w:ascii="Arial" w:hAnsi="Arial" w:cs="Arial"/>
-                <w:sz w:val="20"/>
-                <w:szCs w:val="20"/>
-              </w:rPr>
-            </w:pPr>
-            <w:r>
-              <w:rPr>
-                <w:rFonts w:ascii="Arial" w:hAnsi="Arial" w:cs="Arial"/>
-                <w:sz w:val="20"/>
-                <w:szCs w:val="20"/>
-              </w:rPr>
-              <w:t xml:space="preserve">Connect Type B cable </w:t>
+              <w:jc w:val="center"/>
+              <w:rPr>
+                <w:rFonts w:ascii="Arial" w:hAnsi="Arial" w:cs="Arial"/>
+                <w:sz w:val="20"/>
+                <w:szCs w:val="20"/>
+              </w:rPr>
+            </w:pPr>
+            <w:r>
+              <w:rPr>
+                <w:rFonts w:ascii="Arial" w:hAnsi="Arial" w:cs="Arial"/>
+                <w:sz w:val="20"/>
+                <w:szCs w:val="20"/>
+              </w:rPr>
+              <w:t>Connect Type B cable</w:t>
             </w:r>
           </w:p>
         </w:tc>
@@ -10552,6 +10728,7 @@
           </w:tcPr>
           <w:p>
             <w:pPr>
+              <w:jc w:val="center"/>
               <w:rPr>
                 <w:rFonts w:ascii="Arial" w:hAnsi="Arial" w:cs="Arial"/>
                 <w:sz w:val="20"/>
@@ -10582,6 +10759,7 @@
           </w:tcPr>
           <w:p>
             <w:pPr>
+              <w:jc w:val="center"/>
               <w:rPr>
                 <w:rFonts w:ascii="Arial" w:hAnsi="Arial" w:cs="Arial"/>
                 <w:b/>
@@ -10598,6 +10776,7 @@
           </w:tcPr>
           <w:p>
             <w:pPr>
+              <w:jc w:val="center"/>
               <w:rPr>
                 <w:rFonts w:ascii="Arial" w:hAnsi="Arial" w:cs="Arial"/>
                 <w:b/>
@@ -10616,6 +10795,7 @@
           </w:tcPr>
           <w:p>
             <w:pPr>
+              <w:jc w:val="center"/>
               <w:rPr>
                 <w:rFonts w:ascii="Arial" w:hAnsi="Arial" w:cs="Arial"/>
                 <w:sz w:val="20"/>
@@ -10646,6 +10826,7 @@
           </w:tcPr>
           <w:p>
             <w:pPr>
+              <w:jc w:val="center"/>
               <w:rPr>
                 <w:rFonts w:ascii="Arial" w:hAnsi="Arial" w:cs="Arial"/>
                 <w:sz w:val="20"/>
@@ -10676,6 +10857,7 @@
           </w:tcPr>
           <w:p>
             <w:pPr>
+              <w:jc w:val="center"/>
               <w:rPr>
                 <w:rFonts w:ascii="Arial" w:hAnsi="Arial" w:cs="Arial"/>
                 <w:sz w:val="20"/>
@@ -10738,6 +10920,7 @@
           </w:tcPr>
           <w:p>
             <w:pPr>
+              <w:jc w:val="center"/>
               <w:rPr>
                 <w:rFonts w:ascii="Arial" w:hAnsi="Arial" w:cs="Arial"/>
                 <w:b/>
@@ -10754,6 +10937,7 @@
           </w:tcPr>
           <w:p>
             <w:pPr>
+              <w:jc w:val="center"/>
               <w:rPr>
                 <w:rFonts w:ascii="Arial" w:hAnsi="Arial" w:cs="Arial"/>
                 <w:b/>
@@ -10768,6 +10952,7 @@
     </w:tbl>
     <w:p>
       <w:pPr>
+        <w:jc w:val="center"/>
         <w:rPr>
           <w:rFonts w:ascii="Arial" w:hAnsi="Arial" w:cs="Arial"/>
           <w:b/>
@@ -10776,7 +10961,10 @@
           <w:szCs w:val="20"/>
         </w:rPr>
       </w:pPr>
-      <w:r>
+    </w:p>
+    <w:p>
+      <w:pPr>
+        <w:jc w:val="center"/>
         <w:rPr>
           <w:rFonts w:ascii="Arial" w:hAnsi="Arial" w:cs="Arial"/>
           <w:b/>
@@ -10784,23 +10972,12 @@
           <w:sz w:val="20"/>
           <w:szCs w:val="20"/>
         </w:rPr>
-        <w:t xml:space="preserve"> </w:t>
-      </w:r>
-    </w:p>
-    <w:p>
-      <w:pPr>
-        <w:rPr>
-          <w:rFonts w:ascii="Arial" w:hAnsi="Arial" w:cs="Arial"/>
-          <w:b/>
-          <w:bCs/>
-          <w:sz w:val="20"/>
-          <w:szCs w:val="20"/>
-        </w:rPr>
       </w:pPr>
     </w:p>
     <w:p>
       <w:pPr>
         <w:pStyle w:val="Heading2"/>
+        <w:jc w:val="center"/>
         <w:rPr>
           <w:rFonts w:ascii="Arial" w:hAnsi="Arial" w:cs="Arial"/>
           <w:b/>
@@ -10846,6 +11023,7 @@
           </w:tcPr>
           <w:p>
             <w:pPr>
+              <w:jc w:val="center"/>
               <w:rPr>
                 <w:rFonts w:ascii="Arial" w:hAnsi="Arial" w:cs="Arial"/>
                 <w:b/>
@@ -10892,6 +11070,7 @@
           </w:tcPr>
           <w:p>
             <w:pPr>
+              <w:jc w:val="center"/>
               <w:rPr>
                 <w:rFonts w:ascii="Arial" w:hAnsi="Arial" w:cs="Arial"/>
                 <w:b/>
@@ -10918,6 +11097,7 @@
           </w:tcPr>
           <w:p>
             <w:pPr>
+              <w:jc w:val="center"/>
               <w:rPr>
                 <w:rFonts w:ascii="Arial" w:hAnsi="Arial" w:cs="Arial"/>
                 <w:b/>
@@ -10944,6 +11124,7 @@
           </w:tcPr>
           <w:p>
             <w:pPr>
+              <w:jc w:val="center"/>
               <w:rPr>
                 <w:rFonts w:ascii="Arial" w:hAnsi="Arial" w:cs="Arial"/>
                 <w:b/>
@@ -10970,6 +11151,7 @@
           </w:tcPr>
           <w:p>
             <w:pPr>
+              <w:jc w:val="center"/>
               <w:rPr>
                 <w:rFonts w:ascii="Arial" w:hAnsi="Arial" w:cs="Arial"/>
                 <w:b/>
@@ -10998,6 +11180,7 @@
           </w:tcPr>
           <w:p>
             <w:pPr>
+              <w:jc w:val="center"/>
               <w:rPr>
                 <w:rFonts w:ascii="Arial" w:hAnsi="Arial" w:cs="Arial"/>
                 <w:sz w:val="20"/>
@@ -11020,6 +11203,7 @@
           </w:tcPr>
           <w:p>
             <w:pPr>
+              <w:jc w:val="center"/>
               <w:rPr>
                 <w:rFonts w:ascii="Arial" w:hAnsi="Arial" w:cs="Arial"/>
                 <w:sz w:val="20"/>
@@ -11042,6 +11226,7 @@
           </w:tcPr>
           <w:p>
             <w:pPr>
+              <w:jc w:val="center"/>
               <w:rPr>
                 <w:rFonts w:ascii="Arial" w:hAnsi="Arial" w:cs="Arial"/>
                 <w:sz w:val="20"/>
@@ -11064,6 +11249,7 @@
           </w:tcPr>
           <w:p>
             <w:pPr>
+              <w:jc w:val="center"/>
               <w:rPr>
                 <w:rFonts w:ascii="Arial" w:hAnsi="Arial" w:cs="Arial"/>
                 <w:b/>
@@ -11080,6 +11266,7 @@
           </w:tcPr>
           <w:p>
             <w:pPr>
+              <w:jc w:val="center"/>
               <w:rPr>
                 <w:rFonts w:ascii="Arial" w:hAnsi="Arial" w:cs="Arial"/>
                 <w:b/>
@@ -11098,6 +11285,7 @@
           </w:tcPr>
           <w:p>
             <w:pPr>
+              <w:jc w:val="center"/>
               <w:rPr>
                 <w:rFonts w:ascii="Arial" w:hAnsi="Arial" w:cs="Arial"/>
                 <w:sz w:val="20"/>
@@ -11120,6 +11308,7 @@
           </w:tcPr>
           <w:p>
             <w:pPr>
+              <w:jc w:val="center"/>
               <w:rPr>
                 <w:rFonts w:ascii="Arial" w:hAnsi="Arial" w:cs="Arial"/>
                 <w:sz w:val="20"/>
@@ -11142,6 +11331,7 @@
           </w:tcPr>
           <w:p>
             <w:pPr>
+              <w:jc w:val="center"/>
               <w:rPr>
                 <w:rFonts w:ascii="Arial" w:hAnsi="Arial" w:cs="Arial"/>
                 <w:sz w:val="20"/>
@@ -11164,6 +11354,7 @@
           </w:tcPr>
           <w:p>
             <w:pPr>
+              <w:jc w:val="center"/>
               <w:rPr>
                 <w:rFonts w:ascii="Arial" w:hAnsi="Arial" w:cs="Arial"/>
                 <w:b/>
@@ -11180,6 +11371,7 @@
           </w:tcPr>
           <w:p>
             <w:pPr>
+              <w:jc w:val="center"/>
               <w:rPr>
                 <w:rFonts w:ascii="Arial" w:hAnsi="Arial" w:cs="Arial"/>
                 <w:b/>
@@ -11198,6 +11390,7 @@
           </w:tcPr>
           <w:p>
             <w:pPr>
+              <w:jc w:val="center"/>
               <w:rPr>
                 <w:rFonts w:ascii="Arial" w:hAnsi="Arial" w:cs="Arial"/>
                 <w:sz w:val="20"/>
@@ -11220,6 +11413,7 @@
           </w:tcPr>
           <w:p>
             <w:pPr>
+              <w:jc w:val="center"/>
               <w:rPr>
                 <w:rFonts w:ascii="Arial" w:hAnsi="Arial" w:cs="Arial"/>
                 <w:b/>
@@ -11244,6 +11438,7 @@
           </w:tcPr>
           <w:p>
             <w:pPr>
+              <w:jc w:val="center"/>
               <w:rPr>
                 <w:rFonts w:ascii="Arial" w:hAnsi="Arial" w:cs="Arial"/>
                 <w:b/>
@@ -11268,6 +11463,7 @@
           </w:tcPr>
           <w:p>
             <w:pPr>
+              <w:jc w:val="center"/>
               <w:rPr>
                 <w:rFonts w:ascii="Arial" w:hAnsi="Arial" w:cs="Arial"/>
                 <w:b/>
@@ -11284,6 +11480,7 @@
           </w:tcPr>
           <w:p>
             <w:pPr>
+              <w:jc w:val="center"/>
               <w:rPr>
                 <w:rFonts w:ascii="Arial" w:hAnsi="Arial" w:cs="Arial"/>
                 <w:b/>
@@ -11302,6 +11499,7 @@
           </w:tcPr>
           <w:p>
             <w:pPr>
+              <w:jc w:val="center"/>
               <w:rPr>
                 <w:rFonts w:ascii="Arial" w:hAnsi="Arial" w:cs="Arial"/>
                 <w:sz w:val="20"/>
@@ -11324,6 +11522,7 @@
           </w:tcPr>
           <w:p>
             <w:pPr>
+              <w:jc w:val="center"/>
               <w:rPr>
                 <w:rFonts w:ascii="Arial" w:hAnsi="Arial" w:cs="Arial"/>
                 <w:b/>
@@ -11348,6 +11547,7 @@
           </w:tcPr>
           <w:p>
             <w:pPr>
+              <w:jc w:val="center"/>
               <w:rPr>
                 <w:rFonts w:ascii="Arial" w:hAnsi="Arial" w:cs="Arial"/>
                 <w:b/>
@@ -11372,6 +11572,7 @@
           </w:tcPr>
           <w:p>
             <w:pPr>
+              <w:jc w:val="center"/>
               <w:rPr>
                 <w:rFonts w:ascii="Arial" w:hAnsi="Arial" w:cs="Arial"/>
                 <w:b/>
@@ -11388,6 +11589,7 @@
           </w:tcPr>
           <w:p>
             <w:pPr>
+              <w:jc w:val="center"/>
               <w:rPr>
                 <w:rFonts w:ascii="Arial" w:hAnsi="Arial" w:cs="Arial"/>
                 <w:b/>
@@ -11406,6 +11608,7 @@
           </w:tcPr>
           <w:p>
             <w:pPr>
+              <w:jc w:val="center"/>
               <w:rPr>
                 <w:rFonts w:ascii="Arial" w:hAnsi="Arial" w:cs="Arial"/>
                 <w:sz w:val="20"/>
@@ -11428,6 +11631,7 @@
           </w:tcPr>
           <w:p>
             <w:pPr>
+              <w:jc w:val="center"/>
               <w:rPr>
                 <w:rFonts w:ascii="Arial" w:hAnsi="Arial" w:cs="Arial"/>
                 <w:b/>
@@ -11452,6 +11656,7 @@
           </w:tcPr>
           <w:p>
             <w:pPr>
+              <w:jc w:val="center"/>
               <w:rPr>
                 <w:rFonts w:ascii="Arial" w:hAnsi="Arial" w:cs="Arial"/>
                 <w:b/>
@@ -11476,6 +11681,7 @@
           </w:tcPr>
           <w:p>
             <w:pPr>
+              <w:jc w:val="center"/>
               <w:rPr>
                 <w:rFonts w:ascii="Arial" w:hAnsi="Arial" w:cs="Arial"/>
                 <w:b/>
@@ -11492,6 +11698,7 @@
           </w:tcPr>
           <w:p>
             <w:pPr>
+              <w:jc w:val="center"/>
               <w:rPr>
                 <w:rFonts w:ascii="Arial" w:hAnsi="Arial" w:cs="Arial"/>
                 <w:b/>
@@ -11510,6 +11717,7 @@
           </w:tcPr>
           <w:p>
             <w:pPr>
+              <w:jc w:val="center"/>
               <w:rPr>
                 <w:rFonts w:ascii="Arial" w:hAnsi="Arial" w:cs="Arial"/>
                 <w:sz w:val="20"/>
@@ -11532,6 +11740,7 @@
           </w:tcPr>
           <w:p>
             <w:pPr>
+              <w:jc w:val="center"/>
               <w:rPr>
                 <w:rFonts w:ascii="Arial" w:hAnsi="Arial" w:cs="Arial"/>
                 <w:b/>
@@ -11556,6 +11765,7 @@
           </w:tcPr>
           <w:p>
             <w:pPr>
+              <w:jc w:val="center"/>
               <w:rPr>
                 <w:rFonts w:ascii="Arial" w:hAnsi="Arial" w:cs="Arial"/>
                 <w:b/>
@@ -11580,6 +11790,7 @@
           </w:tcPr>
           <w:p>
             <w:pPr>
+              <w:jc w:val="center"/>
               <w:rPr>
                 <w:rFonts w:ascii="Arial" w:hAnsi="Arial" w:cs="Arial"/>
                 <w:b/>
@@ -11596,6 +11807,7 @@
           </w:tcPr>
           <w:p>
             <w:pPr>
+              <w:jc w:val="center"/>
               <w:rPr>
                 <w:rFonts w:ascii="Arial" w:hAnsi="Arial" w:cs="Arial"/>
                 <w:b/>
@@ -11614,6 +11826,7 @@
           </w:tcPr>
           <w:p>
             <w:pPr>
+              <w:jc w:val="center"/>
               <w:rPr>
                 <w:rFonts w:ascii="Arial" w:hAnsi="Arial" w:cs="Arial"/>
                 <w:sz w:val="20"/>
@@ -11637,6 +11850,7 @@
           </w:tcPr>
           <w:p>
             <w:pPr>
+              <w:jc w:val="center"/>
               <w:rPr>
                 <w:rFonts w:ascii="Arial" w:hAnsi="Arial" w:cs="Arial"/>
                 <w:sz w:val="20"/>
@@ -11659,6 +11873,7 @@
           </w:tcPr>
           <w:p>
             <w:pPr>
+              <w:jc w:val="center"/>
               <w:rPr>
                 <w:rFonts w:ascii="Arial" w:hAnsi="Arial" w:cs="Arial"/>
                 <w:sz w:val="20"/>
@@ -11681,6 +11896,7 @@
           </w:tcPr>
           <w:p>
             <w:pPr>
+              <w:jc w:val="center"/>
               <w:rPr>
                 <w:rFonts w:ascii="Arial" w:hAnsi="Arial" w:cs="Arial"/>
                 <w:b/>
@@ -11697,6 +11913,7 @@
           </w:tcPr>
           <w:p>
             <w:pPr>
+              <w:jc w:val="center"/>
               <w:rPr>
                 <w:rFonts w:ascii="Arial" w:hAnsi="Arial" w:cs="Arial"/>
                 <w:b/>
@@ -11715,6 +11932,7 @@
           </w:tcPr>
           <w:p>
             <w:pPr>
+              <w:jc w:val="center"/>
               <w:rPr>
                 <w:rFonts w:ascii="Arial" w:hAnsi="Arial" w:cs="Arial"/>
                 <w:sz w:val="20"/>
@@ -11737,6 +11955,7 @@
           </w:tcPr>
           <w:p>
             <w:pPr>
+              <w:jc w:val="center"/>
               <w:rPr>
                 <w:rFonts w:ascii="Arial" w:hAnsi="Arial" w:cs="Arial"/>
                 <w:sz w:val="20"/>
@@ -11759,6 +11978,7 @@
           </w:tcPr>
           <w:p>
             <w:pPr>
+              <w:jc w:val="center"/>
               <w:rPr>
                 <w:rFonts w:ascii="Arial" w:hAnsi="Arial" w:cs="Arial"/>
                 <w:sz w:val="20"/>
@@ -11781,6 +12001,7 @@
           </w:tcPr>
           <w:p>
             <w:pPr>
+              <w:jc w:val="center"/>
               <w:rPr>
                 <w:rFonts w:ascii="Arial" w:hAnsi="Arial" w:cs="Arial"/>
                 <w:b/>
@@ -11797,6 +12018,7 @@
           </w:tcPr>
           <w:p>
             <w:pPr>
+              <w:jc w:val="center"/>
               <w:rPr>
                 <w:rFonts w:ascii="Arial" w:hAnsi="Arial" w:cs="Arial"/>
                 <w:b/>
@@ -11815,6 +12037,7 @@
           </w:tcPr>
           <w:p>
             <w:pPr>
+              <w:jc w:val="center"/>
               <w:rPr>
                 <w:rFonts w:ascii="Arial" w:hAnsi="Arial" w:cs="Arial"/>
                 <w:sz w:val="20"/>
@@ -11837,6 +12060,7 @@
           </w:tcPr>
           <w:p>
             <w:pPr>
+              <w:jc w:val="center"/>
               <w:rPr>
                 <w:rFonts w:ascii="Arial" w:hAnsi="Arial" w:cs="Arial"/>
                 <w:sz w:val="20"/>
@@ -11859,6 +12083,7 @@
           </w:tcPr>
           <w:p>
             <w:pPr>
+              <w:jc w:val="center"/>
               <w:rPr>
                 <w:rFonts w:ascii="Arial" w:hAnsi="Arial" w:cs="Arial"/>
                 <w:sz w:val="20"/>
@@ -11881,6 +12106,7 @@
           </w:tcPr>
           <w:p>
             <w:pPr>
+              <w:jc w:val="center"/>
               <w:rPr>
                 <w:rFonts w:ascii="Arial" w:hAnsi="Arial" w:cs="Arial"/>
                 <w:b/>
@@ -11897,6 +12123,7 @@
           </w:tcPr>
           <w:p>
             <w:pPr>
+              <w:jc w:val="center"/>
               <w:rPr>
                 <w:rFonts w:ascii="Arial" w:hAnsi="Arial" w:cs="Arial"/>
                 <w:b/>
@@ -11915,6 +12142,7 @@
           </w:tcPr>
           <w:p>
             <w:pPr>
+              <w:jc w:val="center"/>
               <w:rPr>
                 <w:rFonts w:ascii="Arial" w:hAnsi="Arial" w:cs="Arial"/>
                 <w:sz w:val="20"/>
@@ -11937,6 +12165,7 @@
           </w:tcPr>
           <w:p>
             <w:pPr>
+              <w:jc w:val="center"/>
               <w:rPr>
                 <w:rFonts w:ascii="Arial" w:hAnsi="Arial" w:cs="Arial"/>
                 <w:sz w:val="20"/>
@@ -11959,6 +12188,7 @@
           </w:tcPr>
           <w:p>
             <w:pPr>
+              <w:jc w:val="center"/>
               <w:rPr>
                 <w:rFonts w:ascii="Arial" w:hAnsi="Arial" w:cs="Arial"/>
                 <w:sz w:val="20"/>
@@ -11981,6 +12211,7 @@
           </w:tcPr>
           <w:p>
             <w:pPr>
+              <w:jc w:val="center"/>
               <w:rPr>
                 <w:rFonts w:ascii="Arial" w:hAnsi="Arial" w:cs="Arial"/>
                 <w:b/>
@@ -11997,6 +12228,7 @@
           </w:tcPr>
           <w:p>
             <w:pPr>
+              <w:jc w:val="center"/>
               <w:rPr>
                 <w:rFonts w:ascii="Arial" w:hAnsi="Arial" w:cs="Arial"/>
                 <w:b/>
@@ -12015,6 +12247,7 @@
           </w:tcPr>
           <w:p>
             <w:pPr>
+              <w:jc w:val="center"/>
               <w:rPr>
                 <w:rFonts w:ascii="Arial" w:hAnsi="Arial" w:cs="Arial"/>
                 <w:sz w:val="20"/>
@@ -12037,6 +12270,7 @@
           </w:tcPr>
           <w:p>
             <w:pPr>
+              <w:jc w:val="center"/>
               <w:rPr>
                 <w:rFonts w:ascii="Arial" w:hAnsi="Arial" w:cs="Arial"/>
                 <w:sz w:val="20"/>
@@ -12059,6 +12293,7 @@
           </w:tcPr>
           <w:p>
             <w:pPr>
+              <w:jc w:val="center"/>
               <w:rPr>
                 <w:rFonts w:ascii="Arial" w:hAnsi="Arial" w:cs="Arial"/>
                 <w:sz w:val="20"/>
@@ -12081,6 +12316,7 @@
           </w:tcPr>
           <w:p>
             <w:pPr>
+              <w:jc w:val="center"/>
               <w:rPr>
                 <w:rFonts w:ascii="Arial" w:hAnsi="Arial" w:cs="Arial"/>
                 <w:b/>
@@ -12097,6 +12333,7 @@
           </w:tcPr>
           <w:p>
             <w:pPr>
+              <w:jc w:val="center"/>
               <w:rPr>
                 <w:rFonts w:ascii="Arial" w:hAnsi="Arial" w:cs="Arial"/>
                 <w:b/>
@@ -12115,6 +12352,7 @@
           </w:tcPr>
           <w:p>
             <w:pPr>
+              <w:jc w:val="center"/>
               <w:rPr>
                 <w:rFonts w:ascii="Arial" w:hAnsi="Arial" w:cs="Arial"/>
                 <w:sz w:val="20"/>
@@ -12137,6 +12375,7 @@
           </w:tcPr>
           <w:p>
             <w:pPr>
+              <w:jc w:val="center"/>
               <w:rPr>
                 <w:rFonts w:ascii="Arial" w:hAnsi="Arial" w:cs="Arial"/>
                 <w:sz w:val="20"/>
@@ -12159,6 +12398,7 @@
           </w:tcPr>
           <w:p>
             <w:pPr>
+              <w:jc w:val="center"/>
               <w:rPr>
                 <w:rFonts w:ascii="Arial" w:hAnsi="Arial" w:cs="Arial"/>
                 <w:sz w:val="20"/>
@@ -12197,6 +12437,7 @@
           </w:tcPr>
           <w:p>
             <w:pPr>
+              <w:jc w:val="center"/>
               <w:rPr>
                 <w:rFonts w:ascii="Arial" w:hAnsi="Arial" w:cs="Arial"/>
                 <w:b/>
@@ -12213,6 +12454,7 @@
           </w:tcPr>
           <w:p>
             <w:pPr>
+              <w:jc w:val="center"/>
               <w:rPr>
                 <w:rFonts w:ascii="Arial" w:hAnsi="Arial" w:cs="Arial"/>
                 <w:b/>
@@ -12231,6 +12473,7 @@
           </w:tcPr>
           <w:p>
             <w:pPr>
+              <w:jc w:val="center"/>
               <w:rPr>
                 <w:rFonts w:ascii="Arial" w:hAnsi="Arial" w:cs="Arial"/>
                 <w:sz w:val="20"/>
@@ -12253,6 +12496,7 @@
           </w:tcPr>
           <w:p>
             <w:pPr>
+              <w:jc w:val="center"/>
               <w:rPr>
                 <w:rFonts w:ascii="Arial" w:hAnsi="Arial" w:cs="Arial"/>
                 <w:sz w:val="20"/>
@@ -12275,6 +12519,7 @@
           </w:tcPr>
           <w:p>
             <w:pPr>
+              <w:jc w:val="center"/>
               <w:rPr>
                 <w:rFonts w:ascii="Arial" w:hAnsi="Arial" w:cs="Arial"/>
                 <w:sz w:val="20"/>
@@ -12297,6 +12542,7 @@
           </w:tcPr>
           <w:p>
             <w:pPr>
+              <w:jc w:val="center"/>
               <w:rPr>
                 <w:rFonts w:ascii="Arial" w:hAnsi="Arial" w:cs="Arial"/>
                 <w:b/>
@@ -12313,6 +12559,7 @@
           </w:tcPr>
           <w:p>
             <w:pPr>
+              <w:jc w:val="center"/>
               <w:rPr>
                 <w:rFonts w:ascii="Arial" w:hAnsi="Arial" w:cs="Arial"/>
                 <w:b/>
@@ -12328,6 +12575,7 @@
     <w:p>
       <w:pPr>
         <w:spacing w:line="360" w:lineRule="auto"/>
+        <w:jc w:val="center"/>
         <w:rPr>
           <w:rFonts w:ascii="Arial" w:hAnsi="Arial" w:cs="Arial"/>
           <w:b/>
@@ -12340,6 +12588,7 @@
     <w:p>
       <w:pPr>
         <w:spacing w:line="360" w:lineRule="auto"/>
+        <w:jc w:val="center"/>
         <w:rPr>
           <w:rFonts w:ascii="Arial" w:hAnsi="Arial" w:cs="Arial"/>
           <w:b/>
@@ -12352,6 +12601,7 @@
     <w:p>
       <w:pPr>
         <w:spacing w:line="360" w:lineRule="auto"/>
+        <w:jc w:val="center"/>
         <w:rPr>
           <w:rFonts w:ascii="Arial" w:hAnsi="Arial" w:cs="Arial"/>
           <w:sz w:val="24"/>
@@ -12362,6 +12612,7 @@
     <w:p>
       <w:pPr>
         <w:spacing w:line="360" w:lineRule="auto"/>
+        <w:jc w:val="center"/>
         <w:rPr>
           <w:rFonts w:ascii="Arial" w:hAnsi="Arial" w:cs="Arial"/>
           <w:sz w:val="24"/>
@@ -12372,6 +12623,7 @@
     <w:p>
       <w:pPr>
         <w:spacing w:line="360" w:lineRule="auto"/>
+        <w:jc w:val="center"/>
         <w:rPr>
           <w:rFonts w:ascii="Arial" w:hAnsi="Arial" w:cs="Arial"/>
           <w:sz w:val="24"/>
@@ -12382,6 +12634,7 @@
     <w:p>
       <w:pPr>
         <w:spacing w:line="360" w:lineRule="auto"/>
+        <w:jc w:val="center"/>
         <w:rPr>
           <w:rFonts w:ascii="Arial" w:hAnsi="Arial" w:cs="Arial"/>
           <w:sz w:val="24"/>
@@ -12392,6 +12645,7 @@
     <w:p>
       <w:pPr>
         <w:spacing w:line="360" w:lineRule="auto"/>
+        <w:jc w:val="center"/>
         <w:rPr>
           <w:rFonts w:ascii="Arial" w:hAnsi="Arial" w:cs="Arial"/>
           <w:sz w:val="24"/>
@@ -12402,6 +12656,7 @@
     <w:p>
       <w:pPr>
         <w:spacing w:line="360" w:lineRule="auto"/>
+        <w:jc w:val="center"/>
         <w:rPr>
           <w:rFonts w:ascii="Arial" w:hAnsi="Arial" w:cs="Arial"/>
           <w:sz w:val="24"/>
@@ -12412,6 +12667,7 @@
     <w:p>
       <w:pPr>
         <w:spacing w:line="360" w:lineRule="auto"/>
+        <w:jc w:val="center"/>
         <w:rPr>
           <w:rFonts w:ascii="Arial" w:hAnsi="Arial" w:cs="Arial"/>
           <w:sz w:val="24"/>
@@ -12422,6 +12678,7 @@
     <w:p>
       <w:pPr>
         <w:spacing w:line="360" w:lineRule="auto"/>
+        <w:jc w:val="center"/>
         <w:rPr>
           <w:rFonts w:ascii="Arial" w:hAnsi="Arial" w:cs="Arial"/>
           <w:sz w:val="24"/>
@@ -12432,6 +12689,7 @@
     <w:p>
       <w:pPr>
         <w:spacing w:line="360" w:lineRule="auto"/>
+        <w:jc w:val="center"/>
         <w:rPr>
           <w:rFonts w:ascii="Arial" w:hAnsi="Arial" w:cs="Arial"/>
           <w:sz w:val="24"/>
@@ -12442,6 +12700,7 @@
     <w:p>
       <w:pPr>
         <w:spacing w:line="360" w:lineRule="auto"/>
+        <w:jc w:val="center"/>
         <w:rPr>
           <w:rFonts w:ascii="Arial" w:hAnsi="Arial" w:cs="Arial"/>
           <w:sz w:val="24"/>
@@ -12452,6 +12711,7 @@
     <w:p>
       <w:pPr>
         <w:spacing w:line="360" w:lineRule="auto"/>
+        <w:jc w:val="center"/>
         <w:rPr>
           <w:rFonts w:ascii="Arial" w:hAnsi="Arial" w:cs="Arial"/>
           <w:sz w:val="24"/>
@@ -12462,6 +12722,7 @@
     <w:p>
       <w:pPr>
         <w:spacing w:line="360" w:lineRule="auto"/>
+        <w:jc w:val="center"/>
         <w:rPr>
           <w:rFonts w:ascii="Arial" w:hAnsi="Arial" w:cs="Arial"/>
           <w:sz w:val="24"/>
@@ -12472,6 +12733,7 @@
     <w:p>
       <w:pPr>
         <w:spacing w:line="360" w:lineRule="auto"/>
+        <w:jc w:val="center"/>
         <w:rPr>
           <w:rFonts w:ascii="Arial" w:hAnsi="Arial" w:cs="Arial"/>
           <w:sz w:val="24"/>
@@ -12482,6 +12744,7 @@
     <w:p>
       <w:pPr>
         <w:spacing w:line="360" w:lineRule="auto"/>
+        <w:jc w:val="center"/>
         <w:rPr>
           <w:rFonts w:ascii="Arial" w:hAnsi="Arial" w:cs="Arial"/>
           <w:sz w:val="24"/>
@@ -12542,6 +12805,7 @@
     <w:p>
       <w:pPr>
         <w:pStyle w:val="Heading2"/>
+        <w:jc w:val="center"/>
         <w:rPr>
           <w:rFonts w:ascii="Arial" w:hAnsi="Arial" w:cs="Arial"/>
           <w:b/>
@@ -12568,6 +12832,7 @@
     <w:p>
       <w:pPr>
         <w:spacing w:line="360" w:lineRule="auto"/>
+        <w:jc w:val="center"/>
         <w:rPr>
           <w:rFonts w:ascii="Arial" w:hAnsi="Arial" w:cs="Arial"/>
           <w:b/>
@@ -12601,7 +12866,7 @@
                     <pic:cNvPicPr/>
                   </pic:nvPicPr>
                   <pic:blipFill>
-                    <a:blip r:embed="rId22"/>
+                    <a:blip r:embed="rId21"/>
                     <a:stretch>
                       <a:fillRect/>
                     </a:stretch>
@@ -12625,6 +12890,7 @@
     <w:p>
       <w:pPr>
         <w:spacing w:line="360" w:lineRule="auto"/>
+        <w:jc w:val="center"/>
         <w:rPr>
           <w:rFonts w:ascii="Arial" w:hAnsi="Arial" w:cs="Arial"/>
           <w:b/>
@@ -12658,7 +12924,7 @@
                     <pic:cNvPicPr/>
                   </pic:nvPicPr>
                   <pic:blipFill>
-                    <a:blip r:embed="rId23"/>
+                    <a:blip r:embed="rId22"/>
                     <a:stretch>
                       <a:fillRect/>
                     </a:stretch>
@@ -12682,6 +12948,7 @@
     <w:p>
       <w:pPr>
         <w:spacing w:line="360" w:lineRule="auto"/>
+        <w:jc w:val="center"/>
         <w:rPr>
           <w:rFonts w:ascii="Arial" w:hAnsi="Arial" w:cs="Arial"/>
           <w:sz w:val="24"/>
@@ -12708,6 +12975,7 @@
     <w:p>
       <w:pPr>
         <w:spacing w:line="360" w:lineRule="auto"/>
+        <w:jc w:val="center"/>
         <w:rPr>
           <w:rFonts w:ascii="Arial" w:hAnsi="Arial" w:cs="Arial"/>
           <w:sz w:val="24"/>
@@ -12718,6 +12986,7 @@
     <w:p>
       <w:pPr>
         <w:spacing w:line="360" w:lineRule="auto"/>
+        <w:jc w:val="center"/>
         <w:rPr>
           <w:rFonts w:ascii="Arial" w:hAnsi="Arial" w:cs="Arial"/>
           <w:sz w:val="24"/>
@@ -12728,6 +12997,7 @@
     <w:p>
       <w:pPr>
         <w:spacing w:line="360" w:lineRule="auto"/>
+        <w:jc w:val="center"/>
         <w:rPr>
           <w:rFonts w:ascii="Arial" w:hAnsi="Arial" w:cs="Arial"/>
           <w:sz w:val="24"/>
@@ -12738,6 +13008,7 @@
     <w:p>
       <w:pPr>
         <w:spacing w:line="360" w:lineRule="auto"/>
+        <w:jc w:val="center"/>
         <w:rPr>
           <w:rFonts w:ascii="Arial" w:hAnsi="Arial" w:cs="Arial"/>
           <w:sz w:val="24"/>
@@ -12748,6 +13019,7 @@
     <w:p>
       <w:pPr>
         <w:pStyle w:val="Heading2"/>
+        <w:jc w:val="center"/>
         <w:rPr>
           <w:rFonts w:ascii="Arial" w:hAnsi="Arial" w:cs="Arial"/>
           <w:b/>
@@ -12775,6 +13047,7 @@
     <w:p>
       <w:pPr>
         <w:spacing w:line="360" w:lineRule="auto"/>
+        <w:jc w:val="center"/>
         <w:rPr>
           <w:rFonts w:ascii="Arial" w:hAnsi="Arial" w:cs="Arial"/>
           <w:b/>
@@ -12808,7 +13081,7 @@
                     <pic:cNvPicPr/>
                   </pic:nvPicPr>
                   <pic:blipFill>
-                    <a:blip r:embed="rId24"/>
+                    <a:blip r:embed="rId23"/>
                     <a:stretch>
                       <a:fillRect/>
                     </a:stretch>
@@ -12832,6 +13105,7 @@
     <w:p>
       <w:pPr>
         <w:spacing w:line="360" w:lineRule="auto"/>
+        <w:jc w:val="center"/>
         <w:rPr>
           <w:rFonts w:ascii="Arial" w:hAnsi="Arial" w:cs="Arial"/>
           <w:b/>
@@ -12865,7 +13139,7 @@
                     <pic:cNvPicPr/>
                   </pic:nvPicPr>
                   <pic:blipFill>
-                    <a:blip r:embed="rId25"/>
+                    <a:blip r:embed="rId24"/>
                     <a:stretch>
                       <a:fillRect/>
                     </a:stretch>
@@ -12889,6 +13163,7 @@
     <w:p>
       <w:pPr>
         <w:spacing w:line="360" w:lineRule="auto"/>
+        <w:jc w:val="center"/>
         <w:rPr>
           <w:rFonts w:ascii="Arial" w:hAnsi="Arial" w:cs="Arial"/>
           <w:b/>
@@ -12922,7 +13197,7 @@
                     <pic:cNvPicPr/>
                   </pic:nvPicPr>
                   <pic:blipFill>
-                    <a:blip r:embed="rId26"/>
+                    <a:blip r:embed="rId25"/>
                     <a:stretch>
                       <a:fillRect/>
                     </a:stretch>
@@ -12946,6 +13221,7 @@
     <w:p>
       <w:pPr>
         <w:spacing w:line="360" w:lineRule="auto"/>
+        <w:jc w:val="center"/>
         <w:rPr>
           <w:rFonts w:ascii="Arial" w:hAnsi="Arial" w:cs="Arial"/>
           <w:b/>
@@ -12979,7 +13255,7 @@
                     <pic:cNvPicPr/>
                   </pic:nvPicPr>
                   <pic:blipFill>
-                    <a:blip r:embed="rId27"/>
+                    <a:blip r:embed="rId26"/>
                     <a:stretch>
                       <a:fillRect/>
                     </a:stretch>
@@ -13003,6 +13279,7 @@
     <w:p>
       <w:pPr>
         <w:spacing w:line="360" w:lineRule="auto"/>
+        <w:jc w:val="center"/>
         <w:rPr>
           <w:rFonts w:ascii="Arial" w:hAnsi="Arial" w:cs="Arial"/>
           <w:sz w:val="24"/>
@@ -13021,6 +13298,7 @@
     <w:p>
       <w:pPr>
         <w:pStyle w:val="Heading2"/>
+        <w:jc w:val="center"/>
         <w:rPr>
           <w:rFonts w:ascii="Arial" w:hAnsi="Arial" w:cs="Arial"/>
           <w:b/>
@@ -13048,6 +13326,7 @@
     <w:p>
       <w:pPr>
         <w:spacing w:line="360" w:lineRule="auto"/>
+        <w:jc w:val="center"/>
         <w:rPr>
           <w:rFonts w:ascii="Arial" w:hAnsi="Arial" w:cs="Arial"/>
           <w:b/>
@@ -13081,7 +13360,7 @@
                     <pic:cNvPicPr/>
                   </pic:nvPicPr>
                   <pic:blipFill>
-                    <a:blip r:embed="rId28"/>
+                    <a:blip r:embed="rId27"/>
                     <a:stretch>
                       <a:fillRect/>
                     </a:stretch>
@@ -13105,6 +13384,7 @@
     <w:p>
       <w:pPr>
         <w:spacing w:line="360" w:lineRule="auto"/>
+        <w:jc w:val="center"/>
         <w:rPr>
           <w:rFonts w:ascii="Arial" w:hAnsi="Arial" w:cs="Arial"/>
           <w:sz w:val="24"/>
@@ -13227,6 +13507,7 @@
     <w:p>
       <w:pPr>
         <w:spacing w:line="360" w:lineRule="auto"/>
+        <w:jc w:val="center"/>
         <w:rPr>
           <w:rFonts w:ascii="Arial" w:hAnsi="Arial" w:cs="Arial"/>
           <w:sz w:val="24"/>
@@ -13237,6 +13518,7 @@
     <w:p>
       <w:pPr>
         <w:spacing w:line="360" w:lineRule="auto"/>
+        <w:jc w:val="center"/>
         <w:rPr>
           <w:rFonts w:ascii="Arial" w:hAnsi="Arial" w:cs="Arial"/>
           <w:sz w:val="24"/>
@@ -13247,6 +13529,7 @@
     <w:p>
       <w:pPr>
         <w:spacing w:line="360" w:lineRule="auto"/>
+        <w:jc w:val="center"/>
         <w:rPr>
           <w:rFonts w:ascii="Arial" w:hAnsi="Arial" w:cs="Arial"/>
           <w:sz w:val="24"/>
@@ -13257,6 +13540,7 @@
     <w:p>
       <w:pPr>
         <w:spacing w:line="360" w:lineRule="auto"/>
+        <w:jc w:val="center"/>
         <w:rPr>
           <w:rFonts w:ascii="Arial" w:hAnsi="Arial" w:cs="Arial"/>
           <w:sz w:val="24"/>
@@ -13267,6 +13551,7 @@
     <w:p>
       <w:pPr>
         <w:spacing w:line="360" w:lineRule="auto"/>
+        <w:jc w:val="center"/>
         <w:rPr>
           <w:rFonts w:ascii="Arial" w:hAnsi="Arial" w:cs="Arial"/>
           <w:sz w:val="24"/>
@@ -13277,6 +13562,7 @@
     <w:p>
       <w:pPr>
         <w:spacing w:line="360" w:lineRule="auto"/>
+        <w:jc w:val="center"/>
         <w:rPr>
           <w:rFonts w:ascii="Arial" w:hAnsi="Arial" w:cs="Arial"/>
           <w:sz w:val="24"/>
@@ -13287,6 +13573,7 @@
     <w:p>
       <w:pPr>
         <w:spacing w:line="360" w:lineRule="auto"/>
+        <w:jc w:val="center"/>
         <w:rPr>
           <w:rFonts w:ascii="Arial" w:hAnsi="Arial" w:cs="Arial"/>
           <w:sz w:val="24"/>
@@ -13297,6 +13584,7 @@
     <w:p>
       <w:pPr>
         <w:pStyle w:val="Heading2"/>
+        <w:jc w:val="center"/>
         <w:rPr>
           <w:rFonts w:ascii="Arial" w:hAnsi="Arial" w:cs="Arial"/>
           <w:b/>
@@ -13324,6 +13612,7 @@
     <w:p>
       <w:pPr>
         <w:spacing w:line="360" w:lineRule="auto"/>
+        <w:jc w:val="center"/>
         <w:rPr>
           <w:rFonts w:ascii="Arial" w:hAnsi="Arial" w:cs="Arial"/>
           <w:b/>
@@ -13357,7 +13646,7 @@
                     <pic:cNvPicPr/>
                   </pic:nvPicPr>
                   <pic:blipFill>
-                    <a:blip r:embed="rId29"/>
+                    <a:blip r:embed="rId28"/>
                     <a:stretch>
                       <a:fillRect/>
                     </a:stretch>
@@ -13381,6 +13670,7 @@
     <w:p>
       <w:pPr>
         <w:spacing w:line="360" w:lineRule="auto"/>
+        <w:jc w:val="center"/>
         <w:rPr>
           <w:rFonts w:ascii="Arial" w:hAnsi="Arial" w:cs="Arial"/>
           <w:b/>
@@ -13414,7 +13704,7 @@
                     <pic:cNvPicPr/>
                   </pic:nvPicPr>
                   <pic:blipFill>
-                    <a:blip r:embed="rId30"/>
+                    <a:blip r:embed="rId29"/>
                     <a:stretch>
                       <a:fillRect/>
                     </a:stretch>
@@ -13438,6 +13728,7 @@
     <w:p>
       <w:pPr>
         <w:spacing w:line="360" w:lineRule="auto"/>
+        <w:jc w:val="center"/>
         <w:rPr>
           <w:rFonts w:ascii="Arial" w:hAnsi="Arial" w:cs="Arial"/>
           <w:sz w:val="24"/>
@@ -13496,6 +13787,7 @@
     <w:p>
       <w:pPr>
         <w:spacing w:line="360" w:lineRule="auto"/>
+        <w:jc w:val="center"/>
         <w:rPr>
           <w:rFonts w:ascii="Arial" w:hAnsi="Arial" w:cs="Arial"/>
           <w:sz w:val="24"/>
@@ -13506,6 +13798,7 @@
     <w:p>
       <w:pPr>
         <w:pStyle w:val="Heading2"/>
+        <w:jc w:val="center"/>
         <w:rPr>
           <w:rFonts w:ascii="Arial" w:hAnsi="Arial" w:cs="Arial"/>
           <w:b/>
@@ -13529,19 +13822,11 @@
         <w:t>GitHub</w:t>
       </w:r>
       <w:bookmarkEnd w:id="16"/>
-      <w:r>
-        <w:rPr>
-          <w:rFonts w:ascii="Arial" w:hAnsi="Arial" w:cs="Arial"/>
-          <w:b/>
-          <w:bCs/>
-          <w:color w:val="auto"/>
-          <w:sz w:val="24"/>
-          <w:szCs w:val="24"/>
-        </w:rPr>
-        <w:t xml:space="preserve"> </w:t>
-      </w:r>
-    </w:p>
-    <w:p>
+    </w:p>
+    <w:p>
+      <w:pPr>
+        <w:jc w:val="center"/>
+      </w:pPr>
       <w:r>
         <w:drawing>
           <wp:inline distT="0" distB="0" distL="0" distR="0" wp14:anchorId="08AD245B" wp14:editId="099733D9">
@@ -13559,7 +13844,7 @@
                     <pic:cNvPicPr/>
                   </pic:nvPicPr>
                   <pic:blipFill>
-                    <a:blip r:embed="rId31"/>
+                    <a:blip r:embed="rId30"/>
                     <a:stretch>
                       <a:fillRect/>
                     </a:stretch>
@@ -13582,6 +13867,7 @@
     </w:p>
     <w:p>
       <w:pPr>
+        <w:jc w:val="center"/>
         <w:rPr>
           <w:rFonts w:ascii="Arial" w:hAnsi="Arial" w:cs="Arial"/>
           <w:sz w:val="24"/>
@@ -13604,18 +13890,11 @@
         </w:rPr>
         <w:t xml:space="preserve"> was used to manage the codes and files in a systematic way ensuring regular commits to see the progression of the project.</w:t>
       </w:r>
-      <w:r>
-        <w:rPr>
-          <w:rFonts w:ascii="Arial" w:hAnsi="Arial" w:cs="Arial"/>
-          <w:sz w:val="24"/>
-          <w:szCs w:val="24"/>
-        </w:rPr>
-        <w:t xml:space="preserve"> </w:t>
-      </w:r>
     </w:p>
     <w:p>
       <w:pPr>
         <w:spacing w:line="360" w:lineRule="auto"/>
+        <w:jc w:val="center"/>
         <w:rPr>
           <w:rFonts w:ascii="Arial" w:hAnsi="Arial" w:cs="Arial"/>
           <w:b/>
@@ -13628,6 +13907,7 @@
     <w:p>
       <w:pPr>
         <w:pStyle w:val="Heading2"/>
+        <w:jc w:val="center"/>
         <w:rPr>
           <w:rFonts w:ascii="Arial" w:hAnsi="Arial" w:cs="Arial"/>
           <w:b/>
@@ -13726,6 +14006,7 @@
           </w:tcPr>
           <w:p>
             <w:pPr>
+              <w:jc w:val="center"/>
               <w:rPr>
                 <w:rFonts w:ascii="Arial" w:hAnsi="Arial" w:cs="Arial"/>
                 <w:sz w:val="24"/>
@@ -13748,6 +14029,7 @@
           </w:tcPr>
           <w:p>
             <w:pPr>
+              <w:jc w:val="center"/>
               <w:rPr>
                 <w:rFonts w:ascii="Arial" w:hAnsi="Arial" w:cs="Arial"/>
                 <w:b/>
@@ -13776,6 +14058,7 @@
           </w:tcPr>
           <w:p>
             <w:pPr>
+              <w:jc w:val="center"/>
               <w:rPr>
                 <w:rFonts w:ascii="Arial" w:hAnsi="Arial" w:cs="Arial"/>
                 <w:sz w:val="24"/>
@@ -13798,6 +14081,7 @@
           </w:tcPr>
           <w:p>
             <w:pPr>
+              <w:jc w:val="center"/>
               <w:rPr>
                 <w:rFonts w:ascii="Arial" w:hAnsi="Arial" w:cs="Arial"/>
                 <w:b/>
@@ -13826,6 +14110,7 @@
           </w:tcPr>
           <w:p>
             <w:pPr>
+              <w:jc w:val="center"/>
               <w:rPr>
                 <w:rFonts w:ascii="Arial" w:hAnsi="Arial" w:cs="Arial"/>
                 <w:sz w:val="24"/>
@@ -13848,6 +14133,7 @@
           </w:tcPr>
           <w:p>
             <w:pPr>
+              <w:jc w:val="center"/>
               <w:rPr>
                 <w:rFonts w:ascii="Arial" w:hAnsi="Arial" w:cs="Arial"/>
                 <w:b/>
@@ -13876,6 +14162,7 @@
           </w:tcPr>
           <w:p>
             <w:pPr>
+              <w:jc w:val="center"/>
               <w:rPr>
                 <w:rFonts w:ascii="Arial" w:hAnsi="Arial" w:cs="Arial"/>
                 <w:sz w:val="24"/>
@@ -13898,6 +14185,7 @@
           </w:tcPr>
           <w:p>
             <w:pPr>
+              <w:jc w:val="center"/>
               <w:rPr>
                 <w:rFonts w:ascii="Arial" w:hAnsi="Arial" w:cs="Arial"/>
                 <w:b/>
@@ -13926,6 +14214,7 @@
           </w:tcPr>
           <w:p>
             <w:pPr>
+              <w:jc w:val="center"/>
               <w:rPr>
                 <w:rFonts w:ascii="Arial" w:hAnsi="Arial" w:cs="Arial"/>
                 <w:b/>
@@ -13966,6 +14255,7 @@
           </w:tcPr>
           <w:p>
             <w:pPr>
+              <w:jc w:val="center"/>
               <w:rPr>
                 <w:rFonts w:ascii="Arial" w:hAnsi="Arial" w:cs="Arial"/>
                 <w:b/>
@@ -13994,19 +14284,20 @@
           </w:tcPr>
           <w:p>
             <w:pPr>
-              <w:rPr>
-                <w:rFonts w:ascii="Arial" w:hAnsi="Arial" w:cs="Arial"/>
-                <w:sz w:val="24"/>
-                <w:szCs w:val="24"/>
-              </w:rPr>
-            </w:pPr>
-            <w:r>
-              <w:rPr>
-                <w:rFonts w:ascii="Arial" w:hAnsi="Arial" w:cs="Arial"/>
-                <w:sz w:val="24"/>
-                <w:szCs w:val="24"/>
-              </w:rPr>
-              <w:t xml:space="preserve">Must be able to get real-time health measurement through OLED display for quick and local access. </w:t>
+              <w:jc w:val="center"/>
+              <w:rPr>
+                <w:rFonts w:ascii="Arial" w:hAnsi="Arial" w:cs="Arial"/>
+                <w:sz w:val="24"/>
+                <w:szCs w:val="24"/>
+              </w:rPr>
+            </w:pPr>
+            <w:r>
+              <w:rPr>
+                <w:rFonts w:ascii="Arial" w:hAnsi="Arial" w:cs="Arial"/>
+                <w:sz w:val="24"/>
+                <w:szCs w:val="24"/>
+              </w:rPr>
+              <w:t>Must be able to get real-time health measurement through OLED display for quick and local access.</w:t>
             </w:r>
           </w:p>
         </w:tc>
@@ -14016,6 +14307,7 @@
           </w:tcPr>
           <w:p>
             <w:pPr>
+              <w:jc w:val="center"/>
               <w:rPr>
                 <w:rFonts w:ascii="Arial" w:hAnsi="Arial" w:cs="Arial"/>
                 <w:b/>
@@ -14044,6 +14336,7 @@
           </w:tcPr>
           <w:p>
             <w:pPr>
+              <w:jc w:val="center"/>
               <w:rPr>
                 <w:rFonts w:ascii="Arial" w:hAnsi="Arial" w:cs="Arial"/>
                 <w:sz w:val="24"/>
@@ -14066,6 +14359,7 @@
           </w:tcPr>
           <w:p>
             <w:pPr>
+              <w:jc w:val="center"/>
               <w:rPr>
                 <w:rFonts w:ascii="Arial" w:hAnsi="Arial" w:cs="Arial"/>
                 <w:b/>
@@ -14094,6 +14388,7 @@
           </w:tcPr>
           <w:p>
             <w:pPr>
+              <w:jc w:val="center"/>
               <w:rPr>
                 <w:rFonts w:ascii="Arial" w:hAnsi="Arial" w:cs="Arial"/>
                 <w:sz w:val="24"/>
@@ -14116,6 +14411,7 @@
           </w:tcPr>
           <w:p>
             <w:pPr>
+              <w:jc w:val="center"/>
               <w:rPr>
                 <w:rFonts w:ascii="Arial" w:hAnsi="Arial" w:cs="Arial"/>
                 <w:b/>
@@ -14147,6 +14443,7 @@
           </w:tcPr>
           <w:p>
             <w:pPr>
+              <w:jc w:val="center"/>
               <w:rPr>
                 <w:rFonts w:ascii="Arial" w:hAnsi="Arial" w:cs="Arial"/>
                 <w:sz w:val="24"/>
@@ -14169,6 +14466,7 @@
           </w:tcPr>
           <w:p>
             <w:pPr>
+              <w:jc w:val="center"/>
               <w:rPr>
                 <w:rFonts w:ascii="Arial" w:hAnsi="Arial" w:cs="Arial"/>
                 <w:b/>
@@ -14194,6 +14492,7 @@
     <w:p>
       <w:pPr>
         <w:spacing w:line="360" w:lineRule="auto"/>
+        <w:jc w:val="center"/>
         <w:rPr>
           <w:rFonts w:ascii="Arial" w:hAnsi="Arial" w:cs="Arial"/>
           <w:b/>
@@ -14274,6 +14573,7 @@
           </w:tcPr>
           <w:p>
             <w:pPr>
+              <w:jc w:val="center"/>
               <w:rPr>
                 <w:rFonts w:ascii="Arial" w:hAnsi="Arial" w:cs="Arial"/>
                 <w:sz w:val="24"/>
@@ -14312,6 +14612,7 @@
           </w:tcPr>
           <w:p>
             <w:pPr>
+              <w:jc w:val="center"/>
               <w:rPr>
                 <w:rFonts w:ascii="Arial" w:hAnsi="Arial" w:cs="Arial"/>
                 <w:b/>
@@ -14340,6 +14641,7 @@
           </w:tcPr>
           <w:p>
             <w:pPr>
+              <w:jc w:val="center"/>
               <w:rPr>
                 <w:rFonts w:ascii="Arial" w:hAnsi="Arial" w:cs="Arial"/>
                 <w:sz w:val="24"/>
@@ -14370,6 +14672,7 @@
           </w:tcPr>
           <w:p>
             <w:pPr>
+              <w:jc w:val="center"/>
               <w:rPr>
                 <w:rFonts w:ascii="Arial" w:hAnsi="Arial" w:cs="Arial"/>
                 <w:b/>
@@ -14398,6 +14701,7 @@
           </w:tcPr>
           <w:p>
             <w:pPr>
+              <w:jc w:val="center"/>
               <w:rPr>
                 <w:rFonts w:ascii="Arial" w:hAnsi="Arial" w:cs="Arial"/>
                 <w:sz w:val="24"/>
@@ -14421,6 +14725,7 @@
           </w:tcPr>
           <w:p>
             <w:pPr>
+              <w:jc w:val="center"/>
               <w:rPr>
                 <w:rFonts w:ascii="Arial" w:hAnsi="Arial" w:cs="Arial"/>
                 <w:b/>
@@ -14449,6 +14754,7 @@
           </w:tcPr>
           <w:p>
             <w:pPr>
+              <w:jc w:val="center"/>
               <w:rPr>
                 <w:rFonts w:ascii="Arial" w:hAnsi="Arial" w:cs="Arial"/>
                 <w:sz w:val="24"/>
@@ -14471,6 +14777,7 @@
           </w:tcPr>
           <w:p>
             <w:pPr>
+              <w:jc w:val="center"/>
               <w:rPr>
                 <w:rFonts w:ascii="Arial" w:hAnsi="Arial" w:cs="Arial"/>
                 <w:b/>
@@ -14499,6 +14806,7 @@
           </w:tcPr>
           <w:p>
             <w:pPr>
+              <w:jc w:val="center"/>
               <w:rPr>
                 <w:rFonts w:ascii="Arial" w:hAnsi="Arial" w:cs="Arial"/>
                 <w:sz w:val="24"/>
@@ -14516,6 +14824,7 @@
           </w:p>
           <w:p>
             <w:pPr>
+              <w:jc w:val="center"/>
               <w:rPr>
                 <w:rFonts w:ascii="Arial" w:hAnsi="Arial" w:cs="Arial"/>
                 <w:sz w:val="24"/>
@@ -14530,6 +14839,7 @@
           </w:tcPr>
           <w:p>
             <w:pPr>
+              <w:jc w:val="center"/>
               <w:rPr>
                 <w:rFonts w:ascii="Arial" w:hAnsi="Arial" w:cs="Arial"/>
                 <w:b/>
@@ -14555,6 +14865,7 @@
     <w:p>
       <w:pPr>
         <w:spacing w:line="360" w:lineRule="auto"/>
+        <w:jc w:val="center"/>
         <w:rPr>
           <w:rFonts w:ascii="Arial" w:hAnsi="Arial" w:cs="Arial"/>
           <w:b/>
@@ -14567,6 +14878,7 @@
     <w:p>
       <w:pPr>
         <w:spacing w:line="360" w:lineRule="auto"/>
+        <w:jc w:val="center"/>
         <w:rPr>
           <w:rFonts w:ascii="Arial" w:hAnsi="Arial" w:cs="Arial"/>
           <w:b/>
@@ -14579,6 +14891,7 @@
     <w:p>
       <w:pPr>
         <w:spacing w:line="360" w:lineRule="auto"/>
+        <w:jc w:val="center"/>
         <w:rPr>
           <w:rFonts w:ascii="Arial" w:hAnsi="Arial" w:cs="Arial"/>
           <w:b/>
@@ -14591,6 +14904,7 @@
     <w:p>
       <w:pPr>
         <w:spacing w:line="360" w:lineRule="auto"/>
+        <w:jc w:val="center"/>
         <w:rPr>
           <w:rFonts w:ascii="Arial" w:hAnsi="Arial" w:cs="Arial"/>
           <w:b/>
@@ -14603,6 +14917,7 @@
     <w:p>
       <w:pPr>
         <w:spacing w:line="360" w:lineRule="auto"/>
+        <w:jc w:val="center"/>
         <w:rPr>
           <w:rFonts w:ascii="Arial" w:hAnsi="Arial" w:cs="Arial"/>
           <w:b/>
@@ -14615,6 +14930,7 @@
     <w:p>
       <w:pPr>
         <w:spacing w:line="360" w:lineRule="auto"/>
+        <w:jc w:val="center"/>
         <w:rPr>
           <w:rFonts w:ascii="Arial" w:hAnsi="Arial" w:cs="Arial"/>
           <w:b/>
@@ -14627,6 +14943,7 @@
     <w:p>
       <w:pPr>
         <w:spacing w:line="360" w:lineRule="auto"/>
+        <w:jc w:val="center"/>
         <w:rPr>
           <w:rFonts w:ascii="Arial" w:hAnsi="Arial" w:cs="Arial"/>
           <w:b/>
@@ -14639,6 +14956,7 @@
     <w:p>
       <w:pPr>
         <w:spacing w:line="360" w:lineRule="auto"/>
+        <w:jc w:val="center"/>
         <w:rPr>
           <w:rFonts w:ascii="Arial" w:hAnsi="Arial" w:cs="Arial"/>
           <w:b/>
@@ -14651,6 +14969,7 @@
     <w:p>
       <w:pPr>
         <w:spacing w:line="360" w:lineRule="auto"/>
+        <w:jc w:val="center"/>
         <w:rPr>
           <w:rFonts w:ascii="Arial" w:hAnsi="Arial" w:cs="Arial"/>
           <w:b/>
@@ -14663,6 +14982,7 @@
     <w:p>
       <w:pPr>
         <w:spacing w:line="360" w:lineRule="auto"/>
+        <w:jc w:val="center"/>
         <w:rPr>
           <w:rFonts w:ascii="Arial" w:hAnsi="Arial" w:cs="Arial"/>
           <w:b/>
@@ -14675,6 +14995,7 @@
     <w:p>
       <w:pPr>
         <w:spacing w:line="360" w:lineRule="auto"/>
+        <w:jc w:val="center"/>
         <w:rPr>
           <w:rFonts w:ascii="Arial" w:hAnsi="Arial" w:cs="Arial"/>
           <w:b/>
@@ -14687,6 +15008,7 @@
     <w:p>
       <w:pPr>
         <w:spacing w:line="360" w:lineRule="auto"/>
+        <w:jc w:val="center"/>
         <w:rPr>
           <w:rFonts w:ascii="Arial" w:hAnsi="Arial" w:cs="Arial"/>
           <w:b/>
@@ -14699,6 +15021,7 @@
     <w:p>
       <w:pPr>
         <w:spacing w:line="360" w:lineRule="auto"/>
+        <w:jc w:val="center"/>
         <w:rPr>
           <w:rFonts w:ascii="Arial" w:hAnsi="Arial" w:cs="Arial"/>
           <w:b/>
@@ -14711,6 +15034,7 @@
     <w:p>
       <w:pPr>
         <w:spacing w:line="360" w:lineRule="auto"/>
+        <w:jc w:val="center"/>
         <w:rPr>
           <w:rFonts w:ascii="Arial" w:hAnsi="Arial" w:cs="Arial"/>
           <w:b/>
@@ -14723,6 +15047,7 @@
     <w:p>
       <w:pPr>
         <w:spacing w:line="360" w:lineRule="auto"/>
+        <w:jc w:val="center"/>
         <w:rPr>
           <w:rFonts w:ascii="Arial" w:hAnsi="Arial" w:cs="Arial"/>
           <w:b/>
@@ -14735,6 +15060,7 @@
     <w:p>
       <w:pPr>
         <w:spacing w:line="360" w:lineRule="auto"/>
+        <w:jc w:val="center"/>
         <w:rPr>
           <w:rFonts w:ascii="Arial" w:hAnsi="Arial" w:cs="Arial"/>
           <w:b/>
@@ -14747,6 +15073,7 @@
     <w:p>
       <w:pPr>
         <w:spacing w:line="360" w:lineRule="auto"/>
+        <w:jc w:val="center"/>
         <w:rPr>
           <w:rFonts w:ascii="Arial" w:hAnsi="Arial" w:cs="Arial"/>
           <w:b/>
@@ -14759,6 +15086,7 @@
     <w:p>
       <w:pPr>
         <w:spacing w:line="360" w:lineRule="auto"/>
+        <w:jc w:val="center"/>
         <w:rPr>
           <w:rFonts w:ascii="Arial" w:hAnsi="Arial" w:cs="Arial"/>
           <w:b/>
@@ -14771,6 +15099,7 @@
     <w:p>
       <w:pPr>
         <w:spacing w:line="360" w:lineRule="auto"/>
+        <w:jc w:val="center"/>
         <w:rPr>
           <w:rFonts w:ascii="Arial" w:hAnsi="Arial" w:cs="Arial"/>
           <w:b/>
@@ -14990,6 +15319,127 @@
     </w:p>
     <w:p>
       <w:pPr>
+        <w:jc w:val="center"/>
+        <w:rPr>
+          <w:rFonts w:ascii="Arial" w:hAnsi="Arial" w:cs="Arial"/>
+          <w:b/>
+          <w:bCs/>
+          <w:sz w:val="24"/>
+          <w:szCs w:val="24"/>
+        </w:rPr>
+      </w:pPr>
+    </w:p>
+    <w:p>
+      <w:pPr>
+        <w:jc w:val="center"/>
+        <w:rPr>
+          <w:rFonts w:ascii="Arial" w:hAnsi="Arial" w:cs="Arial"/>
+          <w:b/>
+          <w:bCs/>
+          <w:sz w:val="24"/>
+          <w:szCs w:val="24"/>
+        </w:rPr>
+      </w:pPr>
+    </w:p>
+    <w:p>
+      <w:pPr>
+        <w:jc w:val="center"/>
+        <w:rPr>
+          <w:rFonts w:ascii="Arial" w:hAnsi="Arial" w:cs="Arial"/>
+          <w:b/>
+          <w:bCs/>
+          <w:sz w:val="24"/>
+          <w:szCs w:val="24"/>
+        </w:rPr>
+      </w:pPr>
+    </w:p>
+    <w:p>
+      <w:pPr>
+        <w:jc w:val="center"/>
+        <w:rPr>
+          <w:rFonts w:ascii="Arial" w:hAnsi="Arial" w:cs="Arial"/>
+          <w:b/>
+          <w:bCs/>
+          <w:sz w:val="24"/>
+          <w:szCs w:val="24"/>
+        </w:rPr>
+      </w:pPr>
+    </w:p>
+    <w:p>
+      <w:pPr>
+        <w:jc w:val="center"/>
+        <w:rPr>
+          <w:rFonts w:ascii="Arial" w:hAnsi="Arial" w:cs="Arial"/>
+          <w:b/>
+          <w:bCs/>
+          <w:sz w:val="24"/>
+          <w:szCs w:val="24"/>
+        </w:rPr>
+      </w:pPr>
+    </w:p>
+    <w:p>
+      <w:pPr>
+        <w:jc w:val="center"/>
+        <w:rPr>
+          <w:rFonts w:ascii="Arial" w:hAnsi="Arial" w:cs="Arial"/>
+          <w:b/>
+          <w:bCs/>
+          <w:sz w:val="24"/>
+          <w:szCs w:val="24"/>
+        </w:rPr>
+      </w:pPr>
+    </w:p>
+    <w:p>
+      <w:pPr>
+        <w:jc w:val="center"/>
+        <w:rPr>
+          <w:rFonts w:ascii="Arial" w:hAnsi="Arial" w:cs="Arial"/>
+          <w:b/>
+          <w:bCs/>
+          <w:sz w:val="24"/>
+          <w:szCs w:val="24"/>
+        </w:rPr>
+      </w:pPr>
+    </w:p>
+    <w:p>
+      <w:pPr>
+        <w:jc w:val="center"/>
+        <w:rPr>
+          <w:rFonts w:ascii="Arial" w:hAnsi="Arial" w:cs="Arial"/>
+          <w:b/>
+          <w:bCs/>
+          <w:sz w:val="24"/>
+          <w:szCs w:val="24"/>
+        </w:rPr>
+      </w:pPr>
+    </w:p>
+    <w:p>
+      <w:pPr>
+        <w:jc w:val="center"/>
+        <w:rPr>
+          <w:rFonts w:ascii="Arial" w:hAnsi="Arial" w:cs="Arial"/>
+          <w:b/>
+          <w:bCs/>
+          <w:sz w:val="24"/>
+          <w:szCs w:val="24"/>
+        </w:rPr>
+      </w:pPr>
+    </w:p>
+    <w:p>
+      <w:pPr>
+        <w:jc w:val="center"/>
+        <w:rPr>
+          <w:rFonts w:ascii="Arial" w:hAnsi="Arial" w:cs="Arial"/>
+          <w:b/>
+          <w:bCs/>
+          <w:sz w:val="24"/>
+          <w:szCs w:val="24"/>
+        </w:rPr>
+      </w:pPr>
+    </w:p>
+    <w:p>
+      <w:pPr>
+        <w:jc w:val="center"/>
         <w:rPr>
           <w:rFonts w:ascii="Arial" w:hAnsi="Arial" w:cs="Arial"/>
           <w:b/>
@@ -15050,6 +15500,7 @@
             <w:p>
               <w:pPr>
                 <w:pStyle w:val="Bibliography"/>
+                <w:jc w:val="center"/>
                 <w:rPr>
                   <w:noProof/>
                   <w:kern w:val="0"/>
@@ -15091,6 +15542,7 @@
             <w:p>
               <w:pPr>
                 <w:pStyle w:val="Bibliography"/>
+                <w:jc w:val="center"/>
                 <w:rPr>
                   <w:noProof/>
                 </w:rPr>
@@ -15119,6 +15571,7 @@
             <w:p>
               <w:pPr>
                 <w:pStyle w:val="Bibliography"/>
+                <w:jc w:val="center"/>
                 <w:rPr>
                   <w:noProof/>
                 </w:rPr>
@@ -15147,6 +15600,7 @@
             <w:p>
               <w:pPr>
                 <w:pStyle w:val="Bibliography"/>
+                <w:jc w:val="center"/>
                 <w:rPr>
                   <w:noProof/>
                 </w:rPr>
@@ -15175,6 +15629,7 @@
             <w:p>
               <w:pPr>
                 <w:pStyle w:val="Bibliography"/>
+                <w:jc w:val="center"/>
                 <w:rPr>
                   <w:noProof/>
                 </w:rPr>
@@ -15203,6 +15658,7 @@
             <w:p>
               <w:pPr>
                 <w:pStyle w:val="Bibliography"/>
+                <w:jc w:val="center"/>
                 <w:rPr>
                   <w:noProof/>
                 </w:rPr>
@@ -15211,7 +15667,6 @@
                 <w:rPr>
                   <w:noProof/>
                 </w:rPr>
-                <w:lastRenderedPageBreak/>
                 <w:t xml:space="preserve">Varghese, A. S. &amp; Muthukumaraswamy, D. S. A., 2025. </w:t>
               </w:r>
               <w:r>
@@ -15230,6 +15685,9 @@
               </w:r>
             </w:p>
             <w:p>
+              <w:pPr>
+                <w:jc w:val="center"/>
+              </w:pPr>
               <w:r>
                 <w:rPr>
                   <w:b/>
@@ -15245,6 +15703,7 @@
     </w:sdt>
     <w:p>
       <w:pPr>
+        <w:jc w:val="center"/>
         <w:rPr>
           <w:rFonts w:ascii="Arial" w:hAnsi="Arial" w:cs="Arial"/>
           <w:sz w:val="24"/>
@@ -15255,6 +15714,7 @@
     <w:p>
       <w:pPr>
         <w:spacing w:line="360" w:lineRule="auto"/>
+        <w:jc w:val="center"/>
         <w:rPr>
           <w:rFonts w:ascii="Arial" w:hAnsi="Arial" w:cs="Arial"/>
           <w:b/>
@@ -15267,6 +15727,7 @@
     <w:p>
       <w:pPr>
         <w:spacing w:line="360" w:lineRule="auto"/>
+        <w:jc w:val="center"/>
         <w:rPr>
           <w:rFonts w:ascii="Arial" w:hAnsi="Arial" w:cs="Arial"/>
           <w:sz w:val="24"/>

</xml_diff>

<commit_message>
Started with conclusion part.
</commit_message>
<xml_diff>
--- a/SoyaShrestha_77356846_ProductionProject/Report.docx
+++ b/SoyaShrestha_77356846_ProductionProject/Report.docx
@@ -2538,7 +2538,27 @@
           <w:sz w:val="24"/>
           <w:szCs w:val="24"/>
         </w:rPr>
-        <w:t>mobile application made via Flutter. If there is any abnormality in the reading, a alert</w:t>
+        <w:t xml:space="preserve">mobile application made via Flutter. If there is any abnormality in the reading, </w:t>
+      </w:r>
+      <w:proofErr w:type="spellStart"/>
+      <w:proofErr w:type="gramStart"/>
+      <w:r>
+        <w:rPr>
+          <w:rFonts w:ascii="Arial" w:hAnsi="Arial" w:cs="Arial"/>
+          <w:sz w:val="24"/>
+          <w:szCs w:val="24"/>
+        </w:rPr>
+        <w:t>a</w:t>
+      </w:r>
+      <w:proofErr w:type="spellEnd"/>
+      <w:proofErr w:type="gramEnd"/>
+      <w:r>
+        <w:rPr>
+          <w:rFonts w:ascii="Arial" w:hAnsi="Arial" w:cs="Arial"/>
+          <w:sz w:val="24"/>
+          <w:szCs w:val="24"/>
+        </w:rPr>
+        <w:t xml:space="preserve"> alert</w:t>
       </w:r>
       <w:r>
         <w:rPr>
@@ -3065,7 +3085,25 @@
           <w:szCs w:val="24"/>
         </w:rPr>
         <w:lastRenderedPageBreak/>
-        <w:t xml:space="preserve">saturation and Arduino as the core processing unit. The data collected is then sent to Light-Dependent Resistor (LDR) for remote viewing and to ThingSpeak for analytical view. Although the system by </w:t>
+        <w:t xml:space="preserve">saturation and Arduino as the core processing unit. The data collected is then sent to Light-Dependent Resistor (LDR) for remote viewing and to </w:t>
+      </w:r>
+      <w:proofErr w:type="spellStart"/>
+      <w:r>
+        <w:rPr>
+          <w:rFonts w:ascii="Arial" w:hAnsi="Arial" w:cs="Arial"/>
+          <w:sz w:val="24"/>
+          <w:szCs w:val="24"/>
+        </w:rPr>
+        <w:t>ThingSpeak</w:t>
+      </w:r>
+      <w:proofErr w:type="spellEnd"/>
+      <w:r>
+        <w:rPr>
+          <w:rFonts w:ascii="Arial" w:hAnsi="Arial" w:cs="Arial"/>
+          <w:sz w:val="24"/>
+          <w:szCs w:val="24"/>
+        </w:rPr>
+        <w:t xml:space="preserve"> for analytical view. Although the system by </w:t>
       </w:r>
       <w:sdt>
         <w:sdtPr>
@@ -3192,7 +3230,25 @@
           <w:sz w:val="24"/>
           <w:szCs w:val="24"/>
         </w:rPr>
-        <w:t xml:space="preserve">“Development of Blood Oxygen Level, Heart Rate And Temperature Monitoring System by Using ESP32” system developed by </w:t>
+        <w:t xml:space="preserve">“Development of Blood Oxygen Level, Heart Rate </w:t>
+      </w:r>
+      <w:proofErr w:type="gramStart"/>
+      <w:r>
+        <w:rPr>
+          <w:rFonts w:ascii="Arial" w:hAnsi="Arial" w:cs="Arial"/>
+          <w:sz w:val="24"/>
+          <w:szCs w:val="24"/>
+        </w:rPr>
+        <w:t>And</w:t>
+      </w:r>
+      <w:proofErr w:type="gramEnd"/>
+      <w:r>
+        <w:rPr>
+          <w:rFonts w:ascii="Arial" w:hAnsi="Arial" w:cs="Arial"/>
+          <w:sz w:val="24"/>
+          <w:szCs w:val="24"/>
+        </w:rPr>
+        <w:t xml:space="preserve"> Temperature Monitoring System by Using ESP32” system developed by </w:t>
       </w:r>
       <w:sdt>
         <w:sdtPr>
@@ -5421,7 +5477,27 @@
           <w:sz w:val="24"/>
           <w:szCs w:val="24"/>
         </w:rPr>
-        <w:t>as it allows users to track the live location, which is used as a additional layer for safety of an individual.</w:t>
+        <w:t xml:space="preserve">as it allows users to track the live location, which is used as </w:t>
+      </w:r>
+      <w:proofErr w:type="spellStart"/>
+      <w:proofErr w:type="gramStart"/>
+      <w:r>
+        <w:rPr>
+          <w:rFonts w:ascii="Arial" w:hAnsi="Arial" w:cs="Arial"/>
+          <w:sz w:val="24"/>
+          <w:szCs w:val="24"/>
+        </w:rPr>
+        <w:t>a</w:t>
+      </w:r>
+      <w:proofErr w:type="spellEnd"/>
+      <w:proofErr w:type="gramEnd"/>
+      <w:r>
+        <w:rPr>
+          <w:rFonts w:ascii="Arial" w:hAnsi="Arial" w:cs="Arial"/>
+          <w:sz w:val="24"/>
+          <w:szCs w:val="24"/>
+        </w:rPr>
+        <w:t xml:space="preserve"> additional layer for safety of an individual.</w:t>
       </w:r>
     </w:p>
     <w:p>
@@ -6019,6 +6095,7 @@
           <w:szCs w:val="24"/>
         </w:rPr>
       </w:pPr>
+      <w:proofErr w:type="spellStart"/>
       <w:r>
         <w:rPr>
           <w:rFonts w:ascii="Arial" w:hAnsi="Arial" w:cs="Arial"/>
@@ -6029,6 +6106,7 @@
         </w:rPr>
         <w:t>ThingSpeak</w:t>
       </w:r>
+      <w:proofErr w:type="spellEnd"/>
       <w:r>
         <w:rPr>
           <w:rFonts w:ascii="Arial" w:hAnsi="Arial" w:cs="Arial"/>
@@ -6184,6 +6262,7 @@
           <w:szCs w:val="24"/>
         </w:rPr>
       </w:pPr>
+      <w:proofErr w:type="spellStart"/>
       <w:r>
         <w:rPr>
           <w:rFonts w:ascii="Arial" w:hAnsi="Arial" w:cs="Arial"/>
@@ -6194,6 +6273,7 @@
         </w:rPr>
         <w:t>Wire.h</w:t>
       </w:r>
+      <w:proofErr w:type="spellEnd"/>
       <w:r>
         <w:rPr>
           <w:rFonts w:ascii="Arial" w:hAnsi="Arial" w:cs="Arial"/>
@@ -6264,6 +6344,7 @@
           <w:szCs w:val="24"/>
         </w:rPr>
       </w:pPr>
+      <w:proofErr w:type="spellStart"/>
       <w:r>
         <w:rPr>
           <w:rFonts w:ascii="Arial" w:hAnsi="Arial" w:cs="Arial"/>
@@ -6292,6 +6373,7 @@
         </w:rPr>
         <w:t>h</w:t>
       </w:r>
+      <w:proofErr w:type="spellEnd"/>
       <w:r>
         <w:rPr>
           <w:rFonts w:ascii="Arial" w:hAnsi="Arial" w:cs="Arial"/>
@@ -6386,6 +6468,7 @@
           <w:szCs w:val="24"/>
         </w:rPr>
       </w:pPr>
+      <w:proofErr w:type="spellStart"/>
       <w:r>
         <w:rPr>
           <w:rFonts w:ascii="Arial" w:hAnsi="Arial" w:cs="Arial"/>
@@ -6396,6 +6479,7 @@
         </w:rPr>
         <w:t>SparkFun</w:t>
       </w:r>
+      <w:proofErr w:type="spellEnd"/>
       <w:r>
         <w:rPr>
           <w:rFonts w:ascii="Arial" w:hAnsi="Arial" w:cs="Arial"/>
@@ -6500,6 +6584,7 @@
           <w:szCs w:val="24"/>
         </w:rPr>
       </w:pPr>
+      <w:proofErr w:type="spellStart"/>
       <w:r>
         <w:rPr>
           <w:rFonts w:ascii="Arial" w:hAnsi="Arial" w:cs="Arial"/>
@@ -6528,6 +6613,7 @@
         </w:rPr>
         <w:t>h</w:t>
       </w:r>
+      <w:proofErr w:type="spellEnd"/>
       <w:r>
         <w:rPr>
           <w:rFonts w:ascii="Arial" w:hAnsi="Arial" w:cs="Arial"/>
@@ -6552,15 +6638,27 @@
           <w:szCs w:val="24"/>
         </w:rPr>
       </w:pPr>
-      <w:r>
-        <w:rPr>
-          <w:rFonts w:ascii="Arial" w:hAnsi="Arial" w:cs="Arial"/>
-          <w:b/>
-          <w:bCs/>
-          <w:sz w:val="24"/>
-          <w:szCs w:val="24"/>
-        </w:rPr>
-        <w:t>TinyGPS++.h</w:t>
+      <w:proofErr w:type="spellStart"/>
+      <w:r>
+        <w:rPr>
+          <w:rFonts w:ascii="Arial" w:hAnsi="Arial" w:cs="Arial"/>
+          <w:b/>
+          <w:bCs/>
+          <w:sz w:val="24"/>
+          <w:szCs w:val="24"/>
+        </w:rPr>
+        <w:t>TinyGPS</w:t>
+      </w:r>
+      <w:proofErr w:type="spellEnd"/>
+      <w:r>
+        <w:rPr>
+          <w:rFonts w:ascii="Arial" w:hAnsi="Arial" w:cs="Arial"/>
+          <w:b/>
+          <w:bCs/>
+          <w:sz w:val="24"/>
+          <w:szCs w:val="24"/>
+        </w:rPr>
+        <w:t>++.h</w:t>
       </w:r>
       <w:r>
         <w:rPr>
@@ -6596,6 +6694,7 @@
           <w:szCs w:val="24"/>
         </w:rPr>
       </w:pPr>
+      <w:proofErr w:type="spellStart"/>
       <w:r>
         <w:rPr>
           <w:rFonts w:ascii="Arial" w:hAnsi="Arial" w:cs="Arial"/>
@@ -6606,6 +6705,7 @@
         </w:rPr>
         <w:t>DHT.h</w:t>
       </w:r>
+      <w:proofErr w:type="spellEnd"/>
       <w:r>
         <w:rPr>
           <w:rFonts w:ascii="Arial" w:hAnsi="Arial" w:cs="Arial"/>
@@ -7526,7 +7626,25 @@
           <w:sz w:val="24"/>
           <w:szCs w:val="24"/>
         </w:rPr>
-        <w:t xml:space="preserve"> with the help of Wokwi for circuit diagram</w:t>
+        <w:t xml:space="preserve"> with the help of </w:t>
+      </w:r>
+      <w:proofErr w:type="spellStart"/>
+      <w:r>
+        <w:rPr>
+          <w:rFonts w:ascii="Arial" w:hAnsi="Arial" w:cs="Arial"/>
+          <w:sz w:val="24"/>
+          <w:szCs w:val="24"/>
+        </w:rPr>
+        <w:t>Wokwi</w:t>
+      </w:r>
+      <w:proofErr w:type="spellEnd"/>
+      <w:r>
+        <w:rPr>
+          <w:rFonts w:ascii="Arial" w:hAnsi="Arial" w:cs="Arial"/>
+          <w:sz w:val="24"/>
+          <w:szCs w:val="24"/>
+        </w:rPr>
+        <w:t xml:space="preserve"> for circuit diagram</w:t>
       </w:r>
       <w:r>
         <w:rPr>
@@ -7590,7 +7708,25 @@
           <w:sz w:val="24"/>
           <w:szCs w:val="24"/>
         </w:rPr>
-        <w:t xml:space="preserve"> and PCB design was developed and designed in TinkerCAD during </w:t>
+        <w:t xml:space="preserve"> and PCB design was developed and designed in </w:t>
+      </w:r>
+      <w:proofErr w:type="spellStart"/>
+      <w:r>
+        <w:rPr>
+          <w:rFonts w:ascii="Arial" w:hAnsi="Arial" w:cs="Arial"/>
+          <w:sz w:val="24"/>
+          <w:szCs w:val="24"/>
+        </w:rPr>
+        <w:t>TinkerCAD</w:t>
+      </w:r>
+      <w:proofErr w:type="spellEnd"/>
+      <w:r>
+        <w:rPr>
+          <w:rFonts w:ascii="Arial" w:hAnsi="Arial" w:cs="Arial"/>
+          <w:sz w:val="24"/>
+          <w:szCs w:val="24"/>
+        </w:rPr>
+        <w:t xml:space="preserve"> during </w:t>
       </w:r>
       <w:r>
         <w:rPr>
@@ -14352,6 +14488,7 @@
                 <w:szCs w:val="24"/>
               </w:rPr>
             </w:pPr>
+            <w:proofErr w:type="spellStart"/>
             <w:r>
               <w:rPr>
                 <w:rFonts w:ascii="Arial" w:hAnsi="Arial" w:cs="Arial"/>
@@ -14362,6 +14499,7 @@
               </w:rPr>
               <w:t>MoSCow</w:t>
             </w:r>
+            <w:proofErr w:type="spellEnd"/>
           </w:p>
         </w:tc>
       </w:tr>
@@ -14883,6 +15021,7 @@
                 <w:szCs w:val="24"/>
               </w:rPr>
             </w:pPr>
+            <w:proofErr w:type="spellStart"/>
             <w:r>
               <w:rPr>
                 <w:rFonts w:ascii="Arial" w:hAnsi="Arial" w:cs="Arial"/>
@@ -14893,6 +15032,7 @@
               </w:rPr>
               <w:t>MoSCow</w:t>
             </w:r>
+            <w:proofErr w:type="spellEnd"/>
           </w:p>
         </w:tc>
       </w:tr>
@@ -15263,6 +15403,174 @@
     </w:p>
     <w:p>
       <w:pPr>
+        <w:spacing w:line="360" w:lineRule="auto"/>
+        <w:rPr>
+          <w:rFonts w:ascii="Arial" w:hAnsi="Arial" w:cs="Arial"/>
+          <w:b/>
+          <w:bCs/>
+          <w:sz w:val="24"/>
+          <w:szCs w:val="24"/>
+        </w:rPr>
+      </w:pPr>
+    </w:p>
+    <w:p>
+      <w:pPr>
+        <w:spacing w:line="360" w:lineRule="auto"/>
+        <w:rPr>
+          <w:rFonts w:ascii="Arial" w:hAnsi="Arial" w:cs="Arial"/>
+          <w:b/>
+          <w:bCs/>
+          <w:sz w:val="24"/>
+          <w:szCs w:val="24"/>
+        </w:rPr>
+      </w:pPr>
+    </w:p>
+    <w:p>
+      <w:pPr>
+        <w:spacing w:line="360" w:lineRule="auto"/>
+        <w:rPr>
+          <w:rFonts w:ascii="Arial" w:hAnsi="Arial" w:cs="Arial"/>
+          <w:b/>
+          <w:bCs/>
+          <w:sz w:val="24"/>
+          <w:szCs w:val="24"/>
+        </w:rPr>
+      </w:pPr>
+    </w:p>
+    <w:p>
+      <w:pPr>
+        <w:spacing w:line="360" w:lineRule="auto"/>
+        <w:rPr>
+          <w:rFonts w:ascii="Arial" w:hAnsi="Arial" w:cs="Arial"/>
+          <w:b/>
+          <w:bCs/>
+          <w:sz w:val="24"/>
+          <w:szCs w:val="24"/>
+        </w:rPr>
+      </w:pPr>
+    </w:p>
+    <w:p>
+      <w:pPr>
+        <w:spacing w:line="360" w:lineRule="auto"/>
+        <w:rPr>
+          <w:rFonts w:ascii="Arial" w:hAnsi="Arial" w:cs="Arial"/>
+          <w:b/>
+          <w:bCs/>
+          <w:sz w:val="24"/>
+          <w:szCs w:val="24"/>
+        </w:rPr>
+      </w:pPr>
+    </w:p>
+    <w:p>
+      <w:pPr>
+        <w:spacing w:line="360" w:lineRule="auto"/>
+        <w:rPr>
+          <w:rFonts w:ascii="Arial" w:hAnsi="Arial" w:cs="Arial"/>
+          <w:b/>
+          <w:bCs/>
+          <w:sz w:val="24"/>
+          <w:szCs w:val="24"/>
+        </w:rPr>
+      </w:pPr>
+    </w:p>
+    <w:p>
+      <w:pPr>
+        <w:spacing w:line="360" w:lineRule="auto"/>
+        <w:rPr>
+          <w:rFonts w:ascii="Arial" w:hAnsi="Arial" w:cs="Arial"/>
+          <w:b/>
+          <w:bCs/>
+          <w:sz w:val="24"/>
+          <w:szCs w:val="24"/>
+        </w:rPr>
+      </w:pPr>
+    </w:p>
+    <w:p>
+      <w:pPr>
+        <w:spacing w:line="360" w:lineRule="auto"/>
+        <w:rPr>
+          <w:rFonts w:ascii="Arial" w:hAnsi="Arial" w:cs="Arial"/>
+          <w:b/>
+          <w:bCs/>
+          <w:sz w:val="24"/>
+          <w:szCs w:val="24"/>
+        </w:rPr>
+      </w:pPr>
+    </w:p>
+    <w:p>
+      <w:pPr>
+        <w:spacing w:line="360" w:lineRule="auto"/>
+        <w:rPr>
+          <w:rFonts w:ascii="Arial" w:hAnsi="Arial" w:cs="Arial"/>
+          <w:b/>
+          <w:bCs/>
+          <w:sz w:val="24"/>
+          <w:szCs w:val="24"/>
+        </w:rPr>
+      </w:pPr>
+    </w:p>
+    <w:p>
+      <w:pPr>
+        <w:spacing w:line="360" w:lineRule="auto"/>
+        <w:rPr>
+          <w:rFonts w:ascii="Arial" w:hAnsi="Arial" w:cs="Arial"/>
+          <w:b/>
+          <w:bCs/>
+          <w:sz w:val="24"/>
+          <w:szCs w:val="24"/>
+        </w:rPr>
+      </w:pPr>
+    </w:p>
+    <w:p>
+      <w:pPr>
+        <w:spacing w:line="360" w:lineRule="auto"/>
+        <w:rPr>
+          <w:rFonts w:ascii="Arial" w:hAnsi="Arial" w:cs="Arial"/>
+          <w:b/>
+          <w:bCs/>
+          <w:sz w:val="24"/>
+          <w:szCs w:val="24"/>
+        </w:rPr>
+      </w:pPr>
+    </w:p>
+    <w:p>
+      <w:pPr>
+        <w:spacing w:line="360" w:lineRule="auto"/>
+        <w:rPr>
+          <w:rFonts w:ascii="Arial" w:hAnsi="Arial" w:cs="Arial"/>
+          <w:b/>
+          <w:bCs/>
+          <w:sz w:val="24"/>
+          <w:szCs w:val="24"/>
+        </w:rPr>
+      </w:pPr>
+    </w:p>
+    <w:p>
+      <w:pPr>
+        <w:spacing w:line="360" w:lineRule="auto"/>
+        <w:rPr>
+          <w:rFonts w:ascii="Arial" w:hAnsi="Arial" w:cs="Arial"/>
+          <w:b/>
+          <w:bCs/>
+          <w:sz w:val="24"/>
+          <w:szCs w:val="24"/>
+        </w:rPr>
+      </w:pPr>
+    </w:p>
+    <w:p>
+      <w:pPr>
+        <w:spacing w:line="360" w:lineRule="auto"/>
+        <w:rPr>
+          <w:rFonts w:ascii="Arial" w:hAnsi="Arial" w:cs="Arial"/>
+          <w:b/>
+          <w:bCs/>
+          <w:sz w:val="24"/>
+          <w:szCs w:val="24"/>
+        </w:rPr>
+      </w:pPr>
+    </w:p>
+    <w:p>
+      <w:pPr>
         <w:pStyle w:val="Heading1"/>
         <w:jc w:val="center"/>
         <w:rPr>
@@ -15284,113 +15592,388 @@
           <w:sz w:val="24"/>
           <w:szCs w:val="24"/>
         </w:rPr>
+        <w:lastRenderedPageBreak/>
         <w:t>CHAPTER 10: SUMMARY AND CONCLUSION</w:t>
       </w:r>
       <w:bookmarkEnd w:id="18"/>
     </w:p>
-    <w:p>
-      <w:pPr>
-        <w:rPr>
-          <w:rFonts w:ascii="Arial" w:hAnsi="Arial" w:cs="Arial"/>
-        </w:rPr>
-      </w:pPr>
-    </w:p>
-    <w:p>
-      <w:pPr>
-        <w:rPr>
-          <w:rFonts w:ascii="Arial" w:hAnsi="Arial" w:cs="Arial"/>
-          <w:b/>
-          <w:bCs/>
-          <w:sz w:val="24"/>
-          <w:szCs w:val="24"/>
-        </w:rPr>
-      </w:pPr>
-    </w:p>
-    <w:p>
-      <w:pPr>
-        <w:rPr>
-          <w:rFonts w:ascii="Arial" w:hAnsi="Arial" w:cs="Arial"/>
-          <w:b/>
-          <w:bCs/>
-          <w:sz w:val="24"/>
-          <w:szCs w:val="24"/>
-        </w:rPr>
-      </w:pPr>
-    </w:p>
-    <w:p>
-      <w:pPr>
-        <w:rPr>
-          <w:rFonts w:ascii="Arial" w:hAnsi="Arial" w:cs="Arial"/>
-          <w:b/>
-          <w:bCs/>
-          <w:sz w:val="24"/>
-          <w:szCs w:val="24"/>
-        </w:rPr>
-      </w:pPr>
-    </w:p>
-    <w:p>
-      <w:pPr>
-        <w:rPr>
-          <w:rFonts w:ascii="Arial" w:hAnsi="Arial" w:cs="Arial"/>
-          <w:b/>
-          <w:bCs/>
-          <w:sz w:val="24"/>
-          <w:szCs w:val="24"/>
-        </w:rPr>
-      </w:pPr>
-    </w:p>
-    <w:p>
-      <w:pPr>
-        <w:rPr>
-          <w:rFonts w:ascii="Arial" w:hAnsi="Arial" w:cs="Arial"/>
-          <w:b/>
-          <w:bCs/>
-          <w:sz w:val="24"/>
-          <w:szCs w:val="24"/>
-        </w:rPr>
-      </w:pPr>
-    </w:p>
-    <w:p>
-      <w:pPr>
-        <w:rPr>
-          <w:rFonts w:ascii="Arial" w:hAnsi="Arial" w:cs="Arial"/>
-          <w:b/>
-          <w:bCs/>
-          <w:sz w:val="24"/>
-          <w:szCs w:val="24"/>
-        </w:rPr>
-      </w:pPr>
-    </w:p>
-    <w:p>
-      <w:pPr>
-        <w:rPr>
-          <w:rFonts w:ascii="Arial" w:hAnsi="Arial" w:cs="Arial"/>
-          <w:b/>
-          <w:bCs/>
-          <w:sz w:val="24"/>
-          <w:szCs w:val="24"/>
-        </w:rPr>
-      </w:pPr>
-    </w:p>
-    <w:p>
-      <w:pPr>
-        <w:rPr>
-          <w:rFonts w:ascii="Arial" w:hAnsi="Arial" w:cs="Arial"/>
-          <w:b/>
-          <w:bCs/>
-          <w:sz w:val="24"/>
-          <w:szCs w:val="24"/>
-        </w:rPr>
-      </w:pPr>
-    </w:p>
-    <w:p>
-      <w:pPr>
-        <w:rPr>
-          <w:rFonts w:ascii="Arial" w:hAnsi="Arial" w:cs="Arial"/>
-          <w:b/>
-          <w:bCs/>
-          <w:sz w:val="24"/>
-          <w:szCs w:val="24"/>
+    <w:p/>
+    <w:p>
+      <w:pPr>
+        <w:rPr>
+          <w:rFonts w:ascii="Arial" w:hAnsi="Arial" w:cs="Arial"/>
+          <w:sz w:val="24"/>
+          <w:szCs w:val="24"/>
+        </w:rPr>
+      </w:pPr>
+      <w:r>
+        <w:rPr>
+          <w:rFonts w:ascii="Arial" w:hAnsi="Arial" w:cs="Arial"/>
+          <w:sz w:val="24"/>
+          <w:szCs w:val="24"/>
+        </w:rPr>
+        <w:t>Sma</w:t>
+      </w:r>
+      <w:r>
+        <w:rPr>
+          <w:rFonts w:ascii="Arial" w:hAnsi="Arial" w:cs="Arial"/>
+          <w:sz w:val="24"/>
+          <w:szCs w:val="24"/>
+        </w:rPr>
+        <w:t xml:space="preserve">rt Vitals was developed to help people get insights on their health conditions. The </w:t>
+      </w:r>
+      <w:r>
+        <w:rPr>
+          <w:rFonts w:ascii="Arial" w:hAnsi="Arial" w:cs="Arial"/>
+          <w:sz w:val="24"/>
+          <w:szCs w:val="24"/>
+        </w:rPr>
+        <w:t xml:space="preserve">main </w:t>
+      </w:r>
+      <w:r>
+        <w:rPr>
+          <w:rFonts w:ascii="Arial" w:hAnsi="Arial" w:cs="Arial"/>
+          <w:sz w:val="24"/>
+          <w:szCs w:val="24"/>
+        </w:rPr>
+        <w:t>focus</w:t>
+      </w:r>
+      <w:r>
+        <w:rPr>
+          <w:rFonts w:ascii="Arial" w:hAnsi="Arial" w:cs="Arial"/>
+          <w:sz w:val="24"/>
+          <w:szCs w:val="24"/>
+        </w:rPr>
+        <w:t xml:space="preserve"> of the project was</w:t>
+      </w:r>
+      <w:r>
+        <w:rPr>
+          <w:rFonts w:ascii="Arial" w:hAnsi="Arial" w:cs="Arial"/>
+          <w:sz w:val="24"/>
+          <w:szCs w:val="24"/>
+        </w:rPr>
+        <w:t xml:space="preserve"> on improving health management and easy accessibility to the vitals. </w:t>
+      </w:r>
+      <w:r>
+        <w:rPr>
+          <w:rFonts w:ascii="Arial" w:hAnsi="Arial" w:cs="Arial"/>
+          <w:sz w:val="24"/>
+          <w:szCs w:val="24"/>
+        </w:rPr>
+        <w:t>It is portable vitals monitoring system that helps users to measure their vitals. The device was designed in such a way that the users can easily get their required measurements with the integration of buttons. If there is a stable internet connection the measurements can be accessible via mobile app however OLED has been included in the system for local access, making it easy and quick to gain</w:t>
+      </w:r>
+      <w:r>
+        <w:rPr>
+          <w:rFonts w:ascii="Arial" w:hAnsi="Arial" w:cs="Arial"/>
+          <w:sz w:val="24"/>
+          <w:szCs w:val="24"/>
+        </w:rPr>
+        <w:t xml:space="preserve"> readings of the vitals. Voice alert has been added to the mobile app making it a smart feature</w:t>
+      </w:r>
+      <w:r>
+        <w:rPr>
+          <w:rFonts w:ascii="Arial" w:hAnsi="Arial" w:cs="Arial"/>
+          <w:sz w:val="24"/>
+          <w:szCs w:val="24"/>
+        </w:rPr>
+        <w:t xml:space="preserve"> with live location of the device for helping the users to take </w:t>
+      </w:r>
+      <w:r>
+        <w:rPr>
+          <w:rFonts w:ascii="Arial" w:hAnsi="Arial" w:cs="Arial"/>
+          <w:sz w:val="24"/>
+          <w:szCs w:val="24"/>
+        </w:rPr>
+        <w:t>instant</w:t>
+      </w:r>
+      <w:r>
+        <w:rPr>
+          <w:rFonts w:ascii="Arial" w:hAnsi="Arial" w:cs="Arial"/>
+          <w:sz w:val="24"/>
+          <w:szCs w:val="24"/>
+        </w:rPr>
+        <w:t xml:space="preserve"> action.</w:t>
+      </w:r>
+      <w:r>
+        <w:rPr>
+          <w:rFonts w:ascii="Arial" w:hAnsi="Arial" w:cs="Arial"/>
+          <w:sz w:val="24"/>
+          <w:szCs w:val="24"/>
+        </w:rPr>
+        <w:t xml:space="preserve"> As an additional feature for Smart Vitals, air quality and temperature monitoring has been added to get insights on the environment conditions. </w:t>
+      </w:r>
+      <w:r>
+        <w:rPr>
+          <w:rFonts w:ascii="Arial" w:hAnsi="Arial" w:cs="Arial"/>
+          <w:sz w:val="24"/>
+          <w:szCs w:val="24"/>
+        </w:rPr>
+        <w:t xml:space="preserve">The app allows users to save the vital readings according to their need, which could be necessary for further examination allowing the doctors or caretakers to keep track and gain knowledge on their past health history. </w:t>
+      </w:r>
+      <w:r>
+        <w:rPr>
+          <w:rFonts w:ascii="Arial" w:hAnsi="Arial" w:cs="Arial"/>
+          <w:sz w:val="24"/>
+          <w:szCs w:val="24"/>
+        </w:rPr>
+        <w:t>While testing the product, all the necessary and important features were found to be decent. After doing several testing it was found that the Temperature, using 10k NTC thermistor thermometer and SpO2 using MAX30102 was 9</w:t>
+      </w:r>
+      <w:r>
+        <w:rPr>
+          <w:rFonts w:ascii="Arial" w:hAnsi="Arial" w:cs="Arial"/>
+          <w:sz w:val="24"/>
+          <w:szCs w:val="24"/>
+        </w:rPr>
+        <w:t>9</w:t>
+      </w:r>
+      <w:r>
+        <w:rPr>
+          <w:rFonts w:ascii="Arial" w:hAnsi="Arial" w:cs="Arial"/>
+          <w:sz w:val="24"/>
+          <w:szCs w:val="24"/>
+        </w:rPr>
+        <w:t>% accurate. While Heart rate, using MAX30102 was 9</w:t>
+      </w:r>
+      <w:r>
+        <w:rPr>
+          <w:rFonts w:ascii="Arial" w:hAnsi="Arial" w:cs="Arial"/>
+          <w:sz w:val="24"/>
+          <w:szCs w:val="24"/>
+        </w:rPr>
+        <w:t>5</w:t>
+      </w:r>
+      <w:r>
+        <w:rPr>
+          <w:rFonts w:ascii="Arial" w:hAnsi="Arial" w:cs="Arial"/>
+          <w:sz w:val="24"/>
+          <w:szCs w:val="24"/>
+        </w:rPr>
+        <w:t xml:space="preserve">% accurate. Similarly, the blood pressure was 97% accurate. Further experiments were conducted to test the alert feature, it was found that </w:t>
+      </w:r>
+      <w:r>
+        <w:rPr>
+          <w:rFonts w:ascii="Arial" w:hAnsi="Arial" w:cs="Arial"/>
+          <w:sz w:val="24"/>
+          <w:szCs w:val="24"/>
+        </w:rPr>
+        <w:t>voice alert was working just fine.</w:t>
+      </w:r>
+      <w:r>
+        <w:rPr>
+          <w:rFonts w:ascii="Arial" w:hAnsi="Arial" w:cs="Arial"/>
+          <w:sz w:val="24"/>
+          <w:szCs w:val="24"/>
+        </w:rPr>
+        <w:t xml:space="preserve"> Overall</w:t>
+      </w:r>
+      <w:r>
+        <w:rPr>
+          <w:rFonts w:ascii="Arial" w:hAnsi="Arial" w:cs="Arial"/>
+          <w:sz w:val="24"/>
+          <w:szCs w:val="24"/>
+        </w:rPr>
+        <w:t>,</w:t>
+      </w:r>
+      <w:r>
+        <w:rPr>
+          <w:rFonts w:ascii="Arial" w:hAnsi="Arial" w:cs="Arial"/>
+          <w:sz w:val="24"/>
+          <w:szCs w:val="24"/>
+        </w:rPr>
+        <w:t xml:space="preserve"> the device performed fair enough, making it a viable product for commercial market on further researches and development.</w:t>
+      </w:r>
+      <w:r>
+        <w:rPr>
+          <w:rFonts w:ascii="Arial" w:hAnsi="Arial" w:cs="Arial"/>
+          <w:sz w:val="24"/>
+          <w:szCs w:val="24"/>
+        </w:rPr>
+        <w:t xml:space="preserve"> </w:t>
+      </w:r>
+    </w:p>
+    <w:p>
+      <w:pPr>
+        <w:rPr>
+          <w:rFonts w:ascii="Arial" w:hAnsi="Arial" w:cs="Arial"/>
+          <w:sz w:val="24"/>
+          <w:szCs w:val="24"/>
+        </w:rPr>
+      </w:pPr>
+    </w:p>
+    <w:p>
+      <w:pPr>
+        <w:rPr>
+          <w:rFonts w:ascii="Arial" w:hAnsi="Arial" w:cs="Arial"/>
+          <w:sz w:val="24"/>
+          <w:szCs w:val="24"/>
+        </w:rPr>
+      </w:pPr>
+      <w:r>
+        <w:rPr>
+          <w:rFonts w:ascii="Arial" w:hAnsi="Arial" w:cs="Arial"/>
+          <w:sz w:val="24"/>
+          <w:szCs w:val="24"/>
+        </w:rPr>
+        <w:t xml:space="preserve">Smart Vitals is an example </w:t>
+      </w:r>
+      <w:r>
+        <w:rPr>
+          <w:rFonts w:ascii="Arial" w:hAnsi="Arial" w:cs="Arial"/>
+          <w:sz w:val="24"/>
+          <w:szCs w:val="24"/>
+        </w:rPr>
+        <w:t xml:space="preserve">of </w:t>
+      </w:r>
+      <w:r>
+        <w:rPr>
+          <w:rFonts w:ascii="Arial" w:hAnsi="Arial" w:cs="Arial"/>
+          <w:sz w:val="24"/>
+          <w:szCs w:val="24"/>
+        </w:rPr>
+        <w:t>outcome of technology and health together making it a prototype device for promoting those sectors. Since it is just at a development stage i.e</w:t>
+      </w:r>
+      <w:r>
+        <w:rPr>
+          <w:rFonts w:ascii="Arial" w:hAnsi="Arial" w:cs="Arial"/>
+          <w:sz w:val="24"/>
+          <w:szCs w:val="24"/>
+        </w:rPr>
+        <w:t>.</w:t>
+      </w:r>
+      <w:r>
+        <w:rPr>
+          <w:rFonts w:ascii="Arial" w:hAnsi="Arial" w:cs="Arial"/>
+          <w:sz w:val="24"/>
+          <w:szCs w:val="24"/>
+        </w:rPr>
+        <w:t xml:space="preserve"> a </w:t>
+      </w:r>
+      <w:r>
+        <w:rPr>
+          <w:rFonts w:ascii="Arial" w:hAnsi="Arial" w:cs="Arial"/>
+          <w:sz w:val="24"/>
+          <w:szCs w:val="24"/>
+        </w:rPr>
+        <w:t>work in progress model</w:t>
+      </w:r>
+      <w:r>
+        <w:rPr>
+          <w:rFonts w:ascii="Arial" w:hAnsi="Arial" w:cs="Arial"/>
+          <w:sz w:val="24"/>
+          <w:szCs w:val="24"/>
+        </w:rPr>
+        <w:t xml:space="preserve"> it could be made into a </w:t>
+      </w:r>
+      <w:r>
+        <w:rPr>
+          <w:rFonts w:ascii="Arial" w:hAnsi="Arial" w:cs="Arial"/>
+          <w:sz w:val="24"/>
+          <w:szCs w:val="24"/>
+        </w:rPr>
+        <w:t>market-oriented</w:t>
+      </w:r>
+      <w:r>
+        <w:rPr>
+          <w:rFonts w:ascii="Arial" w:hAnsi="Arial" w:cs="Arial"/>
+          <w:sz w:val="24"/>
+          <w:szCs w:val="24"/>
+        </w:rPr>
+        <w:t xml:space="preserve"> product using more advance and top-tier sensors. </w:t>
+      </w:r>
+      <w:r>
+        <w:rPr>
+          <w:rFonts w:ascii="Arial" w:hAnsi="Arial" w:cs="Arial"/>
+          <w:sz w:val="24"/>
+          <w:szCs w:val="24"/>
+        </w:rPr>
+        <w:t xml:space="preserve">To take Smart Vitals to that level several changes could be made. </w:t>
+      </w:r>
+      <w:r>
+        <w:rPr>
+          <w:rFonts w:ascii="Arial" w:hAnsi="Arial" w:cs="Arial"/>
+          <w:sz w:val="24"/>
+          <w:szCs w:val="24"/>
+        </w:rPr>
+        <w:t xml:space="preserve">Inclusion of additional sensors such as Blood Glucose Sensor, </w:t>
+      </w:r>
+      <w:r>
+        <w:rPr>
+          <w:rFonts w:ascii="Arial" w:hAnsi="Arial" w:cs="Arial"/>
+          <w:sz w:val="24"/>
+          <w:szCs w:val="24"/>
+        </w:rPr>
+        <w:t>Electromyography</w:t>
+      </w:r>
+      <w:r>
+        <w:rPr>
+          <w:rFonts w:ascii="Arial" w:hAnsi="Arial" w:cs="Arial"/>
+          <w:sz w:val="24"/>
+          <w:szCs w:val="24"/>
+        </w:rPr>
+        <w:t>, Stress Level Sensors, etc. could be added for additional vital monitoring. Additionally, further advanced analysis of ECG could potentially be a good additional to the device. Besides that, in the device battery could be further optimized for enhanced battery life</w:t>
+      </w:r>
+      <w:r>
+        <w:rPr>
+          <w:rFonts w:ascii="Arial" w:hAnsi="Arial" w:cs="Arial"/>
+          <w:sz w:val="24"/>
+          <w:szCs w:val="24"/>
+        </w:rPr>
+        <w:t xml:space="preserve">. Smart Vitals does have voice alert, but inclusion of real-time alert with notification could be helpful for users to gain knowledge on the </w:t>
+      </w:r>
+      <w:r>
+        <w:rPr>
+          <w:rFonts w:ascii="Arial" w:hAnsi="Arial" w:cs="Arial"/>
+          <w:sz w:val="24"/>
+          <w:szCs w:val="24"/>
+        </w:rPr>
+        <w:t>users’</w:t>
+      </w:r>
+      <w:r>
+        <w:rPr>
+          <w:rFonts w:ascii="Arial" w:hAnsi="Arial" w:cs="Arial"/>
+          <w:sz w:val="24"/>
+          <w:szCs w:val="24"/>
+        </w:rPr>
+        <w:t xml:space="preserve"> irregularities on health vitals. </w:t>
+      </w:r>
+      <w:r>
+        <w:rPr>
+          <w:rFonts w:ascii="Arial" w:hAnsi="Arial" w:cs="Arial"/>
+          <w:sz w:val="24"/>
+          <w:szCs w:val="24"/>
+        </w:rPr>
+        <w:t xml:space="preserve">While smartvitals has </w:t>
+      </w:r>
+      <w:r>
+        <w:rPr>
+          <w:rFonts w:ascii="Arial" w:hAnsi="Arial" w:cs="Arial"/>
+          <w:sz w:val="24"/>
+          <w:szCs w:val="24"/>
+        </w:rPr>
+        <w:t>an</w:t>
+      </w:r>
+      <w:r>
+        <w:rPr>
+          <w:rFonts w:ascii="Arial" w:hAnsi="Arial" w:cs="Arial"/>
+          <w:sz w:val="24"/>
+          <w:szCs w:val="24"/>
+        </w:rPr>
+        <w:t xml:space="preserve"> accuracy rate of around 96%, it could be improved with the usage of different sensors, more in-depth study and proper calibrations. </w:t>
+      </w:r>
+    </w:p>
+    <w:p>
+      <w:pPr>
+        <w:rPr>
+          <w:rFonts w:ascii="Arial" w:hAnsi="Arial" w:cs="Arial"/>
+          <w:sz w:val="24"/>
+          <w:szCs w:val="24"/>
+        </w:rPr>
+      </w:pPr>
+    </w:p>
+    <w:p>
+      <w:pPr>
+        <w:rPr>
+          <w:rFonts w:ascii="Arial" w:hAnsi="Arial" w:cs="Arial"/>
         </w:rPr>
       </w:pPr>
     </w:p>
@@ -15793,6 +16376,7 @@
                 <w:rPr>
                   <w:noProof/>
                 </w:rPr>
+                <w:lastRenderedPageBreak/>
                 <w:t xml:space="preserve">Varghese, A. S. &amp; Muthukumaraswamy, D. S. A., 2025. </w:t>
               </w:r>
               <w:r>
@@ -15877,7 +16461,6 @@
                 <w:rPr>
                   <w:noProof/>
                 </w:rPr>
-                <w:lastRenderedPageBreak/>
                 <w:t xml:space="preserve">Siam, A. . I. et al., 2023. Portable and Real-Time IoT-Based Healthcare Monitoring System for Daily Medical Applications. </w:t>
               </w:r>
               <w:r>
@@ -17782,7 +18365,6 @@
   <w:style w:type="character" w:default="1" w:styleId="DefaultParagraphFont">
     <w:name w:val="Default Paragraph Font"/>
     <w:uiPriority w:val="1"/>
-    <w:semiHidden/>
     <w:unhideWhenUsed/>
   </w:style>
   <w:style w:type="table" w:default="1" w:styleId="TableNormal">

</xml_diff>